<commit_message>
Progress at last. also pics
</commit_message>
<xml_diff>
--- a/Oppari/ThesisTeroAlaHulkko.docx
+++ b/Oppari/ThesisTeroAlaHulkko.docx
@@ -441,12 +441,21 @@
           <w:szCs w:val="28"/>
         </w:rPr>
       </w:pPr>
+      <w:proofErr w:type="spellStart"/>
       <w:r>
         <w:rPr>
           <w:rFonts w:ascii="Calibri" w:hAnsi="Calibri" w:cs="Calibri"/>
           <w:bCs/>
         </w:rPr>
-        <w:t>Cloud-Based Engineering</w:t>
+        <w:t>Cloud-Based</w:t>
+      </w:r>
+      <w:proofErr w:type="spellEnd"/>
+      <w:r>
+        <w:rPr>
+          <w:rFonts w:ascii="Calibri" w:hAnsi="Calibri" w:cs="Calibri"/>
+          <w:bCs/>
+        </w:rPr>
+        <w:t xml:space="preserve"> Engineering</w:t>
       </w:r>
       <w:r>
         <w:rPr>
@@ -512,13 +521,31 @@
           <w:lang w:val="en-GB"/>
         </w:rPr>
       </w:pPr>
-      <w:r>
-        <w:rPr>
-          <w:rFonts w:cstheme="minorHAnsi"/>
-          <w:lang w:val="en-GB"/>
-        </w:rPr>
-        <w:t>Opinnäytetyön nimi</w:t>
-      </w:r>
+      <w:proofErr w:type="spellStart"/>
+      <w:r>
+        <w:rPr>
+          <w:rFonts w:cstheme="minorHAnsi"/>
+          <w:lang w:val="en-GB"/>
+        </w:rPr>
+        <w:t>Opinnäytetyön</w:t>
+      </w:r>
+      <w:proofErr w:type="spellEnd"/>
+      <w:r>
+        <w:rPr>
+          <w:rFonts w:cstheme="minorHAnsi"/>
+          <w:lang w:val="en-GB"/>
+        </w:rPr>
+        <w:t xml:space="preserve"> </w:t>
+      </w:r>
+      <w:proofErr w:type="spellStart"/>
+      <w:r>
+        <w:rPr>
+          <w:rFonts w:cstheme="minorHAnsi"/>
+          <w:lang w:val="en-GB"/>
+        </w:rPr>
+        <w:t>nimi</w:t>
+      </w:r>
+      <w:proofErr w:type="spellEnd"/>
       <w:r>
         <w:rPr>
           <w:rFonts w:cstheme="minorHAnsi"/>
@@ -620,7 +647,6 @@
       <w:r>
         <w:rPr>
           <w:rFonts w:cstheme="minorHAnsi"/>
-          <w:lang w:val="en-US"/>
         </w:rPr>
         <w:t>English</w:t>
       </w:r>
@@ -703,8 +729,16 @@
         <w:rPr>
           <w:rFonts w:cstheme="minorHAnsi"/>
         </w:rPr>
-        <w:t>Rayko Toshev</w:t>
-      </w:r>
+        <w:t xml:space="preserve">Rayko </w:t>
+      </w:r>
+      <w:proofErr w:type="spellStart"/>
+      <w:r>
+        <w:rPr>
+          <w:rFonts w:cstheme="minorHAnsi"/>
+        </w:rPr>
+        <w:t>Toshev</w:t>
+      </w:r>
+      <w:proofErr w:type="spellEnd"/>
     </w:p>
     <w:p>
       <w:pPr>
@@ -801,13 +835,7 @@
         </w:rPr>
       </w:pPr>
       <w:r>
-        <w:t xml:space="preserve">Tutkimuksen viimeisessä osassa keskitytään siihen, miten kohdeyritys voisi siirtyä nykyaikaiseen </w:t>
-      </w:r>
-      <w:r>
-        <w:t>koodikantaan</w:t>
-      </w:r>
-      <w:r>
-        <w:t>. Tutkimuksessa selvitetään ohjelmistoarkkitehtuuria, käytettäviä ohjelmointikieliä ja muita hyödynnettäviä teknologioita. Tutkimuksen lopputuote on kohdeyritykselle siirtymätiekartta.</w:t>
+        <w:t>Tutkimuksen viimeisessä osassa keskitytään siihen, miten kohdeyritys voisi siirtyä nykyaikaiseen koodikantaan. Tutkimuksessa selvitetään ohjelmistoarkkitehtuuria, käytettäviä ohjelmointikieliä ja muita hyödynnettäviä teknologioita. Tutkimuksen lopputuote on kohdeyritykselle siirtymätiekartta.</w:t>
       </w:r>
     </w:p>
     <w:p>
@@ -890,8 +918,16 @@
         <w:rPr>
           <w:rFonts w:cstheme="minorHAnsi"/>
         </w:rPr>
-        <w:t>Vanha koodikanta, Visual Basic 6, Modernisointis</w:t>
-      </w:r>
+        <w:t xml:space="preserve">Vanha koodikanta, Visual Basic 6, </w:t>
+      </w:r>
+      <w:proofErr w:type="spellStart"/>
+      <w:r>
+        <w:rPr>
+          <w:rFonts w:cstheme="minorHAnsi"/>
+        </w:rPr>
+        <w:t>Modernisointis</w:t>
+      </w:r>
+      <w:proofErr w:type="spellEnd"/>
     </w:p>
     <w:p>
       <w:pPr>
@@ -1672,7 +1708,7 @@
       <w:r>
         <w:fldChar w:fldCharType="separate"/>
       </w:r>
-      <w:hyperlink w:anchor="_Toc167654596" w:history="1">
+      <w:hyperlink w:anchor="_Toc176902568" w:history="1">
         <w:r>
           <w:rPr>
             <w:rStyle w:val="Hyperlinkki"/>
@@ -1711,7 +1747,7 @@
           <w:rPr>
             <w:webHidden/>
           </w:rPr>
-          <w:instrText xml:space="preserve"> PAGEREF _Toc167654596 \h </w:instrText>
+          <w:instrText xml:space="preserve"> PAGEREF _Toc176902568 \h </w:instrText>
         </w:r>
         <w:r>
           <w:rPr>
@@ -1728,7 +1764,7 @@
           <w:rPr>
             <w:webHidden/>
           </w:rPr>
-          <w:t>7</w:t>
+          <w:t>6</w:t>
         </w:r>
         <w:r>
           <w:rPr>
@@ -1749,7 +1785,7 @@
           <w14:ligatures w14:val="standardContextual"/>
         </w:rPr>
       </w:pPr>
-      <w:hyperlink w:anchor="_Toc167654597" w:history="1">
+      <w:hyperlink w:anchor="_Toc176902569" w:history="1">
         <w:r>
           <w:rPr>
             <w:rStyle w:val="Hyperlinkki"/>
@@ -1789,7 +1825,7 @@
           <w:rPr>
             <w:webHidden/>
           </w:rPr>
-          <w:instrText xml:space="preserve"> PAGEREF _Toc167654597 \h </w:instrText>
+          <w:instrText xml:space="preserve"> PAGEREF _Toc176902569 \h </w:instrText>
         </w:r>
         <w:r>
           <w:rPr>
@@ -1806,7 +1842,7 @@
           <w:rPr>
             <w:webHidden/>
           </w:rPr>
-          <w:t>9</w:t>
+          <w:t>8</w:t>
         </w:r>
         <w:r>
           <w:rPr>
@@ -1827,7 +1863,7 @@
           <w14:ligatures w14:val="standardContextual"/>
         </w:rPr>
       </w:pPr>
-      <w:hyperlink w:anchor="_Toc167654598" w:history="1">
+      <w:hyperlink w:anchor="_Toc176902570" w:history="1">
         <w:r>
           <w:rPr>
             <w:rStyle w:val="Hyperlinkki"/>
@@ -1874,7 +1910,7 @@
             <w:noProof/>
             <w:webHidden/>
           </w:rPr>
-          <w:instrText xml:space="preserve"> PAGEREF _Toc167654598 \h </w:instrText>
+          <w:instrText xml:space="preserve"> PAGEREF _Toc176902570 \h </w:instrText>
         </w:r>
         <w:r>
           <w:rPr>
@@ -1894,7 +1930,7 @@
             <w:noProof/>
             <w:webHidden/>
           </w:rPr>
-          <w:t>9</w:t>
+          <w:t>8</w:t>
         </w:r>
         <w:r>
           <w:rPr>
@@ -1916,7 +1952,7 @@
           <w14:ligatures w14:val="standardContextual"/>
         </w:rPr>
       </w:pPr>
-      <w:hyperlink w:anchor="_Toc167654599" w:history="1">
+      <w:hyperlink w:anchor="_Toc176902571" w:history="1">
         <w:r>
           <w:rPr>
             <w:rStyle w:val="Hyperlinkki"/>
@@ -1962,7 +1998,7 @@
             <w:noProof/>
             <w:webHidden/>
           </w:rPr>
-          <w:instrText xml:space="preserve"> PAGEREF _Toc167654599 \h </w:instrText>
+          <w:instrText xml:space="preserve"> PAGEREF _Toc176902571 \h </w:instrText>
         </w:r>
         <w:r>
           <w:rPr>
@@ -1982,7 +2018,7 @@
             <w:noProof/>
             <w:webHidden/>
           </w:rPr>
-          <w:t>9</w:t>
+          <w:t>8</w:t>
         </w:r>
         <w:r>
           <w:rPr>
@@ -2004,7 +2040,7 @@
           <w14:ligatures w14:val="standardContextual"/>
         </w:rPr>
       </w:pPr>
-      <w:hyperlink w:anchor="_Toc167654600" w:history="1">
+      <w:hyperlink w:anchor="_Toc176902572" w:history="1">
         <w:r>
           <w:rPr>
             <w:rStyle w:val="Hyperlinkki"/>
@@ -2050,7 +2086,7 @@
             <w:noProof/>
             <w:webHidden/>
           </w:rPr>
-          <w:instrText xml:space="preserve"> PAGEREF _Toc167654600 \h </w:instrText>
+          <w:instrText xml:space="preserve"> PAGEREF _Toc176902572 \h </w:instrText>
         </w:r>
         <w:r>
           <w:rPr>
@@ -2070,7 +2106,7 @@
             <w:noProof/>
             <w:webHidden/>
           </w:rPr>
-          <w:t>10</w:t>
+          <w:t>9</w:t>
         </w:r>
         <w:r>
           <w:rPr>
@@ -2092,7 +2128,7 @@
           <w14:ligatures w14:val="standardContextual"/>
         </w:rPr>
       </w:pPr>
-      <w:hyperlink w:anchor="_Toc167654601" w:history="1">
+      <w:hyperlink w:anchor="_Toc176902573" w:history="1">
         <w:r>
           <w:rPr>
             <w:rStyle w:val="Hyperlinkki"/>
@@ -2139,7 +2175,7 @@
             <w:noProof/>
             <w:webHidden/>
           </w:rPr>
-          <w:instrText xml:space="preserve"> PAGEREF _Toc167654601 \h </w:instrText>
+          <w:instrText xml:space="preserve"> PAGEREF _Toc176902573 \h </w:instrText>
         </w:r>
         <w:r>
           <w:rPr>
@@ -2159,7 +2195,7 @@
             <w:noProof/>
             <w:webHidden/>
           </w:rPr>
-          <w:t>10</w:t>
+          <w:t>9</w:t>
         </w:r>
         <w:r>
           <w:rPr>
@@ -2181,7 +2217,7 @@
           <w14:ligatures w14:val="standardContextual"/>
         </w:rPr>
       </w:pPr>
-      <w:hyperlink w:anchor="_Toc167654602" w:history="1">
+      <w:hyperlink w:anchor="_Toc176902574" w:history="1">
         <w:r>
           <w:rPr>
             <w:rStyle w:val="Hyperlinkki"/>
@@ -2222,7 +2258,7 @@
           <w:rPr>
             <w:webHidden/>
           </w:rPr>
-          <w:instrText xml:space="preserve"> PAGEREF _Toc167654602 \h </w:instrText>
+          <w:instrText xml:space="preserve"> PAGEREF _Toc176902574 \h </w:instrText>
         </w:r>
         <w:r>
           <w:rPr>
@@ -2239,7 +2275,7 @@
           <w:rPr>
             <w:webHidden/>
           </w:rPr>
-          <w:t>12</w:t>
+          <w:t>11</w:t>
         </w:r>
         <w:r>
           <w:rPr>
@@ -2260,7 +2296,7 @@
           <w14:ligatures w14:val="standardContextual"/>
         </w:rPr>
       </w:pPr>
-      <w:hyperlink w:anchor="_Toc167654603" w:history="1">
+      <w:hyperlink w:anchor="_Toc176902575" w:history="1">
         <w:r>
           <w:rPr>
             <w:rStyle w:val="Hyperlinkki"/>
@@ -2307,7 +2343,7 @@
             <w:noProof/>
             <w:webHidden/>
           </w:rPr>
-          <w:instrText xml:space="preserve"> PAGEREF _Toc167654603 \h </w:instrText>
+          <w:instrText xml:space="preserve"> PAGEREF _Toc176902575 \h </w:instrText>
         </w:r>
         <w:r>
           <w:rPr>
@@ -2327,7 +2363,7 @@
             <w:noProof/>
             <w:webHidden/>
           </w:rPr>
-          <w:t>12</w:t>
+          <w:t>11</w:t>
         </w:r>
         <w:r>
           <w:rPr>
@@ -2349,7 +2385,7 @@
           <w14:ligatures w14:val="standardContextual"/>
         </w:rPr>
       </w:pPr>
-      <w:hyperlink w:anchor="_Toc167654604" w:history="1">
+      <w:hyperlink w:anchor="_Toc176902576" w:history="1">
         <w:r>
           <w:rPr>
             <w:rStyle w:val="Hyperlinkki"/>
@@ -2396,7 +2432,7 @@
             <w:noProof/>
             <w:webHidden/>
           </w:rPr>
-          <w:instrText xml:space="preserve"> PAGEREF _Toc167654604 \h </w:instrText>
+          <w:instrText xml:space="preserve"> PAGEREF _Toc176902576 \h </w:instrText>
         </w:r>
         <w:r>
           <w:rPr>
@@ -2416,7 +2452,7 @@
             <w:noProof/>
             <w:webHidden/>
           </w:rPr>
-          <w:t>12</w:t>
+          <w:t>11</w:t>
         </w:r>
         <w:r>
           <w:rPr>
@@ -2438,7 +2474,7 @@
           <w14:ligatures w14:val="standardContextual"/>
         </w:rPr>
       </w:pPr>
-      <w:hyperlink w:anchor="_Toc167654605" w:history="1">
+      <w:hyperlink w:anchor="_Toc176902577" w:history="1">
         <w:r>
           <w:rPr>
             <w:rStyle w:val="Hyperlinkki"/>
@@ -2479,7 +2515,7 @@
           <w:rPr>
             <w:webHidden/>
           </w:rPr>
-          <w:instrText xml:space="preserve"> PAGEREF _Toc167654605 \h </w:instrText>
+          <w:instrText xml:space="preserve"> PAGEREF _Toc176902577 \h </w:instrText>
         </w:r>
         <w:r>
           <w:rPr>
@@ -2496,7 +2532,7 @@
           <w:rPr>
             <w:webHidden/>
           </w:rPr>
-          <w:t>14</w:t>
+          <w:t>13</w:t>
         </w:r>
         <w:r>
           <w:rPr>
@@ -2517,7 +2553,7 @@
           <w14:ligatures w14:val="standardContextual"/>
         </w:rPr>
       </w:pPr>
-      <w:hyperlink w:anchor="_Toc167654606" w:history="1">
+      <w:hyperlink w:anchor="_Toc176902578" w:history="1">
         <w:r>
           <w:rPr>
             <w:rStyle w:val="Hyperlinkki"/>
@@ -2564,7 +2600,7 @@
             <w:noProof/>
             <w:webHidden/>
           </w:rPr>
-          <w:instrText xml:space="preserve"> PAGEREF _Toc167654606 \h </w:instrText>
+          <w:instrText xml:space="preserve"> PAGEREF _Toc176902578 \h </w:instrText>
         </w:r>
         <w:r>
           <w:rPr>
@@ -2584,7 +2620,7 @@
             <w:noProof/>
             <w:webHidden/>
           </w:rPr>
-          <w:t>14</w:t>
+          <w:t>13</w:t>
         </w:r>
         <w:r>
           <w:rPr>
@@ -2606,7 +2642,7 @@
           <w14:ligatures w14:val="standardContextual"/>
         </w:rPr>
       </w:pPr>
-      <w:hyperlink w:anchor="_Toc167654607" w:history="1">
+      <w:hyperlink w:anchor="_Toc176902579" w:history="1">
         <w:r>
           <w:rPr>
             <w:rStyle w:val="Hyperlinkki"/>
@@ -2653,7 +2689,7 @@
             <w:noProof/>
             <w:webHidden/>
           </w:rPr>
-          <w:instrText xml:space="preserve"> PAGEREF _Toc167654607 \h </w:instrText>
+          <w:instrText xml:space="preserve"> PAGEREF _Toc176902579 \h </w:instrText>
         </w:r>
         <w:r>
           <w:rPr>
@@ -2695,7 +2731,7 @@
           <w14:ligatures w14:val="standardContextual"/>
         </w:rPr>
       </w:pPr>
-      <w:hyperlink w:anchor="_Toc167654608" w:history="1">
+      <w:hyperlink w:anchor="_Toc176902580" w:history="1">
         <w:r>
           <w:rPr>
             <w:rStyle w:val="Hyperlinkki"/>
@@ -2741,7 +2777,7 @@
             <w:noProof/>
             <w:webHidden/>
           </w:rPr>
-          <w:instrText xml:space="preserve"> PAGEREF _Toc167654608 \h </w:instrText>
+          <w:instrText xml:space="preserve"> PAGEREF _Toc176902580 \h </w:instrText>
         </w:r>
         <w:r>
           <w:rPr>
@@ -2783,7 +2819,7 @@
           <w14:ligatures w14:val="standardContextual"/>
         </w:rPr>
       </w:pPr>
-      <w:hyperlink w:anchor="_Toc167654609" w:history="1">
+      <w:hyperlink w:anchor="_Toc176902581" w:history="1">
         <w:r>
           <w:rPr>
             <w:rStyle w:val="Hyperlinkki"/>
@@ -2829,7 +2865,7 @@
             <w:noProof/>
             <w:webHidden/>
           </w:rPr>
-          <w:instrText xml:space="preserve"> PAGEREF _Toc167654609 \h </w:instrText>
+          <w:instrText xml:space="preserve"> PAGEREF _Toc176902581 \h </w:instrText>
         </w:r>
         <w:r>
           <w:rPr>
@@ -2849,7 +2885,7 @@
             <w:noProof/>
             <w:webHidden/>
           </w:rPr>
-          <w:t>15</w:t>
+          <w:t>14</w:t>
         </w:r>
         <w:r>
           <w:rPr>
@@ -2871,12 +2907,12 @@
           <w14:ligatures w14:val="standardContextual"/>
         </w:rPr>
       </w:pPr>
-      <w:hyperlink w:anchor="_Toc167654610" w:history="1">
+      <w:hyperlink w:anchor="_Toc176902582" w:history="1">
         <w:r>
           <w:rPr>
             <w:rStyle w:val="Hyperlinkki"/>
             <w:noProof/>
-            <w:lang w:val="en-US"/>
+            <w:lang w:val="en-GB"/>
           </w:rPr>
           <w:t>5.2.3</w:t>
         </w:r>
@@ -2894,9 +2930,9 @@
           <w:rPr>
             <w:rStyle w:val="Hyperlinkki"/>
             <w:noProof/>
-            <w:lang w:val="en-US"/>
-          </w:rPr>
-          <w:t>Code review</w:t>
+            <w:lang w:val="en-GB"/>
+          </w:rPr>
+          <w:t>Single-responsibility principle and code isolation</w:t>
         </w:r>
         <w:r>
           <w:rPr>
@@ -2917,7 +2953,7 @@
             <w:noProof/>
             <w:webHidden/>
           </w:rPr>
-          <w:instrText xml:space="preserve"> PAGEREF _Toc167654610 \h </w:instrText>
+          <w:instrText xml:space="preserve"> PAGEREF _Toc176902582 \h </w:instrText>
         </w:r>
         <w:r>
           <w:rPr>
@@ -2937,7 +2973,7 @@
             <w:noProof/>
             <w:webHidden/>
           </w:rPr>
-          <w:t>18</w:t>
+          <w:t>17</w:t>
         </w:r>
         <w:r>
           <w:rPr>
@@ -2950,7 +2986,7 @@
     </w:p>
     <w:p>
       <w:pPr>
-        <w:pStyle w:val="Sisluet2"/>
+        <w:pStyle w:val="Sisluet3"/>
         <w:rPr>
           <w:rFonts w:eastAsiaTheme="minorEastAsia" w:cstheme="minorBidi"/>
           <w:noProof/>
@@ -2959,15 +2995,14 @@
           <w14:ligatures w14:val="standardContextual"/>
         </w:rPr>
       </w:pPr>
-      <w:hyperlink w:anchor="_Toc167654611" w:history="1">
+      <w:hyperlink w:anchor="_Toc176902583" w:history="1">
         <w:r>
           <w:rPr>
             <w:rStyle w:val="Hyperlinkki"/>
-            <w:rFonts w:cstheme="minorHAnsi"/>
-            <w:noProof/>
-            <w:lang w:val="en-GB"/>
-          </w:rPr>
-          <w:t>5.3</w:t>
+            <w:noProof/>
+            <w:lang w:val="en-US"/>
+          </w:rPr>
+          <w:t>5.2.4</w:t>
         </w:r>
         <w:r>
           <w:rPr>
@@ -2983,9 +3018,9 @@
           <w:rPr>
             <w:rStyle w:val="Hyperlinkki"/>
             <w:noProof/>
-            <w:lang w:val="en-GB"/>
-          </w:rPr>
-          <w:t>Software architectures</w:t>
+            <w:lang w:val="en-US"/>
+          </w:rPr>
+          <w:t>Code review</w:t>
         </w:r>
         <w:r>
           <w:rPr>
@@ -3006,7 +3041,7 @@
             <w:noProof/>
             <w:webHidden/>
           </w:rPr>
-          <w:instrText xml:space="preserve"> PAGEREF _Toc167654611 \h </w:instrText>
+          <w:instrText xml:space="preserve"> PAGEREF _Toc176902583 \h </w:instrText>
         </w:r>
         <w:r>
           <w:rPr>
@@ -3039,7 +3074,7 @@
     </w:p>
     <w:p>
       <w:pPr>
-        <w:pStyle w:val="Sisluet3"/>
+        <w:pStyle w:val="Sisluet2"/>
         <w:rPr>
           <w:rFonts w:eastAsiaTheme="minorEastAsia" w:cstheme="minorBidi"/>
           <w:noProof/>
@@ -3048,14 +3083,15 @@
           <w14:ligatures w14:val="standardContextual"/>
         </w:rPr>
       </w:pPr>
-      <w:hyperlink w:anchor="_Toc167654612" w:history="1">
+      <w:hyperlink w:anchor="_Toc176902584" w:history="1">
         <w:r>
           <w:rPr>
             <w:rStyle w:val="Hyperlinkki"/>
+            <w:rFonts w:cstheme="minorHAnsi"/>
             <w:noProof/>
             <w:lang w:val="en-GB"/>
           </w:rPr>
-          <w:t>5.3.1</w:t>
+          <w:t>5.3</w:t>
         </w:r>
         <w:r>
           <w:rPr>
@@ -3073,7 +3109,7 @@
             <w:noProof/>
             <w:lang w:val="en-GB"/>
           </w:rPr>
-          <w:t>Monolithic architecture</w:t>
+          <w:t>Software architectures</w:t>
         </w:r>
         <w:r>
           <w:rPr>
@@ -3094,7 +3130,7 @@
             <w:noProof/>
             <w:webHidden/>
           </w:rPr>
-          <w:instrText xml:space="preserve"> PAGEREF _Toc167654612 \h </w:instrText>
+          <w:instrText xml:space="preserve"> PAGEREF _Toc176902584 \h </w:instrText>
         </w:r>
         <w:r>
           <w:rPr>
@@ -3114,7 +3150,7 @@
             <w:noProof/>
             <w:webHidden/>
           </w:rPr>
-          <w:t>19</w:t>
+          <w:t>18</w:t>
         </w:r>
         <w:r>
           <w:rPr>
@@ -3136,14 +3172,14 @@
           <w14:ligatures w14:val="standardContextual"/>
         </w:rPr>
       </w:pPr>
-      <w:hyperlink w:anchor="_Toc167654613" w:history="1">
+      <w:hyperlink w:anchor="_Toc176902585" w:history="1">
         <w:r>
           <w:rPr>
             <w:rStyle w:val="Hyperlinkki"/>
             <w:noProof/>
             <w:lang w:val="en-GB"/>
           </w:rPr>
-          <w:t>5.3.2</w:t>
+          <w:t>5.3.1</w:t>
         </w:r>
         <w:r>
           <w:rPr>
@@ -3161,7 +3197,7 @@
             <w:noProof/>
             <w:lang w:val="en-GB"/>
           </w:rPr>
-          <w:t>Separated front-end and back-end</w:t>
+          <w:t>Monolithic architecture</w:t>
         </w:r>
         <w:r>
           <w:rPr>
@@ -3182,7 +3218,7 @@
             <w:noProof/>
             <w:webHidden/>
           </w:rPr>
-          <w:instrText xml:space="preserve"> PAGEREF _Toc167654613 \h </w:instrText>
+          <w:instrText xml:space="preserve"> PAGEREF _Toc176902585 \h </w:instrText>
         </w:r>
         <w:r>
           <w:rPr>
@@ -3202,7 +3238,7 @@
             <w:noProof/>
             <w:webHidden/>
           </w:rPr>
-          <w:t>20</w:t>
+          <w:t>19</w:t>
         </w:r>
         <w:r>
           <w:rPr>
@@ -3224,14 +3260,14 @@
           <w14:ligatures w14:val="standardContextual"/>
         </w:rPr>
       </w:pPr>
-      <w:hyperlink w:anchor="_Toc167654614" w:history="1">
+      <w:hyperlink w:anchor="_Toc176902586" w:history="1">
         <w:r>
           <w:rPr>
             <w:rStyle w:val="Hyperlinkki"/>
             <w:noProof/>
             <w:lang w:val="en-GB"/>
           </w:rPr>
-          <w:t>5.3.3</w:t>
+          <w:t>5.3.2</w:t>
         </w:r>
         <w:r>
           <w:rPr>
@@ -3249,7 +3285,7 @@
             <w:noProof/>
             <w:lang w:val="en-GB"/>
           </w:rPr>
-          <w:t>Service-oriented architecture and micro services</w:t>
+          <w:t>Separated front-end and back-end</w:t>
         </w:r>
         <w:r>
           <w:rPr>
@@ -3270,7 +3306,7 @@
             <w:noProof/>
             <w:webHidden/>
           </w:rPr>
-          <w:instrText xml:space="preserve"> PAGEREF _Toc167654614 \h </w:instrText>
+          <w:instrText xml:space="preserve"> PAGEREF _Toc176902586 \h </w:instrText>
         </w:r>
         <w:r>
           <w:rPr>
@@ -3290,7 +3326,7 @@
             <w:noProof/>
             <w:webHidden/>
           </w:rPr>
-          <w:t>21</w:t>
+          <w:t>20</w:t>
         </w:r>
         <w:r>
           <w:rPr>
@@ -3303,7 +3339,7 @@
     </w:p>
     <w:p>
       <w:pPr>
-        <w:pStyle w:val="Sisluet2"/>
+        <w:pStyle w:val="Sisluet3"/>
         <w:rPr>
           <w:rFonts w:eastAsiaTheme="minorEastAsia" w:cstheme="minorBidi"/>
           <w:noProof/>
@@ -3312,15 +3348,14 @@
           <w14:ligatures w14:val="standardContextual"/>
         </w:rPr>
       </w:pPr>
-      <w:hyperlink w:anchor="_Toc167654615" w:history="1">
+      <w:hyperlink w:anchor="_Toc176902587" w:history="1">
         <w:r>
           <w:rPr>
             <w:rStyle w:val="Hyperlinkki"/>
-            <w:rFonts w:cstheme="minorHAnsi"/>
             <w:noProof/>
             <w:lang w:val="en-GB"/>
           </w:rPr>
-          <w:t>5.4</w:t>
+          <w:t>5.3.3</w:t>
         </w:r>
         <w:r>
           <w:rPr>
@@ -3338,7 +3373,7 @@
             <w:noProof/>
             <w:lang w:val="en-GB"/>
           </w:rPr>
-          <w:t>Changing architecture</w:t>
+          <w:t>Service-oriented architecture and micro services</w:t>
         </w:r>
         <w:r>
           <w:rPr>
@@ -3359,7 +3394,7 @@
             <w:noProof/>
             <w:webHidden/>
           </w:rPr>
-          <w:instrText xml:space="preserve"> PAGEREF _Toc167654615 \h </w:instrText>
+          <w:instrText xml:space="preserve"> PAGEREF _Toc176902587 \h </w:instrText>
         </w:r>
         <w:r>
           <w:rPr>
@@ -3379,7 +3414,7 @@
             <w:noProof/>
             <w:webHidden/>
           </w:rPr>
-          <w:t>22</w:t>
+          <w:t>21</w:t>
         </w:r>
         <w:r>
           <w:rPr>
@@ -3401,7 +3436,7 @@
           <w14:ligatures w14:val="standardContextual"/>
         </w:rPr>
       </w:pPr>
-      <w:hyperlink w:anchor="_Toc167654616" w:history="1">
+      <w:hyperlink w:anchor="_Toc176902588" w:history="1">
         <w:r>
           <w:rPr>
             <w:rStyle w:val="Hyperlinkki"/>
@@ -3409,7 +3444,7 @@
             <w:noProof/>
             <w:lang w:val="en-GB"/>
           </w:rPr>
-          <w:t>5.5</w:t>
+          <w:t>5.4</w:t>
         </w:r>
         <w:r>
           <w:rPr>
@@ -3427,7 +3462,7 @@
             <w:noProof/>
             <w:lang w:val="en-GB"/>
           </w:rPr>
-          <w:t>Programming language</w:t>
+          <w:t>Changing architecture</w:t>
         </w:r>
         <w:r>
           <w:rPr>
@@ -3448,7 +3483,7 @@
             <w:noProof/>
             <w:webHidden/>
           </w:rPr>
-          <w:instrText xml:space="preserve"> PAGEREF _Toc167654616 \h </w:instrText>
+          <w:instrText xml:space="preserve"> PAGEREF _Toc176902588 \h </w:instrText>
         </w:r>
         <w:r>
           <w:rPr>
@@ -3481,7 +3516,7 @@
     </w:p>
     <w:p>
       <w:pPr>
-        <w:pStyle w:val="Sisluet3"/>
+        <w:pStyle w:val="Sisluet2"/>
         <w:rPr>
           <w:rFonts w:eastAsiaTheme="minorEastAsia" w:cstheme="minorBidi"/>
           <w:noProof/>
@@ -3490,14 +3525,15 @@
           <w14:ligatures w14:val="standardContextual"/>
         </w:rPr>
       </w:pPr>
-      <w:hyperlink w:anchor="_Toc167654617" w:history="1">
+      <w:hyperlink w:anchor="_Toc176902589" w:history="1">
         <w:r>
           <w:rPr>
             <w:rStyle w:val="Hyperlinkki"/>
+            <w:rFonts w:cstheme="minorHAnsi"/>
             <w:noProof/>
             <w:lang w:val="en-GB"/>
           </w:rPr>
-          <w:t>5.5.1</w:t>
+          <w:t>5.5</w:t>
         </w:r>
         <w:r>
           <w:rPr>
@@ -3515,7 +3551,7 @@
             <w:noProof/>
             <w:lang w:val="en-GB"/>
           </w:rPr>
-          <w:t>Leveraging Visual Studio features</w:t>
+          <w:t>Programming language</w:t>
         </w:r>
         <w:r>
           <w:rPr>
@@ -3536,7 +3572,7 @@
             <w:noProof/>
             <w:webHidden/>
           </w:rPr>
-          <w:instrText xml:space="preserve"> PAGEREF _Toc167654617 \h </w:instrText>
+          <w:instrText xml:space="preserve"> PAGEREF _Toc176902589 \h </w:instrText>
         </w:r>
         <w:r>
           <w:rPr>
@@ -3556,7 +3592,7 @@
             <w:noProof/>
             <w:webHidden/>
           </w:rPr>
-          <w:t>23</w:t>
+          <w:t>22</w:t>
         </w:r>
         <w:r>
           <w:rPr>
@@ -3578,52 +3614,335 @@
           <w14:ligatures w14:val="standardContextual"/>
         </w:rPr>
       </w:pPr>
-      <w:hyperlink w:anchor="_Toc167654618" w:history="1">
+      <w:hyperlink w:anchor="_Toc176902590" w:history="1">
+        <w:r>
+          <w:rPr>
+            <w:rStyle w:val="Hyperlinkki"/>
+            <w:lang w:val="en-GB"/>
+          </w:rPr>
+          <w:t>6</w:t>
+        </w:r>
+        <w:r>
+          <w:rPr>
+            <w:rFonts w:eastAsiaTheme="minorEastAsia" w:cstheme="minorBidi"/>
+            <w:caps w:val="0"/>
+            <w:kern w:val="2"/>
+            <w:lang w:eastAsia="fi-FI"/>
+            <w14:ligatures w14:val="standardContextual"/>
+          </w:rPr>
+          <w:tab/>
+        </w:r>
+        <w:r>
+          <w:rPr>
+            <w:rStyle w:val="Hyperlinkki"/>
+            <w:lang w:val="en-GB"/>
+          </w:rPr>
+          <w:t>decision time</w:t>
+        </w:r>
+        <w:r>
+          <w:rPr>
+            <w:webHidden/>
+          </w:rPr>
+          <w:tab/>
+        </w:r>
+        <w:r>
+          <w:rPr>
+            <w:webHidden/>
+          </w:rPr>
+          <w:fldChar w:fldCharType="begin"/>
+        </w:r>
+        <w:r>
+          <w:rPr>
+            <w:webHidden/>
+          </w:rPr>
+          <w:instrText xml:space="preserve"> PAGEREF _Toc176902590 \h </w:instrText>
+        </w:r>
+        <w:r>
+          <w:rPr>
+            <w:webHidden/>
+          </w:rPr>
+        </w:r>
+        <w:r>
+          <w:rPr>
+            <w:webHidden/>
+          </w:rPr>
+          <w:fldChar w:fldCharType="separate"/>
+        </w:r>
+        <w:r>
+          <w:rPr>
+            <w:webHidden/>
+          </w:rPr>
+          <w:t>24</w:t>
+        </w:r>
+        <w:r>
+          <w:rPr>
+            <w:webHidden/>
+          </w:rPr>
+          <w:fldChar w:fldCharType="end"/>
+        </w:r>
+      </w:hyperlink>
+    </w:p>
+    <w:p>
+      <w:pPr>
+        <w:pStyle w:val="Sisluet2"/>
+        <w:rPr>
+          <w:rFonts w:eastAsiaTheme="minorEastAsia" w:cstheme="minorBidi"/>
+          <w:noProof/>
+          <w:kern w:val="2"/>
+          <w:lang w:eastAsia="fi-FI"/>
+          <w14:ligatures w14:val="standardContextual"/>
+        </w:rPr>
+      </w:pPr>
+      <w:hyperlink w:anchor="_Toc176902591" w:history="1">
         <w:r>
           <w:rPr>
             <w:rStyle w:val="Hyperlinkki"/>
             <w:rFonts w:cstheme="minorHAnsi"/>
+            <w:noProof/>
             <w:lang w:val="en-GB"/>
           </w:rPr>
-          <w:t>References</w:t>
-        </w:r>
-        <w:r>
-          <w:rPr>
-            <w:webHidden/>
+          <w:t>6.1</w:t>
+        </w:r>
+        <w:r>
+          <w:rPr>
+            <w:rFonts w:eastAsiaTheme="minorEastAsia" w:cstheme="minorBidi"/>
+            <w:noProof/>
+            <w:kern w:val="2"/>
+            <w:lang w:eastAsia="fi-FI"/>
+            <w14:ligatures w14:val="standardContextual"/>
           </w:rPr>
           <w:tab/>
         </w:r>
         <w:r>
           <w:rPr>
+            <w:rStyle w:val="Hyperlinkki"/>
+            <w:noProof/>
+            <w:lang w:val="en-GB"/>
+          </w:rPr>
+          <w:t>Architecture</w:t>
+        </w:r>
+        <w:r>
+          <w:rPr>
+            <w:noProof/>
+            <w:webHidden/>
+          </w:rPr>
+          <w:tab/>
+        </w:r>
+        <w:r>
+          <w:rPr>
+            <w:noProof/>
             <w:webHidden/>
           </w:rPr>
           <w:fldChar w:fldCharType="begin"/>
         </w:r>
         <w:r>
           <w:rPr>
-            <w:webHidden/>
-          </w:rPr>
-          <w:instrText xml:space="preserve"> PAGEREF _Toc167654618 \h </w:instrText>
-        </w:r>
-        <w:r>
-          <w:rPr>
-            <w:webHidden/>
-          </w:rPr>
-        </w:r>
-        <w:r>
-          <w:rPr>
+            <w:noProof/>
+            <w:webHidden/>
+          </w:rPr>
+          <w:instrText xml:space="preserve"> PAGEREF _Toc176902591 \h </w:instrText>
+        </w:r>
+        <w:r>
+          <w:rPr>
+            <w:noProof/>
+            <w:webHidden/>
+          </w:rPr>
+        </w:r>
+        <w:r>
+          <w:rPr>
+            <w:noProof/>
             <w:webHidden/>
           </w:rPr>
           <w:fldChar w:fldCharType="separate"/>
         </w:r>
         <w:r>
           <w:rPr>
+            <w:noProof/>
             <w:webHidden/>
           </w:rPr>
           <w:t>24</w:t>
         </w:r>
         <w:r>
           <w:rPr>
+            <w:noProof/>
+            <w:webHidden/>
+          </w:rPr>
+          <w:fldChar w:fldCharType="end"/>
+        </w:r>
+      </w:hyperlink>
+    </w:p>
+    <w:p>
+      <w:pPr>
+        <w:pStyle w:val="Sisluet2"/>
+        <w:rPr>
+          <w:rFonts w:eastAsiaTheme="minorEastAsia" w:cstheme="minorBidi"/>
+          <w:noProof/>
+          <w:kern w:val="2"/>
+          <w:lang w:eastAsia="fi-FI"/>
+          <w14:ligatures w14:val="standardContextual"/>
+        </w:rPr>
+      </w:pPr>
+      <w:hyperlink w:anchor="_Toc176902592" w:history="1">
+        <w:r>
+          <w:rPr>
+            <w:rStyle w:val="Hyperlinkki"/>
+            <w:rFonts w:cstheme="minorHAnsi"/>
+            <w:noProof/>
+            <w:lang w:val="en-GB"/>
+          </w:rPr>
+          <w:t>6.2</w:t>
+        </w:r>
+        <w:r>
+          <w:rPr>
+            <w:rFonts w:eastAsiaTheme="minorEastAsia" w:cstheme="minorBidi"/>
+            <w:noProof/>
+            <w:kern w:val="2"/>
+            <w:lang w:eastAsia="fi-FI"/>
+            <w14:ligatures w14:val="standardContextual"/>
+          </w:rPr>
+          <w:tab/>
+        </w:r>
+        <w:r>
+          <w:rPr>
+            <w:rStyle w:val="Hyperlinkki"/>
+            <w:noProof/>
+            <w:lang w:val="en-GB"/>
+          </w:rPr>
+          <w:t>Technologies</w:t>
+        </w:r>
+        <w:r>
+          <w:rPr>
+            <w:noProof/>
+            <w:webHidden/>
+          </w:rPr>
+          <w:tab/>
+        </w:r>
+        <w:r>
+          <w:rPr>
+            <w:noProof/>
+            <w:webHidden/>
+          </w:rPr>
+          <w:fldChar w:fldCharType="begin"/>
+        </w:r>
+        <w:r>
+          <w:rPr>
+            <w:noProof/>
+            <w:webHidden/>
+          </w:rPr>
+          <w:instrText xml:space="preserve"> PAGEREF _Toc176902592 \h </w:instrText>
+        </w:r>
+        <w:r>
+          <w:rPr>
+            <w:noProof/>
+            <w:webHidden/>
+          </w:rPr>
+        </w:r>
+        <w:r>
+          <w:rPr>
+            <w:noProof/>
+            <w:webHidden/>
+          </w:rPr>
+          <w:fldChar w:fldCharType="separate"/>
+        </w:r>
+        <w:r>
+          <w:rPr>
+            <w:noProof/>
+            <w:webHidden/>
+          </w:rPr>
+          <w:t>24</w:t>
+        </w:r>
+        <w:r>
+          <w:rPr>
+            <w:noProof/>
+            <w:webHidden/>
+          </w:rPr>
+          <w:fldChar w:fldCharType="end"/>
+        </w:r>
+      </w:hyperlink>
+    </w:p>
+    <w:p>
+      <w:pPr>
+        <w:pStyle w:val="Sisluet2"/>
+        <w:rPr>
+          <w:rFonts w:eastAsiaTheme="minorEastAsia" w:cstheme="minorBidi"/>
+          <w:noProof/>
+          <w:kern w:val="2"/>
+          <w:lang w:eastAsia="fi-FI"/>
+          <w14:ligatures w14:val="standardContextual"/>
+        </w:rPr>
+      </w:pPr>
+      <w:hyperlink w:anchor="_Toc176902593" w:history="1">
+        <w:r>
+          <w:rPr>
+            <w:rStyle w:val="Hyperlinkki"/>
+            <w:rFonts w:cstheme="minorHAnsi"/>
+            <w:noProof/>
+            <w:lang w:val="en-GB"/>
+          </w:rPr>
+          <w:t>6.3</w:t>
+        </w:r>
+        <w:r>
+          <w:rPr>
+            <w:rFonts w:eastAsiaTheme="minorEastAsia" w:cstheme="minorBidi"/>
+            <w:noProof/>
+            <w:kern w:val="2"/>
+            <w:lang w:eastAsia="fi-FI"/>
+            <w14:ligatures w14:val="standardContextual"/>
+          </w:rPr>
+          <w:tab/>
+        </w:r>
+        <w:r>
+          <w:rPr>
+            <w:rStyle w:val="Hyperlinkki"/>
+            <w:noProof/>
+            <w:lang w:val="en-GB"/>
+          </w:rPr>
+          <w:t>Methodologies</w:t>
+        </w:r>
+        <w:r>
+          <w:rPr>
+            <w:noProof/>
+            <w:webHidden/>
+          </w:rPr>
+          <w:tab/>
+        </w:r>
+        <w:r>
+          <w:rPr>
+            <w:noProof/>
+            <w:webHidden/>
+          </w:rPr>
+          <w:fldChar w:fldCharType="begin"/>
+        </w:r>
+        <w:r>
+          <w:rPr>
+            <w:noProof/>
+            <w:webHidden/>
+          </w:rPr>
+          <w:instrText xml:space="preserve"> PAGEREF _Toc176902593 \h </w:instrText>
+        </w:r>
+        <w:r>
+          <w:rPr>
+            <w:noProof/>
+            <w:webHidden/>
+          </w:rPr>
+        </w:r>
+        <w:r>
+          <w:rPr>
+            <w:noProof/>
+            <w:webHidden/>
+          </w:rPr>
+          <w:fldChar w:fldCharType="separate"/>
+        </w:r>
+        <w:r>
+          <w:rPr>
+            <w:noProof/>
+            <w:webHidden/>
+          </w:rPr>
+          <w:t>24</w:t>
+        </w:r>
+        <w:r>
+          <w:rPr>
+            <w:noProof/>
             <w:webHidden/>
           </w:rPr>
           <w:fldChar w:fldCharType="end"/>
@@ -3641,13 +3960,155 @@
           <w14:ligatures w14:val="standardContextual"/>
         </w:rPr>
       </w:pPr>
-      <w:hyperlink w:anchor="_Toc167654619" w:history="1">
+      <w:hyperlink w:anchor="_Toc176902594" w:history="1">
+        <w:r>
+          <w:rPr>
+            <w:rStyle w:val="Hyperlinkki"/>
+            <w:lang w:val="en-GB"/>
+          </w:rPr>
+          <w:t>7</w:t>
+        </w:r>
+        <w:r>
+          <w:rPr>
+            <w:rFonts w:eastAsiaTheme="minorEastAsia" w:cstheme="minorBidi"/>
+            <w:caps w:val="0"/>
+            <w:kern w:val="2"/>
+            <w:lang w:eastAsia="fi-FI"/>
+            <w14:ligatures w14:val="standardContextual"/>
+          </w:rPr>
+          <w:tab/>
+        </w:r>
+        <w:r>
+          <w:rPr>
+            <w:rStyle w:val="Hyperlinkki"/>
+            <w:lang w:val="en-GB"/>
+          </w:rPr>
+          <w:t>proof of concept</w:t>
+        </w:r>
+        <w:r>
+          <w:rPr>
+            <w:webHidden/>
+          </w:rPr>
+          <w:tab/>
+        </w:r>
+        <w:r>
+          <w:rPr>
+            <w:webHidden/>
+          </w:rPr>
+          <w:fldChar w:fldCharType="begin"/>
+        </w:r>
+        <w:r>
+          <w:rPr>
+            <w:webHidden/>
+          </w:rPr>
+          <w:instrText xml:space="preserve"> PAGEREF _Toc176902594 \h </w:instrText>
+        </w:r>
+        <w:r>
+          <w:rPr>
+            <w:webHidden/>
+          </w:rPr>
+        </w:r>
+        <w:r>
+          <w:rPr>
+            <w:webHidden/>
+          </w:rPr>
+          <w:fldChar w:fldCharType="separate"/>
+        </w:r>
+        <w:r>
+          <w:rPr>
+            <w:webHidden/>
+          </w:rPr>
+          <w:t>25</w:t>
+        </w:r>
+        <w:r>
+          <w:rPr>
+            <w:webHidden/>
+          </w:rPr>
+          <w:fldChar w:fldCharType="end"/>
+        </w:r>
+      </w:hyperlink>
+    </w:p>
+    <w:p>
+      <w:pPr>
+        <w:pStyle w:val="Sisluet1"/>
+        <w:rPr>
+          <w:rFonts w:eastAsiaTheme="minorEastAsia" w:cstheme="minorBidi"/>
+          <w:caps w:val="0"/>
+          <w:kern w:val="2"/>
+          <w:lang w:eastAsia="fi-FI"/>
+          <w14:ligatures w14:val="standardContextual"/>
+        </w:rPr>
+      </w:pPr>
+      <w:hyperlink w:anchor="_Toc176902595" w:history="1">
         <w:r>
           <w:rPr>
             <w:rStyle w:val="Hyperlinkki"/>
             <w:rFonts w:cstheme="minorHAnsi"/>
             <w:lang w:val="en-GB"/>
           </w:rPr>
+          <w:t>References</w:t>
+        </w:r>
+        <w:r>
+          <w:rPr>
+            <w:webHidden/>
+          </w:rPr>
+          <w:tab/>
+        </w:r>
+        <w:r>
+          <w:rPr>
+            <w:webHidden/>
+          </w:rPr>
+          <w:fldChar w:fldCharType="begin"/>
+        </w:r>
+        <w:r>
+          <w:rPr>
+            <w:webHidden/>
+          </w:rPr>
+          <w:instrText xml:space="preserve"> PAGEREF _Toc176902595 \h </w:instrText>
+        </w:r>
+        <w:r>
+          <w:rPr>
+            <w:webHidden/>
+          </w:rPr>
+        </w:r>
+        <w:r>
+          <w:rPr>
+            <w:webHidden/>
+          </w:rPr>
+          <w:fldChar w:fldCharType="separate"/>
+        </w:r>
+        <w:r>
+          <w:rPr>
+            <w:webHidden/>
+          </w:rPr>
+          <w:t>26</w:t>
+        </w:r>
+        <w:r>
+          <w:rPr>
+            <w:webHidden/>
+          </w:rPr>
+          <w:fldChar w:fldCharType="end"/>
+        </w:r>
+      </w:hyperlink>
+    </w:p>
+    <w:p>
+      <w:pPr>
+        <w:pStyle w:val="Sisluet1"/>
+        <w:rPr>
+          <w:rFonts w:eastAsiaTheme="minorEastAsia" w:cstheme="minorBidi"/>
+          <w:caps w:val="0"/>
+          <w:kern w:val="2"/>
+          <w:lang w:eastAsia="fi-FI"/>
+          <w14:ligatures w14:val="standardContextual"/>
+        </w:rPr>
+      </w:pPr>
+      <w:hyperlink w:anchor="_Toc176902596" w:history="1">
+        <w:r>
+          <w:rPr>
+            <w:rStyle w:val="Hyperlinkki"/>
+            <w:rFonts w:cstheme="minorHAnsi"/>
+            <w:lang w:val="en-GB"/>
+          </w:rPr>
           <w:t>Appendices</w:t>
         </w:r>
         <w:r>
@@ -3666,7 +4127,7 @@
           <w:rPr>
             <w:webHidden/>
           </w:rPr>
-          <w:instrText xml:space="preserve"> PAGEREF _Toc167654619 \h </w:instrText>
+          <w:instrText xml:space="preserve"> PAGEREF _Toc176902596 \h </w:instrText>
         </w:r>
         <w:r>
           <w:rPr>
@@ -3683,7 +4144,7 @@
           <w:rPr>
             <w:webHidden/>
           </w:rPr>
-          <w:t>27</w:t>
+          <w:t>29</w:t>
         </w:r>
         <w:r>
           <w:rPr>
@@ -3750,7 +4211,7 @@
       <w:r>
         <w:fldChar w:fldCharType="separate"/>
       </w:r>
-      <w:hyperlink w:anchor="_Toc167654484" w:history="1">
+      <w:hyperlink w:anchor="_Toc176902561" w:history="1">
         <w:r>
           <w:rPr>
             <w:rStyle w:val="Hyperlinkki"/>
@@ -3788,7 +4249,7 @@
             <w:noProof/>
             <w:webHidden/>
           </w:rPr>
-          <w:instrText xml:space="preserve"> PAGEREF _Toc167654484 \h </w:instrText>
+          <w:instrText xml:space="preserve"> PAGEREF _Toc176902561 \h </w:instrText>
         </w:r>
         <w:r>
           <w:rPr>
@@ -3808,7 +4269,7 @@
             <w:noProof/>
             <w:webHidden/>
           </w:rPr>
-          <w:t>15</w:t>
+          <w:t>14</w:t>
         </w:r>
         <w:r>
           <w:rPr>
@@ -3833,13 +4294,14 @@
           <w14:ligatures w14:val="standardContextual"/>
         </w:rPr>
       </w:pPr>
-      <w:hyperlink w:anchor="_Toc167654485" w:history="1">
+      <w:hyperlink w:anchor="_Toc176902562" w:history="1">
         <w:r>
           <w:rPr>
             <w:rStyle w:val="Hyperlinkki"/>
             <w:b/>
             <w:bCs/>
             <w:noProof/>
+            <w:lang w:val="en-GB"/>
           </w:rPr>
           <w:t>Figure 2</w:t>
         </w:r>
@@ -3847,6 +4309,7 @@
           <w:rPr>
             <w:rStyle w:val="Hyperlinkki"/>
             <w:noProof/>
+            <w:lang w:val="en-GB"/>
           </w:rPr>
           <w:t xml:space="preserve"> Unit test result window</w:t>
         </w:r>
@@ -3869,7 +4332,7 @@
             <w:noProof/>
             <w:webHidden/>
           </w:rPr>
-          <w:instrText xml:space="preserve"> PAGEREF _Toc167654485 \h </w:instrText>
+          <w:instrText xml:space="preserve"> PAGEREF _Toc176902562 \h </w:instrText>
         </w:r>
         <w:r>
           <w:rPr>
@@ -3889,7 +4352,7 @@
             <w:noProof/>
             <w:webHidden/>
           </w:rPr>
-          <w:t>17</w:t>
+          <w:t>16</w:t>
         </w:r>
         <w:r>
           <w:rPr>
@@ -3914,7 +4377,7 @@
           <w14:ligatures w14:val="standardContextual"/>
         </w:rPr>
       </w:pPr>
-      <w:hyperlink w:anchor="_Toc167654486" w:history="1">
+      <w:hyperlink w:anchor="_Toc176902563" w:history="1">
         <w:r>
           <w:rPr>
             <w:rStyle w:val="Hyperlinkki"/>
@@ -3952,7 +4415,7 @@
             <w:noProof/>
             <w:webHidden/>
           </w:rPr>
-          <w:instrText xml:space="preserve"> PAGEREF _Toc167654486 \h </w:instrText>
+          <w:instrText xml:space="preserve"> PAGEREF _Toc176902563 \h </w:instrText>
         </w:r>
         <w:r>
           <w:rPr>
@@ -3972,7 +4435,7 @@
             <w:noProof/>
             <w:webHidden/>
           </w:rPr>
-          <w:t>18</w:t>
+          <w:t>17</w:t>
         </w:r>
         <w:r>
           <w:rPr>
@@ -3997,13 +4460,14 @@
           <w14:ligatures w14:val="standardContextual"/>
         </w:rPr>
       </w:pPr>
-      <w:hyperlink w:anchor="_Toc167654487" w:history="1">
+      <w:hyperlink w:anchor="_Toc176902564" w:history="1">
         <w:r>
           <w:rPr>
             <w:rStyle w:val="Hyperlinkki"/>
             <w:b/>
             <w:bCs/>
             <w:noProof/>
+            <w:lang w:val="en-GB"/>
           </w:rPr>
           <w:t>Figure 4</w:t>
         </w:r>
@@ -4011,8 +4475,9 @@
           <w:rPr>
             <w:rStyle w:val="Hyperlinkki"/>
             <w:noProof/>
-          </w:rPr>
-          <w:t xml:space="preserve"> Monolithic architecture</w:t>
+            <w:lang w:val="en-GB"/>
+          </w:rPr>
+          <w:t xml:space="preserve"> Refractoring for code isolation</w:t>
         </w:r>
         <w:r>
           <w:rPr>
@@ -4033,7 +4498,7 @@
             <w:noProof/>
             <w:webHidden/>
           </w:rPr>
-          <w:instrText xml:space="preserve"> PAGEREF _Toc167654487 \h </w:instrText>
+          <w:instrText xml:space="preserve"> PAGEREF _Toc176902564 \h </w:instrText>
         </w:r>
         <w:r>
           <w:rPr>
@@ -4053,7 +4518,7 @@
             <w:noProof/>
             <w:webHidden/>
           </w:rPr>
-          <w:t>20</w:t>
+          <w:t>18</w:t>
         </w:r>
         <w:r>
           <w:rPr>
@@ -4078,14 +4543,13 @@
           <w14:ligatures w14:val="standardContextual"/>
         </w:rPr>
       </w:pPr>
-      <w:hyperlink w:anchor="_Toc167654488" w:history="1">
+      <w:hyperlink w:anchor="_Toc176902565" w:history="1">
         <w:r>
           <w:rPr>
             <w:rStyle w:val="Hyperlinkki"/>
             <w:b/>
             <w:bCs/>
             <w:noProof/>
-            <w:lang w:val="en-US"/>
           </w:rPr>
           <w:t>Figure 5</w:t>
         </w:r>
@@ -4093,9 +4557,8 @@
           <w:rPr>
             <w:rStyle w:val="Hyperlinkki"/>
             <w:noProof/>
-            <w:lang w:val="en-US"/>
-          </w:rPr>
-          <w:t xml:space="preserve"> Architecture with separated front-end and back-end</w:t>
+          </w:rPr>
+          <w:t xml:space="preserve"> Monolithic architecture</w:t>
         </w:r>
         <w:r>
           <w:rPr>
@@ -4116,7 +4579,7 @@
             <w:noProof/>
             <w:webHidden/>
           </w:rPr>
-          <w:instrText xml:space="preserve"> PAGEREF _Toc167654488 \h </w:instrText>
+          <w:instrText xml:space="preserve"> PAGEREF _Toc176902565 \h </w:instrText>
         </w:r>
         <w:r>
           <w:rPr>
@@ -4136,7 +4599,7 @@
             <w:noProof/>
             <w:webHidden/>
           </w:rPr>
-          <w:t>21</w:t>
+          <w:t>20</w:t>
         </w:r>
         <w:r>
           <w:rPr>
@@ -4161,13 +4624,14 @@
           <w14:ligatures w14:val="standardContextual"/>
         </w:rPr>
       </w:pPr>
-      <w:hyperlink w:anchor="_Toc167654489" w:history="1">
+      <w:hyperlink w:anchor="_Toc176902566" w:history="1">
         <w:r>
           <w:rPr>
             <w:rStyle w:val="Hyperlinkki"/>
             <w:b/>
             <w:bCs/>
             <w:noProof/>
+            <w:lang w:val="en-US"/>
           </w:rPr>
           <w:t>Figure 6</w:t>
         </w:r>
@@ -4175,6 +4639,88 @@
           <w:rPr>
             <w:rStyle w:val="Hyperlinkki"/>
             <w:noProof/>
+            <w:lang w:val="en-US"/>
+          </w:rPr>
+          <w:t xml:space="preserve"> Architecture with separated front-end and back-end</w:t>
+        </w:r>
+        <w:r>
+          <w:rPr>
+            <w:noProof/>
+            <w:webHidden/>
+          </w:rPr>
+          <w:tab/>
+        </w:r>
+        <w:r>
+          <w:rPr>
+            <w:noProof/>
+            <w:webHidden/>
+          </w:rPr>
+          <w:fldChar w:fldCharType="begin"/>
+        </w:r>
+        <w:r>
+          <w:rPr>
+            <w:noProof/>
+            <w:webHidden/>
+          </w:rPr>
+          <w:instrText xml:space="preserve"> PAGEREF _Toc176902566 \h </w:instrText>
+        </w:r>
+        <w:r>
+          <w:rPr>
+            <w:noProof/>
+            <w:webHidden/>
+          </w:rPr>
+        </w:r>
+        <w:r>
+          <w:rPr>
+            <w:noProof/>
+            <w:webHidden/>
+          </w:rPr>
+          <w:fldChar w:fldCharType="separate"/>
+        </w:r>
+        <w:r>
+          <w:rPr>
+            <w:noProof/>
+            <w:webHidden/>
+          </w:rPr>
+          <w:t>21</w:t>
+        </w:r>
+        <w:r>
+          <w:rPr>
+            <w:noProof/>
+            <w:webHidden/>
+          </w:rPr>
+          <w:fldChar w:fldCharType="end"/>
+        </w:r>
+      </w:hyperlink>
+    </w:p>
+    <w:p>
+      <w:pPr>
+        <w:pStyle w:val="Kuvaotsikkoluettelo"/>
+        <w:tabs>
+          <w:tab w:val="right" w:leader="dot" w:pos="7928"/>
+        </w:tabs>
+        <w:rPr>
+          <w:rFonts w:eastAsiaTheme="minorEastAsia" w:cstheme="minorBidi"/>
+          <w:noProof/>
+          <w:kern w:val="2"/>
+          <w:lang w:eastAsia="fi-FI"/>
+          <w14:ligatures w14:val="standardContextual"/>
+        </w:rPr>
+      </w:pPr>
+      <w:hyperlink w:anchor="_Toc176902567" w:history="1">
+        <w:r>
+          <w:rPr>
+            <w:rStyle w:val="Hyperlinkki"/>
+            <w:b/>
+            <w:bCs/>
+            <w:noProof/>
+          </w:rPr>
+          <w:t>Figure 7</w:t>
+        </w:r>
+        <w:r>
+          <w:rPr>
+            <w:rStyle w:val="Hyperlinkki"/>
+            <w:noProof/>
           </w:rPr>
           <w:t xml:space="preserve"> Service oriented architecture</w:t>
         </w:r>
@@ -4197,7 +4743,7 @@
             <w:noProof/>
             <w:webHidden/>
           </w:rPr>
-          <w:instrText xml:space="preserve"> PAGEREF _Toc167654489 \h </w:instrText>
+          <w:instrText xml:space="preserve"> PAGEREF _Toc176902567 \h </w:instrText>
         </w:r>
         <w:r>
           <w:rPr>
@@ -4355,16 +4901,16 @@
       <w:pPr>
         <w:pStyle w:val="Otsikko1"/>
       </w:pPr>
-      <w:bookmarkStart w:id="1" w:name="_Toc164496814"/>
-      <w:bookmarkStart w:id="2" w:name="_Toc166464152"/>
-      <w:bookmarkStart w:id="3" w:name="_Toc230592239"/>
-      <w:bookmarkStart w:id="4" w:name="_Toc230592492"/>
-      <w:bookmarkStart w:id="5" w:name="_Toc167654596"/>
+      <w:bookmarkStart w:id="1" w:name="_Toc176902568"/>
+      <w:bookmarkStart w:id="2" w:name="_Toc164496814"/>
+      <w:bookmarkStart w:id="3" w:name="_Toc166464152"/>
+      <w:bookmarkStart w:id="4" w:name="_Toc230592239"/>
+      <w:bookmarkStart w:id="5" w:name="_Toc230592492"/>
       <w:r>
         <w:lastRenderedPageBreak/>
         <w:t>Introduction</w:t>
       </w:r>
-      <w:bookmarkEnd w:id="5"/>
+      <w:bookmarkEnd w:id="1"/>
     </w:p>
     <w:p>
       <w:pPr>
@@ -4516,7 +5062,21 @@
         <w:rPr>
           <w:lang w:val="en-GB"/>
         </w:rPr>
-        <w:t>, Winpos,</w:t>
+        <w:t xml:space="preserve">, </w:t>
+      </w:r>
+      <w:proofErr w:type="spellStart"/>
+      <w:r>
+        <w:rPr>
+          <w:lang w:val="en-GB"/>
+        </w:rPr>
+        <w:t>Winpos</w:t>
+      </w:r>
+      <w:proofErr w:type="spellEnd"/>
+      <w:r>
+        <w:rPr>
+          <w:lang w:val="en-GB"/>
+        </w:rPr>
+        <w:t>,</w:t>
       </w:r>
       <w:r>
         <w:rPr>
@@ -4607,13 +5167,7 @@
         <w:rPr>
           <w:lang w:val="en-GB"/>
         </w:rPr>
-        <w:t xml:space="preserve"> The project for making changes in architecture and codebase will take likely take even years to complete. In an agile and iterative process, changes can be made during the project. This is why i</w:t>
-      </w:r>
-      <w:r>
-        <w:rPr>
-          <w:lang w:val="en-GB"/>
-        </w:rPr>
-        <w:t>t is best to apply the best practices and latest methods as a starting point.</w:t>
+        <w:t xml:space="preserve"> The project for making changes in architecture and codebase will take likely take even years to complete. In an agile and iterative process, changes can be made during the project. This is why it is best to apply the best practices and latest methods as a starting point.</w:t>
       </w:r>
     </w:p>
     <w:p>
@@ -4708,7 +5262,7 @@
           <w:rFonts w:cstheme="minorHAnsi"/>
         </w:rPr>
       </w:pPr>
-      <w:bookmarkStart w:id="6" w:name="_Toc167654597"/>
+      <w:bookmarkStart w:id="6" w:name="_Toc176902569"/>
       <w:r>
         <w:rPr>
           <w:rFonts w:cstheme="minorHAnsi"/>
@@ -4751,7 +5305,7 @@
           <w:lang w:val="en-US"/>
         </w:rPr>
       </w:pPr>
-      <w:bookmarkStart w:id="7" w:name="_Toc167654598"/>
+      <w:bookmarkStart w:id="7" w:name="_Toc176902570"/>
       <w:r>
         <w:rPr>
           <w:lang w:val="en-US"/>
@@ -4792,7 +5346,7 @@
           <w:lang w:val="en-US"/>
         </w:rPr>
       </w:pPr>
-      <w:bookmarkStart w:id="8" w:name="_Toc167654599"/>
+      <w:bookmarkStart w:id="8" w:name="_Toc176902571"/>
       <w:r>
         <w:rPr>
           <w:lang w:val="en-US"/>
@@ -4843,11 +5397,19 @@
         </w:rPr>
         <w:t xml:space="preserve"> may run into is the limited memory capacity of the 32-bit architecture. 32-bit applications can only reserve up to 4GB RAM. This can be a limiting factor and a liability if applications cannot handle the limited environment. (</w:t>
       </w:r>
-      <w:r>
-        <w:rPr>
-          <w:lang w:val="en-US"/>
-        </w:rPr>
-        <w:t>GeeksForGeeks, 5.2.2024)</w:t>
+      <w:proofErr w:type="spellStart"/>
+      <w:r>
+        <w:rPr>
+          <w:lang w:val="en-US"/>
+        </w:rPr>
+        <w:t>GeeksForGeeks</w:t>
+      </w:r>
+      <w:proofErr w:type="spellEnd"/>
+      <w:r>
+        <w:rPr>
+          <w:lang w:val="en-US"/>
+        </w:rPr>
+        <w:t>, 5.2.2024)</w:t>
       </w:r>
     </w:p>
     <w:p>
@@ -4857,7 +5419,7 @@
           <w:lang w:val="en-US"/>
         </w:rPr>
       </w:pPr>
-      <w:bookmarkStart w:id="9" w:name="_Toc167654600"/>
+      <w:bookmarkStart w:id="9" w:name="_Toc176902572"/>
       <w:r>
         <w:rPr>
           <w:lang w:val="en-US"/>
@@ -4899,7 +5461,7 @@
           <w:lang w:val="en-GB"/>
         </w:rPr>
       </w:pPr>
-      <w:bookmarkStart w:id="10" w:name="_Toc167654601"/>
+      <w:bookmarkStart w:id="10" w:name="_Toc176902573"/>
       <w:r>
         <w:rPr>
           <w:lang w:val="en-GB"/>
@@ -4949,7 +5511,21 @@
         <w:rPr>
           <w:lang w:val="en-GB"/>
         </w:rPr>
-        <w:t>(Birchal, chapter 1)</w:t>
+        <w:t>(</w:t>
+      </w:r>
+      <w:proofErr w:type="spellStart"/>
+      <w:r>
+        <w:rPr>
+          <w:lang w:val="en-GB"/>
+        </w:rPr>
+        <w:t>Birchal</w:t>
+      </w:r>
+      <w:proofErr w:type="spellEnd"/>
+      <w:r>
+        <w:rPr>
+          <w:lang w:val="en-GB"/>
+        </w:rPr>
+        <w:t>, chapter 1)</w:t>
       </w:r>
     </w:p>
     <w:p>
@@ -5020,11 +5596,19 @@
         </w:rPr>
         <w:t>(</w:t>
       </w:r>
-      <w:r>
-        <w:rPr>
-          <w:lang w:val="en-US"/>
-        </w:rPr>
-        <w:t>ITJobsWatch, 10.5.2024</w:t>
+      <w:proofErr w:type="spellStart"/>
+      <w:r>
+        <w:rPr>
+          <w:lang w:val="en-US"/>
+        </w:rPr>
+        <w:t>ITJobsWatch</w:t>
+      </w:r>
+      <w:proofErr w:type="spellEnd"/>
+      <w:r>
+        <w:rPr>
+          <w:lang w:val="en-US"/>
+        </w:rPr>
+        <w:t>, 10.5.2024</w:t>
       </w:r>
       <w:r>
         <w:rPr>
@@ -5079,7 +5663,7 @@
           <w:lang w:val="en-GB"/>
         </w:rPr>
       </w:pPr>
-      <w:bookmarkStart w:id="11" w:name="_Toc167654602"/>
+      <w:bookmarkStart w:id="11" w:name="_Toc176902574"/>
       <w:r>
         <w:rPr>
           <w:lang w:val="en-GB"/>
@@ -5109,7 +5693,7 @@
           <w:lang w:val="en-GB"/>
         </w:rPr>
       </w:pPr>
-      <w:bookmarkStart w:id="12" w:name="_Toc167654603"/>
+      <w:bookmarkStart w:id="12" w:name="_Toc176902575"/>
       <w:r>
         <w:rPr>
           <w:lang w:val="en-GB"/>
@@ -5199,7 +5783,7 @@
           <w:lang w:val="en-GB"/>
         </w:rPr>
       </w:pPr>
-      <w:bookmarkStart w:id="13" w:name="_Toc167654604"/>
+      <w:bookmarkStart w:id="13" w:name="_Toc176902576"/>
       <w:r>
         <w:rPr>
           <w:lang w:val="en-GB"/>
@@ -5414,7 +5998,7 @@
           <w:lang w:val="en-GB"/>
         </w:rPr>
       </w:pPr>
-      <w:bookmarkStart w:id="14" w:name="_Toc167654605"/>
+      <w:bookmarkStart w:id="14" w:name="_Toc176902577"/>
       <w:r>
         <w:rPr>
           <w:lang w:val="en-GB"/>
@@ -5432,12 +6016,25 @@
     </w:p>
     <w:p>
       <w:pPr>
+        <w:rPr>
+          <w:lang w:val="en-GB"/>
+        </w:rPr>
+      </w:pPr>
+      <w:r>
+        <w:rPr>
+          <w:lang w:val="en-GB"/>
+        </w:rPr>
+        <w:t xml:space="preserve">Software architecture is designed with a purpose in mind, as such it is a reflection of its time. As time passes technology advances and adjustments need to be made to the codebase. Adding to an older codebase creates complexities that might not exist in a more recent codebase. Additionally, the outcomes may not be ideal for modern times. It can be justified to change the underlying architecture during a rewriting process. </w:t>
+      </w:r>
+    </w:p>
+    <w:p>
+      <w:pPr>
         <w:pStyle w:val="Otsikko2"/>
         <w:rPr>
           <w:lang w:val="en-GB"/>
         </w:rPr>
       </w:pPr>
-      <w:bookmarkStart w:id="15" w:name="_Toc167654606"/>
+      <w:bookmarkStart w:id="15" w:name="_Toc176902578"/>
       <w:r>
         <w:rPr>
           <w:lang w:val="en-GB"/>
@@ -5487,7 +6084,21 @@
         <w:rPr>
           <w:lang w:val="en-GB"/>
         </w:rPr>
-        <w:t xml:space="preserve">(Birchal, chapter 2) </w:t>
+        <w:t>(</w:t>
+      </w:r>
+      <w:proofErr w:type="spellStart"/>
+      <w:r>
+        <w:rPr>
+          <w:lang w:val="en-GB"/>
+        </w:rPr>
+        <w:t>Birchal</w:t>
+      </w:r>
+      <w:proofErr w:type="spellEnd"/>
+      <w:r>
+        <w:rPr>
+          <w:lang w:val="en-GB"/>
+        </w:rPr>
+        <w:t xml:space="preserve">, chapter 2) </w:t>
       </w:r>
     </w:p>
     <w:p>
@@ -5578,7 +6189,21 @@
         <w:rPr>
           <w:lang w:val="en-GB"/>
         </w:rPr>
-        <w:t xml:space="preserve"> (Birchal, chapter 2)</w:t>
+        <w:t xml:space="preserve"> (</w:t>
+      </w:r>
+      <w:proofErr w:type="spellStart"/>
+      <w:r>
+        <w:rPr>
+          <w:lang w:val="en-GB"/>
+        </w:rPr>
+        <w:t>Birchal</w:t>
+      </w:r>
+      <w:proofErr w:type="spellEnd"/>
+      <w:r>
+        <w:rPr>
+          <w:lang w:val="en-GB"/>
+        </w:rPr>
+        <w:t>, chapter 2)</w:t>
       </w:r>
     </w:p>
     <w:p>
@@ -5588,11 +6213,12 @@
           <w:lang w:val="en-GB"/>
         </w:rPr>
       </w:pPr>
-      <w:bookmarkStart w:id="16" w:name="_Toc167654607"/>
-      <w:r>
-        <w:rPr>
-          <w:lang w:val="en-GB"/>
-        </w:rPr>
+      <w:bookmarkStart w:id="16" w:name="_Toc176902579"/>
+      <w:r>
+        <w:rPr>
+          <w:lang w:val="en-GB"/>
+        </w:rPr>
+        <w:lastRenderedPageBreak/>
         <w:t>Ensuring high quality codebase</w:t>
       </w:r>
       <w:bookmarkEnd w:id="16"/>
@@ -5604,7 +6230,7 @@
           <w:lang w:val="en-GB"/>
         </w:rPr>
       </w:pPr>
-      <w:bookmarkStart w:id="17" w:name="_Toc167654608"/>
+      <w:bookmarkStart w:id="17" w:name="_Toc176902580"/>
       <w:r>
         <w:rPr>
           <w:lang w:val="en-GB"/>
@@ -5684,16 +6310,14 @@
     </w:p>
     <w:p>
       <w:pPr>
-        <w:keepNext/>
-        <w:rPr>
-          <w:lang w:val="en-GB"/>
-        </w:rPr>
-      </w:pPr>
-      <w:r>
-        <w:rPr>
-          <w:lang w:val="en-GB"/>
-        </w:rPr>
-        <w:lastRenderedPageBreak/>
+        <w:rPr>
+          <w:lang w:val="en-GB"/>
+        </w:rPr>
+      </w:pPr>
+      <w:r>
+        <w:rPr>
+          <w:lang w:val="en-GB"/>
+        </w:rPr>
         <w:t xml:space="preserve">The </w:t>
       </w:r>
       <w:r>
@@ -5761,8 +6385,8 @@
           <w:lang w:val="en-US"/>
         </w:rPr>
         <w:drawing>
-          <wp:inline distT="0" distB="0" distL="0" distR="0" wp14:anchorId="7BAD8BCC" wp14:editId="58C5226D">
-            <wp:extent cx="5039995" cy="1991995"/>
+          <wp:inline distT="0" distB="0" distL="0" distR="0" wp14:anchorId="7BAD8BCC" wp14:editId="69F0E404">
+            <wp:extent cx="4781550" cy="1889848"/>
             <wp:effectExtent l="0" t="0" r="0" b="0"/>
             <wp:docPr id="92076239" name="Kuva 1" descr="Kuva, joka sisältää kohteen teksti, Tarralappu, Suorakaide, kuvakaappaus&#10;&#10;Kuvaus luotu automaattisesti"/>
             <wp:cNvGraphicFramePr>
@@ -5784,7 +6408,7 @@
                   <pic:spPr>
                     <a:xfrm>
                       <a:off x="0" y="0"/>
-                      <a:ext cx="5039995" cy="1991995"/>
+                      <a:ext cx="4795889" cy="1895515"/>
                     </a:xfrm>
                     <a:prstGeom prst="rect">
                       <a:avLst/>
@@ -5805,7 +6429,7 @@
           <w:lang w:val="en-US"/>
         </w:rPr>
       </w:pPr>
-      <w:bookmarkStart w:id="18" w:name="_Toc167654484"/>
+      <w:bookmarkStart w:id="18" w:name="_Toc176902561"/>
       <w:r>
         <w:rPr>
           <w:b/>
@@ -5867,7 +6491,7 @@
           <w:lang w:val="en-US"/>
         </w:rPr>
       </w:pPr>
-      <w:bookmarkStart w:id="19" w:name="_Toc167654609"/>
+      <w:bookmarkStart w:id="19" w:name="_Toc176902581"/>
       <w:r>
         <w:rPr>
           <w:lang w:val="en-US"/>
@@ -5898,7 +6522,14 @@
         <w:rPr>
           <w:lang w:val="en-US"/>
         </w:rPr>
-        <w:t xml:space="preserve">In the context of this thesis, tests are snippets of code that test the outcome of a function in code. </w:t>
+        <w:t xml:space="preserve">In the context of this thesis, tests are snippets of code </w:t>
+      </w:r>
+      <w:r>
+        <w:rPr>
+          <w:lang w:val="en-US"/>
+        </w:rPr>
+        <w:lastRenderedPageBreak/>
+        <w:t xml:space="preserve">that test the outcome of a function in code. </w:t>
       </w:r>
       <w:r>
         <w:rPr>
@@ -5941,31 +6572,19 @@
         <w:rPr>
           <w:lang w:val="en-US"/>
         </w:rPr>
-        <w:t xml:space="preserve">Unit test’s data can be mock data. Mock data is data that uses the classes and functions of a </w:t>
-      </w:r>
-      <w:r>
-        <w:rPr>
-          <w:lang w:val="en-US"/>
-        </w:rPr>
-        <w:t>real-life</w:t>
-      </w:r>
-      <w:r>
-        <w:rPr>
-          <w:lang w:val="en-US"/>
-        </w:rPr>
-        <w:t xml:space="preserve"> </w:t>
-      </w:r>
-      <w:r>
-        <w:rPr>
-          <w:lang w:val="en-US"/>
-        </w:rPr>
-        <w:t>scenario,</w:t>
-      </w:r>
-      <w:r>
-        <w:rPr>
-          <w:lang w:val="en-US"/>
-        </w:rPr>
-        <w:t xml:space="preserve"> but the data is engineered for testing purposes. </w:t>
+        <w:t>Unit test’s data can be mock data.</w:t>
+      </w:r>
+      <w:r>
+        <w:rPr>
+          <w:lang w:val="en-US"/>
+        </w:rPr>
+        <w:t xml:space="preserve"> Mock data is intended to simulate a real database connection.</w:t>
+      </w:r>
+      <w:r>
+        <w:rPr>
+          <w:lang w:val="en-US"/>
+        </w:rPr>
+        <w:t xml:space="preserve"> Mock data is data that uses the classes and functions of a real-life scenario, but the data is engineered for testing purposes. </w:t>
       </w:r>
       <w:r>
         <w:rPr>
@@ -5985,14 +6604,7 @@
         <w:rPr>
           <w:lang w:val="en-US"/>
         </w:rPr>
-        <w:t xml:space="preserve">, instead of testing whether adding payment </w:t>
-      </w:r>
-      <w:r>
-        <w:rPr>
-          <w:lang w:val="en-US"/>
-        </w:rPr>
-        <w:lastRenderedPageBreak/>
-        <w:t xml:space="preserve">and ending the receipt, one should test all individual parts of the process, such as adding payment to the basket, sending a receipt to a receipt control unit, </w:t>
+        <w:t xml:space="preserve">, instead of testing whether adding payment and ending the receipt, one should test all individual parts of the process, such as adding payment to the basket, sending a receipt to a receipt control unit, </w:t>
       </w:r>
       <w:r>
         <w:rPr>
@@ -6026,6 +6638,7 @@
       </w:pPr>
       <w:r>
         <w:rPr>
+          <w:noProof/>
           <w:lang w:val="en-US"/>
         </w:rPr>
         <w:drawing>
@@ -6141,6 +6754,7 @@
       </w:pPr>
       <w:r>
         <w:rPr>
+          <w:noProof/>
           <w:lang w:val="en-US"/>
         </w:rPr>
         <w:lastRenderedPageBreak/>
@@ -6189,34 +6803,27 @@
           <w:lang w:val="en-US"/>
         </w:rPr>
       </w:pPr>
-      <w:bookmarkStart w:id="21" w:name="_Toc167654485"/>
-      <w:proofErr w:type="spellStart"/>
+      <w:bookmarkStart w:id="21" w:name="_Toc176902562"/>
       <w:r>
         <w:rPr>
           <w:b/>
           <w:bCs/>
-        </w:rPr>
-        <w:t>Figure</w:t>
-      </w:r>
-      <w:proofErr w:type="spellEnd"/>
+          <w:lang w:val="en-GB"/>
+        </w:rPr>
+        <w:t xml:space="preserve">Figure </w:t>
+      </w:r>
       <w:r>
         <w:rPr>
           <w:b/>
           <w:bCs/>
         </w:rPr>
-        <w:t xml:space="preserve"> </w:t>
+        <w:fldChar w:fldCharType="begin"/>
       </w:r>
       <w:r>
         <w:rPr>
           <w:b/>
           <w:bCs/>
-        </w:rPr>
-        <w:fldChar w:fldCharType="begin"/>
-      </w:r>
-      <w:r>
-        <w:rPr>
-          <w:b/>
-          <w:bCs/>
+          <w:lang w:val="en-GB"/>
         </w:rPr>
         <w:instrText xml:space="preserve"> SEQ Figure \* ARABIC </w:instrText>
       </w:r>
@@ -6232,6 +6839,7 @@
           <w:b/>
           <w:bCs/>
           <w:noProof/>
+          <w:lang w:val="en-GB"/>
         </w:rPr>
         <w:t>2</w:t>
       </w:r>
@@ -6243,38 +6851,12 @@
         <w:fldChar w:fldCharType="end"/>
       </w:r>
       <w:r>
-        <w:t xml:space="preserve"> </w:t>
-      </w:r>
-      <w:proofErr w:type="spellStart"/>
-      <w:r>
-        <w:t>Unit</w:t>
-      </w:r>
-      <w:proofErr w:type="spellEnd"/>
-      <w:r>
-        <w:t xml:space="preserve"> </w:t>
-      </w:r>
-      <w:proofErr w:type="spellStart"/>
-      <w:r>
-        <w:t>test</w:t>
-      </w:r>
-      <w:proofErr w:type="spellEnd"/>
-      <w:r>
-        <w:t xml:space="preserve"> </w:t>
-      </w:r>
-      <w:proofErr w:type="spellStart"/>
-      <w:r>
-        <w:t>result</w:t>
-      </w:r>
-      <w:proofErr w:type="spellEnd"/>
-      <w:r>
-        <w:t xml:space="preserve"> </w:t>
-      </w:r>
-      <w:proofErr w:type="spellStart"/>
-      <w:r>
-        <w:t>window</w:t>
+        <w:rPr>
+          <w:lang w:val="en-GB"/>
+        </w:rPr>
+        <w:t xml:space="preserve"> Unit test result window</w:t>
       </w:r>
       <w:bookmarkEnd w:id="21"/>
-      <w:proofErr w:type="spellEnd"/>
     </w:p>
     <w:p>
       <w:pPr>
@@ -6379,6 +6961,7 @@
       </w:pPr>
       <w:r>
         <w:rPr>
+          <w:noProof/>
           <w:lang w:val="en-US"/>
         </w:rPr>
         <w:lastRenderedPageBreak/>
@@ -6427,7 +7010,7 @@
           <w:lang w:val="en-US"/>
         </w:rPr>
       </w:pPr>
-      <w:bookmarkStart w:id="22" w:name="_Toc167654486"/>
+      <w:bookmarkStart w:id="22" w:name="_Toc176902563"/>
       <w:r>
         <w:rPr>
           <w:b/>
@@ -6486,35 +7069,293 @@
       <w:pPr>
         <w:pStyle w:val="Otsikko3"/>
         <w:rPr>
-          <w:lang w:val="en-US"/>
-        </w:rPr>
-      </w:pPr>
-      <w:bookmarkStart w:id="23" w:name="_Toc167654610"/>
+          <w:lang w:val="en-GB"/>
+        </w:rPr>
+      </w:pPr>
+      <w:bookmarkStart w:id="23" w:name="_Toc176902582"/>
+      <w:r>
+        <w:rPr>
+          <w:lang w:val="en-GB"/>
+        </w:rPr>
+        <w:t>Single-responsibility principle</w:t>
+      </w:r>
+      <w:r>
+        <w:rPr>
+          <w:lang w:val="en-GB"/>
+        </w:rPr>
+        <w:t xml:space="preserve"> and c</w:t>
+      </w:r>
+      <w:r>
+        <w:rPr>
+          <w:lang w:val="en-GB"/>
+        </w:rPr>
+        <w:t>ode isolation</w:t>
+      </w:r>
+      <w:bookmarkEnd w:id="23"/>
+    </w:p>
+    <w:p>
+      <w:pPr>
+        <w:rPr>
+          <w:lang w:val="en-GB"/>
+        </w:rPr>
+      </w:pPr>
+      <w:r>
+        <w:rPr>
+          <w:lang w:val="en-GB"/>
+        </w:rPr>
+        <w:t xml:space="preserve">Single-responsibility principle </w:t>
+      </w:r>
+      <w:r>
+        <w:rPr>
+          <w:lang w:val="en-GB"/>
+        </w:rPr>
+        <w:t xml:space="preserve">is about reducing the effect changes into software have on the codebase. SRP advocates that a class should only have one responsibility, a function, and only one reason for changing it. </w:t>
+      </w:r>
+      <w:r>
+        <w:rPr>
+          <w:lang w:val="en-GB"/>
+        </w:rPr>
+        <w:t xml:space="preserve">The benefits of SRP are ease of implementation and help with preventing unexpected results caused by changes. </w:t>
+      </w:r>
+      <w:r>
+        <w:rPr>
+          <w:lang w:val="en-GB"/>
+        </w:rPr>
+        <w:t xml:space="preserve">Single-responsibility principle can make the codebase easier to understand. Easily understandable code can help reduce bugs, makes development faster, and improves the developer experience. </w:t>
+      </w:r>
+      <w:r>
+        <w:rPr>
+          <w:lang w:val="en-GB"/>
+        </w:rPr>
+        <w:t>(</w:t>
+      </w:r>
+      <w:r>
+        <w:rPr>
+          <w:lang w:val="en-GB"/>
+        </w:rPr>
+        <w:t>Thorben</w:t>
+      </w:r>
+      <w:r>
+        <w:rPr>
+          <w:lang w:val="en-GB"/>
+        </w:rPr>
+        <w:t>)</w:t>
+      </w:r>
+    </w:p>
+    <w:p>
+      <w:pPr>
+        <w:rPr>
+          <w:lang w:val="en-GB"/>
+        </w:rPr>
+      </w:pPr>
+      <w:r>
+        <w:rPr>
+          <w:lang w:val="en-GB"/>
+        </w:rPr>
+        <w:t xml:space="preserve">Single-responsibility principle can be used as a guide rather than a strict rule. Too many classes can create a feeling where reading the code becomes more difficult as the developer can only see a small part of the code at once. Defining what a responsibility is difficult and subjective. </w:t>
+      </w:r>
+    </w:p>
+    <w:p>
+      <w:pPr>
+        <w:rPr>
+          <w:lang w:val="en-GB"/>
+        </w:rPr>
+      </w:pPr>
+      <w:r>
+        <w:rPr>
+          <w:lang w:val="en-GB"/>
+        </w:rPr>
+        <w:t xml:space="preserve">Breaking code into smaller pieces improves the testability of software. </w:t>
+      </w:r>
+      <w:r>
+        <w:rPr>
+          <w:lang w:val="en-GB"/>
+        </w:rPr>
+        <w:t xml:space="preserve">Some types of functions are easier to test using unit testing. By isolating unit testable code from a larger function, unit tests can be made more easily. </w:t>
+      </w:r>
+      <w:r>
+        <w:rPr>
+          <w:lang w:val="en-GB"/>
+        </w:rPr>
+        <w:t xml:space="preserve">This also creates a clear boundary between unite testable code and code that needs to be integration tested. </w:t>
+      </w:r>
+      <w:r>
+        <w:rPr>
+          <w:lang w:val="en-GB"/>
+        </w:rPr>
+        <w:t>(Wagner)</w:t>
+      </w:r>
+    </w:p>
+    <w:p>
+      <w:pPr>
+        <w:keepNext/>
+      </w:pPr>
+      <w:r>
+        <w:rPr>
+          <w:noProof/>
+        </w:rPr>
+        <w:lastRenderedPageBreak/>
+        <w:drawing>
+          <wp:inline distT="0" distB="0" distL="0" distR="0" wp14:anchorId="318C4DF2" wp14:editId="02BDC4DB">
+            <wp:extent cx="4067743" cy="3038899"/>
+            <wp:effectExtent l="0" t="0" r="9525" b="9525"/>
+            <wp:docPr id="1078339862" name="Kuva 1" descr="Kuva, joka sisältää kohteen teksti, kuvakaappaus, diagrammi, Fontti&#10;&#10;Kuvaus luotu automaattisesti"/>
+            <wp:cNvGraphicFramePr>
+              <a:graphicFrameLocks xmlns:a="http://schemas.openxmlformats.org/drawingml/2006/main" noChangeAspect="1"/>
+            </wp:cNvGraphicFramePr>
+            <a:graphic xmlns:a="http://schemas.openxmlformats.org/drawingml/2006/main">
+              <a:graphicData uri="http://schemas.openxmlformats.org/drawingml/2006/picture">
+                <pic:pic xmlns:pic="http://schemas.openxmlformats.org/drawingml/2006/picture">
+                  <pic:nvPicPr>
+                    <pic:cNvPr id="1078339862" name="Kuva 1" descr="Kuva, joka sisältää kohteen teksti, kuvakaappaus, diagrammi, Fontti&#10;&#10;Kuvaus luotu automaattisesti"/>
+                    <pic:cNvPicPr/>
+                  </pic:nvPicPr>
+                  <pic:blipFill>
+                    <a:blip r:embed="rId13"/>
+                    <a:stretch>
+                      <a:fillRect/>
+                    </a:stretch>
+                  </pic:blipFill>
+                  <pic:spPr>
+                    <a:xfrm>
+                      <a:off x="0" y="0"/>
+                      <a:ext cx="4067743" cy="3038899"/>
+                    </a:xfrm>
+                    <a:prstGeom prst="rect">
+                      <a:avLst/>
+                    </a:prstGeom>
+                  </pic:spPr>
+                </pic:pic>
+              </a:graphicData>
+            </a:graphic>
+          </wp:inline>
+        </w:drawing>
+      </w:r>
+    </w:p>
+    <w:p>
+      <w:pPr>
+        <w:pStyle w:val="Kuvaotsikko"/>
+        <w:jc w:val="both"/>
+        <w:rPr>
+          <w:lang w:val="en-GB"/>
+        </w:rPr>
+      </w:pPr>
+      <w:bookmarkStart w:id="24" w:name="_Toc176902564"/>
+      <w:r>
+        <w:rPr>
+          <w:b/>
+          <w:bCs/>
+          <w:lang w:val="en-GB"/>
+        </w:rPr>
+        <w:t xml:space="preserve">Figure </w:t>
+      </w:r>
+      <w:r>
+        <w:rPr>
+          <w:b/>
+          <w:bCs/>
+        </w:rPr>
+        <w:fldChar w:fldCharType="begin"/>
+      </w:r>
+      <w:r>
+        <w:rPr>
+          <w:b/>
+          <w:bCs/>
+          <w:lang w:val="en-GB"/>
+        </w:rPr>
+        <w:instrText xml:space="preserve"> SEQ Figure \* ARABIC </w:instrText>
+      </w:r>
+      <w:r>
+        <w:rPr>
+          <w:b/>
+          <w:bCs/>
+        </w:rPr>
+        <w:fldChar w:fldCharType="separate"/>
+      </w:r>
+      <w:r>
+        <w:rPr>
+          <w:b/>
+          <w:bCs/>
+          <w:noProof/>
+          <w:lang w:val="en-GB"/>
+        </w:rPr>
+        <w:t>4</w:t>
+      </w:r>
+      <w:r>
+        <w:rPr>
+          <w:b/>
+          <w:bCs/>
+        </w:rPr>
+        <w:fldChar w:fldCharType="end"/>
+      </w:r>
+      <w:r>
+        <w:rPr>
+          <w:lang w:val="en-GB"/>
+        </w:rPr>
+        <w:t xml:space="preserve"> </w:t>
+      </w:r>
+      <w:proofErr w:type="spellStart"/>
+      <w:r>
+        <w:rPr>
+          <w:lang w:val="en-GB"/>
+        </w:rPr>
+        <w:t>Refractoring</w:t>
+      </w:r>
+      <w:proofErr w:type="spellEnd"/>
+      <w:r>
+        <w:rPr>
+          <w:lang w:val="en-GB"/>
+        </w:rPr>
+        <w:t xml:space="preserve"> for </w:t>
+      </w:r>
+      <w:r>
+        <w:rPr>
+          <w:lang w:val="en-GB"/>
+        </w:rPr>
+        <w:t>code isolation</w:t>
+      </w:r>
+      <w:bookmarkEnd w:id="24"/>
+    </w:p>
+    <w:p>
+      <w:pPr>
+        <w:pStyle w:val="Otsikko3"/>
+        <w:rPr>
+          <w:lang w:val="en-US"/>
+        </w:rPr>
+      </w:pPr>
+      <w:bookmarkStart w:id="25" w:name="_Toc176902583"/>
       <w:r>
         <w:rPr>
           <w:lang w:val="en-US"/>
         </w:rPr>
         <w:t>Code review</w:t>
       </w:r>
-      <w:bookmarkEnd w:id="23"/>
-    </w:p>
-    <w:p>
-      <w:pPr>
-        <w:rPr>
-          <w:lang w:val="en-GB"/>
-        </w:rPr>
-      </w:pPr>
-      <w:r>
-        <w:rPr>
-          <w:lang w:val="en-US"/>
-        </w:rPr>
-        <w:t xml:space="preserve">Code review is the practice of reviewing another programmer’s code before it can be merged into the master branch of version control system. Code review is useful for increasing cohesion in the codebase. If a piece of that is being reviewed does not follow the patterns agreed by the team, the reviewer can reject it. Suggestions can also be given if the reviewed code has mistakes in it, this can be particularly useful when onboarding junior programmers. </w:t>
-      </w:r>
-      <w:r>
-        <w:rPr>
-          <w:lang w:val="en-US"/>
-        </w:rPr>
-        <w:t xml:space="preserve">When putting code up for review, the programmer is also sharing information about changes they are making to the codebase. </w:t>
+      <w:bookmarkEnd w:id="25"/>
+    </w:p>
+    <w:p>
+      <w:pPr>
+        <w:rPr>
+          <w:lang w:val="en-GB"/>
+        </w:rPr>
+      </w:pPr>
+      <w:r>
+        <w:rPr>
+          <w:lang w:val="en-US"/>
+        </w:rPr>
+        <w:t xml:space="preserve">Code review is the practice of reviewing another programmer’s code before it can be merged into the master branch of version control system. Code review is useful for increasing cohesion in the codebase. If a piece of that is being reviewed does not follow the patterns agreed by the team, the reviewer can reject it. Suggestions can also be given if the reviewed code has </w:t>
+      </w:r>
+      <w:proofErr w:type="spellStart"/>
+      <w:r>
+        <w:rPr>
+          <w:lang w:val="en-US"/>
+        </w:rPr>
+        <w:t>mistakes</w:t>
+      </w:r>
+      <w:proofErr w:type="spellEnd"/>
+      <w:r>
+        <w:rPr>
+          <w:lang w:val="en-US"/>
+        </w:rPr>
+        <w:t xml:space="preserve"> in it, this can be particularly useful when onboarding junior programmers. When putting code up for review, the programmer is also sharing information about changes they are making to the codebase. </w:t>
       </w:r>
       <w:r>
         <w:rPr>
@@ -6544,14 +7385,14 @@
           <w:lang w:val="en-GB"/>
         </w:rPr>
       </w:pPr>
-      <w:bookmarkStart w:id="24" w:name="_Toc167654611"/>
+      <w:bookmarkStart w:id="26" w:name="_Toc176902584"/>
       <w:r>
         <w:rPr>
           <w:lang w:val="en-GB"/>
         </w:rPr>
         <w:t>Software architectures</w:t>
       </w:r>
-      <w:bookmarkEnd w:id="24"/>
+      <w:bookmarkEnd w:id="26"/>
     </w:p>
     <w:p>
       <w:pPr>
@@ -6608,6 +7449,7 @@
         <w:rPr>
           <w:lang w:val="en-GB"/>
         </w:rPr>
+        <w:lastRenderedPageBreak/>
         <w:t xml:space="preserve">The target company of this thesis is </w:t>
       </w:r>
       <w:r>
@@ -6620,14 +7462,7 @@
         <w:rPr>
           <w:lang w:val="en-GB"/>
         </w:rPr>
-        <w:t xml:space="preserve"> built as a monolithic application. Architectures most worth considering are keeping the current architecture, a </w:t>
-      </w:r>
-      <w:r>
-        <w:rPr>
-          <w:lang w:val="en-GB"/>
-        </w:rPr>
-        <w:lastRenderedPageBreak/>
-        <w:t xml:space="preserve">monolithic architecture.  Second option is to change the architecture to an architecture with front-end and back-end separated into their own projects. Third option would be to opt for a </w:t>
+        <w:t xml:space="preserve"> built as a monolithic application. Architectures most worth considering are keeping the current architecture, a monolithic architecture.  Second option is to change the architecture to an architecture with front-end and back-end separated into their own projects. Third option would be to opt for a </w:t>
       </w:r>
       <w:r>
         <w:rPr>
@@ -6688,14 +7523,14 @@
           <w:lang w:val="en-GB"/>
         </w:rPr>
       </w:pPr>
-      <w:bookmarkStart w:id="25" w:name="_Toc167654612"/>
+      <w:bookmarkStart w:id="27" w:name="_Toc176902585"/>
       <w:r>
         <w:rPr>
           <w:lang w:val="en-GB"/>
         </w:rPr>
         <w:t>Monolithic architecture</w:t>
       </w:r>
-      <w:bookmarkEnd w:id="25"/>
+      <w:bookmarkEnd w:id="27"/>
     </w:p>
     <w:p>
       <w:pPr>
@@ -6838,7 +7673,7 @@
                     <pic:cNvPicPr/>
                   </pic:nvPicPr>
                   <pic:blipFill>
-                    <a:blip r:embed="rId13"/>
+                    <a:blip r:embed="rId14"/>
                     <a:stretch>
                       <a:fillRect/>
                     </a:stretch>
@@ -6867,7 +7702,7 @@
           <w:lang w:val="en-GB"/>
         </w:rPr>
       </w:pPr>
-      <w:bookmarkStart w:id="26" w:name="_Toc167654487"/>
+      <w:bookmarkStart w:id="28" w:name="_Toc176902565"/>
       <w:proofErr w:type="spellStart"/>
       <w:r>
         <w:rPr>
@@ -6911,7 +7746,7 @@
           <w:bCs/>
           <w:noProof/>
         </w:rPr>
-        <w:t>4</w:t>
+        <w:t>5</w:t>
       </w:r>
       <w:r>
         <w:rPr>
@@ -6935,7 +7770,7 @@
       <w:r>
         <w:t>architecture</w:t>
       </w:r>
-      <w:bookmarkEnd w:id="26"/>
+      <w:bookmarkEnd w:id="28"/>
       <w:proofErr w:type="spellEnd"/>
     </w:p>
     <w:p>
@@ -6945,14 +7780,14 @@
           <w:lang w:val="en-GB"/>
         </w:rPr>
       </w:pPr>
-      <w:bookmarkStart w:id="27" w:name="_Toc167654613"/>
+      <w:bookmarkStart w:id="29" w:name="_Toc176902586"/>
       <w:r>
         <w:rPr>
           <w:lang w:val="en-GB"/>
         </w:rPr>
         <w:t>Separated front-end and back-end</w:t>
       </w:r>
-      <w:bookmarkEnd w:id="27"/>
+      <w:bookmarkEnd w:id="29"/>
     </w:p>
     <w:p>
       <w:pPr>
@@ -7210,7 +8045,7 @@
                     <pic:cNvPicPr/>
                   </pic:nvPicPr>
                   <pic:blipFill>
-                    <a:blip r:embed="rId14"/>
+                    <a:blip r:embed="rId15"/>
                     <a:stretch>
                       <a:fillRect/>
                     </a:stretch>
@@ -7241,7 +8076,7 @@
           <w:lang w:val="en-GB"/>
         </w:rPr>
       </w:pPr>
-      <w:bookmarkStart w:id="28" w:name="_Toc167654488"/>
+      <w:bookmarkStart w:id="30" w:name="_Toc176902566"/>
       <w:r>
         <w:rPr>
           <w:b/>
@@ -7279,7 +8114,7 @@
           <w:noProof/>
           <w:lang w:val="en-US"/>
         </w:rPr>
-        <w:t>5</w:t>
+        <w:t>6</w:t>
       </w:r>
       <w:r>
         <w:rPr>
@@ -7294,7 +8129,7 @@
         </w:rPr>
         <w:t xml:space="preserve"> Architecture with separated front-end and back-end</w:t>
       </w:r>
-      <w:bookmarkEnd w:id="28"/>
+      <w:bookmarkEnd w:id="30"/>
     </w:p>
     <w:p>
       <w:pPr>
@@ -7303,7 +8138,7 @@
           <w:lang w:val="en-GB"/>
         </w:rPr>
       </w:pPr>
-      <w:bookmarkStart w:id="29" w:name="_Toc167654614"/>
+      <w:bookmarkStart w:id="31" w:name="_Toc176902587"/>
       <w:r>
         <w:rPr>
           <w:lang w:val="en-GB"/>
@@ -7316,7 +8151,7 @@
         </w:rPr>
         <w:t xml:space="preserve"> and micro services</w:t>
       </w:r>
-      <w:bookmarkEnd w:id="29"/>
+      <w:bookmarkEnd w:id="31"/>
     </w:p>
     <w:p>
       <w:pPr>
@@ -7520,7 +8355,7 @@
                     <pic:cNvPicPr/>
                   </pic:nvPicPr>
                   <pic:blipFill>
-                    <a:blip r:embed="rId15"/>
+                    <a:blip r:embed="rId16"/>
                     <a:stretch>
                       <a:fillRect/>
                     </a:stretch>
@@ -7546,7 +8381,7 @@
         <w:pStyle w:val="Kuvaotsikko"/>
         <w:jc w:val="both"/>
       </w:pPr>
-      <w:bookmarkStart w:id="30" w:name="_Toc167654489"/>
+      <w:bookmarkStart w:id="32" w:name="_Toc176902567"/>
       <w:proofErr w:type="spellStart"/>
       <w:r>
         <w:rPr>
@@ -7590,7 +8425,7 @@
           <w:bCs/>
           <w:noProof/>
         </w:rPr>
-        <w:t>6</w:t>
+        <w:t>7</w:t>
       </w:r>
       <w:r>
         <w:rPr>
@@ -7614,24 +8449,26 @@
       <w:r>
         <w:t>architecture</w:t>
       </w:r>
-      <w:bookmarkEnd w:id="30"/>
+      <w:bookmarkEnd w:id="32"/>
       <w:proofErr w:type="spellEnd"/>
     </w:p>
     <w:p>
       <w:pPr>
         <w:pStyle w:val="Otsikko2"/>
         <w:rPr>
-          <w:lang w:val="en-GB"/>
-        </w:rPr>
-      </w:pPr>
-      <w:bookmarkStart w:id="31" w:name="_Toc167654615"/>
-      <w:r>
-        <w:rPr>
+          <w:color w:val="FF0000"/>
+          <w:lang w:val="en-GB"/>
+        </w:rPr>
+      </w:pPr>
+      <w:bookmarkStart w:id="33" w:name="_Toc176902588"/>
+      <w:r>
+        <w:rPr>
+          <w:color w:val="FF0000"/>
           <w:lang w:val="en-GB"/>
         </w:rPr>
         <w:t>Changing architecture</w:t>
       </w:r>
-      <w:bookmarkEnd w:id="31"/>
+      <w:bookmarkEnd w:id="33"/>
     </w:p>
     <w:p>
       <w:pPr>
@@ -7640,7 +8477,7 @@
           <w:lang w:val="en-GB"/>
         </w:rPr>
       </w:pPr>
-      <w:bookmarkStart w:id="32" w:name="_Toc167654616"/>
+      <w:bookmarkStart w:id="34" w:name="_Toc176902589"/>
       <w:r>
         <w:rPr>
           <w:lang w:val="en-GB"/>
@@ -7653,7 +8490,7 @@
         </w:rPr>
         <w:t xml:space="preserve"> language</w:t>
       </w:r>
-      <w:bookmarkEnd w:id="32"/>
+      <w:bookmarkEnd w:id="34"/>
     </w:p>
     <w:p>
       <w:pPr>
@@ -7726,19 +8563,755 @@
     </w:p>
     <w:p>
       <w:pPr>
+        <w:pStyle w:val="Otsikko1"/>
+        <w:rPr>
+          <w:lang w:val="en-GB"/>
+        </w:rPr>
+      </w:pPr>
+      <w:bookmarkStart w:id="35" w:name="_Toc176902590"/>
+      <w:r>
+        <w:rPr>
+          <w:lang w:val="en-GB"/>
+        </w:rPr>
+        <w:lastRenderedPageBreak/>
+        <w:t>decision time</w:t>
+      </w:r>
+      <w:bookmarkEnd w:id="35"/>
+    </w:p>
+    <w:p>
+      <w:pPr>
+        <w:pStyle w:val="Otsikko2"/>
+        <w:rPr>
+          <w:lang w:val="en-GB"/>
+        </w:rPr>
+      </w:pPr>
+      <w:bookmarkStart w:id="36" w:name="_Toc176902591"/>
+      <w:r>
+        <w:rPr>
+          <w:lang w:val="en-GB"/>
+        </w:rPr>
+        <w:t>Architecture</w:t>
+      </w:r>
+      <w:bookmarkEnd w:id="36"/>
+    </w:p>
+    <w:p>
+      <w:pPr>
+        <w:rPr>
+          <w:lang w:val="en-GB"/>
+        </w:rPr>
+      </w:pPr>
+      <w:r>
+        <w:rPr>
+          <w:lang w:val="en-GB"/>
+        </w:rPr>
+        <w:t xml:space="preserve">When designing software architecture, business need defines the product. </w:t>
+      </w:r>
+      <w:r>
+        <w:rPr>
+          <w:lang w:val="en-GB"/>
+        </w:rPr>
+        <w:t xml:space="preserve">At </w:t>
+      </w:r>
+      <w:proofErr w:type="spellStart"/>
+      <w:r>
+        <w:rPr>
+          <w:lang w:val="en-GB"/>
+        </w:rPr>
+        <w:t>Winpos</w:t>
+      </w:r>
+      <w:proofErr w:type="spellEnd"/>
+      <w:r>
+        <w:rPr>
+          <w:lang w:val="en-GB"/>
+        </w:rPr>
+        <w:t xml:space="preserve"> the system has moulded to its current form as a result of business needs and opportunities. Still the current state makes implementing some modern concepts more difficult than they should be. </w:t>
+      </w:r>
+    </w:p>
+    <w:p>
+      <w:pPr>
+        <w:rPr>
+          <w:lang w:val="en-GB"/>
+        </w:rPr>
+      </w:pPr>
+      <w:proofErr w:type="spellStart"/>
+      <w:r>
+        <w:rPr>
+          <w:lang w:val="en-GB"/>
+        </w:rPr>
+        <w:t>Winpos</w:t>
+      </w:r>
+      <w:proofErr w:type="spellEnd"/>
+      <w:r>
+        <w:rPr>
+          <w:lang w:val="en-GB"/>
+        </w:rPr>
+        <w:t xml:space="preserve"> POS system is a large software product with numerous components that need to be supported. </w:t>
+      </w:r>
+      <w:r>
+        <w:rPr>
+          <w:lang w:val="en-GB"/>
+        </w:rPr>
+        <w:t>The most basic use case for customers is locally making sales using a POS pc</w:t>
+      </w:r>
+      <w:r>
+        <w:rPr>
+          <w:lang w:val="en-GB"/>
+        </w:rPr>
+        <w:t>,</w:t>
+      </w:r>
+      <w:r>
+        <w:rPr>
+          <w:lang w:val="en-GB"/>
+        </w:rPr>
+        <w:t xml:space="preserve"> and being able to manage products, run reports</w:t>
+      </w:r>
+      <w:r>
+        <w:rPr>
+          <w:lang w:val="en-GB"/>
+        </w:rPr>
+        <w:t>,</w:t>
+      </w:r>
+      <w:r>
+        <w:rPr>
+          <w:lang w:val="en-GB"/>
+        </w:rPr>
+        <w:t xml:space="preserve"> and </w:t>
+      </w:r>
+      <w:r>
+        <w:rPr>
+          <w:lang w:val="en-GB"/>
+        </w:rPr>
+        <w:t xml:space="preserve">perform </w:t>
+      </w:r>
+      <w:r>
+        <w:rPr>
+          <w:lang w:val="en-GB"/>
+        </w:rPr>
+        <w:t xml:space="preserve">other general maintenance. </w:t>
+      </w:r>
+      <w:r>
+        <w:rPr>
+          <w:lang w:val="en-GB"/>
+        </w:rPr>
+        <w:t>Additionally,</w:t>
+      </w:r>
+      <w:r>
+        <w:rPr>
+          <w:lang w:val="en-GB"/>
+        </w:rPr>
+        <w:t xml:space="preserve"> customers would like to be able to do maintenance from home, make sales using mobile devices, and general functionality available in an offline environment. </w:t>
+      </w:r>
+      <w:r>
+        <w:rPr>
+          <w:lang w:val="en-GB"/>
+        </w:rPr>
+        <w:t xml:space="preserve">While all the aforementioned is possible it is not without significant development overhead. </w:t>
+      </w:r>
+    </w:p>
+    <w:p>
+      <w:pPr>
+        <w:rPr>
+          <w:lang w:val="en-GB"/>
+        </w:rPr>
+      </w:pPr>
+      <w:r>
+        <w:rPr>
+          <w:lang w:val="en-GB"/>
+        </w:rPr>
+        <w:t xml:space="preserve">Today, a lot of developer’s time is spent making integrations to other systems. </w:t>
+      </w:r>
+      <w:proofErr w:type="spellStart"/>
+      <w:r>
+        <w:rPr>
+          <w:lang w:val="en-GB"/>
+        </w:rPr>
+        <w:t>Winpos</w:t>
+      </w:r>
+      <w:proofErr w:type="spellEnd"/>
+      <w:r>
+        <w:rPr>
+          <w:lang w:val="en-GB"/>
+        </w:rPr>
+        <w:t xml:space="preserve"> has integrations to many services in different financial sector operators. Integrating other systems to </w:t>
+      </w:r>
+      <w:proofErr w:type="spellStart"/>
+      <w:r>
+        <w:rPr>
+          <w:lang w:val="en-GB"/>
+        </w:rPr>
+        <w:t>Winpos</w:t>
+      </w:r>
+      <w:proofErr w:type="spellEnd"/>
+      <w:r>
+        <w:rPr>
+          <w:lang w:val="en-GB"/>
+        </w:rPr>
+        <w:t xml:space="preserve"> </w:t>
+      </w:r>
+      <w:r>
+        <w:rPr>
+          <w:lang w:val="en-GB"/>
+        </w:rPr>
+        <w:t>requires a significant effort</w:t>
+      </w:r>
+      <w:r>
+        <w:rPr>
+          <w:lang w:val="en-GB"/>
+        </w:rPr>
+        <w:t xml:space="preserve">. </w:t>
+      </w:r>
+      <w:r>
+        <w:rPr>
+          <w:lang w:val="en-GB"/>
+        </w:rPr>
+        <w:t xml:space="preserve">Easy integrability may bring new business opportunities. </w:t>
+      </w:r>
+    </w:p>
+    <w:p>
+      <w:pPr>
+        <w:rPr>
+          <w:lang w:val="en-GB"/>
+        </w:rPr>
+      </w:pPr>
+      <w:r>
+        <w:rPr>
+          <w:lang w:val="en-GB"/>
+        </w:rPr>
+        <w:t xml:space="preserve">What this thesis proposes </w:t>
+      </w:r>
+      <w:r>
+        <w:rPr>
+          <w:lang w:val="en-GB"/>
+        </w:rPr>
+        <w:t xml:space="preserve">is conversion of the existing structure to a </w:t>
+      </w:r>
+      <w:r>
+        <w:rPr>
+          <w:lang w:val="en-GB"/>
+        </w:rPr>
+        <w:t xml:space="preserve">3-tier architecture. </w:t>
+      </w:r>
+      <w:r>
+        <w:rPr>
+          <w:lang w:val="en-GB"/>
+        </w:rPr>
+        <w:t>3-tier architecture consists of web-, business logic-, and data-tiers. Each tier is physically separated, albeit there is nothing stopping</w:t>
+      </w:r>
+      <w:r>
+        <w:rPr>
+          <w:lang w:val="en-GB"/>
+        </w:rPr>
+        <w:t xml:space="preserve"> one</w:t>
+      </w:r>
+      <w:r>
+        <w:rPr>
+          <w:lang w:val="en-GB"/>
+        </w:rPr>
+        <w:t xml:space="preserve"> from running them on a single machine. </w:t>
+      </w:r>
+      <w:r>
+        <w:rPr>
+          <w:lang w:val="en-GB"/>
+        </w:rPr>
+        <w:t xml:space="preserve">3-tier architecture benefits over a lesser tier architecture include faster development, improved reliability, scalability, and security. </w:t>
+      </w:r>
+      <w:r>
+        <w:rPr>
+          <w:lang w:val="en-GB"/>
+        </w:rPr>
+        <w:t>(IBM)</w:t>
+      </w:r>
+    </w:p>
+    <w:p>
+      <w:pPr>
+        <w:rPr>
+          <w:lang w:val="en-GB"/>
+        </w:rPr>
+      </w:pPr>
+      <w:r>
+        <w:rPr>
+          <w:lang w:val="en-GB"/>
+        </w:rPr>
+        <w:t xml:space="preserve">In figure 8, </w:t>
+      </w:r>
+      <w:r>
+        <w:rPr>
+          <w:lang w:val="en-GB"/>
+        </w:rPr>
+        <w:t xml:space="preserve">parts of the POS system </w:t>
+      </w:r>
+      <w:r>
+        <w:rPr>
+          <w:lang w:val="en-GB"/>
+        </w:rPr>
+        <w:t>have been</w:t>
+      </w:r>
+      <w:r>
+        <w:rPr>
+          <w:lang w:val="en-GB"/>
+        </w:rPr>
+        <w:t xml:space="preserve"> divided into </w:t>
+      </w:r>
+      <w:proofErr w:type="spellStart"/>
+      <w:r>
+        <w:rPr>
+          <w:lang w:val="en-GB"/>
+        </w:rPr>
+        <w:t>tiers</w:t>
+      </w:r>
+      <w:proofErr w:type="spellEnd"/>
+      <w:r>
+        <w:rPr>
+          <w:lang w:val="en-GB"/>
+        </w:rPr>
+        <w:t xml:space="preserve"> and layers. Layers represent a logical component of the application.</w:t>
+      </w:r>
+      <w:r>
+        <w:rPr>
+          <w:lang w:val="en-GB"/>
+        </w:rPr>
+        <w:t xml:space="preserve"> In the presentation layer, a shop manager can, for example, connect through a web service to the Backoffice application to edit product information. Firewalls are present to deny access </w:t>
+      </w:r>
+      <w:r>
+        <w:rPr>
+          <w:lang w:val="en-GB"/>
+        </w:rPr>
+        <w:lastRenderedPageBreak/>
+        <w:t>from u</w:t>
+      </w:r>
+      <w:r>
+        <w:rPr>
+          <w:lang w:val="en-GB"/>
+        </w:rPr>
+        <w:t>nauthorized traffic</w:t>
+      </w:r>
+      <w:r>
+        <w:rPr>
+          <w:lang w:val="en-GB"/>
+        </w:rPr>
+        <w:t xml:space="preserve"> to the internal network</w:t>
+      </w:r>
+      <w:r>
+        <w:rPr>
+          <w:lang w:val="en-GB"/>
+        </w:rPr>
+        <w:t>.</w:t>
+      </w:r>
+      <w:r>
+        <w:rPr>
+          <w:lang w:val="en-GB"/>
+        </w:rPr>
+        <w:t xml:space="preserve"> Changes made to products are forwarded to the Business logic layer.</w:t>
+      </w:r>
+      <w:r>
+        <w:rPr>
+          <w:lang w:val="en-GB"/>
+        </w:rPr>
+        <w:t xml:space="preserve"> </w:t>
+      </w:r>
+      <w:r>
+        <w:rPr>
+          <w:lang w:val="en-GB"/>
+        </w:rPr>
+        <w:t xml:space="preserve">Business logic layer contains the back-end software in one or more individual applications. </w:t>
+      </w:r>
+      <w:r>
+        <w:rPr>
+          <w:lang w:val="en-GB"/>
+        </w:rPr>
+        <w:t xml:space="preserve">Data is formatted and saved in the data layer, which houses databases. </w:t>
+      </w:r>
+    </w:p>
+    <w:p>
+      <w:pPr>
+        <w:keepNext/>
+      </w:pPr>
+      <w:r>
+        <w:rPr>
+          <w:lang w:val="en-GB"/>
+        </w:rPr>
+        <w:drawing>
+          <wp:inline distT="0" distB="0" distL="0" distR="0" wp14:anchorId="0B52F2C9" wp14:editId="2DCE142D">
+            <wp:extent cx="5456306" cy="2505075"/>
+            <wp:effectExtent l="0" t="0" r="0" b="0"/>
+            <wp:docPr id="1829302800" name="Kuva 1" descr="Kuva, joka sisältää kohteen teksti, Tarralappu, diagrammi, Suunnitelma&#10;&#10;Kuvaus luotu automaattisesti"/>
+            <wp:cNvGraphicFramePr>
+              <a:graphicFrameLocks xmlns:a="http://schemas.openxmlformats.org/drawingml/2006/main" noChangeAspect="1"/>
+            </wp:cNvGraphicFramePr>
+            <a:graphic xmlns:a="http://schemas.openxmlformats.org/drawingml/2006/main">
+              <a:graphicData uri="http://schemas.openxmlformats.org/drawingml/2006/picture">
+                <pic:pic xmlns:pic="http://schemas.openxmlformats.org/drawingml/2006/picture">
+                  <pic:nvPicPr>
+                    <pic:cNvPr id="1829302800" name="Kuva 1" descr="Kuva, joka sisältää kohteen teksti, Tarralappu, diagrammi, Suunnitelma&#10;&#10;Kuvaus luotu automaattisesti"/>
+                    <pic:cNvPicPr/>
+                  </pic:nvPicPr>
+                  <pic:blipFill>
+                    <a:blip r:embed="rId17"/>
+                    <a:stretch>
+                      <a:fillRect/>
+                    </a:stretch>
+                  </pic:blipFill>
+                  <pic:spPr>
+                    <a:xfrm>
+                      <a:off x="0" y="0"/>
+                      <a:ext cx="5461386" cy="2507407"/>
+                    </a:xfrm>
+                    <a:prstGeom prst="rect">
+                      <a:avLst/>
+                    </a:prstGeom>
+                  </pic:spPr>
+                </pic:pic>
+              </a:graphicData>
+            </a:graphic>
+          </wp:inline>
+        </w:drawing>
+      </w:r>
+    </w:p>
+    <w:p>
+      <w:pPr>
+        <w:pStyle w:val="Kuvaotsikko"/>
+        <w:jc w:val="both"/>
+        <w:rPr>
+          <w:lang w:val="en-GB"/>
+        </w:rPr>
+      </w:pPr>
+      <w:proofErr w:type="spellStart"/>
+      <w:r>
+        <w:rPr>
+          <w:b/>
+          <w:bCs/>
+        </w:rPr>
+        <w:t>Figure</w:t>
+      </w:r>
+      <w:proofErr w:type="spellEnd"/>
+      <w:r>
+        <w:rPr>
+          <w:b/>
+          <w:bCs/>
+        </w:rPr>
+        <w:t xml:space="preserve"> </w:t>
+      </w:r>
+      <w:r>
+        <w:rPr>
+          <w:b/>
+          <w:bCs/>
+        </w:rPr>
+        <w:fldChar w:fldCharType="begin"/>
+      </w:r>
+      <w:r>
+        <w:rPr>
+          <w:b/>
+          <w:bCs/>
+        </w:rPr>
+        <w:instrText xml:space="preserve"> SEQ Figure \* ARABIC </w:instrText>
+      </w:r>
+      <w:r>
+        <w:rPr>
+          <w:b/>
+          <w:bCs/>
+        </w:rPr>
+        <w:fldChar w:fldCharType="separate"/>
+      </w:r>
+      <w:r>
+        <w:rPr>
+          <w:b/>
+          <w:bCs/>
+          <w:noProof/>
+        </w:rPr>
+        <w:t>8</w:t>
+      </w:r>
+      <w:r>
+        <w:rPr>
+          <w:b/>
+          <w:bCs/>
+        </w:rPr>
+        <w:fldChar w:fldCharType="end"/>
+      </w:r>
+      <w:r>
+        <w:t xml:space="preserve"> 3-tier </w:t>
+      </w:r>
+      <w:proofErr w:type="spellStart"/>
+      <w:r>
+        <w:t>architecture</w:t>
+      </w:r>
+      <w:proofErr w:type="spellEnd"/>
+    </w:p>
+    <w:p>
+      <w:pPr>
+        <w:pStyle w:val="Otsikko2"/>
+        <w:rPr>
+          <w:lang w:val="en-GB"/>
+        </w:rPr>
+      </w:pPr>
+      <w:bookmarkStart w:id="37" w:name="_Toc176902592"/>
+      <w:r>
+        <w:rPr>
+          <w:lang w:val="en-GB"/>
+        </w:rPr>
+        <w:t>Technologies</w:t>
+      </w:r>
+      <w:bookmarkEnd w:id="37"/>
+    </w:p>
+    <w:p>
+      <w:pPr>
+        <w:rPr>
+          <w:lang w:val="en-GB"/>
+        </w:rPr>
+      </w:pPr>
+    </w:p>
+    <w:p>
+      <w:pPr>
         <w:pStyle w:val="Otsikko3"/>
         <w:rPr>
           <w:lang w:val="en-GB"/>
         </w:rPr>
       </w:pPr>
-      <w:bookmarkStart w:id="33" w:name="_Toc167654617"/>
-      <w:r>
-        <w:rPr>
-          <w:lang w:val="en-GB"/>
-        </w:rPr>
-        <w:t>Leveraging Visual Studio features</w:t>
-      </w:r>
-      <w:bookmarkEnd w:id="33"/>
+      <w:r>
+        <w:rPr>
+          <w:lang w:val="en-GB"/>
+        </w:rPr>
+        <w:t>Language and IDE</w:t>
+      </w:r>
+    </w:p>
+    <w:p>
+      <w:pPr>
+        <w:rPr>
+          <w:lang w:val="en-GB"/>
+        </w:rPr>
+      </w:pPr>
+      <w:proofErr w:type="spellStart"/>
+      <w:r>
+        <w:rPr>
+          <w:lang w:val="en-GB"/>
+        </w:rPr>
+        <w:t>Winpos</w:t>
+      </w:r>
+      <w:proofErr w:type="spellEnd"/>
+      <w:r>
+        <w:rPr>
+          <w:lang w:val="en-GB"/>
+        </w:rPr>
+        <w:t xml:space="preserve"> POS system today is written using two languages. The core components are written in Visual Basic 6. Significant portion of integrations and other components are written in C#. These </w:t>
+      </w:r>
+      <w:r>
+        <w:rPr>
+          <w:lang w:val="en-GB"/>
+        </w:rPr>
+        <w:t>lay</w:t>
+      </w:r>
+      <w:r>
+        <w:rPr>
+          <w:lang w:val="en-GB"/>
+        </w:rPr>
+        <w:t xml:space="preserve"> a foundation where either language can be used</w:t>
+      </w:r>
+      <w:r>
+        <w:rPr>
+          <w:lang w:val="en-GB"/>
+        </w:rPr>
+        <w:t xml:space="preserve">. </w:t>
+      </w:r>
+    </w:p>
+    <w:p>
+      <w:pPr>
+        <w:rPr>
+          <w:lang w:val="en-GB"/>
+        </w:rPr>
+      </w:pPr>
+      <w:proofErr w:type="spellStart"/>
+      <w:r>
+        <w:rPr>
+          <w:lang w:val="en-GB"/>
+        </w:rPr>
+        <w:t>Twinbasic</w:t>
+      </w:r>
+      <w:proofErr w:type="spellEnd"/>
+      <w:r>
+        <w:rPr>
+          <w:lang w:val="en-GB"/>
+        </w:rPr>
+        <w:t xml:space="preserve"> is a new basic language that aims to be fully backwards compatible with VB6 projects. </w:t>
+      </w:r>
+      <w:proofErr w:type="spellStart"/>
+      <w:r>
+        <w:rPr>
+          <w:lang w:val="en-GB"/>
+        </w:rPr>
+        <w:t>Twinbasic</w:t>
+      </w:r>
+      <w:proofErr w:type="spellEnd"/>
+      <w:r>
+        <w:rPr>
+          <w:lang w:val="en-GB"/>
+        </w:rPr>
+        <w:t xml:space="preserve"> aims to implement several </w:t>
+      </w:r>
+      <w:r>
+        <w:rPr>
+          <w:lang w:val="en-GB"/>
+        </w:rPr>
+        <w:t xml:space="preserve">features that VB6 is missing, such as a modern IDE, 64-bit support, and multi-threading. </w:t>
+      </w:r>
+      <w:proofErr w:type="spellStart"/>
+      <w:r>
+        <w:rPr>
+          <w:lang w:val="en-GB"/>
+        </w:rPr>
+        <w:t>Twinbasic</w:t>
+      </w:r>
+      <w:proofErr w:type="spellEnd"/>
+      <w:r>
+        <w:rPr>
+          <w:lang w:val="en-GB"/>
+        </w:rPr>
+        <w:t xml:space="preserve"> is still in development, with </w:t>
+      </w:r>
+      <w:r>
+        <w:rPr>
+          <w:lang w:val="en-GB"/>
+        </w:rPr>
+        <w:t xml:space="preserve">version 1 </w:t>
+      </w:r>
+      <w:r>
+        <w:rPr>
+          <w:lang w:val="en-GB"/>
+        </w:rPr>
+        <w:t>tentatively</w:t>
+      </w:r>
+      <w:r>
+        <w:rPr>
+          <w:lang w:val="en-GB"/>
+        </w:rPr>
+        <w:t xml:space="preserve"> being released in 2024. (</w:t>
+      </w:r>
+      <w:proofErr w:type="spellStart"/>
+      <w:r>
+        <w:rPr>
+          <w:lang w:val="en-GB"/>
+        </w:rPr>
+        <w:t>Twinbasic</w:t>
+      </w:r>
+      <w:proofErr w:type="spellEnd"/>
+      <w:r>
+        <w:rPr>
+          <w:lang w:val="en-GB"/>
+        </w:rPr>
+        <w:t>)</w:t>
+      </w:r>
+    </w:p>
+    <w:p>
+      <w:pPr>
+        <w:rPr>
+          <w:lang w:val="en-GB"/>
+        </w:rPr>
+      </w:pPr>
+      <w:proofErr w:type="spellStart"/>
+      <w:r>
+        <w:rPr>
+          <w:lang w:val="en-GB"/>
+        </w:rPr>
+        <w:lastRenderedPageBreak/>
+        <w:t>Twinbasic</w:t>
+      </w:r>
+      <w:proofErr w:type="spellEnd"/>
+      <w:r>
+        <w:rPr>
+          <w:lang w:val="en-GB"/>
+        </w:rPr>
+        <w:t xml:space="preserve"> is a good option because of the backwards compatibility with VB6. In a perfect scenario, upgrading to a modern language and IDE would be a simple conversion of the existing codebase. </w:t>
+      </w:r>
+      <w:proofErr w:type="spellStart"/>
+      <w:r>
+        <w:rPr>
+          <w:lang w:val="en-GB"/>
+        </w:rPr>
+        <w:t>Twinbasic’s</w:t>
+      </w:r>
+      <w:proofErr w:type="spellEnd"/>
+      <w:r>
+        <w:rPr>
+          <w:lang w:val="en-GB"/>
+        </w:rPr>
+        <w:t xml:space="preserve"> small development team and current release status make it a </w:t>
+      </w:r>
+      <w:r>
+        <w:rPr>
+          <w:lang w:val="en-GB"/>
+        </w:rPr>
+        <w:t xml:space="preserve">business </w:t>
+      </w:r>
+      <w:r>
+        <w:rPr>
+          <w:lang w:val="en-GB"/>
+        </w:rPr>
+        <w:t xml:space="preserve">risk to use as the main software language. </w:t>
+      </w:r>
+    </w:p>
+    <w:p>
+      <w:pPr>
+        <w:rPr>
+          <w:lang w:val="en-GB"/>
+        </w:rPr>
+      </w:pPr>
+      <w:r>
+        <w:rPr>
+          <w:lang w:val="en-GB"/>
+        </w:rPr>
+        <w:t xml:space="preserve">Another option would be to use Microsoft’s Visual Studio IDE. </w:t>
+      </w:r>
+      <w:r>
+        <w:rPr>
+          <w:lang w:val="en-GB"/>
+        </w:rPr>
+        <w:t xml:space="preserve">Visual Studio is currently in use at </w:t>
+      </w:r>
+      <w:proofErr w:type="spellStart"/>
+      <w:r>
+        <w:rPr>
+          <w:lang w:val="en-GB"/>
+        </w:rPr>
+        <w:t>Winpos</w:t>
+      </w:r>
+      <w:proofErr w:type="spellEnd"/>
+      <w:r>
+        <w:rPr>
+          <w:lang w:val="en-GB"/>
+        </w:rPr>
+        <w:t>, where several applications have been written in C#.</w:t>
+      </w:r>
+    </w:p>
+    <w:p>
+      <w:pPr>
+        <w:pStyle w:val="Otsikko2"/>
+        <w:rPr>
+          <w:lang w:val="en-GB"/>
+        </w:rPr>
+      </w:pPr>
+      <w:bookmarkStart w:id="38" w:name="_Toc176902593"/>
+      <w:r>
+        <w:rPr>
+          <w:lang w:val="en-GB"/>
+        </w:rPr>
+        <w:t>Methodologies</w:t>
+      </w:r>
+      <w:bookmarkEnd w:id="38"/>
+    </w:p>
+    <w:p>
+      <w:pPr>
+        <w:pStyle w:val="Otsikko1"/>
+        <w:rPr>
+          <w:lang w:val="en-GB"/>
+        </w:rPr>
+      </w:pPr>
+      <w:bookmarkStart w:id="39" w:name="_Toc176902594"/>
+      <w:r>
+        <w:rPr>
+          <w:lang w:val="en-GB"/>
+        </w:rPr>
+        <w:lastRenderedPageBreak/>
+        <w:t>proof of concept</w:t>
+      </w:r>
+      <w:bookmarkEnd w:id="39"/>
     </w:p>
     <w:p>
       <w:pPr>
@@ -7758,11 +9331,11 @@
           <w:lang w:val="en-US"/>
         </w:rPr>
       </w:pPr>
-      <w:bookmarkStart w:id="34" w:name="_Toc167654618"/>
-      <w:bookmarkEnd w:id="1"/>
+      <w:bookmarkStart w:id="40" w:name="_Toc176902595"/>
       <w:bookmarkEnd w:id="2"/>
       <w:bookmarkEnd w:id="3"/>
       <w:bookmarkEnd w:id="4"/>
+      <w:bookmarkEnd w:id="5"/>
       <w:r>
         <w:rPr>
           <w:rFonts w:cstheme="minorHAnsi"/>
@@ -7771,7 +9344,7 @@
         <w:lastRenderedPageBreak/>
         <w:t>References</w:t>
       </w:r>
-      <w:bookmarkEnd w:id="34"/>
+      <w:bookmarkEnd w:id="40"/>
       <w:r>
         <w:rPr>
           <w:lang w:val="en-US"/>
@@ -7868,7 +9441,21 @@
         <w:rPr>
           <w:lang w:val="en-US"/>
         </w:rPr>
-        <w:t xml:space="preserve">. GeeksForGeeks. Retrieved 2025-05-10. </w:t>
+        <w:t xml:space="preserve">. </w:t>
+      </w:r>
+      <w:proofErr w:type="spellStart"/>
+      <w:r>
+        <w:rPr>
+          <w:lang w:val="en-US"/>
+        </w:rPr>
+        <w:t>GeeksForGeeks</w:t>
+      </w:r>
+      <w:proofErr w:type="spellEnd"/>
+      <w:r>
+        <w:rPr>
+          <w:lang w:val="en-US"/>
+        </w:rPr>
+        <w:t xml:space="preserve">. Retrieved 2025-05-10. </w:t>
       </w:r>
       <w:r>
         <w:rPr>
@@ -8007,29 +9594,43 @@
           <w:lang w:val="en-US"/>
         </w:rPr>
         <w:lastRenderedPageBreak/>
-        <w:t xml:space="preserve">VB6 IDE AddIns - What's </w:t>
-      </w:r>
-      <w:proofErr w:type="gramStart"/>
-      <w:r>
-        <w:rPr>
-          <w:lang w:val="en-US"/>
-        </w:rPr>
-        <w:t>essential?</w:t>
-      </w:r>
-      <w:r>
-        <w:rPr>
-          <w:lang w:val="en-US"/>
-        </w:rPr>
-        <w:t>.</w:t>
-      </w:r>
-      <w:proofErr w:type="gramEnd"/>
-      <w:r>
-        <w:rPr>
-          <w:lang w:val="en-US"/>
-        </w:rPr>
-        <w:t xml:space="preserve"> VBForums. Retrieved 2025-05-12. </w:t>
-      </w:r>
-      <w:hyperlink r:id="rId16" w:history="1">
+        <w:t xml:space="preserve">VB6 IDE </w:t>
+      </w:r>
+      <w:proofErr w:type="spellStart"/>
+      <w:r>
+        <w:rPr>
+          <w:lang w:val="en-US"/>
+        </w:rPr>
+        <w:t>AddIns</w:t>
+      </w:r>
+      <w:proofErr w:type="spellEnd"/>
+      <w:r>
+        <w:rPr>
+          <w:lang w:val="en-US"/>
+        </w:rPr>
+        <w:t xml:space="preserve"> - What's essential?</w:t>
+      </w:r>
+      <w:r>
+        <w:rPr>
+          <w:lang w:val="en-US"/>
+        </w:rPr>
+        <w:t xml:space="preserve">. </w:t>
+      </w:r>
+      <w:proofErr w:type="spellStart"/>
+      <w:r>
+        <w:rPr>
+          <w:lang w:val="en-US"/>
+        </w:rPr>
+        <w:t>VBForums</w:t>
+      </w:r>
+      <w:proofErr w:type="spellEnd"/>
+      <w:r>
+        <w:rPr>
+          <w:lang w:val="en-US"/>
+        </w:rPr>
+        <w:t xml:space="preserve">. Retrieved 2025-05-12. </w:t>
+      </w:r>
+      <w:hyperlink r:id="rId18" w:history="1">
         <w:r>
           <w:rPr>
             <w:rStyle w:val="Hyperlinkki"/>
@@ -8192,7 +9793,6 @@
         <w:t xml:space="preserve"> of legacy C/C++test </w:t>
       </w:r>
       <w:proofErr w:type="spellStart"/>
-      <w:proofErr w:type="gramStart"/>
       <w:r>
         <w:rPr>
           <w:lang w:val="en-US"/>
@@ -8200,7 +9800,6 @@
         <w:t>code.Softw</w:t>
       </w:r>
       <w:proofErr w:type="spellEnd"/>
-      <w:proofErr w:type="gramEnd"/>
       <w:r>
         <w:rPr>
           <w:lang w:val="en-US"/>
@@ -8241,7 +9840,7 @@
         </w:rPr>
         <w:t xml:space="preserve">Retrieved: 2025-05-12. </w:t>
       </w:r>
-      <w:hyperlink r:id="rId17" w:history="1">
+      <w:hyperlink r:id="rId19" w:history="1">
         <w:r>
           <w:rPr>
             <w:rStyle w:val="Hyperlinkki"/>
@@ -8371,7 +9970,7 @@
         </w:rPr>
         <w:t xml:space="preserve">. Retrieved 2025-05-13. </w:t>
       </w:r>
-      <w:hyperlink r:id="rId18" w:history="1">
+      <w:hyperlink r:id="rId20" w:history="1">
         <w:r>
           <w:rPr>
             <w:rStyle w:val="Hyperlinkki"/>
@@ -8415,7 +10014,7 @@
         </w:rPr>
         <w:t xml:space="preserve">. Retrieved 25.5.2024. </w:t>
       </w:r>
-      <w:hyperlink r:id="rId19" w:history="1">
+      <w:hyperlink r:id="rId21" w:history="1">
         <w:r>
           <w:rPr>
             <w:rStyle w:val="Hyperlinkki"/>
@@ -8440,14 +10039,6 @@
         <w:rPr>
           <w:lang w:val="en-US" w:eastAsia="fi-FI"/>
         </w:rPr>
-        <w:sectPr>
-          <w:headerReference w:type="default" r:id="rId20"/>
-          <w:footerReference w:type="default" r:id="rId21"/>
-          <w:pgSz w:w="11906" w:h="16838"/>
-          <w:pgMar w:top="1701" w:right="1701" w:bottom="1701" w:left="2268" w:header="1134" w:footer="709" w:gutter="0"/>
-          <w:cols w:space="708"/>
-          <w:docGrid w:linePitch="360"/>
-        </w:sectPr>
       </w:pPr>
       <w:r>
         <w:rPr>
@@ -8466,8 +10057,114 @@
       <w:pPr>
         <w:pStyle w:val="References"/>
         <w:rPr>
-          <w:lang w:val="en-US"/>
-        </w:rPr>
+          <w:lang w:val="en-US" w:eastAsia="fi-FI"/>
+        </w:rPr>
+      </w:pPr>
+    </w:p>
+    <w:p>
+      <w:pPr>
+        <w:pStyle w:val="References"/>
+        <w:rPr>
+          <w:lang w:val="en-US" w:eastAsia="fi-FI"/>
+        </w:rPr>
+      </w:pPr>
+    </w:p>
+    <w:p>
+      <w:pPr>
+        <w:pStyle w:val="References"/>
+        <w:rPr>
+          <w:lang w:val="en-US" w:eastAsia="fi-FI"/>
+        </w:rPr>
+      </w:pPr>
+      <w:r>
+        <w:rPr>
+          <w:lang w:val="en-US" w:eastAsia="fi-FI"/>
+        </w:rPr>
+        <w:t xml:space="preserve">Wagner, L. 13.7.2023. </w:t>
+      </w:r>
+      <w:r>
+        <w:rPr>
+          <w:lang w:val="en-US" w:eastAsia="fi-FI"/>
+        </w:rPr>
+        <w:t>Mock Your Mocks</w:t>
+      </w:r>
+      <w:r>
+        <w:rPr>
+          <w:lang w:val="en-US" w:eastAsia="fi-FI"/>
+        </w:rPr>
+        <w:t xml:space="preserve">. Retrieved 9.5.2024.  </w:t>
+      </w:r>
+      <w:r>
+        <w:rPr>
+          <w:lang w:val="en-US" w:eastAsia="fi-FI"/>
+        </w:rPr>
+        <w:t>https://blog.boot.dev/clean-code/writing-good-unit-tests-dont-mock-database-connections/</w:t>
+      </w:r>
+    </w:p>
+    <w:p>
+      <w:pPr>
+        <w:pStyle w:val="References"/>
+        <w:rPr>
+          <w:lang w:eastAsia="fi-FI"/>
+        </w:rPr>
+      </w:pPr>
+    </w:p>
+    <w:p>
+      <w:pPr>
+        <w:pStyle w:val="References"/>
+        <w:rPr>
+          <w:lang w:val="en-US" w:eastAsia="fi-FI"/>
+        </w:rPr>
+      </w:pPr>
+      <w:r>
+        <w:t>Thorben. 28.2.2024. SOLID Design Principles Explained: The Single Responsibility Principle.</w:t>
+      </w:r>
+      <w:r>
+        <w:t xml:space="preserve"> Retrieved </w:t>
+      </w:r>
+      <w:r>
+        <w:rPr>
+          <w:lang w:val="en-US" w:eastAsia="fi-FI"/>
+        </w:rPr>
+        <w:t xml:space="preserve">9.5.2024. </w:t>
+      </w:r>
+      <w:r>
+        <w:rPr>
+          <w:lang w:val="en-US" w:eastAsia="fi-FI"/>
+        </w:rPr>
+        <w:t>https://stackify.com/solid-design-principles/</w:t>
+      </w:r>
+    </w:p>
+    <w:p>
+      <w:pPr>
+        <w:pStyle w:val="References"/>
+        <w:rPr>
+          <w:lang w:val="en-US" w:eastAsia="fi-FI"/>
+        </w:rPr>
+      </w:pPr>
+    </w:p>
+    <w:p>
+      <w:pPr>
+        <w:pStyle w:val="References"/>
+      </w:pPr>
+      <w:r>
+        <w:t>What is three-tier architecture?</w:t>
+      </w:r>
+      <w:r>
+        <w:t xml:space="preserve">. IBM. Retrieved 22.8.2024. </w:t>
+      </w:r>
+      <w:r>
+        <w:t>https://www.ibm.com/topics/three-tier-architecture</w:t>
+      </w:r>
+    </w:p>
+    <w:p>
+      <w:pPr>
+        <w:pStyle w:val="References"/>
+      </w:pPr>
+    </w:p>
+    <w:p>
+      <w:pPr>
+        <w:pStyle w:val="References"/>
         <w:sectPr>
           <w:headerReference w:type="default" r:id="rId22"/>
           <w:footerReference w:type="default" r:id="rId23"/>
@@ -8477,6 +10174,17 @@
           <w:docGrid w:linePitch="360"/>
         </w:sectPr>
       </w:pPr>
+      <w:proofErr w:type="spellStart"/>
+      <w:r>
+        <w:t>Twinbasic</w:t>
+      </w:r>
+      <w:proofErr w:type="spellEnd"/>
+      <w:r>
+        <w:t xml:space="preserve">. Retrieved 22.8.2024. </w:t>
+      </w:r>
+      <w:r>
+        <w:t>https://twinbasic.com/</w:t>
+      </w:r>
     </w:p>
     <w:p>
       <w:pPr>
@@ -8490,7 +10198,7 @@
           <w:lang w:val="en-GB"/>
         </w:rPr>
       </w:pPr>
-      <w:bookmarkStart w:id="35" w:name="_Toc167654619"/>
+      <w:bookmarkStart w:id="41" w:name="_Toc176902596"/>
       <w:r>
         <w:rPr>
           <w:rFonts w:cstheme="minorHAnsi"/>
@@ -8499,7 +10207,7 @@
         <w:lastRenderedPageBreak/>
         <w:t>Appendices</w:t>
       </w:r>
-      <w:bookmarkEnd w:id="35"/>
+      <w:bookmarkEnd w:id="41"/>
     </w:p>
     <w:p>
       <w:pPr>
@@ -8554,7 +10262,7 @@
           <w:lang w:val="en-US"/>
         </w:rPr>
       </w:pPr>
-      <w:bookmarkStart w:id="36" w:name="_Hlk138775426"/>
+      <w:bookmarkStart w:id="42" w:name="_Hlk138775426"/>
       <w:r>
         <w:rPr>
           <w:b/>
@@ -8570,7 +10278,7 @@
         <w:t xml:space="preserve"> </w:t>
       </w:r>
     </w:p>
-    <w:bookmarkEnd w:id="36"/>
+    <w:bookmarkEnd w:id="42"/>
     <w:p>
       <w:pPr>
         <w:rPr>
@@ -8726,16 +10434,6 @@
 </file>
 
 <file path=word/footer2.xml><?xml version="1.0" encoding="utf-8"?>
-<w:ftr xmlns:wpc="http://schemas.microsoft.com/office/word/2010/wordprocessingCanvas" xmlns:cx="http://schemas.microsoft.com/office/drawing/2014/chartex" xmlns:cx1="http://schemas.microsoft.com/office/drawing/2015/9/8/chartex" xmlns:cx2="http://schemas.microsoft.com/office/drawing/2015/10/21/chartex" xmlns:cx3="http://schemas.microsoft.com/office/drawing/2016/5/9/chartex" xmlns:cx4="http://schemas.microsoft.com/office/drawing/2016/5/10/chartex" xmlns:cx5="http://schemas.microsoft.com/office/drawing/2016/5/11/chartex" xmlns:cx6="http://schemas.microsoft.com/office/drawing/2016/5/12/chartex" xmlns:cx7="http://schemas.microsoft.com/office/drawing/2016/5/13/chartex" xmlns:cx8="http://schemas.microsoft.com/office/drawing/2016/5/14/chartex" xmlns:mc="http://schemas.openxmlformats.org/markup-compatibility/2006" xmlns:aink="http://schemas.microsoft.com/office/drawing/2016/ink" xmlns:am3d="http://schemas.microsoft.com/office/drawing/2017/model3d" xmlns:o="urn:schemas-microsoft-com:office:office" xmlns:oel="http://schemas.microsoft.com/office/2019/extlst" xmlns:r="http://schemas.openxmlformats.org/officeDocument/2006/relationships" xmlns:m="http://schemas.openxmlformats.org/officeDocument/2006/math" xmlns:v="urn:schemas-microsoft-com:vml" xmlns:wp14="http://schemas.microsoft.com/office/word/2010/wordprocessingDrawing" xmlns:wp="http://schemas.openxmlformats.org/drawingml/2006/wordprocessingDrawing" xmlns:w10="urn:schemas-microsoft-com:office:word" xmlns:w="http://schemas.openxmlformats.org/wordprocessingml/2006/main" xmlns:w14="http://schemas.microsoft.com/office/word/2010/wordml" xmlns:w15="http://schemas.microsoft.com/office/word/2012/wordml" xmlns:w16cex="http://schemas.microsoft.com/office/word/2018/wordml/cex" xmlns:w16cid="http://schemas.microsoft.com/office/word/2016/wordml/cid" xmlns:w16="http://schemas.microsoft.com/office/word/2018/wordml" xmlns:w16du="http://schemas.microsoft.com/office/word/2023/wordml/word16du" xmlns:w16sdtdh="http://schemas.microsoft.com/office/word/2020/wordml/sdtdatahash" xmlns:w16se="http://schemas.microsoft.com/office/word/2015/wordml/symex" xmlns:wpg="http://schemas.microsoft.com/office/word/2010/wordprocessingGroup" xmlns:wpi="http://schemas.microsoft.com/office/word/2010/wordprocessingInk" xmlns:wne="http://schemas.microsoft.com/office/word/2006/wordml" xmlns:wps="http://schemas.microsoft.com/office/word/2010/wordprocessingShape" mc:Ignorable="w14 w15 w16se w16cid w16 w16cex w16sdtdh w16du wp14">
-  <w:p>
-    <w:pPr>
-      <w:pStyle w:val="Alatunniste"/>
-    </w:pPr>
-  </w:p>
-</w:ftr>
-</file>
-
-<file path=word/footer3.xml><?xml version="1.0" encoding="utf-8"?>
 <w:ftr xmlns:wpc="http://schemas.microsoft.com/office/word/2010/wordprocessingCanvas" xmlns:cx="http://schemas.microsoft.com/office/drawing/2014/chartex" xmlns:cx1="http://schemas.microsoft.com/office/drawing/2015/9/8/chartex" xmlns:cx2="http://schemas.microsoft.com/office/drawing/2015/10/21/chartex" xmlns:cx3="http://schemas.microsoft.com/office/drawing/2016/5/9/chartex" xmlns:cx4="http://schemas.microsoft.com/office/drawing/2016/5/10/chartex" xmlns:cx5="http://schemas.microsoft.com/office/drawing/2016/5/11/chartex" xmlns:cx6="http://schemas.microsoft.com/office/drawing/2016/5/12/chartex" xmlns:cx7="http://schemas.microsoft.com/office/drawing/2016/5/13/chartex" xmlns:cx8="http://schemas.microsoft.com/office/drawing/2016/5/14/chartex" xmlns:mc="http://schemas.openxmlformats.org/markup-compatibility/2006" xmlns:aink="http://schemas.microsoft.com/office/drawing/2016/ink" xmlns:am3d="http://schemas.microsoft.com/office/drawing/2017/model3d" xmlns:o="urn:schemas-microsoft-com:office:office" xmlns:oel="http://schemas.microsoft.com/office/2019/extlst" xmlns:r="http://schemas.openxmlformats.org/officeDocument/2006/relationships" xmlns:m="http://schemas.openxmlformats.org/officeDocument/2006/math" xmlns:v="urn:schemas-microsoft-com:vml" xmlns:wp14="http://schemas.microsoft.com/office/word/2010/wordprocessingDrawing" xmlns:wp="http://schemas.openxmlformats.org/drawingml/2006/wordprocessingDrawing" xmlns:w10="urn:schemas-microsoft-com:office:word" xmlns:w="http://schemas.openxmlformats.org/wordprocessingml/2006/main" xmlns:w14="http://schemas.microsoft.com/office/word/2010/wordml" xmlns:w15="http://schemas.microsoft.com/office/word/2012/wordml" xmlns:w16cex="http://schemas.microsoft.com/office/word/2018/wordml/cex" xmlns:w16cid="http://schemas.microsoft.com/office/word/2016/wordml/cid" xmlns:w16="http://schemas.microsoft.com/office/word/2018/wordml" xmlns:w16du="http://schemas.microsoft.com/office/word/2023/wordml/word16du" xmlns:w16sdtdh="http://schemas.microsoft.com/office/word/2020/wordml/sdtdatahash" xmlns:w16se="http://schemas.microsoft.com/office/word/2015/wordml/symex" xmlns:wpg="http://schemas.microsoft.com/office/word/2010/wordprocessingGroup" xmlns:wpi="http://schemas.microsoft.com/office/word/2010/wordprocessingInk" xmlns:wne="http://schemas.microsoft.com/office/word/2006/wordml" xmlns:wps="http://schemas.microsoft.com/office/word/2010/wordprocessingShape" mc:Ignorable="w14 w15 w16se w16cid w16 w16cex w16sdtdh w16du wp14">
   <w:p>
     <w:pPr>
@@ -8802,41 +10500,6 @@
 </file>
 
 <file path=word/header2.xml><?xml version="1.0" encoding="utf-8"?>
-<w:hdr xmlns:wpc="http://schemas.microsoft.com/office/word/2010/wordprocessingCanvas" xmlns:cx="http://schemas.microsoft.com/office/drawing/2014/chartex" xmlns:cx1="http://schemas.microsoft.com/office/drawing/2015/9/8/chartex" xmlns:cx2="http://schemas.microsoft.com/office/drawing/2015/10/21/chartex" xmlns:cx3="http://schemas.microsoft.com/office/drawing/2016/5/9/chartex" xmlns:cx4="http://schemas.microsoft.com/office/drawing/2016/5/10/chartex" xmlns:cx5="http://schemas.microsoft.com/office/drawing/2016/5/11/chartex" xmlns:cx6="http://schemas.microsoft.com/office/drawing/2016/5/12/chartex" xmlns:cx7="http://schemas.microsoft.com/office/drawing/2016/5/13/chartex" xmlns:cx8="http://schemas.microsoft.com/office/drawing/2016/5/14/chartex" xmlns:mc="http://schemas.openxmlformats.org/markup-compatibility/2006" xmlns:aink="http://schemas.microsoft.com/office/drawing/2016/ink" xmlns:am3d="http://schemas.microsoft.com/office/drawing/2017/model3d" xmlns:o="urn:schemas-microsoft-com:office:office" xmlns:oel="http://schemas.microsoft.com/office/2019/extlst" xmlns:r="http://schemas.openxmlformats.org/officeDocument/2006/relationships" xmlns:m="http://schemas.openxmlformats.org/officeDocument/2006/math" xmlns:v="urn:schemas-microsoft-com:vml" xmlns:wp14="http://schemas.microsoft.com/office/word/2010/wordprocessingDrawing" xmlns:wp="http://schemas.openxmlformats.org/drawingml/2006/wordprocessingDrawing" xmlns:w10="urn:schemas-microsoft-com:office:word" xmlns:w="http://schemas.openxmlformats.org/wordprocessingml/2006/main" xmlns:w14="http://schemas.microsoft.com/office/word/2010/wordml" xmlns:w15="http://schemas.microsoft.com/office/word/2012/wordml" xmlns:w16cex="http://schemas.microsoft.com/office/word/2018/wordml/cex" xmlns:w16cid="http://schemas.microsoft.com/office/word/2016/wordml/cid" xmlns:w16="http://schemas.microsoft.com/office/word/2018/wordml" xmlns:w16du="http://schemas.microsoft.com/office/word/2023/wordml/word16du" xmlns:w16sdtdh="http://schemas.microsoft.com/office/word/2020/wordml/sdtdatahash" xmlns:w16se="http://schemas.microsoft.com/office/word/2015/wordml/symex" xmlns:wpg="http://schemas.microsoft.com/office/word/2010/wordprocessingGroup" xmlns:wpi="http://schemas.microsoft.com/office/word/2010/wordprocessingInk" xmlns:wne="http://schemas.microsoft.com/office/word/2006/wordml" xmlns:wps="http://schemas.microsoft.com/office/word/2010/wordprocessingShape" mc:Ignorable="w14 w15 w16se w16cid w16 w16cex w16sdtdh w16du wp14">
-  <w:p>
-    <w:pPr>
-      <w:pStyle w:val="Yltunniste"/>
-      <w:jc w:val="left"/>
-    </w:pPr>
-    <w:r>
-      <w:tab/>
-    </w:r>
-    <w:r>
-      <w:tab/>
-    </w:r>
-    <w:r>
-      <w:fldChar w:fldCharType="begin"/>
-    </w:r>
-    <w:r>
-      <w:instrText xml:space="preserve"> PAGE  \* Arabic  \* MERGEFORMAT </w:instrText>
-    </w:r>
-    <w:r>
-      <w:fldChar w:fldCharType="separate"/>
-    </w:r>
-    <w:r>
-      <w:rPr>
-        <w:noProof/>
-      </w:rPr>
-      <w:t>20</w:t>
-    </w:r>
-    <w:r>
-      <w:fldChar w:fldCharType="end"/>
-    </w:r>
-  </w:p>
-</w:hdr>
-</file>
-
-<file path=word/header3.xml><?xml version="1.0" encoding="utf-8"?>
 <w:hdr xmlns:wpc="http://schemas.microsoft.com/office/word/2010/wordprocessingCanvas" xmlns:cx="http://schemas.microsoft.com/office/drawing/2014/chartex" xmlns:cx1="http://schemas.microsoft.com/office/drawing/2015/9/8/chartex" xmlns:cx2="http://schemas.microsoft.com/office/drawing/2015/10/21/chartex" xmlns:cx3="http://schemas.microsoft.com/office/drawing/2016/5/9/chartex" xmlns:cx4="http://schemas.microsoft.com/office/drawing/2016/5/10/chartex" xmlns:cx5="http://schemas.microsoft.com/office/drawing/2016/5/11/chartex" xmlns:cx6="http://schemas.microsoft.com/office/drawing/2016/5/12/chartex" xmlns:cx7="http://schemas.microsoft.com/office/drawing/2016/5/13/chartex" xmlns:cx8="http://schemas.microsoft.com/office/drawing/2016/5/14/chartex" xmlns:mc="http://schemas.openxmlformats.org/markup-compatibility/2006" xmlns:aink="http://schemas.microsoft.com/office/drawing/2016/ink" xmlns:am3d="http://schemas.microsoft.com/office/drawing/2017/model3d" xmlns:o="urn:schemas-microsoft-com:office:office" xmlns:oel="http://schemas.microsoft.com/office/2019/extlst" xmlns:r="http://schemas.openxmlformats.org/officeDocument/2006/relationships" xmlns:m="http://schemas.openxmlformats.org/officeDocument/2006/math" xmlns:v="urn:schemas-microsoft-com:vml" xmlns:wp14="http://schemas.microsoft.com/office/word/2010/wordprocessingDrawing" xmlns:wp="http://schemas.openxmlformats.org/drawingml/2006/wordprocessingDrawing" xmlns:w10="urn:schemas-microsoft-com:office:word" xmlns:w="http://schemas.openxmlformats.org/wordprocessingml/2006/main" xmlns:w14="http://schemas.microsoft.com/office/word/2010/wordml" xmlns:w15="http://schemas.microsoft.com/office/word/2012/wordml" xmlns:w16cex="http://schemas.microsoft.com/office/word/2018/wordml/cex" xmlns:w16cid="http://schemas.microsoft.com/office/word/2016/wordml/cid" xmlns:w16="http://schemas.microsoft.com/office/word/2018/wordml" xmlns:w16du="http://schemas.microsoft.com/office/word/2023/wordml/word16du" xmlns:w16sdtdh="http://schemas.microsoft.com/office/word/2020/wordml/sdtdatahash" xmlns:w16se="http://schemas.microsoft.com/office/word/2015/wordml/symex" xmlns:wpg="http://schemas.microsoft.com/office/word/2010/wordprocessingGroup" xmlns:wpi="http://schemas.microsoft.com/office/word/2010/wordprocessingInk" xmlns:wne="http://schemas.microsoft.com/office/word/2006/wordml" xmlns:wps="http://schemas.microsoft.com/office/word/2010/wordprocessingShape" mc:Ignorable="w14 w15 w16se w16cid w16 w16cex w16sdtdh w16du wp14">
   <w:p>
     <w:pPr>
@@ -10689,7 +12352,6 @@
   <w:style w:type="character" w:default="1" w:styleId="Kappaleenoletusfontti">
     <w:name w:val="Default Paragraph Font"/>
     <w:uiPriority w:val="1"/>
-    <w:semiHidden/>
     <w:unhideWhenUsed/>
   </w:style>
   <w:style w:type="table" w:default="1" w:styleId="Normaalitaulukko">
@@ -11919,13 +13581,19 @@
     <w:rsid w:val="00234C4A"/>
     <w:rsid w:val="00333D15"/>
     <w:rsid w:val="003E2CB6"/>
+    <w:rsid w:val="0041318B"/>
     <w:rsid w:val="006E1559"/>
+    <w:rsid w:val="00776CAB"/>
     <w:rsid w:val="0087096C"/>
     <w:rsid w:val="00904370"/>
+    <w:rsid w:val="00924B8C"/>
     <w:rsid w:val="00A22DAC"/>
+    <w:rsid w:val="00BC7A49"/>
+    <w:rsid w:val="00BF2290"/>
     <w:rsid w:val="00C10F24"/>
     <w:rsid w:val="00D27F53"/>
     <w:rsid w:val="00D35CBF"/>
+    <w:rsid w:val="00E32F89"/>
     <w:rsid w:val="00F0540E"/>
     <w:rsid w:val="00F674A5"/>
   </w:rsids>

</xml_diff>

<commit_message>
jea peipi 38 siwu
</commit_message>
<xml_diff>
--- a/Oppari/ThesisTeroAlaHulkko.docx
+++ b/Oppari/ThesisTeroAlaHulkko.docx
@@ -441,21 +441,12 @@
           <w:szCs w:val="28"/>
         </w:rPr>
       </w:pPr>
-      <w:proofErr w:type="spellStart"/>
       <w:r>
         <w:rPr>
           <w:rFonts w:ascii="Calibri" w:hAnsi="Calibri" w:cs="Calibri"/>
           <w:bCs/>
         </w:rPr>
-        <w:t>Cloud-Based</w:t>
-      </w:r>
-      <w:proofErr w:type="spellEnd"/>
-      <w:r>
-        <w:rPr>
-          <w:rFonts w:ascii="Calibri" w:hAnsi="Calibri" w:cs="Calibri"/>
-          <w:bCs/>
-        </w:rPr>
-        <w:t xml:space="preserve"> Engineering</w:t>
+        <w:t>Cloud-Based Engineering</w:t>
       </w:r>
       <w:r>
         <w:rPr>
@@ -521,31 +512,13 @@
           <w:lang w:val="en-GB"/>
         </w:rPr>
       </w:pPr>
-      <w:proofErr w:type="spellStart"/>
       <w:r>
         <w:rPr>
           <w:rFonts w:cstheme="minorHAnsi"/>
           <w:lang w:val="en-GB"/>
         </w:rPr>
-        <w:t>Opinnäytetyön</w:t>
-      </w:r>
-      <w:proofErr w:type="spellEnd"/>
-      <w:r>
-        <w:rPr>
-          <w:rFonts w:cstheme="minorHAnsi"/>
-          <w:lang w:val="en-GB"/>
-        </w:rPr>
-        <w:t xml:space="preserve"> </w:t>
-      </w:r>
-      <w:proofErr w:type="spellStart"/>
-      <w:r>
-        <w:rPr>
-          <w:rFonts w:cstheme="minorHAnsi"/>
-          <w:lang w:val="en-GB"/>
-        </w:rPr>
-        <w:t>nimi</w:t>
-      </w:r>
-      <w:proofErr w:type="spellEnd"/>
+        <w:t>Opinnäytetyön nimi</w:t>
+      </w:r>
       <w:r>
         <w:rPr>
           <w:rFonts w:cstheme="minorHAnsi"/>
@@ -729,16 +702,8 @@
         <w:rPr>
           <w:rFonts w:cstheme="minorHAnsi"/>
         </w:rPr>
-        <w:t xml:space="preserve">Rayko </w:t>
-      </w:r>
-      <w:proofErr w:type="spellStart"/>
-      <w:r>
-        <w:rPr>
-          <w:rFonts w:cstheme="minorHAnsi"/>
-        </w:rPr>
-        <w:t>Toshev</w:t>
-      </w:r>
-      <w:proofErr w:type="spellEnd"/>
+        <w:t>Rayko Toshev</w:t>
+      </w:r>
     </w:p>
     <w:p>
       <w:pPr>
@@ -918,16 +883,8 @@
         <w:rPr>
           <w:rFonts w:cstheme="minorHAnsi"/>
         </w:rPr>
-        <w:t xml:space="preserve">Vanha koodikanta, Visual Basic 6, </w:t>
-      </w:r>
-      <w:proofErr w:type="spellStart"/>
-      <w:r>
-        <w:rPr>
-          <w:rFonts w:cstheme="minorHAnsi"/>
-        </w:rPr>
-        <w:t>Modernisointis</w:t>
-      </w:r>
-      <w:proofErr w:type="spellEnd"/>
+        <w:t>Vanha koodikanta, Visual Basic 6, Modernisointis</w:t>
+      </w:r>
     </w:p>
     <w:p>
       <w:pPr>
@@ -1296,17 +1253,8 @@
           <w:rFonts w:cstheme="minorHAnsi"/>
           <w:lang w:val="en-US"/>
         </w:rPr>
-        <w:t xml:space="preserve">Rayko </w:t>
-      </w:r>
-      <w:proofErr w:type="spellStart"/>
-      <w:r>
-        <w:rPr>
-          <w:rFonts w:cstheme="minorHAnsi"/>
-          <w:lang w:val="en-US"/>
-        </w:rPr>
-        <w:t>Toshev</w:t>
-      </w:r>
-      <w:proofErr w:type="spellEnd"/>
+        <w:t>Rayko Toshev</w:t>
+      </w:r>
     </w:p>
     <w:p>
       <w:pPr>
@@ -5425,16 +5373,16 @@
       <w:pPr>
         <w:pStyle w:val="Otsikko1"/>
       </w:pPr>
-      <w:bookmarkStart w:id="1" w:name="_Toc164496814"/>
-      <w:bookmarkStart w:id="2" w:name="_Toc166464152"/>
-      <w:bookmarkStart w:id="3" w:name="_Toc230592239"/>
-      <w:bookmarkStart w:id="4" w:name="_Toc230592492"/>
-      <w:bookmarkStart w:id="5" w:name="_Toc178294827"/>
+      <w:bookmarkStart w:id="1" w:name="_Toc178294827"/>
+      <w:bookmarkStart w:id="2" w:name="_Toc164496814"/>
+      <w:bookmarkStart w:id="3" w:name="_Toc166464152"/>
+      <w:bookmarkStart w:id="4" w:name="_Toc230592239"/>
+      <w:bookmarkStart w:id="5" w:name="_Toc230592492"/>
       <w:r>
         <w:lastRenderedPageBreak/>
         <w:t>Introduction</w:t>
       </w:r>
-      <w:bookmarkEnd w:id="5"/>
+      <w:bookmarkEnd w:id="1"/>
     </w:p>
     <w:p>
       <w:pPr>
@@ -5719,21 +5667,7 @@
         <w:rPr>
           <w:lang w:val="en-GB"/>
         </w:rPr>
-        <w:t xml:space="preserve">One of </w:t>
-      </w:r>
-      <w:proofErr w:type="spellStart"/>
-      <w:r>
-        <w:rPr>
-          <w:lang w:val="en-GB"/>
-        </w:rPr>
-        <w:t>Winpos’s</w:t>
-      </w:r>
-      <w:proofErr w:type="spellEnd"/>
-      <w:r>
-        <w:rPr>
-          <w:lang w:val="en-GB"/>
-        </w:rPr>
-        <w:t xml:space="preserve"> strengths has been the ability to extend the software to serve new clientele. </w:t>
+        <w:t xml:space="preserve">One of Winpos’s strengths has been the ability to extend the software to serve new clientele. </w:t>
       </w:r>
     </w:p>
     <w:p>
@@ -5921,7 +5855,25 @@
         <w:rPr>
           <w:lang w:val="en-GB"/>
         </w:rPr>
-        <w:t xml:space="preserve"> The project for making changes in architecture and codebase will likely take even years to complete. In an agile and iterative process, changes can be made during the project. This is why it is best to apply the best practices and latest methods as a starting point.</w:t>
+        <w:t xml:space="preserve"> The project for making changes in architecture and codebase will likely take even years to complete. In an agile and iterative process, changes can be made during the project. </w:t>
+      </w:r>
+      <w:r>
+        <w:rPr>
+          <w:lang w:val="en-GB"/>
+        </w:rPr>
+        <w:t>I</w:t>
+      </w:r>
+      <w:r>
+        <w:rPr>
+          <w:lang w:val="en-GB"/>
+        </w:rPr>
+        <w:t>t is best to apply the best practices and latest methods as a starting point</w:t>
+      </w:r>
+      <w:r>
+        <w:rPr>
+          <w:lang w:val="en-GB"/>
+        </w:rPr>
+        <w:t xml:space="preserve">. </w:t>
       </w:r>
     </w:p>
     <w:p>
@@ -6017,25 +5969,211 @@
     </w:p>
     <w:p>
       <w:pPr>
+        <w:pStyle w:val="Otsikko2"/>
+        <w:rPr>
+          <w:lang w:val="en-GB"/>
+        </w:rPr>
+      </w:pPr>
+      <w:r>
+        <w:rPr>
+          <w:lang w:val="en-GB"/>
+        </w:rPr>
+        <w:lastRenderedPageBreak/>
+        <w:t>Structure of the thesis</w:t>
+      </w:r>
+    </w:p>
+    <w:p>
+      <w:pPr>
+        <w:rPr>
+          <w:lang w:val="en-GB"/>
+        </w:rPr>
+      </w:pPr>
+      <w:r>
+        <w:rPr>
+          <w:lang w:val="en-GB"/>
+        </w:rPr>
+        <w:t xml:space="preserve">This thesis consists of eight chapters. </w:t>
+      </w:r>
+      <w:r>
+        <w:rPr>
+          <w:lang w:val="en-GB"/>
+        </w:rPr>
+        <w:t>The introduction</w:t>
+      </w:r>
+      <w:r>
+        <w:rPr>
+          <w:lang w:val="en-GB"/>
+        </w:rPr>
+        <w:t>-chapter</w:t>
+      </w:r>
+      <w:r>
+        <w:rPr>
+          <w:lang w:val="en-GB"/>
+        </w:rPr>
+        <w:t xml:space="preserve"> aims to </w:t>
+      </w:r>
+      <w:r>
+        <w:rPr>
+          <w:lang w:val="en-GB"/>
+        </w:rPr>
+        <w:t>define the focus of the thesis, give an overview of the target company and its needs, and present research methods. Chapter two highlights some of the difficulties of VB6 and what kind of business impact it can entail. In the third chapter, some reasons why businesses get stuck using an outdated system</w:t>
+      </w:r>
+      <w:r>
+        <w:rPr>
+          <w:lang w:val="en-GB"/>
+        </w:rPr>
+        <w:t xml:space="preserve"> are presented. The fourth chapter evaluates strengths and weaknesses of common architecture patterns, introduces ways to maintain a healthy codebase, and discusses how a software migration could be executed. In the fifth chapter, a practical way forward is established, including choosing the architecture, technologies, and methodologies. The sixth chapter is about making a proof-of-concept using the choices in the previous chapter. Chapter seven </w:t>
+      </w:r>
+      <w:r>
+        <w:rPr>
+          <w:lang w:val="en-GB"/>
+        </w:rPr>
+        <w:t>displays a road map from beginning of the software migration process to a final modernized codebase. The final chapter is reserved for reflection.</w:t>
+      </w:r>
+    </w:p>
+    <w:p>
+      <w:pPr>
+        <w:keepNext/>
+      </w:pPr>
+      <w:r>
+        <w:rPr>
+          <w:lang w:val="en-GB"/>
+        </w:rPr>
+        <w:lastRenderedPageBreak/>
+        <w:t xml:space="preserve"> </w:t>
+      </w:r>
+      <w:r>
+        <w:rPr>
+          <w:lang w:val="en-GB"/>
+        </w:rPr>
+        <w:drawing>
+          <wp:inline distT="0" distB="0" distL="0" distR="0" wp14:anchorId="12EFF987" wp14:editId="164EC0CC">
+            <wp:extent cx="4457700" cy="5110319"/>
+            <wp:effectExtent l="0" t="0" r="0" b="0"/>
+            <wp:docPr id="1882838358" name="Kuva 1" descr="Kuva, joka sisältää kohteen teksti, kuvakaappaus, Fontti&#10;&#10;Kuvaus luotu automaattisesti"/>
+            <wp:cNvGraphicFramePr>
+              <a:graphicFrameLocks xmlns:a="http://schemas.openxmlformats.org/drawingml/2006/main" noChangeAspect="1"/>
+            </wp:cNvGraphicFramePr>
+            <a:graphic xmlns:a="http://schemas.openxmlformats.org/drawingml/2006/main">
+              <a:graphicData uri="http://schemas.openxmlformats.org/drawingml/2006/picture">
+                <pic:pic xmlns:pic="http://schemas.openxmlformats.org/drawingml/2006/picture">
+                  <pic:nvPicPr>
+                    <pic:cNvPr id="1882838358" name="Kuva 1" descr="Kuva, joka sisältää kohteen teksti, kuvakaappaus, Fontti&#10;&#10;Kuvaus luotu automaattisesti"/>
+                    <pic:cNvPicPr/>
+                  </pic:nvPicPr>
+                  <pic:blipFill>
+                    <a:blip r:embed="rId9"/>
+                    <a:stretch>
+                      <a:fillRect/>
+                    </a:stretch>
+                  </pic:blipFill>
+                  <pic:spPr>
+                    <a:xfrm>
+                      <a:off x="0" y="0"/>
+                      <a:ext cx="4480490" cy="5136445"/>
+                    </a:xfrm>
+                    <a:prstGeom prst="rect">
+                      <a:avLst/>
+                    </a:prstGeom>
+                  </pic:spPr>
+                </pic:pic>
+              </a:graphicData>
+            </a:graphic>
+          </wp:inline>
+        </w:drawing>
+      </w:r>
+    </w:p>
+    <w:p>
+      <w:pPr>
+        <w:pStyle w:val="Kuvaotsikko"/>
+        <w:jc w:val="both"/>
+        <w:rPr>
+          <w:lang w:val="en-GB"/>
+        </w:rPr>
+      </w:pPr>
+      <w:r>
+        <w:rPr>
+          <w:lang w:val="en-GB"/>
+        </w:rPr>
+        <w:t xml:space="preserve">Figure </w:t>
+      </w:r>
+      <w:r>
+        <w:fldChar w:fldCharType="begin"/>
+      </w:r>
+      <w:r>
+        <w:rPr>
+          <w:lang w:val="en-GB"/>
+        </w:rPr>
+        <w:instrText xml:space="preserve"> SEQ Figure \* ARABIC </w:instrText>
+      </w:r>
+      <w:r>
+        <w:fldChar w:fldCharType="separate"/>
+      </w:r>
+      <w:r>
+        <w:rPr>
+          <w:noProof/>
+          <w:lang w:val="en-GB"/>
+        </w:rPr>
+        <w:t>1</w:t>
+      </w:r>
+      <w:r>
+        <w:fldChar w:fldCharType="end"/>
+      </w:r>
+      <w:r>
+        <w:rPr>
+          <w:lang w:val="en-GB"/>
+        </w:rPr>
+        <w:t xml:space="preserve"> Structure of the thesis</w:t>
+      </w:r>
+    </w:p>
+    <w:p>
+      <w:pPr>
         <w:pStyle w:val="Otsikko1"/>
-        <w:numPr>
-          <w:ilvl w:val="0"/>
-          <w:numId w:val="11"/>
-        </w:numPr>
-        <w:rPr>
-          <w:rFonts w:cstheme="minorHAnsi"/>
-        </w:rPr>
-      </w:pPr>
-      <w:r>
-        <w:rPr>
-          <w:rFonts w:cstheme="minorHAnsi"/>
-        </w:rPr>
+      </w:pPr>
+      <w:r>
         <w:lastRenderedPageBreak/>
         <w:t>LegaCy woes</w:t>
       </w:r>
     </w:p>
     <w:p>
       <w:pPr>
+        <w:rPr>
+          <w:lang w:val="en-GB"/>
+        </w:rPr>
+      </w:pPr>
+      <w:r>
+        <w:rPr>
+          <w:lang w:val="en-GB"/>
+        </w:rPr>
+        <w:t>The second chapter of t</w:t>
+      </w:r>
+      <w:r>
+        <w:rPr>
+          <w:lang w:val="en-GB"/>
+        </w:rPr>
+        <w:t>his thesis digs into some clear issues and risk factors staying with Visual Basic 6</w:t>
+      </w:r>
+      <w:r>
+        <w:rPr>
+          <w:lang w:val="en-GB"/>
+        </w:rPr>
+        <w:t>, and legacy systems in general,</w:t>
+      </w:r>
+      <w:r>
+        <w:rPr>
+          <w:lang w:val="en-GB"/>
+        </w:rPr>
+        <w:t xml:space="preserve"> faces. </w:t>
+      </w:r>
+      <w:r>
+        <w:rPr>
+          <w:lang w:val="en-GB"/>
+        </w:rPr>
+        <w:t xml:space="preserve">This chapter will cover both technical and financial challenges that need to be addressed. </w:t>
+      </w:r>
+    </w:p>
+    <w:p>
+      <w:pPr>
         <w:pStyle w:val="Otsikko2"/>
         <w:rPr>
           <w:lang w:val="en-GB"/>
@@ -6165,7 +6303,14 @@
         <w:rPr>
           <w:lang w:val="en-GB"/>
         </w:rPr>
-        <w:t xml:space="preserve">(Microsoft, 1.4.2024). 32-bit applications have several disadvantages compared to the newer 64-bit architecture. One disadvantage </w:t>
+        <w:t xml:space="preserve">(Microsoft, 1.4.2024). 32-bit applications have several disadvantages </w:t>
+      </w:r>
+      <w:r>
+        <w:rPr>
+          <w:lang w:val="en-GB"/>
+        </w:rPr>
+        <w:lastRenderedPageBreak/>
+        <w:t xml:space="preserve">compared to the newer 64-bit architecture. One disadvantage </w:t>
       </w:r>
       <w:r>
         <w:rPr>
@@ -6177,321 +6322,291 @@
         <w:rPr>
           <w:lang w:val="en-GB"/>
         </w:rPr>
-        <w:t xml:space="preserve"> may run into is the limited memory capacity of the 32-bit architecture. 32-bit applications can only reserve up to 4GB RAM. This can be a limiting factor and a liability </w:t>
+        <w:t xml:space="preserve"> may run into is the limited memory capacity of the 32-bit architecture. 32-bit applications can only reserve up to 4GB RAM. This can be a limiting factor and a liability if applications cannot handle the limited environment. (</w:t>
+      </w:r>
+      <w:r>
+        <w:rPr>
+          <w:lang w:val="en-US"/>
+        </w:rPr>
+        <w:t>GeeksForGeeks, 5.2.2024)</w:t>
+      </w:r>
+    </w:p>
+    <w:p>
+      <w:pPr>
+        <w:pStyle w:val="Otsikko3"/>
+        <w:rPr>
+          <w:lang w:val="en-US"/>
+        </w:rPr>
+      </w:pPr>
+      <w:bookmarkStart w:id="10" w:name="_Toc178294833"/>
+      <w:r>
+        <w:rPr>
+          <w:lang w:val="en-US"/>
+        </w:rPr>
+        <w:t>IDE</w:t>
+      </w:r>
+      <w:bookmarkEnd w:id="10"/>
+    </w:p>
+    <w:p>
+      <w:pPr>
+        <w:rPr>
+          <w:lang w:val="en-US"/>
+        </w:rPr>
+      </w:pPr>
+      <w:r>
+        <w:rPr>
+          <w:lang w:val="en-US"/>
+        </w:rPr>
+        <w:t xml:space="preserve">Several modern IDEs support direct integration with the version control system GIT. Since git was developed later than the end of support for VB6 IDE, they cannot be integrated directly. This is the case for several other modern third-party technologies as well. </w:t>
+      </w:r>
+      <w:r>
+        <w:rPr>
+          <w:lang w:val="en-US"/>
+        </w:rPr>
+        <w:t>Several third-party extensions exist for VB6. These are often used to enable some very rudimentary features that the VB6 IDE is missing. These features include the functionality of mouse scroll wheel and the inclusion of tabs in the IDE</w:t>
+      </w:r>
+      <w:r>
+        <w:rPr>
+          <w:lang w:val="en-US"/>
+        </w:rPr>
+        <w:t>.</w:t>
+      </w:r>
+    </w:p>
+    <w:p>
+      <w:pPr>
+        <w:pStyle w:val="Otsikko3"/>
+        <w:rPr>
+          <w:lang w:val="en-GB"/>
+        </w:rPr>
+      </w:pPr>
+      <w:bookmarkStart w:id="11" w:name="_Toc178294834"/>
+      <w:r>
+        <w:rPr>
+          <w:lang w:val="en-GB"/>
+        </w:rPr>
+        <w:t>Business impact</w:t>
+      </w:r>
+      <w:bookmarkEnd w:id="11"/>
+    </w:p>
+    <w:p>
+      <w:pPr>
+        <w:rPr>
+          <w:lang w:val="en-GB"/>
+        </w:rPr>
+      </w:pPr>
+      <w:r>
+        <w:rPr>
+          <w:lang w:val="en-GB"/>
+        </w:rPr>
+        <w:t xml:space="preserve">Finding skilled professionals becomes more difficult as the popularity of a technology decreases. </w:t>
+      </w:r>
+      <w:r>
+        <w:rPr>
+          <w:lang w:val="en-GB"/>
+        </w:rPr>
+        <w:t xml:space="preserve">This can make finding candidates for hire take longer and increase candidate’s expectations of salary. </w:t>
+      </w:r>
+      <w:r>
+        <w:rPr>
+          <w:lang w:val="en-GB"/>
+        </w:rPr>
+        <w:t>Additionally, the total cost of ownership increases as legacy systems are more difficult to maintain.</w:t>
+      </w:r>
+    </w:p>
+    <w:p>
+      <w:pPr>
+        <w:rPr>
+          <w:lang w:val="en-GB"/>
+        </w:rPr>
+      </w:pPr>
+      <w:r>
+        <w:rPr>
+          <w:lang w:val="en-GB"/>
+        </w:rPr>
+        <w:t xml:space="preserve">Codebase with a lot of technical debt makes it more difficult to implement new features. Repairing technical issues with a codebase itself has risks involved. Common issues caused by repairing technical debt include accidentally removing features still in use and regression. Inability to quickly implement features runs the risk of being left behind competitors. </w:t>
+      </w:r>
+      <w:r>
+        <w:rPr>
+          <w:lang w:val="en-GB"/>
+        </w:rPr>
+        <w:t>(Birchal, chapter 1)</w:t>
+      </w:r>
+    </w:p>
+    <w:p>
+      <w:pPr>
+        <w:rPr>
+          <w:lang w:val="en-GB"/>
+        </w:rPr>
+      </w:pPr>
+      <w:r>
+        <w:rPr>
+          <w:lang w:val="en-GB"/>
+        </w:rPr>
+        <w:t xml:space="preserve">TIOBE is an organization that tracks and analyses the popularity of programming languages. TIOBE’s data is based on availability of skilled engineers, courses, and third-party vendors. According to their statistics, </w:t>
+      </w:r>
+      <w:r>
+        <w:rPr>
+          <w:lang w:val="en-GB"/>
+        </w:rPr>
+        <w:t xml:space="preserve">Classic Visual Basic has fallen from 2% popularity in 2015, to 1% popularity in 2024. They define Classic Visual </w:t>
       </w:r>
       <w:r>
         <w:rPr>
           <w:lang w:val="en-GB"/>
         </w:rPr>
         <w:lastRenderedPageBreak/>
-        <w:t>if applications cannot handle the limited environment. (</w:t>
-      </w:r>
-      <w:proofErr w:type="spellStart"/>
-      <w:r>
-        <w:rPr>
-          <w:lang w:val="en-US"/>
-        </w:rPr>
-        <w:t>GeeksForGeeks</w:t>
-      </w:r>
-      <w:proofErr w:type="spellEnd"/>
-      <w:r>
-        <w:rPr>
-          <w:lang w:val="en-US"/>
-        </w:rPr>
-        <w:t>, 5.2.2024)</w:t>
-      </w:r>
-    </w:p>
-    <w:p>
-      <w:pPr>
-        <w:pStyle w:val="Otsikko3"/>
-        <w:rPr>
-          <w:lang w:val="en-US"/>
-        </w:rPr>
-      </w:pPr>
-      <w:bookmarkStart w:id="10" w:name="_Toc178294833"/>
-      <w:r>
-        <w:rPr>
-          <w:lang w:val="en-US"/>
-        </w:rPr>
-        <w:t>IDE</w:t>
-      </w:r>
-      <w:bookmarkEnd w:id="10"/>
-    </w:p>
-    <w:p>
-      <w:pPr>
-        <w:rPr>
-          <w:lang w:val="en-US"/>
-        </w:rPr>
-      </w:pPr>
-      <w:r>
-        <w:rPr>
-          <w:lang w:val="en-US"/>
-        </w:rPr>
-        <w:t xml:space="preserve">Several modern IDEs support direct integration with the version control system GIT. Since git was developed later than the end of support for VB6 IDE, they cannot be integrated directly. This is the case for several other modern third-party technologies as well. </w:t>
-      </w:r>
-      <w:r>
-        <w:rPr>
-          <w:lang w:val="en-US"/>
-        </w:rPr>
-        <w:t>Several third-party extensions exist for VB6. These are often used to enable some very rudimentary features that the VB6 IDE is missing. These features include the functionality of mouse scroll wheel and the inclusion of tabs in the IDE</w:t>
-      </w:r>
-      <w:r>
-        <w:rPr>
-          <w:lang w:val="en-US"/>
-        </w:rPr>
-        <w:t>.</w:t>
-      </w:r>
-    </w:p>
-    <w:p>
-      <w:pPr>
-        <w:pStyle w:val="Otsikko3"/>
-        <w:rPr>
-          <w:lang w:val="en-GB"/>
-        </w:rPr>
-      </w:pPr>
-      <w:bookmarkStart w:id="11" w:name="_Toc178294834"/>
-      <w:r>
-        <w:rPr>
-          <w:lang w:val="en-GB"/>
-        </w:rPr>
-        <w:t>Business impact</w:t>
-      </w:r>
-      <w:bookmarkEnd w:id="11"/>
-    </w:p>
-    <w:p>
-      <w:pPr>
-        <w:rPr>
-          <w:lang w:val="en-GB"/>
-        </w:rPr>
-      </w:pPr>
-      <w:r>
-        <w:rPr>
-          <w:lang w:val="en-GB"/>
-        </w:rPr>
-        <w:t xml:space="preserve">Finding skilled professionals becomes more difficult as the popularity of a technology decreases. </w:t>
-      </w:r>
-      <w:r>
-        <w:rPr>
-          <w:lang w:val="en-GB"/>
-        </w:rPr>
-        <w:t xml:space="preserve">This can make finding candidates for hire take longer and increase candidate’s expectations of salary. </w:t>
-      </w:r>
-      <w:r>
-        <w:rPr>
-          <w:lang w:val="en-GB"/>
-        </w:rPr>
-        <w:t>Additionally, the total cost of ownership increases as legacy systems are more difficult to maintain.</w:t>
-      </w:r>
-    </w:p>
-    <w:p>
-      <w:pPr>
-        <w:rPr>
-          <w:lang w:val="en-GB"/>
-        </w:rPr>
-      </w:pPr>
-      <w:r>
-        <w:rPr>
-          <w:lang w:val="en-GB"/>
-        </w:rPr>
-        <w:t xml:space="preserve">Codebase with a lot of technical debt makes it more difficult to implement new features. Repairing technical issues with a codebase itself has risks involved. Common issues caused by repairing technical debt include accidentally removing features still in use and regression. Inability to quickly implement features runs the risk of being left behind competitors. </w:t>
-      </w:r>
-      <w:r>
-        <w:rPr>
-          <w:lang w:val="en-GB"/>
-        </w:rPr>
-        <w:t>(Birchal, chapter 1)</w:t>
-      </w:r>
-    </w:p>
-    <w:p>
-      <w:pPr>
-        <w:rPr>
-          <w:lang w:val="en-GB"/>
-        </w:rPr>
-      </w:pPr>
-      <w:r>
-        <w:rPr>
-          <w:lang w:val="en-GB"/>
-        </w:rPr>
-        <w:t xml:space="preserve">TIOBE is an organization that tracks and analyses the popularity of programming languages. TIOBE’s data is based on availability of skilled engineers, courses, and third-party vendors. According to their statistics, </w:t>
-      </w:r>
-      <w:r>
-        <w:rPr>
-          <w:lang w:val="en-GB"/>
-        </w:rPr>
-        <w:t xml:space="preserve">Classic Visual Basic has fallen from 2% popularity in 2015, to 1% popularity in 2024. They define Classic Visual Basic to include both VB6 and VBA, a programming language used withing applications such as Excel. </w:t>
-      </w:r>
-      <w:r>
-        <w:rPr>
-          <w:lang w:val="en-GB"/>
-        </w:rPr>
-        <w:t>Additionally, they make it known that due to ambiguity be</w:t>
+        <w:t xml:space="preserve">Basic to include both VB6 and VBA, a programming language used withing applications such as Excel. </w:t>
+      </w:r>
+      <w:r>
+        <w:rPr>
+          <w:lang w:val="en-GB"/>
+        </w:rPr>
+        <w:t xml:space="preserve">Additionally, they make it known that due to ambiguity between all the versions of Visual Basic, there is only 50% confidence in assigning which Visual Basic should be credited. </w:t>
+      </w:r>
+      <w:r>
+        <w:rPr>
+          <w:lang w:val="en-GB"/>
+        </w:rPr>
+        <w:t>(TIOBE, 5/2024)</w:t>
+      </w:r>
+    </w:p>
+    <w:p>
+      <w:pPr>
+        <w:rPr>
+          <w:lang w:val="en-GB"/>
+        </w:rPr>
+      </w:pPr>
+      <w:r>
+        <w:rPr>
+          <w:lang w:val="en-GB"/>
+        </w:rPr>
+        <w:t xml:space="preserve">The number of </w:t>
+      </w:r>
+      <w:r>
+        <w:rPr>
+          <w:lang w:val="en-GB"/>
+        </w:rPr>
+        <w:t>job postings for VB6 has decreased.</w:t>
+      </w:r>
+      <w:r>
+        <w:rPr>
+          <w:lang w:val="en-GB"/>
+        </w:rPr>
+        <w:t xml:space="preserve"> Meanwhile, salaries for VB6 developers have increased faster than some its peers.</w:t>
+      </w:r>
+      <w:r>
+        <w:rPr>
+          <w:lang w:val="en-GB"/>
+        </w:rPr>
+        <w:t xml:space="preserve"> In the UK, the proportion of job postings in IT sector citing VB6 has decreased from roughly 1.8% to less than 0.1%. In the same period, salaries have increased from roughly 30 000£ to 60 000£. In the same period, C# developer salaries have increased from 40 000£ to 60 000£. </w:t>
+      </w:r>
+      <w:r>
+        <w:rPr>
+          <w:lang w:val="en-GB"/>
+        </w:rPr>
+        <w:t>(</w:t>
+      </w:r>
+      <w:r>
+        <w:rPr>
+          <w:lang w:val="en-US"/>
+        </w:rPr>
+        <w:t>ITJobsWatch, 10.5.2024</w:t>
+      </w:r>
+      <w:r>
+        <w:rPr>
+          <w:lang w:val="en-GB"/>
+        </w:rPr>
+        <w:t>)</w:t>
+      </w:r>
+    </w:p>
+    <w:p>
+      <w:pPr>
+        <w:rPr>
+          <w:lang w:val="en-GB"/>
+        </w:rPr>
+      </w:pPr>
+      <w:r>
+        <w:rPr>
+          <w:lang w:val="en-GB"/>
+        </w:rPr>
+        <w:t xml:space="preserve">Total cost of ownership adds up as inefficiencies increase. Nearly half of UK employees say they waste more than 3 hours a day due to inefficient systems. This amounts to nearly half of those worker’s working hours. </w:t>
+      </w:r>
+      <w:r>
+        <w:rPr>
+          <w:lang w:val="en-GB"/>
+        </w:rPr>
+        <w:t xml:space="preserve">Employees also report dissatisfaction about the tools they use. </w:t>
+      </w:r>
+      <w:r>
+        <w:rPr>
+          <w:lang w:val="en-GB"/>
+        </w:rPr>
+        <w:t>Maintenance of legacy systems alone can account for 10-15% of a company's budget. These costs arise from cross-platform interfaces, ongoing management, and complex integrations among other things. (Audacia)</w:t>
+      </w:r>
+    </w:p>
+    <w:p>
+      <w:pPr>
+        <w:pStyle w:val="Otsikko2"/>
+        <w:rPr>
+          <w:lang w:val="en-GB"/>
+        </w:rPr>
+      </w:pPr>
+      <w:r>
+        <w:rPr>
+          <w:lang w:val="en-GB"/>
+        </w:rPr>
+        <w:t>Forced to upgrade</w:t>
+      </w:r>
+    </w:p>
+    <w:p>
+      <w:pPr>
+        <w:rPr>
+          <w:lang w:val="en-GB"/>
+        </w:rPr>
+      </w:pPr>
+      <w:r>
+        <w:rPr>
+          <w:lang w:val="en-GB"/>
+        </w:rPr>
+        <w:t xml:space="preserve">There are several reasons why companies </w:t>
+      </w:r>
+      <w:r>
+        <w:rPr>
+          <w:lang w:val="en-GB"/>
+        </w:rPr>
+        <w:t>may want</w:t>
+      </w:r>
+      <w:r>
+        <w:rPr>
+          <w:lang w:val="en-GB"/>
+        </w:rPr>
+        <w:t xml:space="preserve"> to start a modernization project. It is important to identify which needs the business has and work accordingly to remedy the issue. </w:t>
+      </w:r>
+      <w:r>
+        <w:rPr>
+          <w:lang w:val="en-GB"/>
+        </w:rPr>
+        <w:t xml:space="preserve">It is important to realize that a modernization project cannot be just about choosing new technologies. Leaving everything else the same eventually leads to the same outcomes. </w:t>
+      </w:r>
+    </w:p>
+    <w:p>
+      <w:pPr>
+        <w:rPr>
+          <w:lang w:val="en-GB"/>
+        </w:rPr>
+      </w:pPr>
+      <w:r>
+        <w:rPr>
+          <w:lang w:val="en-GB"/>
+        </w:rPr>
+        <w:t xml:space="preserve">Developing legacy systems may be costly. Developing minor business needs may end up costing a lot of money. This can lead to situations where small changes are not worth doing on their own. Instead, small changes are lumped together </w:t>
       </w:r>
       <w:r>
         <w:rPr>
           <w:lang w:val="en-GB"/>
         </w:rPr>
         <w:lastRenderedPageBreak/>
-        <w:t xml:space="preserve">tween all the versions of Visual Basic, there is only 50% confidence in assigning which Visual Basic should be credited. </w:t>
-      </w:r>
-      <w:r>
-        <w:rPr>
-          <w:lang w:val="en-GB"/>
-        </w:rPr>
-        <w:t>(TIOBE, 5/2024)</w:t>
-      </w:r>
-    </w:p>
-    <w:p>
-      <w:pPr>
-        <w:rPr>
-          <w:lang w:val="en-GB"/>
-        </w:rPr>
-      </w:pPr>
-      <w:r>
-        <w:rPr>
-          <w:lang w:val="en-GB"/>
-        </w:rPr>
-        <w:t xml:space="preserve">The number of </w:t>
-      </w:r>
-      <w:r>
-        <w:rPr>
-          <w:lang w:val="en-GB"/>
-        </w:rPr>
-        <w:t>job postings for VB6 has decreased.</w:t>
-      </w:r>
-      <w:r>
-        <w:rPr>
-          <w:lang w:val="en-GB"/>
-        </w:rPr>
-        <w:t xml:space="preserve"> Meanwhile, salaries for VB6 developers have increased faster than some its peers.</w:t>
-      </w:r>
-      <w:r>
-        <w:rPr>
-          <w:lang w:val="en-GB"/>
-        </w:rPr>
-        <w:t xml:space="preserve"> In the UK, the proportion of job postings in IT sector citing VB6 has decreased from roughly 1.8% to less than 0.1%. In the same period, salaries have increased from roughly 30 000£ to 60 000£. In the same period, C# developer salaries have increased from 40 000£ to 60 000£. </w:t>
-      </w:r>
-      <w:r>
-        <w:rPr>
-          <w:lang w:val="en-GB"/>
-        </w:rPr>
-        <w:t>(</w:t>
-      </w:r>
-      <w:proofErr w:type="spellStart"/>
-      <w:r>
-        <w:rPr>
-          <w:lang w:val="en-US"/>
-        </w:rPr>
-        <w:t>ITJobsWatch</w:t>
-      </w:r>
-      <w:proofErr w:type="spellEnd"/>
-      <w:r>
-        <w:rPr>
-          <w:lang w:val="en-US"/>
-        </w:rPr>
-        <w:t>, 10.5.2024</w:t>
-      </w:r>
-      <w:r>
-        <w:rPr>
-          <w:lang w:val="en-GB"/>
-        </w:rPr>
-        <w:t>)</w:t>
-      </w:r>
-    </w:p>
-    <w:p>
-      <w:pPr>
-        <w:rPr>
-          <w:lang w:val="en-GB"/>
-        </w:rPr>
-      </w:pPr>
-      <w:r>
-        <w:rPr>
-          <w:lang w:val="en-GB"/>
-        </w:rPr>
-        <w:t xml:space="preserve">Total cost of ownership adds up as inefficiencies increase. Nearly half of UK employees say they waste more than 3 hours a day due to inefficient systems. This amounts to nearly half of those worker’s working hours. </w:t>
-      </w:r>
-      <w:r>
-        <w:rPr>
-          <w:lang w:val="en-GB"/>
-        </w:rPr>
-        <w:t xml:space="preserve">Employees also report dissatisfaction about the tools they use. </w:t>
-      </w:r>
-      <w:r>
-        <w:rPr>
-          <w:lang w:val="en-GB"/>
-        </w:rPr>
-        <w:t>Maintenance of legacy systems alone can account for 10-15% of a company's budget. These costs arise from cross-platform interfaces, ongoing management, and complex integrations among other things. (</w:t>
-      </w:r>
-      <w:proofErr w:type="spellStart"/>
-      <w:r>
-        <w:rPr>
-          <w:lang w:val="en-GB"/>
-        </w:rPr>
-        <w:t>Audacia</w:t>
-      </w:r>
-      <w:proofErr w:type="spellEnd"/>
-      <w:r>
-        <w:rPr>
-          <w:lang w:val="en-GB"/>
-        </w:rPr>
-        <w:t>)</w:t>
-      </w:r>
-    </w:p>
-    <w:p>
-      <w:pPr>
-        <w:pStyle w:val="Otsikko2"/>
-        <w:rPr>
-          <w:lang w:val="en-GB"/>
-        </w:rPr>
-      </w:pPr>
-      <w:r>
-        <w:rPr>
-          <w:lang w:val="en-GB"/>
-        </w:rPr>
-        <w:t>Forced to upgrade</w:t>
-      </w:r>
-    </w:p>
-    <w:p>
-      <w:pPr>
-        <w:rPr>
-          <w:lang w:val="en-GB"/>
-        </w:rPr>
-      </w:pPr>
-      <w:r>
-        <w:rPr>
-          <w:lang w:val="en-GB"/>
-        </w:rPr>
-        <w:t xml:space="preserve">There are several reasons why companies </w:t>
-      </w:r>
-      <w:r>
-        <w:rPr>
-          <w:lang w:val="en-GB"/>
-        </w:rPr>
-        <w:t>may want</w:t>
-      </w:r>
-      <w:r>
-        <w:rPr>
-          <w:lang w:val="en-GB"/>
-        </w:rPr>
-        <w:t xml:space="preserve"> to start a modernization project. It is important to identify which needs the business has and work accordingly to remedy the issue. </w:t>
-      </w:r>
-      <w:r>
-        <w:rPr>
-          <w:lang w:val="en-GB"/>
-        </w:rPr>
-        <w:t xml:space="preserve">It is important to realize that a modernization project cannot be just about choosing new technologies. Leaving everything else the same eventually leads to the same outcomes. </w:t>
-      </w:r>
-    </w:p>
-    <w:p>
-      <w:pPr>
-        <w:rPr>
-          <w:lang w:val="en-GB"/>
-        </w:rPr>
-      </w:pPr>
-      <w:r>
-        <w:rPr>
-          <w:lang w:val="en-GB"/>
-        </w:rPr>
-        <w:t xml:space="preserve">Developing legacy systems may be costly. Developing minor business needs may end up costing a lot of money. This can lead to situations where small changes are not worth doing on their own. Instead, small changes are lumped together with larger projects. This complicates larger projects further, increasing their risk and cost. </w:t>
+        <w:t xml:space="preserve">with larger projects. This complicates larger projects further, increasing their risk and cost. </w:t>
       </w:r>
       <w:r>
         <w:rPr>
@@ -6510,7 +6625,6 @@
         <w:rPr>
           <w:lang w:val="en-GB"/>
         </w:rPr>
-        <w:lastRenderedPageBreak/>
         <w:t xml:space="preserve">Mounting costs and difficulties in supporting old systems can be a reason for modernization. </w:t>
       </w:r>
       <w:r>
@@ -6671,6 +6785,12 @@
         </w:rPr>
         <w:t xml:space="preserve">Previous chapters established the shortcomings of using dated technologies and how they increase costs for the organization. Even with all the good upgrading would do, risks and costs have deterred many organizations from moving forward with upgrades. </w:t>
       </w:r>
+      <w:r>
+        <w:rPr>
+          <w:lang w:val="en-GB"/>
+        </w:rPr>
+        <w:t>This chapter will delve into reasons why companies find it difficult to upgrade architectural designs and some pitfalls to avoid when deciding to upgrade.</w:t>
+      </w:r>
     </w:p>
     <w:p>
       <w:pPr>
@@ -6819,7 +6939,14 @@
         <w:rPr>
           <w:lang w:val="en-GB"/>
         </w:rPr>
-        <w:t>, especially for monolithic code architectures</w:t>
+        <w:t xml:space="preserve">, especially for monolithic </w:t>
+      </w:r>
+      <w:r>
+        <w:rPr>
+          <w:lang w:val="en-GB"/>
+        </w:rPr>
+        <w:lastRenderedPageBreak/>
+        <w:t>code architectures</w:t>
       </w:r>
       <w:r>
         <w:rPr>
@@ -6831,14 +6958,7 @@
         <w:rPr>
           <w:lang w:val="en-GB"/>
         </w:rPr>
-        <w:t xml:space="preserve">The time that development needs to be halted can be long for large applications. During this time critical bugs may be discovered and some </w:t>
-      </w:r>
-      <w:r>
-        <w:rPr>
-          <w:lang w:val="en-GB"/>
-        </w:rPr>
-        <w:lastRenderedPageBreak/>
-        <w:t xml:space="preserve">features that have been sold to customers may have to be implemented. This creates the need to fix the same bugs and develop the same features on 2 </w:t>
+        <w:t xml:space="preserve">The time that development needs to be halted can be long for large applications. During this time critical bugs may be discovered and some features that have been sold to customers may have to be implemented. This creates the need to fix the same bugs and develop the same features on 2 </w:t>
       </w:r>
       <w:r>
         <w:rPr>
@@ -6996,6 +7116,67 @@
         <w:rPr>
           <w:lang w:val="en-GB"/>
         </w:rPr>
+        <w:t xml:space="preserve">This chapter introduces </w:t>
+      </w:r>
+      <w:r>
+        <w:rPr>
+          <w:lang w:val="en-GB"/>
+        </w:rPr>
+        <w:t>today’s</w:t>
+      </w:r>
+      <w:r>
+        <w:rPr>
+          <w:lang w:val="en-GB"/>
+        </w:rPr>
+        <w:t xml:space="preserve"> modern concepts in programming. </w:t>
+      </w:r>
+      <w:r>
+        <w:rPr>
+          <w:lang w:val="en-GB"/>
+        </w:rPr>
+        <w:t>It takes a look at how codebase can be kept clean, compares different software architectures, and discusses how software migration can be achieved.</w:t>
+      </w:r>
+      <w:r>
+        <w:rPr>
+          <w:lang w:val="en-GB"/>
+        </w:rPr>
+        <w:t xml:space="preserve"> Choosing technologies for a modern requires </w:t>
+      </w:r>
+      <w:r>
+        <w:rPr>
+          <w:lang w:val="en-GB"/>
+        </w:rPr>
+        <w:t>well-reasoned</w:t>
+      </w:r>
+      <w:r>
+        <w:rPr>
+          <w:lang w:val="en-GB"/>
+        </w:rPr>
+        <w:t xml:space="preserve"> information.</w:t>
+      </w:r>
+      <w:r>
+        <w:rPr>
+          <w:lang w:val="en-GB"/>
+        </w:rPr>
+        <w:t xml:space="preserve"> </w:t>
+      </w:r>
+      <w:r>
+        <w:rPr>
+          <w:lang w:val="en-GB"/>
+        </w:rPr>
+        <w:t xml:space="preserve">The aim of this chapter is to lay a foundation upon which the migration work can rely on. </w:t>
+      </w:r>
+    </w:p>
+    <w:p>
+      <w:pPr>
+        <w:rPr>
+          <w:lang w:val="en-GB"/>
+        </w:rPr>
+      </w:pPr>
+      <w:r>
+        <w:rPr>
+          <w:lang w:val="en-GB"/>
+        </w:rPr>
         <w:t xml:space="preserve">Software architecture is designed with a purpose in mind, as such it is a reflection of its time. As time passes technology advances and adjustments need to be made to the codebase. Adding to an older codebase creates complexities that might not exist in a more recent codebase. Additionally, the outcomes may not be ideal for modern times. It can be justified to change the underlying architecture during a rewriting process. </w:t>
       </w:r>
     </w:p>
@@ -7129,7 +7310,14 @@
         <w:rPr>
           <w:lang w:val="en-GB"/>
         </w:rPr>
-        <w:t>Results of the experiment can be written into a log file for</w:t>
+        <w:t xml:space="preserve">Results of </w:t>
+      </w:r>
+      <w:r>
+        <w:rPr>
+          <w:lang w:val="en-GB"/>
+        </w:rPr>
+        <w:lastRenderedPageBreak/>
+        <w:t>the experiment can be written into a log file for</w:t>
       </w:r>
       <w:r>
         <w:rPr>
@@ -7162,7 +7350,6 @@
         <w:rPr>
           <w:lang w:val="en-GB"/>
         </w:rPr>
-        <w:lastRenderedPageBreak/>
         <w:t>Ensuring high quality codebase</w:t>
       </w:r>
       <w:bookmarkEnd w:id="17"/>
@@ -7300,6 +7487,7 @@
           <w:noProof/>
           <w:lang w:val="en-US"/>
         </w:rPr>
+        <w:lastRenderedPageBreak/>
         <w:drawing>
           <wp:inline distT="0" distB="0" distL="0" distR="0" wp14:anchorId="7BAD8BCC" wp14:editId="69F0E404">
             <wp:extent cx="4781550" cy="1889848"/>
@@ -7316,7 +7504,7 @@
                     <pic:cNvPicPr/>
                   </pic:nvPicPr>
                   <pic:blipFill>
-                    <a:blip r:embed="rId9"/>
+                    <a:blip r:embed="rId10"/>
                     <a:stretch>
                       <a:fillRect/>
                     </a:stretch>
@@ -7383,7 +7571,7 @@
           <w:noProof/>
           <w:lang w:val="en-US"/>
         </w:rPr>
-        <w:t>1</w:t>
+        <w:t>2</w:t>
       </w:r>
       <w:r>
         <w:rPr>
@@ -7438,111 +7626,105 @@
         <w:rPr>
           <w:lang w:val="en-US"/>
         </w:rPr>
-        <w:t xml:space="preserve">In the context of this thesis, tests are snippets of code </w:t>
-      </w:r>
-      <w:r>
-        <w:rPr>
+        <w:t xml:space="preserve">In the context of this thesis, tests are snippets of code that test the outcome of a function in code. </w:t>
+      </w:r>
+      <w:r>
+        <w:rPr>
+          <w:lang w:val="en-US"/>
+        </w:rPr>
+        <w:t>Several different types of tests are available.</w:t>
+      </w:r>
+    </w:p>
+    <w:p>
+      <w:pPr>
+        <w:rPr>
+          <w:lang w:val="en-US"/>
+        </w:rPr>
+      </w:pPr>
+      <w:r>
+        <w:rPr>
+          <w:lang w:val="en-US"/>
+        </w:rPr>
+        <w:t xml:space="preserve">Unit testing is about testing the inputs of a function and verifying their outputs. Unit tests can be set up in a way that tests both regular cases and edge cases. Edge cases are typically more </w:t>
+      </w:r>
+      <w:r>
+        <w:rPr>
+          <w:lang w:val="en-US"/>
+        </w:rPr>
+        <w:t>laborious</w:t>
+      </w:r>
+      <w:r>
+        <w:rPr>
+          <w:lang w:val="en-US"/>
+        </w:rPr>
+        <w:t xml:space="preserve"> to test in other types of testing. </w:t>
+      </w:r>
+      <w:r>
+        <w:rPr>
+          <w:lang w:val="en-US"/>
+        </w:rPr>
+        <w:t xml:space="preserve">To make effective tests, each part of the code should only address one concern. </w:t>
+      </w:r>
+      <w:r>
+        <w:rPr>
+          <w:lang w:val="en-US"/>
+        </w:rPr>
+        <w:t>Unit test’s data can be mock data.</w:t>
+      </w:r>
+      <w:r>
+        <w:rPr>
+          <w:lang w:val="en-US"/>
+        </w:rPr>
+        <w:t xml:space="preserve"> Mock data is intended to simulate a real database connection.</w:t>
+      </w:r>
+      <w:r>
+        <w:rPr>
+          <w:lang w:val="en-US"/>
+        </w:rPr>
+        <w:t xml:space="preserve"> Mock data is data that uses the classes and functions of a real-life scenario, but the data is engineered for testing purposes. </w:t>
+      </w:r>
+      <w:r>
+        <w:rPr>
+          <w:lang w:val="en-US"/>
+        </w:rPr>
+        <w:t xml:space="preserve">(Schneider) In the case of Winpos, instead of testing whether adding payment and ending the receipt, one should test all individual parts of the process, such as adding payment to the basket, sending a receipt to a receipt control unit, </w:t>
+      </w:r>
+      <w:r>
+        <w:rPr>
+          <w:lang w:val="en-US"/>
+        </w:rPr>
+        <w:t xml:space="preserve">and creating a creating a new task in the kitchen display unit. </w:t>
+      </w:r>
+    </w:p>
+    <w:p>
+      <w:pPr>
+        <w:rPr>
+          <w:lang w:val="en-US"/>
+        </w:rPr>
+      </w:pPr>
+      <w:r>
+        <w:rPr>
+          <w:lang w:val="en-US"/>
+        </w:rPr>
+        <w:t>Code sample 1 and Figure 2 showcase unit testing in a simple way. The code tests another piece of code that adds items to sales basket. Figure 2 shows if the tests were successfully completed.</w:t>
+      </w:r>
+      <w:r>
+        <w:rPr>
+          <w:lang w:val="en-US"/>
+        </w:rPr>
+        <w:t xml:space="preserve"> If a programmer makes changes to the sales basket logic and gets the test passed, they should be confident that no logic was broken.</w:t>
+      </w:r>
+    </w:p>
+    <w:p>
+      <w:pPr>
+        <w:keepNext/>
+      </w:pPr>
+      <w:r>
+        <w:rPr>
+          <w:noProof/>
           <w:lang w:val="en-US"/>
         </w:rPr>
         <w:lastRenderedPageBreak/>
-        <w:t xml:space="preserve">that test the outcome of a function in code. </w:t>
-      </w:r>
-      <w:r>
-        <w:rPr>
-          <w:lang w:val="en-US"/>
-        </w:rPr>
-        <w:t>Several different types of tests are available.</w:t>
-      </w:r>
-    </w:p>
-    <w:p>
-      <w:pPr>
-        <w:rPr>
-          <w:lang w:val="en-US"/>
-        </w:rPr>
-      </w:pPr>
-      <w:r>
-        <w:rPr>
-          <w:lang w:val="en-US"/>
-        </w:rPr>
-        <w:t xml:space="preserve">Unit testing is about testing the inputs of a function and verifying their outputs. Unit tests can be set up in a way that tests both regular cases and edge cases. Edge cases are typically more </w:t>
-      </w:r>
-      <w:r>
-        <w:rPr>
-          <w:lang w:val="en-US"/>
-        </w:rPr>
-        <w:t>laborious</w:t>
-      </w:r>
-      <w:r>
-        <w:rPr>
-          <w:lang w:val="en-US"/>
-        </w:rPr>
-        <w:t xml:space="preserve"> to test in other types of testing. </w:t>
-      </w:r>
-      <w:r>
-        <w:rPr>
-          <w:lang w:val="en-US"/>
-        </w:rPr>
-        <w:t xml:space="preserve">To make effective tests, each part of the code should only address one concern. </w:t>
-      </w:r>
-      <w:r>
-        <w:rPr>
-          <w:lang w:val="en-US"/>
-        </w:rPr>
-        <w:t>Unit test’s data can be mock data.</w:t>
-      </w:r>
-      <w:r>
-        <w:rPr>
-          <w:lang w:val="en-US"/>
-        </w:rPr>
-        <w:t xml:space="preserve"> Mock data is intended to simulate a real database connection.</w:t>
-      </w:r>
-      <w:r>
-        <w:rPr>
-          <w:lang w:val="en-US"/>
-        </w:rPr>
-        <w:t xml:space="preserve"> Mock data is data that uses the classes and functions of a real-life scenario, but the data is engineered for testing purposes. </w:t>
-      </w:r>
-      <w:r>
-        <w:rPr>
-          <w:lang w:val="en-US"/>
-        </w:rPr>
-        <w:t xml:space="preserve">(Schneider) In the case of Winpos, instead of testing whether adding payment and ending the receipt, one should test all individual parts of the process, such as adding payment to the basket, sending a receipt to a receipt control unit, </w:t>
-      </w:r>
-      <w:r>
-        <w:rPr>
-          <w:lang w:val="en-US"/>
-        </w:rPr>
-        <w:t xml:space="preserve">and creating a creating a new task in the kitchen display unit. </w:t>
-      </w:r>
-    </w:p>
-    <w:p>
-      <w:pPr>
-        <w:rPr>
-          <w:lang w:val="en-US"/>
-        </w:rPr>
-      </w:pPr>
-      <w:r>
-        <w:rPr>
-          <w:lang w:val="en-US"/>
-        </w:rPr>
-        <w:t>Code sample 1 and Figure 2 showcase unit testing in a simple way. The code tests another piece of code that adds items to sales basket. Figure 2 shows if the tests were successfully completed.</w:t>
-      </w:r>
-      <w:r>
-        <w:rPr>
-          <w:lang w:val="en-US"/>
-        </w:rPr>
-        <w:t xml:space="preserve"> If a programmer makes changes to the sales basket logic and gets the test passed, they should be confident that no logic was broken.</w:t>
-      </w:r>
-    </w:p>
-    <w:p>
-      <w:pPr>
-        <w:keepNext/>
-      </w:pPr>
-      <w:r>
-        <w:rPr>
-          <w:noProof/>
-          <w:lang w:val="en-US"/>
-        </w:rPr>
         <w:drawing>
           <wp:inline distT="0" distB="0" distL="0" distR="0" wp14:anchorId="37C2AEF4" wp14:editId="0E07F2D5">
             <wp:extent cx="5039995" cy="2377440"/>
@@ -7559,7 +7741,7 @@
                     <pic:cNvPicPr/>
                   </pic:nvPicPr>
                   <pic:blipFill>
-                    <a:blip r:embed="rId10"/>
+                    <a:blip r:embed="rId11"/>
                     <a:stretch>
                       <a:fillRect/>
                     </a:stretch>
@@ -7659,7 +7841,6 @@
           <w:noProof/>
           <w:lang w:val="en-US"/>
         </w:rPr>
-        <w:lastRenderedPageBreak/>
         <w:drawing>
           <wp:inline distT="0" distB="0" distL="0" distR="0" wp14:anchorId="60736069" wp14:editId="536B4A76">
             <wp:extent cx="5039995" cy="3458845"/>
@@ -7676,7 +7857,7 @@
                     <pic:cNvPicPr/>
                   </pic:nvPicPr>
                   <pic:blipFill>
-                    <a:blip r:embed="rId11"/>
+                    <a:blip r:embed="rId12"/>
                     <a:stretch>
                       <a:fillRect/>
                     </a:stretch>
@@ -7743,7 +7924,7 @@
           <w:noProof/>
           <w:lang w:val="en-GB"/>
         </w:rPr>
-        <w:t>2</w:t>
+        <w:t>3</w:t>
       </w:r>
       <w:r>
         <w:rPr>
@@ -7848,7 +8029,14 @@
         <w:rPr>
           <w:lang w:val="en-US"/>
         </w:rPr>
-        <w:t>A test is then chosen, and the function is implemented until the test is passed successfully. Both the code written, and the existing code is then refactored to form a cohesive unit.</w:t>
+        <w:t xml:space="preserve">A test is then chosen, and the function is implemented </w:t>
+      </w:r>
+      <w:r>
+        <w:rPr>
+          <w:lang w:val="en-US"/>
+        </w:rPr>
+        <w:lastRenderedPageBreak/>
+        <w:t>until the test is passed successfully. Both the code written, and the existing code is then refactored to form a cohesive unit.</w:t>
       </w:r>
       <w:r>
         <w:rPr>
@@ -7866,7 +8054,6 @@
           <w:noProof/>
           <w:lang w:val="en-US"/>
         </w:rPr>
-        <w:lastRenderedPageBreak/>
         <w:drawing>
           <wp:inline distT="0" distB="0" distL="0" distR="0" wp14:anchorId="0E36EBDF" wp14:editId="0F9753AE">
             <wp:extent cx="5039995" cy="2367280"/>
@@ -7883,7 +8070,7 @@
                     <pic:cNvPicPr/>
                   </pic:nvPicPr>
                   <pic:blipFill>
-                    <a:blip r:embed="rId12"/>
+                    <a:blip r:embed="rId13"/>
                     <a:stretch>
                       <a:fillRect/>
                     </a:stretch>
@@ -7950,7 +8137,7 @@
           <w:noProof/>
           <w:lang w:val="en-US"/>
         </w:rPr>
-        <w:t>3</w:t>
+        <w:t>4</w:t>
       </w:r>
       <w:r>
         <w:rPr>
@@ -8079,7 +8266,14 @@
         <w:rPr>
           <w:lang w:val="en-GB"/>
         </w:rPr>
-        <w:t xml:space="preserve">This also creates a clear boundary between unite testable code and code that needs to be integration tested. </w:t>
+        <w:t xml:space="preserve">This also creates </w:t>
+      </w:r>
+      <w:r>
+        <w:rPr>
+          <w:lang w:val="en-GB"/>
+        </w:rPr>
+        <w:lastRenderedPageBreak/>
+        <w:t xml:space="preserve">a clear boundary between unite testable code and code that needs to be integration tested. </w:t>
       </w:r>
       <w:r>
         <w:rPr>
@@ -8096,7 +8290,6 @@
         <w:rPr>
           <w:noProof/>
         </w:rPr>
-        <w:lastRenderedPageBreak/>
         <w:drawing>
           <wp:inline distT="0" distB="0" distL="0" distR="0" wp14:anchorId="318C4DF2" wp14:editId="02BDC4DB">
             <wp:extent cx="4067743" cy="3038899"/>
@@ -8113,7 +8306,7 @@
                     <pic:cNvPicPr/>
                   </pic:nvPicPr>
                   <pic:blipFill>
-                    <a:blip r:embed="rId13"/>
+                    <a:blip r:embed="rId14"/>
                     <a:stretch>
                       <a:fillRect/>
                     </a:stretch>
@@ -8180,7 +8373,7 @@
           <w:noProof/>
           <w:lang w:val="en-GB"/>
         </w:rPr>
-        <w:t>4</w:t>
+        <w:t>5</w:t>
       </w:r>
       <w:r>
         <w:rPr>
@@ -8193,21 +8386,7 @@
         <w:rPr>
           <w:lang w:val="en-GB"/>
         </w:rPr>
-        <w:t xml:space="preserve"> </w:t>
-      </w:r>
-      <w:proofErr w:type="spellStart"/>
-      <w:r>
-        <w:rPr>
-          <w:lang w:val="en-GB"/>
-        </w:rPr>
-        <w:t>Refractoring</w:t>
-      </w:r>
-      <w:proofErr w:type="spellEnd"/>
-      <w:r>
-        <w:rPr>
-          <w:lang w:val="en-GB"/>
-        </w:rPr>
-        <w:t xml:space="preserve"> for </w:t>
+        <w:t xml:space="preserve"> Refractoring for </w:t>
       </w:r>
       <w:r>
         <w:rPr>
@@ -8243,21 +8422,7 @@
         <w:rPr>
           <w:lang w:val="en-US"/>
         </w:rPr>
-        <w:t xml:space="preserve">Code review is the practice of reviewing another programmer’s code before it can be merged into the master branch of version control system. Code review is useful for increasing cohesion in the codebase. If a piece of that is being reviewed does not follow the patterns agreed by the team, the reviewer can reject it. Suggestions can also be given if the reviewed code has </w:t>
-      </w:r>
-      <w:proofErr w:type="spellStart"/>
-      <w:r>
-        <w:rPr>
-          <w:lang w:val="en-US"/>
-        </w:rPr>
-        <w:t>mistakes</w:t>
-      </w:r>
-      <w:proofErr w:type="spellEnd"/>
-      <w:r>
-        <w:rPr>
-          <w:lang w:val="en-US"/>
-        </w:rPr>
-        <w:t xml:space="preserve"> in it, this can be particularly useful when onboarding junior programmers. When putting code up for review, the programmer is also sharing information about changes they are making to the codebase. </w:t>
+        <w:t xml:space="preserve">Code review is the practice of reviewing another programmer’s code before it can be merged into the master branch of version control system. Code review is useful for increasing cohesion in the codebase. If a piece of that is being reviewed does not follow the patterns agreed by the team, the reviewer can reject it. Suggestions can also be given if the reviewed code has mistakes in it, this can be particularly useful when onboarding junior programmers. When putting code up for review, the programmer is also sharing information about changes they are making to the codebase. </w:t>
       </w:r>
       <w:r>
         <w:rPr>
@@ -8292,7 +8457,14 @@
         <w:rPr>
           <w:lang w:val="en-GB"/>
         </w:rPr>
-        <w:t xml:space="preserve">Making changes to architecture is a large project. It is paramount to establish clear goals before beginning the work. The goals should be tangible and actionable properties such as splitting the codebase into modules or improvements to the build process. </w:t>
+        <w:t xml:space="preserve">Making changes to architecture is a large project. It is paramount to establish clear goals before beginning the work. The goals should be tangible and actionable properties such as splitting the codebase into modules or improvements to </w:t>
+      </w:r>
+      <w:r>
+        <w:rPr>
+          <w:lang w:val="en-GB"/>
+        </w:rPr>
+        <w:lastRenderedPageBreak/>
+        <w:t xml:space="preserve">the build process. </w:t>
       </w:r>
       <w:r>
         <w:rPr>
@@ -8323,7 +8495,6 @@
         <w:rPr>
           <w:lang w:val="en-GB"/>
         </w:rPr>
-        <w:lastRenderedPageBreak/>
         <w:t xml:space="preserve">The target company of this thesis is </w:t>
       </w:r>
       <w:r>
@@ -8505,7 +8676,7 @@
                     <pic:cNvPicPr/>
                   </pic:nvPicPr>
                   <pic:blipFill>
-                    <a:blip r:embed="rId14"/>
+                    <a:blip r:embed="rId15"/>
                     <a:stretch>
                       <a:fillRect/>
                     </a:stretch>
@@ -8535,21 +8706,12 @@
         </w:rPr>
       </w:pPr>
       <w:bookmarkStart w:id="29" w:name="_Toc178113948"/>
-      <w:proofErr w:type="spellStart"/>
       <w:r>
         <w:rPr>
           <w:b/>
           <w:bCs/>
         </w:rPr>
-        <w:t>Figure</w:t>
-      </w:r>
-      <w:proofErr w:type="spellEnd"/>
-      <w:r>
-        <w:rPr>
-          <w:b/>
-          <w:bCs/>
-        </w:rPr>
-        <w:t xml:space="preserve"> </w:t>
+        <w:t xml:space="preserve">Figure </w:t>
       </w:r>
       <w:r>
         <w:rPr>
@@ -8578,7 +8740,7 @@
           <w:bCs/>
           <w:noProof/>
         </w:rPr>
-        <w:t>5</w:t>
+        <w:t>6</w:t>
       </w:r>
       <w:r>
         <w:rPr>
@@ -8588,22 +8750,9 @@
         <w:fldChar w:fldCharType="end"/>
       </w:r>
       <w:r>
-        <w:t xml:space="preserve"> </w:t>
-      </w:r>
-      <w:proofErr w:type="spellStart"/>
-      <w:r>
-        <w:t>Monolithic</w:t>
-      </w:r>
-      <w:proofErr w:type="spellEnd"/>
-      <w:r>
-        <w:t xml:space="preserve"> </w:t>
-      </w:r>
-      <w:proofErr w:type="spellStart"/>
-      <w:r>
-        <w:t>architecture</w:t>
+        <w:t xml:space="preserve"> Monolithic architecture</w:t>
       </w:r>
       <w:bookmarkEnd w:id="29"/>
-      <w:proofErr w:type="spellEnd"/>
     </w:p>
     <w:p>
       <w:pPr>
@@ -8849,7 +8998,7 @@
                     <pic:cNvPicPr/>
                   </pic:nvPicPr>
                   <pic:blipFill>
-                    <a:blip r:embed="rId15"/>
+                    <a:blip r:embed="rId16"/>
                     <a:stretch>
                       <a:fillRect/>
                     </a:stretch>
@@ -8918,7 +9067,7 @@
           <w:noProof/>
           <w:lang w:val="en-US"/>
         </w:rPr>
-        <w:t>6</w:t>
+        <w:t>7</w:t>
       </w:r>
       <w:r>
         <w:rPr>
@@ -9077,14 +9226,38 @@
         <w:rPr>
           <w:lang w:val="en-GB"/>
         </w:rPr>
-        <w:t xml:space="preserve">Service-oriented architecture is the best choice for any application deployed in a cloud platform. Software split into multiple services can be cost optimized better than a back end that is built out of one part. Offering software as a service in a </w:t>
+        <w:t xml:space="preserve">Service-oriented architecture is the best choice for </w:t>
+      </w:r>
+      <w:r>
+        <w:rPr>
+          <w:lang w:val="en-GB"/>
+        </w:rPr>
+        <w:t>m</w:t>
+      </w:r>
+      <w:r>
+        <w:rPr>
+          <w:lang w:val="en-GB"/>
+        </w:rPr>
+        <w:t>any application</w:t>
+      </w:r>
+      <w:r>
+        <w:rPr>
+          <w:lang w:val="en-GB"/>
+        </w:rPr>
+        <w:t>s</w:t>
+      </w:r>
+      <w:r>
+        <w:rPr>
+          <w:lang w:val="en-GB"/>
+        </w:rPr>
+        <w:t xml:space="preserve"> deployed in a cloud platform. Software split into multiple services can be cost optimized better than a back end that is built out of one part. Offering software as a service </w:t>
       </w:r>
       <w:r>
         <w:rPr>
           <w:lang w:val="en-GB"/>
         </w:rPr>
         <w:lastRenderedPageBreak/>
-        <w:t xml:space="preserve">cloud platform, however, is about much more than mere software. </w:t>
+        <w:t xml:space="preserve">in a cloud platform, however, is about much more than mere software. </w:t>
       </w:r>
       <w:r>
         <w:rPr>
@@ -9096,20 +9269,55 @@
         <w:rPr>
           <w:lang w:val="en-GB"/>
         </w:rPr>
-        <w:t xml:space="preserve"> model is a decision that affects the way a business operates, and the revenue streams would be completely different. As </w:t>
-      </w:r>
-      <w:r>
-        <w:rPr>
-          <w:lang w:val="en-GB"/>
-        </w:rPr>
-        <w:t xml:space="preserve">such, it is not a model that can be covered by this thesis. </w:t>
-      </w:r>
-      <w:r>
-        <w:rPr>
-          <w:highlight w:val="red"/>
-          <w:lang w:val="en-GB"/>
-        </w:rPr>
-        <w:t>Multiple services would also want to make use of multiple databases. Other options listed before make use of a single database. Redesigning the database structure is not a part of this thesis.</w:t>
+        <w:t xml:space="preserve"> model is a decision that affects the way a business operates, and the revenue streams would be </w:t>
+      </w:r>
+      <w:r>
+        <w:rPr>
+          <w:lang w:val="en-GB"/>
+        </w:rPr>
+        <w:t>significantly</w:t>
+      </w:r>
+      <w:r>
+        <w:rPr>
+          <w:lang w:val="en-GB"/>
+        </w:rPr>
+        <w:t xml:space="preserve"> different. </w:t>
+      </w:r>
+      <w:r>
+        <w:rPr>
+          <w:lang w:val="en-GB"/>
+        </w:rPr>
+        <w:t>Multiple services would also want to make use of multiple databases. Other options listed before make use of a single database.</w:t>
+      </w:r>
+      <w:r>
+        <w:rPr>
+          <w:lang w:val="en-GB"/>
+        </w:rPr>
+        <w:t xml:space="preserve"> Generally, developers should avoid using the microservice pattern, unless they have a really good reason to. Good reasons include things like having more than a million users, or the system is too large and complex to be a monolith</w:t>
+      </w:r>
+      <w:r>
+        <w:rPr>
+          <w:lang w:val="en-GB"/>
+        </w:rPr>
+        <w:t>, both in a cloud environment</w:t>
+      </w:r>
+      <w:r>
+        <w:rPr>
+          <w:lang w:val="en-GB"/>
+        </w:rPr>
+        <w:t xml:space="preserve">. Neither case applies so the use of microservices is not </w:t>
+      </w:r>
+      <w:r>
+        <w:rPr>
+          <w:lang w:val="en-GB"/>
+        </w:rPr>
+        <w:t>advised</w:t>
+      </w:r>
+      <w:r>
+        <w:rPr>
+          <w:lang w:val="en-GB"/>
+        </w:rPr>
+        <w:t>.</w:t>
       </w:r>
     </w:p>
     <w:p>
@@ -9138,7 +9346,7 @@
                     <pic:cNvPicPr/>
                   </pic:nvPicPr>
                   <pic:blipFill>
-                    <a:blip r:embed="rId16"/>
+                    <a:blip r:embed="rId17"/>
                     <a:stretch>
                       <a:fillRect/>
                     </a:stretch>
@@ -9165,21 +9373,12 @@
         <w:jc w:val="both"/>
       </w:pPr>
       <w:bookmarkStart w:id="33" w:name="_Toc178113950"/>
-      <w:proofErr w:type="spellStart"/>
       <w:r>
         <w:rPr>
           <w:b/>
           <w:bCs/>
         </w:rPr>
-        <w:t>Figure</w:t>
-      </w:r>
-      <w:proofErr w:type="spellEnd"/>
-      <w:r>
-        <w:rPr>
-          <w:b/>
-          <w:bCs/>
-        </w:rPr>
-        <w:t xml:space="preserve"> </w:t>
+        <w:t xml:space="preserve">Figure </w:t>
       </w:r>
       <w:r>
         <w:rPr>
@@ -9208,7 +9407,7 @@
           <w:bCs/>
           <w:noProof/>
         </w:rPr>
-        <w:t>7</w:t>
+        <w:t>8</w:t>
       </w:r>
       <w:r>
         <w:rPr>
@@ -9218,36 +9417,95 @@
         <w:fldChar w:fldCharType="end"/>
       </w:r>
       <w:r>
-        <w:t xml:space="preserve"> Service </w:t>
-      </w:r>
-      <w:proofErr w:type="spellStart"/>
-      <w:r>
-        <w:t>oriented</w:t>
-      </w:r>
-      <w:proofErr w:type="spellEnd"/>
-      <w:r>
+        <w:t xml:space="preserve"> Service oriented architecture</w:t>
+      </w:r>
+      <w:bookmarkEnd w:id="33"/>
+    </w:p>
+    <w:p>
+      <w:pPr>
+        <w:pStyle w:val="Otsikko2"/>
+        <w:rPr>
+          <w:lang w:val="en-GB"/>
+        </w:rPr>
+      </w:pPr>
+      <w:bookmarkStart w:id="34" w:name="_Toc178294849"/>
+      <w:r>
+        <w:rPr>
+          <w:lang w:val="en-GB"/>
+        </w:rPr>
+        <w:t>Migrating</w:t>
+      </w:r>
+      <w:r>
+        <w:rPr>
+          <w:lang w:val="en-GB"/>
+        </w:rPr>
         <w:t xml:space="preserve"> </w:t>
       </w:r>
-      <w:proofErr w:type="spellStart"/>
-      <w:r>
+      <w:r>
+        <w:rPr>
+          <w:lang w:val="en-GB"/>
+        </w:rPr>
+        <w:t xml:space="preserve">the </w:t>
+      </w:r>
+      <w:r>
+        <w:rPr>
+          <w:lang w:val="en-GB"/>
+        </w:rPr>
         <w:t>architecture</w:t>
       </w:r>
-      <w:bookmarkEnd w:id="33"/>
-      <w:proofErr w:type="spellEnd"/>
-    </w:p>
-    <w:p>
-      <w:pPr>
-        <w:pStyle w:val="Otsikko2"/>
-        <w:rPr>
-          <w:lang w:val="en-GB"/>
-        </w:rPr>
-      </w:pPr>
-      <w:bookmarkStart w:id="34" w:name="_Toc178294849"/>
-      <w:r>
-        <w:rPr>
-          <w:lang w:val="en-GB"/>
-        </w:rPr>
-        <w:t>Migrating</w:t>
+      <w:bookmarkEnd w:id="34"/>
+    </w:p>
+    <w:p>
+      <w:pPr>
+        <w:rPr>
+          <w:lang w:val="en-GB"/>
+        </w:rPr>
+      </w:pPr>
+      <w:r>
+        <w:rPr>
+          <w:lang w:val="en-GB"/>
+        </w:rPr>
+        <w:t xml:space="preserve">Large-scale modernization projects are complex and in many cases should not be attempted in a single project. Instead, modernization effort should be considered a process that takes place over a long period of time. </w:t>
+      </w:r>
+    </w:p>
+    <w:p>
+      <w:pPr>
+        <w:pStyle w:val="Otsikko3"/>
+        <w:rPr>
+          <w:lang w:val="en-GB"/>
+        </w:rPr>
+      </w:pPr>
+      <w:r>
+        <w:rPr>
+          <w:lang w:val="en-GB"/>
+        </w:rPr>
+        <w:lastRenderedPageBreak/>
+        <w:t xml:space="preserve">Strangler </w:t>
+      </w:r>
+      <w:r>
+        <w:rPr>
+          <w:lang w:val="en-GB"/>
+        </w:rPr>
+        <w:t>f</w:t>
+      </w:r>
+      <w:r>
+        <w:rPr>
+          <w:lang w:val="en-GB"/>
+        </w:rPr>
+        <w:t>ig pattern</w:t>
+      </w:r>
+    </w:p>
+    <w:p>
+      <w:pPr>
+        <w:rPr>
+          <w:lang w:val="en-GB"/>
+        </w:rPr>
+      </w:pPr>
+      <w:r>
+        <w:rPr>
+          <w:lang w:val="en-GB"/>
+        </w:rPr>
+        <w:t>Strangler fig pattern is an idea in which a portion of a software is “strangled” and migrated to a new architecture.</w:t>
       </w:r>
       <w:r>
         <w:rPr>
@@ -9259,66 +9517,19 @@
         <w:rPr>
           <w:lang w:val="en-GB"/>
         </w:rPr>
-        <w:t xml:space="preserve">the </w:t>
-      </w:r>
-      <w:r>
-        <w:rPr>
-          <w:lang w:val="en-GB"/>
-        </w:rPr>
-        <w:t>architecture</w:t>
-      </w:r>
-      <w:bookmarkEnd w:id="34"/>
-    </w:p>
-    <w:p>
-      <w:pPr>
-        <w:rPr>
-          <w:lang w:val="en-GB"/>
-        </w:rPr>
-      </w:pPr>
-      <w:r>
-        <w:rPr>
-          <w:lang w:val="en-GB"/>
-        </w:rPr>
-        <w:t xml:space="preserve">Large-scale modernization projects are complex and in many cases should not be attempted in a single project. Instead, modernization effort should be considered a process that takes place over a long period of time. </w:t>
-      </w:r>
-    </w:p>
-    <w:p>
-      <w:pPr>
-        <w:pStyle w:val="Otsikko3"/>
-        <w:rPr>
-          <w:lang w:val="en-GB"/>
-        </w:rPr>
-      </w:pPr>
-      <w:r>
-        <w:rPr>
-          <w:lang w:val="en-GB"/>
-        </w:rPr>
-        <w:t xml:space="preserve">Strangler </w:t>
-      </w:r>
-      <w:r>
-        <w:rPr>
-          <w:lang w:val="en-GB"/>
-        </w:rPr>
-        <w:t>f</w:t>
-      </w:r>
-      <w:r>
-        <w:rPr>
-          <w:lang w:val="en-GB"/>
-        </w:rPr>
-        <w:t>ig pattern</w:t>
-      </w:r>
-    </w:p>
-    <w:p>
-      <w:pPr>
-        <w:rPr>
-          <w:lang w:val="en-GB"/>
-        </w:rPr>
-      </w:pPr>
-      <w:r>
-        <w:rPr>
-          <w:lang w:val="en-GB"/>
-        </w:rPr>
-        <w:t>Strangler fig pattern is an idea in which a portion of a software is “strangled” and migrated to a new architecture.</w:t>
+        <w:t xml:space="preserve">The pattern is repeated until the entire software is migrated. </w:t>
+      </w:r>
+      <w:r>
+        <w:rPr>
+          <w:lang w:val="en-GB"/>
+        </w:rPr>
+        <w:t>Both new and legacy software will be in use until the migration is fully completed.</w:t>
+      </w:r>
+      <w:r>
+        <w:rPr>
+          <w:lang w:val="en-GB"/>
+        </w:rPr>
+        <w:t xml:space="preserve"> This will require a mechanism to allow communication to be directed to where it is needed.</w:t>
       </w:r>
       <w:r>
         <w:rPr>
@@ -9330,37 +9541,6 @@
         <w:rPr>
           <w:lang w:val="en-GB"/>
         </w:rPr>
-        <w:t xml:space="preserve">The pattern is repeated until the entire software is migrated. </w:t>
-      </w:r>
-      <w:r>
-        <w:rPr>
-          <w:lang w:val="en-GB"/>
-        </w:rPr>
-        <w:t xml:space="preserve">Both new and legacy software will be in use until the migration is </w:t>
-      </w:r>
-      <w:r>
-        <w:rPr>
-          <w:lang w:val="en-GB"/>
-        </w:rPr>
-        <w:lastRenderedPageBreak/>
-        <w:t>fully completed.</w:t>
-      </w:r>
-      <w:r>
-        <w:rPr>
-          <w:lang w:val="en-GB"/>
-        </w:rPr>
-        <w:t xml:space="preserve"> This will require a mechanism to allow communication to be directed to where it is needed.</w:t>
-      </w:r>
-      <w:r>
-        <w:rPr>
-          <w:lang w:val="en-GB"/>
-        </w:rPr>
-        <w:t xml:space="preserve"> </w:t>
-      </w:r>
-      <w:r>
-        <w:rPr>
-          <w:lang w:val="en-GB"/>
-        </w:rPr>
         <w:t>(Microsoft)</w:t>
       </w:r>
     </w:p>
@@ -9373,6 +9553,7 @@
       </w:pPr>
       <w:r>
         <w:rPr>
+          <w:noProof/>
           <w:lang w:val="en-GB"/>
         </w:rPr>
         <w:drawing>
@@ -9391,7 +9572,7 @@
                     <pic:cNvPicPr/>
                   </pic:nvPicPr>
                   <pic:blipFill>
-                    <a:blip r:embed="rId17"/>
+                    <a:blip r:embed="rId18"/>
                     <a:stretch>
                       <a:fillRect/>
                     </a:stretch>
@@ -9469,8 +9650,10 @@
       </w:pPr>
       <w:r>
         <w:rPr>
-          <w:lang w:val="en-GB"/>
-        </w:rPr>
+          <w:noProof/>
+          <w:lang w:val="en-GB"/>
+        </w:rPr>
+        <w:lastRenderedPageBreak/>
         <w:drawing>
           <wp:inline distT="0" distB="0" distL="0" distR="0" wp14:anchorId="0C15EFDD" wp14:editId="7CCA6969">
             <wp:extent cx="5039995" cy="2350770"/>
@@ -9487,7 +9670,7 @@
                     <pic:cNvPicPr/>
                   </pic:nvPicPr>
                   <pic:blipFill>
-                    <a:blip r:embed="rId18"/>
+                    <a:blip r:embed="rId19"/>
                     <a:stretch>
                       <a:fillRect/>
                     </a:stretch>
@@ -9522,7 +9705,6 @@
           <w:bCs/>
           <w:lang w:val="en-GB"/>
         </w:rPr>
-        <w:lastRenderedPageBreak/>
         <w:t xml:space="preserve">Figure </w:t>
       </w:r>
       <w:r>
@@ -9554,7 +9736,7 @@
           <w:noProof/>
           <w:lang w:val="en-GB"/>
         </w:rPr>
-        <w:t>8</w:t>
+        <w:t>9</w:t>
       </w:r>
       <w:r>
         <w:rPr>
@@ -9648,11 +9830,463 @@
           <w:lang w:val="en-GB"/>
         </w:rPr>
       </w:pPr>
+      <w:r>
+        <w:rPr>
+          <w:lang w:val="en-GB"/>
+        </w:rPr>
+        <w:t>Identifying which code can be migrated is often called finding o</w:t>
+      </w:r>
+      <w:r>
+        <w:rPr>
+          <w:lang w:val="en-GB"/>
+        </w:rPr>
+        <w:t>r</w:t>
+      </w:r>
+      <w:r>
+        <w:rPr>
+          <w:lang w:val="en-GB"/>
+        </w:rPr>
+        <w:t xml:space="preserve"> introducing seams into the system. </w:t>
+      </w:r>
+      <w:r>
+        <w:rPr>
+          <w:lang w:val="en-GB"/>
+        </w:rPr>
+        <w:t xml:space="preserve">These seams can be used to direct the flow to the new system without </w:t>
+      </w:r>
+      <w:r>
+        <w:rPr>
+          <w:lang w:val="en-GB"/>
+        </w:rPr>
+        <w:t>altering</w:t>
+      </w:r>
+      <w:r>
+        <w:rPr>
+          <w:lang w:val="en-GB"/>
+        </w:rPr>
+        <w:t xml:space="preserve"> the old system. </w:t>
+      </w:r>
+      <w:r>
+        <w:rPr>
+          <w:lang w:val="en-GB"/>
+        </w:rPr>
+        <w:t xml:space="preserve">Seams were originally intended to make the legacy system more testable, but </w:t>
+      </w:r>
+      <w:r>
+        <w:rPr>
+          <w:lang w:val="en-GB"/>
+        </w:rPr>
+        <w:t>their most valuable use was found in legacy migration.</w:t>
+      </w:r>
+      <w:r>
+        <w:rPr>
+          <w:lang w:val="en-GB"/>
+        </w:rPr>
+        <w:t xml:space="preserve"> Seams are a great way to gradually migrate behaviour away from the </w:t>
+      </w:r>
+      <w:r>
+        <w:rPr>
+          <w:lang w:val="en-GB"/>
+        </w:rPr>
+        <w:lastRenderedPageBreak/>
+        <w:t>legacy system</w:t>
+      </w:r>
+      <w:r>
+        <w:rPr>
+          <w:lang w:val="en-GB"/>
+        </w:rPr>
+        <w:t>, by decoupling functionality and migrating it partially to a new system</w:t>
+      </w:r>
+      <w:r>
+        <w:rPr>
+          <w:lang w:val="en-GB"/>
+        </w:rPr>
+        <w:t>.</w:t>
+      </w:r>
+      <w:r>
+        <w:rPr>
+          <w:lang w:val="en-GB"/>
+        </w:rPr>
+        <w:t xml:space="preserve"> Even without modernization of the codebase, introducing seams make the </w:t>
+      </w:r>
+      <w:r>
+        <w:rPr>
+          <w:lang w:val="en-GB"/>
+        </w:rPr>
+        <w:t>old system</w:t>
+      </w:r>
+      <w:r>
+        <w:rPr>
+          <w:lang w:val="en-GB"/>
+        </w:rPr>
+        <w:t xml:space="preserve"> more testable.</w:t>
+      </w:r>
+      <w:r>
+        <w:rPr>
+          <w:lang w:val="en-GB"/>
+        </w:rPr>
+        <w:t xml:space="preserve"> (Fowler)</w:t>
+      </w:r>
+      <w:r>
+        <w:rPr>
+          <w:lang w:val="en-GB"/>
+        </w:rPr>
+        <w:t xml:space="preserve"> </w:t>
+      </w:r>
+    </w:p>
+    <w:p>
+      <w:pPr>
+        <w:rPr>
+          <w:lang w:val="en-GB"/>
+        </w:rPr>
+      </w:pPr>
+      <w:r>
+        <w:rPr>
+          <w:lang w:val="en-GB"/>
+        </w:rPr>
+        <w:t xml:space="preserve">Function calls are common locations of seams. </w:t>
+      </w:r>
+      <w:r>
+        <w:rPr>
+          <w:lang w:val="en-GB"/>
+        </w:rPr>
+        <w:t xml:space="preserve">A function can often be migrated to a new system without </w:t>
+      </w:r>
+      <w:r>
+        <w:rPr>
+          <w:lang w:val="en-GB"/>
+        </w:rPr>
+        <w:t>modifying</w:t>
+      </w:r>
+      <w:r>
+        <w:rPr>
+          <w:lang w:val="en-GB"/>
+        </w:rPr>
+        <w:t xml:space="preserve"> the original code that calls for it. </w:t>
+      </w:r>
+      <w:r>
+        <w:rPr>
+          <w:lang w:val="en-GB"/>
+        </w:rPr>
+        <w:t xml:space="preserve">Issues arise when </w:t>
+      </w:r>
+      <w:r>
+        <w:rPr>
+          <w:lang w:val="en-GB"/>
+        </w:rPr>
+        <w:t xml:space="preserve">seams are not present, and a code block’s logic is too large to be migrated. While migrating the code as is, is possible, benefits of migration will suffer when improvements are not made. </w:t>
+      </w:r>
     </w:p>
     <w:p>
       <w:pPr>
         <w:pStyle w:val="Otsikko2"/>
         <w:rPr>
+          <w:color w:val="C0504D" w:themeColor="accent2"/>
+        </w:rPr>
+      </w:pPr>
+      <w:r>
+        <w:rPr>
+          <w:color w:val="C0504D" w:themeColor="accent2"/>
+        </w:rPr>
+        <w:t xml:space="preserve">Web </w:t>
+      </w:r>
+      <w:r>
+        <w:rPr>
+          <w:color w:val="C0504D" w:themeColor="accent2"/>
+        </w:rPr>
+        <w:t>s</w:t>
+      </w:r>
+      <w:r>
+        <w:rPr>
+          <w:color w:val="C0504D" w:themeColor="accent2"/>
+        </w:rPr>
+        <w:t xml:space="preserve">ervice </w:t>
+      </w:r>
+      <w:r>
+        <w:rPr>
+          <w:color w:val="C0504D" w:themeColor="accent2"/>
+        </w:rPr>
+        <w:t>a</w:t>
+      </w:r>
+      <w:r>
+        <w:rPr>
+          <w:color w:val="C0504D" w:themeColor="accent2"/>
+        </w:rPr>
+        <w:t>rchitectures</w:t>
+      </w:r>
+    </w:p>
+    <w:p>
+      <w:pPr>
+        <w:rPr>
+          <w:lang w:val="en-GB"/>
+        </w:rPr>
+      </w:pPr>
+      <w:r>
+        <w:rPr>
+          <w:lang w:val="en-GB"/>
+        </w:rPr>
+        <w:t xml:space="preserve">Modern applications </w:t>
+      </w:r>
+      <w:r>
+        <w:rPr>
+          <w:lang w:val="en-GB"/>
+        </w:rPr>
+        <w:t xml:space="preserve">often </w:t>
+      </w:r>
+      <w:r>
+        <w:rPr>
+          <w:lang w:val="en-GB"/>
+        </w:rPr>
+        <w:t>rely on c</w:t>
+      </w:r>
+      <w:r>
+        <w:rPr>
+          <w:lang w:val="en-GB"/>
+        </w:rPr>
+        <w:t>ommunication over the internet.</w:t>
+      </w:r>
+      <w:r>
+        <w:rPr>
+          <w:lang w:val="en-GB"/>
+        </w:rPr>
+        <w:t xml:space="preserve"> The method in which communication is established defines the structure, and protocols of the application.</w:t>
+      </w:r>
+      <w:r>
+        <w:rPr>
+          <w:lang w:val="en-GB"/>
+        </w:rPr>
+        <w:t xml:space="preserve"> </w:t>
+      </w:r>
+      <w:r>
+        <w:rPr>
+          <w:lang w:val="en-GB"/>
+        </w:rPr>
+        <w:t xml:space="preserve">Several approaches have been developed that each come with their own strengths. </w:t>
+      </w:r>
+    </w:p>
+    <w:p>
+      <w:pPr>
+        <w:pStyle w:val="Otsikko3"/>
+        <w:rPr>
+          <w:lang w:val="en-GB"/>
+        </w:rPr>
+      </w:pPr>
+      <w:r>
+        <w:rPr>
+          <w:lang w:val="en-GB"/>
+        </w:rPr>
+        <w:t>Representational state transfer</w:t>
+      </w:r>
+    </w:p>
+    <w:p>
+      <w:pPr>
+        <w:rPr>
+          <w:lang w:val="en-GB"/>
+        </w:rPr>
+      </w:pPr>
+      <w:r>
+        <w:rPr>
+          <w:lang w:val="en-GB"/>
+        </w:rPr>
+        <w:t xml:space="preserve">Representational state transfer, also known as REST, </w:t>
+      </w:r>
+      <w:r>
+        <w:rPr>
+          <w:lang w:val="en-GB"/>
+        </w:rPr>
+        <w:t xml:space="preserve">is a stateless way of achieving server-client communication. Like many strategies, REST allows client-server communication where the two systems don’t need to know each other’s state. </w:t>
+      </w:r>
+      <w:r>
+        <w:rPr>
+          <w:lang w:val="en-GB"/>
+        </w:rPr>
+        <w:t>Clients call endpoints of individual resources it needs, and the server will fulfil the client's request. (Codeacademy)</w:t>
+      </w:r>
+    </w:p>
+    <w:p>
+      <w:pPr>
+        <w:rPr>
+          <w:lang w:val="en-GB"/>
+        </w:rPr>
+      </w:pPr>
+      <w:r>
+        <w:rPr>
+          <w:lang w:val="en-GB"/>
+        </w:rPr>
+        <w:t xml:space="preserve">In REST, web requests are sent to a specific URL. The URL includes where the server lives and any information it needs to handle the request. Requests are made using HTTP verbs; special keywords that describe the intention of the call, such as GET, and POST. Additionally, headers are used to make the request more accurate. Headers may include </w:t>
+      </w:r>
+      <w:r>
+        <w:rPr>
+          <w:lang w:val="en-GB"/>
+        </w:rPr>
+        <w:t xml:space="preserve">pointers like content type that the client accepts as a response. When the request is properly formed and handled, the server will response with a code indicating whether the request was completed successfully or not, and the contents of the response. </w:t>
+      </w:r>
+      <w:r>
+        <w:rPr>
+          <w:lang w:val="en-GB"/>
+        </w:rPr>
+        <w:t>(Codeacademy)</w:t>
+      </w:r>
+    </w:p>
+    <w:p>
+      <w:pPr>
+        <w:pStyle w:val="Otsikko3"/>
+        <w:rPr>
+          <w:lang w:val="en-GB"/>
+        </w:rPr>
+      </w:pPr>
+      <w:r>
+        <w:rPr>
+          <w:lang w:val="en-GB"/>
+        </w:rPr>
+        <w:lastRenderedPageBreak/>
+        <w:t>GraphQL</w:t>
+      </w:r>
+    </w:p>
+    <w:p>
+      <w:pPr>
+        <w:rPr>
+          <w:lang w:val="en-GB"/>
+        </w:rPr>
+      </w:pPr>
+      <w:r>
+        <w:rPr>
+          <w:lang w:val="en-GB"/>
+        </w:rPr>
+        <w:t>GraphQL</w:t>
+      </w:r>
+      <w:r>
+        <w:rPr>
+          <w:lang w:val="en-GB"/>
+        </w:rPr>
+        <w:t xml:space="preserve"> </w:t>
+      </w:r>
+      <w:r>
+        <w:rPr>
+          <w:lang w:val="en-GB"/>
+        </w:rPr>
+        <w:t>was initially develop to remedy some of the shortcomings of REST.</w:t>
+      </w:r>
+      <w:r>
+        <w:rPr>
+          <w:lang w:val="en-GB"/>
+        </w:rPr>
+        <w:t xml:space="preserve"> It has been gaining popularity since its inception in 2012.</w:t>
+      </w:r>
+      <w:r>
+        <w:rPr>
+          <w:lang w:val="en-GB"/>
+        </w:rPr>
+        <w:t xml:space="preserve"> </w:t>
+      </w:r>
+      <w:r>
+        <w:rPr>
+          <w:lang w:val="en-GB"/>
+        </w:rPr>
+        <w:t>Its</w:t>
+      </w:r>
+      <w:r>
+        <w:rPr>
+          <w:lang w:val="en-GB"/>
+        </w:rPr>
+        <w:t xml:space="preserve"> benefits are best realized as a part of a complex system where data is dispersed. </w:t>
+      </w:r>
+      <w:r>
+        <w:rPr>
+          <w:lang w:val="en-GB"/>
+        </w:rPr>
+        <w:t>Additionally, its benefits become greater as traffic increases. Overall, the implementation is more complex than the one of REST.</w:t>
+      </w:r>
+      <w:r>
+        <w:rPr>
+          <w:lang w:val="en-GB"/>
+        </w:rPr>
+        <w:t xml:space="preserve"> </w:t>
+      </w:r>
+      <w:r>
+        <w:rPr>
+          <w:lang w:val="en-GB"/>
+        </w:rPr>
+        <w:t>(Kong)</w:t>
+      </w:r>
+    </w:p>
+    <w:p>
+      <w:pPr>
+        <w:rPr>
+          <w:lang w:val="en-GB"/>
+        </w:rPr>
+      </w:pPr>
+      <w:r>
+        <w:rPr>
+          <w:lang w:val="en-GB"/>
+        </w:rPr>
+        <w:t>The main idea behind GraphQL is that it retrieves the exact information a client requests. In REST</w:t>
+      </w:r>
+      <w:r>
+        <w:rPr>
+          <w:lang w:val="en-GB"/>
+        </w:rPr>
+        <w:t xml:space="preserve"> there is no way</w:t>
+      </w:r>
+      <w:r>
+        <w:rPr>
+          <w:lang w:val="en-GB"/>
+        </w:rPr>
+        <w:t xml:space="preserve"> for a client</w:t>
+      </w:r>
+      <w:r>
+        <w:rPr>
+          <w:lang w:val="en-GB"/>
+        </w:rPr>
+        <w:t xml:space="preserve"> to limit what data an API returns</w:t>
+      </w:r>
+      <w:r>
+        <w:rPr>
+          <w:lang w:val="en-GB"/>
+        </w:rPr>
+        <w:t>, the client may have to make multiple requests for dat</w:t>
+      </w:r>
+      <w:r>
+        <w:rPr>
+          <w:lang w:val="en-GB"/>
+        </w:rPr>
+        <w:t>a to get the dataset it needs, in GraphQL one request is sufficient.</w:t>
+      </w:r>
+      <w:r>
+        <w:rPr>
+          <w:lang w:val="en-GB"/>
+        </w:rPr>
+        <w:t xml:space="preserve"> This results an efficient system as traffic over the internet is reduced, amount of API calls is reduced, and the server </w:t>
+      </w:r>
+      <w:r>
+        <w:rPr>
+          <w:lang w:val="en-GB"/>
+        </w:rPr>
+        <w:t>workload</w:t>
+      </w:r>
+      <w:r>
+        <w:rPr>
+          <w:lang w:val="en-GB"/>
+        </w:rPr>
+        <w:t xml:space="preserve"> is reduced.</w:t>
+      </w:r>
+      <w:r>
+        <w:rPr>
+          <w:lang w:val="en-GB"/>
+        </w:rPr>
+        <w:t xml:space="preserve"> (Kong)</w:t>
+      </w:r>
+      <w:r>
+        <w:rPr>
+          <w:lang w:val="en-GB"/>
+        </w:rPr>
+        <w:t xml:space="preserve"> </w:t>
+      </w:r>
+    </w:p>
+    <w:p>
+      <w:pPr>
+        <w:pStyle w:val="Otsikko2"/>
+        <w:rPr>
           <w:lang w:val="en-GB"/>
         </w:rPr>
       </w:pPr>
@@ -9718,14 +10352,7 @@
         <w:rPr>
           <w:lang w:val="en-GB"/>
         </w:rPr>
-        <w:t xml:space="preserve">From a technical standpoint, language selection depends on the solution that is being built. Different languages are specialized in different types of applications, </w:t>
-      </w:r>
-      <w:r>
-        <w:rPr>
-          <w:lang w:val="en-GB"/>
-        </w:rPr>
-        <w:lastRenderedPageBreak/>
-        <w:t>such as desktop or web applications.</w:t>
+        <w:t>From a technical standpoint, language selection depends on the solution that is being built. Different languages are specialized in different types of applications, such as desktop or web applications.</w:t>
       </w:r>
       <w:r>
         <w:rPr>
@@ -9765,6 +10392,25 @@
     </w:p>
     <w:p>
       <w:pPr>
+        <w:rPr>
+          <w:lang w:val="en-GB"/>
+        </w:rPr>
+      </w:pPr>
+      <w:r>
+        <w:rPr>
+          <w:lang w:val="en-GB"/>
+        </w:rPr>
+        <w:t xml:space="preserve">This chapter introduces all the technologies that will be used to make a proof-of-concept about the modernized system. The technologies are intended to reflect upon what a true production system would look like. </w:t>
+      </w:r>
+      <w:r>
+        <w:rPr>
+          <w:lang w:val="en-GB"/>
+        </w:rPr>
+        <w:t>The decisions were made based on three main points; theory laid out in the thesis, integrability at Winpos, and feedback received from the business and technical departments at Winpos.</w:t>
+      </w:r>
+    </w:p>
+    <w:p>
+      <w:pPr>
         <w:pStyle w:val="Otsikko2"/>
         <w:rPr>
           <w:lang w:val="en-GB"/>
@@ -9954,27 +10600,20 @@
         <w:rPr>
           <w:lang w:val="en-GB"/>
         </w:rPr>
-        <w:t xml:space="preserve"> divided into </w:t>
-      </w:r>
-      <w:proofErr w:type="spellStart"/>
-      <w:r>
-        <w:rPr>
-          <w:lang w:val="en-GB"/>
-        </w:rPr>
-        <w:t>tiers</w:t>
-      </w:r>
-      <w:proofErr w:type="spellEnd"/>
-      <w:r>
-        <w:rPr>
-          <w:lang w:val="en-GB"/>
-        </w:rPr>
-        <w:t xml:space="preserve"> and layers. Layers represent a logical component of the application.</w:t>
-      </w:r>
-      <w:r>
-        <w:rPr>
-          <w:lang w:val="en-GB"/>
-        </w:rPr>
-        <w:t xml:space="preserve"> In the presentation layer, a shop manager can, for example, connect through a web service to the Backoffice application to edit product information. Firewalls are present to deny access from u</w:t>
+        <w:t xml:space="preserve"> divided into tiers and layers. Layers represent a logical component of the application.</w:t>
+      </w:r>
+      <w:r>
+        <w:rPr>
+          <w:lang w:val="en-GB"/>
+        </w:rPr>
+        <w:t xml:space="preserve"> In the presentation layer, a shop manager can, for example, connect through a web service to the Backoffice </w:t>
+      </w:r>
+      <w:r>
+        <w:rPr>
+          <w:lang w:val="en-GB"/>
+        </w:rPr>
+        <w:lastRenderedPageBreak/>
+        <w:t>application to edit product information. Firewalls are present to deny access from u</w:t>
       </w:r>
       <w:r>
         <w:rPr>
@@ -10028,7 +10667,6 @@
           <w:noProof/>
           <w:lang w:val="en-GB"/>
         </w:rPr>
-        <w:lastRenderedPageBreak/>
         <w:drawing>
           <wp:inline distT="0" distB="0" distL="0" distR="0" wp14:anchorId="0B52F2C9" wp14:editId="2DCE142D">
             <wp:extent cx="5456306" cy="2505075"/>
@@ -10045,7 +10683,7 @@
                     <pic:cNvPicPr/>
                   </pic:nvPicPr>
                   <pic:blipFill>
-                    <a:blip r:embed="rId19"/>
+                    <a:blip r:embed="rId20"/>
                     <a:stretch>
                       <a:fillRect/>
                     </a:stretch>
@@ -10075,21 +10713,12 @@
         </w:rPr>
       </w:pPr>
       <w:bookmarkStart w:id="38" w:name="_Toc178113951"/>
-      <w:proofErr w:type="spellStart"/>
       <w:r>
         <w:rPr>
           <w:b/>
           <w:bCs/>
         </w:rPr>
-        <w:t>Figure</w:t>
-      </w:r>
-      <w:proofErr w:type="spellEnd"/>
-      <w:r>
-        <w:rPr>
-          <w:b/>
-          <w:bCs/>
-        </w:rPr>
-        <w:t xml:space="preserve"> </w:t>
+        <w:t xml:space="preserve">Figure </w:t>
       </w:r>
       <w:r>
         <w:rPr>
@@ -10118,7 +10747,7 @@
           <w:bCs/>
           <w:noProof/>
         </w:rPr>
-        <w:t>9</w:t>
+        <w:t>10</w:t>
       </w:r>
       <w:r>
         <w:rPr>
@@ -10128,14 +10757,9 @@
         <w:fldChar w:fldCharType="end"/>
       </w:r>
       <w:r>
-        <w:t xml:space="preserve"> 3-tier </w:t>
-      </w:r>
-      <w:proofErr w:type="spellStart"/>
-      <w:r>
-        <w:t>architecture</w:t>
+        <w:t xml:space="preserve"> 3-tier architecture</w:t>
       </w:r>
       <w:bookmarkEnd w:id="38"/>
-      <w:proofErr w:type="spellEnd"/>
     </w:p>
     <w:p>
       <w:pPr>
@@ -10165,19 +10789,43 @@
         <w:rPr>
           <w:lang w:val="en-GB"/>
         </w:rPr>
-        <w:t>Back</w:t>
-      </w:r>
-      <w:r>
-        <w:rPr>
-          <w:lang w:val="en-GB"/>
-        </w:rPr>
-        <w:t>-</w:t>
-      </w:r>
-      <w:r>
-        <w:rPr>
-          <w:lang w:val="en-GB"/>
-        </w:rPr>
-        <w:t xml:space="preserve">end is a restful web application </w:t>
+        <w:t>The back end will be written as REST APIs.</w:t>
+      </w:r>
+      <w:r>
+        <w:rPr>
+          <w:lang w:val="en-GB"/>
+        </w:rPr>
+        <w:t xml:space="preserve"> REST APIs are endpoints</w:t>
+      </w:r>
+      <w:r>
+        <w:rPr>
+          <w:lang w:val="en-GB"/>
+        </w:rPr>
+        <w:t xml:space="preserve"> and resources</w:t>
+      </w:r>
+      <w:r>
+        <w:rPr>
+          <w:lang w:val="en-GB"/>
+        </w:rPr>
+        <w:t xml:space="preserve"> that can be called from over the internet. These endpoints</w:t>
+      </w:r>
+      <w:r>
+        <w:rPr>
+          <w:lang w:val="en-GB"/>
+        </w:rPr>
+        <w:t xml:space="preserve"> and resources</w:t>
+      </w:r>
+      <w:r>
+        <w:rPr>
+          <w:lang w:val="en-GB"/>
+        </w:rPr>
+        <w:t xml:space="preserve"> </w:t>
+      </w:r>
+      <w:r>
+        <w:rPr>
+          <w:lang w:val="en-GB"/>
+        </w:rPr>
+        <w:t xml:space="preserve">are intended to allow easy information swapping between different systems. </w:t>
       </w:r>
     </w:p>
     <w:p>
@@ -10192,51 +10840,38 @@
         </w:rPr>
         <w:t xml:space="preserve">Today, a lot of developer’s time is spent making integrations to other systems. Winpos has integrations to many services in different financial sector operators. Integrating other systems to Winpos requires a significant effort. Easy integrability may bring new business opportunities. </w:t>
       </w:r>
-    </w:p>
-    <w:p>
-      <w:pPr>
-        <w:rPr>
-          <w:lang w:val="en-GB"/>
-        </w:rPr>
-      </w:pPr>
-    </w:p>
-    <w:p>
-      <w:pPr>
-        <w:rPr>
-          <w:lang w:val="en-GB"/>
-        </w:rPr>
-      </w:pPr>
-      <w:r>
-        <w:rPr>
-          <w:lang w:val="en-GB"/>
-        </w:rPr>
-        <w:t>Asp.net</w:t>
-      </w:r>
-    </w:p>
-    <w:p>
-      <w:pPr>
-        <w:rPr>
-          <w:lang w:val="en-GB"/>
-        </w:rPr>
-      </w:pPr>
-      <w:r>
-        <w:rPr>
-          <w:lang w:val="en-GB"/>
-        </w:rPr>
-        <w:t>Unit testing project</w:t>
-      </w:r>
-    </w:p>
-    <w:p>
-      <w:pPr>
-        <w:rPr>
-          <w:lang w:val="en-GB"/>
-        </w:rPr>
-      </w:pPr>
-      <w:r>
-        <w:rPr>
-          <w:lang w:val="en-GB"/>
-        </w:rPr>
-        <w:t>Continuous inspection tools integrated. automation for nerds to figure out</w:t>
+      <w:r>
+        <w:rPr>
+          <w:lang w:val="en-GB"/>
+        </w:rPr>
+        <w:t xml:space="preserve">This is where REST APIs can shine. REST APIs allow easy integrability for both in-house front ends such as, browser and mobile, as well as external integrations. </w:t>
+      </w:r>
+    </w:p>
+    <w:p>
+      <w:pPr>
+        <w:rPr>
+          <w:lang w:val="en-GB"/>
+        </w:rPr>
+      </w:pPr>
+      <w:r>
+        <w:rPr>
+          <w:lang w:val="en-GB"/>
+        </w:rPr>
+        <w:t xml:space="preserve">Continuous inspection tools integrated. </w:t>
+      </w:r>
+    </w:p>
+    <w:p>
+      <w:pPr>
+        <w:rPr>
+          <w:lang w:val="en-GB"/>
+        </w:rPr>
+      </w:pPr>
+      <w:r>
+        <w:rPr>
+          <w:lang w:val="en-GB"/>
+        </w:rPr>
+        <w:lastRenderedPageBreak/>
+        <w:t>automation for nerds to figure out</w:t>
       </w:r>
     </w:p>
     <w:p>
@@ -10292,46 +10927,392 @@
         <w:rPr>
           <w:lang w:val="en-GB"/>
         </w:rPr>
+        <w:t>Backend</w:t>
+      </w:r>
+      <w:bookmarkEnd w:id="41"/>
+    </w:p>
+    <w:p>
+      <w:pPr>
+        <w:rPr>
+          <w:lang w:val="en-GB"/>
+        </w:rPr>
+      </w:pPr>
+      <w:r>
+        <w:rPr>
+          <w:lang w:val="en-GB"/>
+        </w:rPr>
+        <w:t xml:space="preserve">Winpos POS system today is </w:t>
+      </w:r>
+      <w:r>
+        <w:rPr>
+          <w:lang w:val="en-GB"/>
+        </w:rPr>
+        <w:t xml:space="preserve">primarily </w:t>
+      </w:r>
+      <w:r>
+        <w:rPr>
+          <w:lang w:val="en-GB"/>
+        </w:rPr>
+        <w:t xml:space="preserve">written using two languages. The core components are written in Visual Basic 6. Significant portion of integrations and other components are written in C#. These </w:t>
+      </w:r>
+      <w:r>
+        <w:rPr>
+          <w:lang w:val="en-GB"/>
+        </w:rPr>
+        <w:t>lay</w:t>
+      </w:r>
+      <w:r>
+        <w:rPr>
+          <w:lang w:val="en-GB"/>
+        </w:rPr>
+        <w:t xml:space="preserve"> a foundation where either language can be used</w:t>
+      </w:r>
+      <w:r>
+        <w:rPr>
+          <w:lang w:val="en-GB"/>
+        </w:rPr>
+        <w:t xml:space="preserve">. </w:t>
+      </w:r>
+      <w:r>
+        <w:rPr>
+          <w:lang w:val="en-GB"/>
+        </w:rPr>
+        <w:t xml:space="preserve">Two options rise above the rest </w:t>
+      </w:r>
+      <w:r>
+        <w:rPr>
+          <w:lang w:val="en-GB"/>
+        </w:rPr>
+        <w:t>for modernizing the Winpos POS system: adopting Twinbasic or migrating fully to C#</w:t>
+      </w:r>
+      <w:r>
+        <w:rPr>
+          <w:lang w:val="en-GB"/>
+        </w:rPr>
+        <w:t>.</w:t>
+      </w:r>
+    </w:p>
+    <w:p>
+      <w:pPr>
+        <w:rPr>
+          <w:lang w:val="en-GB"/>
+        </w:rPr>
+      </w:pPr>
+      <w:r>
+        <w:rPr>
+          <w:lang w:val="en-GB"/>
+        </w:rPr>
+        <w:t xml:space="preserve">Twinbasic is a new basic language that aims to be fully backwards compatible with VB6 projects. Twinbasic aims to implement several </w:t>
+      </w:r>
+      <w:r>
+        <w:rPr>
+          <w:lang w:val="en-GB"/>
+        </w:rPr>
+        <w:t xml:space="preserve">features that VB6 is missing, such as a modern IDE, 64-bit support, and multi-threading. Twinbasic is still in development, with </w:t>
+      </w:r>
+      <w:r>
+        <w:rPr>
+          <w:lang w:val="en-GB"/>
+        </w:rPr>
+        <w:t xml:space="preserve">version 1 </w:t>
+      </w:r>
+      <w:r>
+        <w:rPr>
+          <w:lang w:val="en-GB"/>
+        </w:rPr>
+        <w:t>anticipated</w:t>
+      </w:r>
+      <w:r>
+        <w:rPr>
+          <w:lang w:val="en-GB"/>
+        </w:rPr>
+        <w:t xml:space="preserve"> in 2024. (Twinbasic)</w:t>
+      </w:r>
+      <w:r>
+        <w:rPr>
+          <w:lang w:val="en-GB"/>
+        </w:rPr>
+        <w:t xml:space="preserve"> </w:t>
+      </w:r>
+    </w:p>
+    <w:p>
+      <w:pPr>
+        <w:rPr>
+          <w:lang w:val="en-GB"/>
+        </w:rPr>
+      </w:pPr>
+      <w:r>
+        <w:rPr>
+          <w:lang w:val="en-GB"/>
+        </w:rPr>
+        <w:t>Twinbasic is a</w:t>
+      </w:r>
+      <w:r>
+        <w:rPr>
+          <w:lang w:val="en-GB"/>
+        </w:rPr>
+        <w:t xml:space="preserve">n </w:t>
+      </w:r>
+      <w:r>
+        <w:rPr>
+          <w:lang w:val="en-GB"/>
+        </w:rPr>
+        <w:t xml:space="preserve">option because of the backwards compatibility with VB6. In a perfect scenario, upgrading to a modern language and IDE would be a simple conversion of the existing codebase. </w:t>
+      </w:r>
+      <w:r>
+        <w:rPr>
+          <w:lang w:val="en-GB"/>
+        </w:rPr>
+        <w:t xml:space="preserve">Twinbasics small development team and </w:t>
+      </w:r>
+      <w:r>
+        <w:rPr>
+          <w:lang w:val="en-GB"/>
+        </w:rPr>
+        <w:t>its early release status</w:t>
+      </w:r>
+      <w:r>
+        <w:rPr>
+          <w:lang w:val="en-GB"/>
+        </w:rPr>
+        <w:t xml:space="preserve"> </w:t>
+      </w:r>
+      <w:r>
+        <w:rPr>
+          <w:lang w:val="en-GB"/>
+        </w:rPr>
+        <w:t>brings some risk</w:t>
+      </w:r>
+      <w:r>
+        <w:rPr>
+          <w:lang w:val="en-GB"/>
+        </w:rPr>
+        <w:t>s</w:t>
+      </w:r>
+      <w:r>
+        <w:rPr>
+          <w:lang w:val="en-GB"/>
+        </w:rPr>
+        <w:t xml:space="preserve"> as the main development language</w:t>
+      </w:r>
+      <w:r>
+        <w:rPr>
+          <w:lang w:val="en-GB"/>
+        </w:rPr>
+        <w:t xml:space="preserve">. </w:t>
+      </w:r>
+      <w:r>
+        <w:rPr>
+          <w:lang w:val="en-GB"/>
+        </w:rPr>
+        <w:t xml:space="preserve">Some features might not be fully </w:t>
+      </w:r>
+      <w:r>
+        <w:rPr>
+          <w:lang w:val="en-GB"/>
+        </w:rPr>
+        <w:t>functional, and</w:t>
+      </w:r>
+      <w:r>
+        <w:rPr>
+          <w:lang w:val="en-GB"/>
+        </w:rPr>
+        <w:t xml:space="preserve"> it might lack wide third-party support tools and libraries.</w:t>
+      </w:r>
+    </w:p>
+    <w:p>
+      <w:pPr>
+        <w:rPr>
+          <w:lang w:val="en-GB"/>
+        </w:rPr>
+      </w:pPr>
+      <w:r>
+        <w:rPr>
+          <w:lang w:val="en-GB"/>
+        </w:rPr>
+        <w:t>Another option would be to use Microsoft’s Visual Studio IDE</w:t>
+      </w:r>
+      <w:r>
+        <w:rPr>
+          <w:lang w:val="en-GB"/>
+        </w:rPr>
+        <w:t xml:space="preserve"> and </w:t>
+      </w:r>
+      <w:r>
+        <w:rPr>
+          <w:lang w:val="en-GB"/>
+        </w:rPr>
+        <w:t>C</w:t>
+      </w:r>
+      <w:r>
+        <w:rPr>
+          <w:lang w:val="en-GB"/>
+        </w:rPr>
+        <w:t>#</w:t>
+      </w:r>
+      <w:r>
+        <w:rPr>
+          <w:lang w:val="en-GB"/>
+        </w:rPr>
+        <w:t xml:space="preserve">. </w:t>
+      </w:r>
+      <w:r>
+        <w:rPr>
+          <w:lang w:val="en-GB"/>
+        </w:rPr>
+        <w:t xml:space="preserve">Visual Studio is currently in use at Winpos, </w:t>
+      </w:r>
+      <w:r>
+        <w:rPr>
+          <w:lang w:val="en-GB"/>
+        </w:rPr>
+        <w:t>as</w:t>
+      </w:r>
+      <w:r>
+        <w:rPr>
+          <w:lang w:val="en-GB"/>
+        </w:rPr>
+        <w:t xml:space="preserve"> several applications have been written in C#.</w:t>
+      </w:r>
+      <w:r>
+        <w:rPr>
+          <w:lang w:val="en-GB"/>
+        </w:rPr>
+        <w:t xml:space="preserve"> </w:t>
+      </w:r>
+      <w:r>
+        <w:rPr>
+          <w:lang w:val="en-GB"/>
+        </w:rPr>
+        <w:t xml:space="preserve">There is no reliable way to translate VB6 code C# code. To maintain full functionality code must be rewritten to the new language. </w:t>
+      </w:r>
+      <w:r>
+        <w:rPr>
+          <w:lang w:val="en-GB"/>
+        </w:rPr>
+        <w:t>Any rewrite-project is bound to be resource intensive and time consuming.</w:t>
+      </w:r>
+      <w:r>
+        <w:rPr>
+          <w:lang w:val="en-GB"/>
+        </w:rPr>
+        <w:t xml:space="preserve"> </w:t>
+      </w:r>
+    </w:p>
+    <w:p>
+      <w:pPr>
+        <w:rPr>
+          <w:lang w:val="en-GB"/>
+        </w:rPr>
+      </w:pPr>
+      <w:r>
+        <w:rPr>
+          <w:lang w:val="en-GB"/>
+        </w:rPr>
         <w:lastRenderedPageBreak/>
-        <w:t>Backend</w:t>
-      </w:r>
-      <w:bookmarkEnd w:id="41"/>
-    </w:p>
-    <w:p>
-      <w:pPr>
-        <w:rPr>
-          <w:lang w:val="en-GB"/>
-        </w:rPr>
-      </w:pPr>
-      <w:r>
-        <w:rPr>
-          <w:lang w:val="en-GB"/>
-        </w:rPr>
-        <w:t xml:space="preserve">Winpos POS system today is </w:t>
-      </w:r>
-      <w:r>
-        <w:rPr>
-          <w:lang w:val="en-GB"/>
-        </w:rPr>
-        <w:t xml:space="preserve">primarily </w:t>
-      </w:r>
-      <w:r>
-        <w:rPr>
-          <w:lang w:val="en-GB"/>
-        </w:rPr>
-        <w:t xml:space="preserve">written using two languages. The core components are written in Visual Basic 6. Significant portion of integrations and other components are written in C#. These </w:t>
-      </w:r>
-      <w:r>
-        <w:rPr>
-          <w:lang w:val="en-GB"/>
-        </w:rPr>
-        <w:t>lay</w:t>
-      </w:r>
-      <w:r>
-        <w:rPr>
-          <w:lang w:val="en-GB"/>
-        </w:rPr>
-        <w:t xml:space="preserve"> a foundation where either language can be used</w:t>
+        <w:t>Effort that is required to fully migrate to C# will likely be greater. Despite this, rewriting to C# would likely</w:t>
+      </w:r>
+      <w:r>
+        <w:rPr>
+          <w:lang w:val="en-GB"/>
+        </w:rPr>
+        <w:t xml:space="preserve"> be a better choice due to its potential to</w:t>
+      </w:r>
+      <w:r>
+        <w:rPr>
+          <w:lang w:val="en-GB"/>
+        </w:rPr>
+        <w:t xml:space="preserve"> yield superior results. Visual Studio has garnered a well-established, robust ecosystem.  </w:t>
+      </w:r>
+      <w:r>
+        <w:rPr>
+          <w:lang w:val="en-GB"/>
+        </w:rPr>
+        <w:t>Most modern tools and libraries are readily available to be integrated into Visual Studio.</w:t>
+      </w:r>
+      <w:r>
+        <w:rPr>
+          <w:lang w:val="en-GB"/>
+        </w:rPr>
+        <w:t xml:space="preserve"> For Winpos specifically C# is the superior choice as there is little learning curve for new tools and environments.</w:t>
+      </w:r>
+      <w:r>
+        <w:rPr>
+          <w:lang w:val="en-GB"/>
+        </w:rPr>
+        <w:t xml:space="preserve"> </w:t>
+      </w:r>
+      <w:r>
+        <w:rPr>
+          <w:lang w:val="en-GB"/>
+        </w:rPr>
+        <w:t>Additionally, for a developer, a backend written in one language makes it easier to switch between different projects.</w:t>
+      </w:r>
+    </w:p>
+    <w:p>
+      <w:pPr>
+        <w:pStyle w:val="Otsikko3"/>
+        <w:rPr>
+          <w:lang w:val="en-GB"/>
+        </w:rPr>
+      </w:pPr>
+      <w:bookmarkStart w:id="42" w:name="_Toc178294856"/>
+      <w:r>
+        <w:rPr>
+          <w:lang w:val="en-GB"/>
+        </w:rPr>
+        <w:t>Frontend</w:t>
+      </w:r>
+      <w:bookmarkEnd w:id="42"/>
+    </w:p>
+    <w:p>
+      <w:pPr>
+        <w:rPr>
+          <w:lang w:val="en-GB"/>
+        </w:rPr>
+      </w:pPr>
+      <w:r>
+        <w:rPr>
+          <w:lang w:val="en-GB"/>
+        </w:rPr>
+        <w:t>Backend built using restful APIs supports any number of frontends. The focus of this thesis is on the core shop interface. In a shop environment, a browser-based user interface is suitable, as the same interface can be used remotely over the internet.</w:t>
+      </w:r>
+      <w:r>
+        <w:rPr>
+          <w:lang w:val="en-GB"/>
+        </w:rPr>
+        <w:t xml:space="preserve"> Crucially, in the interim period, the existing user interface needs to be connected to the new backend. In the proof-of-concept section of this thesis, connectivity of a browser-based GUI and the</w:t>
+      </w:r>
+      <w:r>
+        <w:rPr>
+          <w:lang w:val="en-GB"/>
+        </w:rPr>
+        <w:t xml:space="preserve"> connectivity of</w:t>
+      </w:r>
+      <w:r>
+        <w:rPr>
+          <w:lang w:val="en-GB"/>
+        </w:rPr>
+        <w:t xml:space="preserve"> existing GUI is presented.</w:t>
+      </w:r>
+    </w:p>
+    <w:p>
+      <w:pPr>
+        <w:rPr>
+          <w:lang w:val="en-GB"/>
+        </w:rPr>
+      </w:pPr>
+      <w:r>
+        <w:rPr>
+          <w:lang w:val="en-GB"/>
+        </w:rPr>
+        <w:t xml:space="preserve">Web-based interfaces at Winpos today are written in </w:t>
+      </w:r>
+      <w:r>
+        <w:rPr>
+          <w:lang w:val="en-GB"/>
+        </w:rPr>
+        <w:t>Angular</w:t>
       </w:r>
       <w:r>
         <w:rPr>
@@ -10343,56 +11324,124 @@
         <w:rPr>
           <w:lang w:val="en-GB"/>
         </w:rPr>
-        <w:t xml:space="preserve">Two options rise above the rest </w:t>
-      </w:r>
-      <w:r>
-        <w:rPr>
-          <w:lang w:val="en-GB"/>
-        </w:rPr>
-        <w:t>for modernizing the Winpos POS system: adopting Twinbasic or migrating fully to C#</w:t>
-      </w:r>
-      <w:r>
-        <w:rPr>
-          <w:lang w:val="en-GB"/>
-        </w:rPr>
-        <w:t>.</w:t>
-      </w:r>
-    </w:p>
-    <w:p>
-      <w:pPr>
-        <w:rPr>
-          <w:lang w:val="en-GB"/>
-        </w:rPr>
-      </w:pPr>
-      <w:r>
-        <w:rPr>
-          <w:lang w:val="en-GB"/>
-        </w:rPr>
-        <w:t xml:space="preserve">Twinbasic is a new basic language that aims to be fully backwards compatible with VB6 projects. Twinbasic aims to implement several </w:t>
-      </w:r>
-      <w:r>
-        <w:rPr>
-          <w:lang w:val="en-GB"/>
-        </w:rPr>
-        <w:t xml:space="preserve">features that VB6 is missing, such as a modern IDE, 64-bit support, and multi-threading. Twinbasic is still in development, with </w:t>
-      </w:r>
-      <w:r>
-        <w:rPr>
-          <w:lang w:val="en-GB"/>
-        </w:rPr>
-        <w:t xml:space="preserve">version 1 </w:t>
-      </w:r>
-      <w:r>
-        <w:rPr>
-          <w:lang w:val="en-GB"/>
-        </w:rPr>
-        <w:t>anticipated</w:t>
-      </w:r>
-      <w:r>
-        <w:rPr>
-          <w:lang w:val="en-GB"/>
-        </w:rPr>
-        <w:t xml:space="preserve"> in 2024. (Twinbasic)</w:t>
+        <w:t>Angular</w:t>
+      </w:r>
+      <w:r>
+        <w:rPr>
+          <w:lang w:val="en-GB"/>
+        </w:rPr>
+        <w:t xml:space="preserve"> is a modern and widely adopted </w:t>
+      </w:r>
+      <w:r>
+        <w:rPr>
+          <w:lang w:val="en-GB"/>
+        </w:rPr>
+        <w:t>framework</w:t>
+      </w:r>
+      <w:r>
+        <w:rPr>
+          <w:lang w:val="en-GB"/>
+        </w:rPr>
+        <w:t xml:space="preserve"> of </w:t>
+      </w:r>
+      <w:r>
+        <w:rPr>
+          <w:lang w:val="en-GB"/>
+        </w:rPr>
+        <w:t>Type</w:t>
+      </w:r>
+      <w:r>
+        <w:rPr>
+          <w:lang w:val="en-GB"/>
+        </w:rPr>
+        <w:t>Script.</w:t>
+      </w:r>
+      <w:r>
+        <w:rPr>
+          <w:lang w:val="en-GB"/>
+        </w:rPr>
+        <w:t xml:space="preserve"> It is designed to make building user-interfaces both over the web and natively. For proof-of-concept, </w:t>
+      </w:r>
+      <w:r>
+        <w:rPr>
+          <w:lang w:val="en-GB"/>
+        </w:rPr>
+        <w:t>Angular</w:t>
+      </w:r>
+      <w:r>
+        <w:rPr>
+          <w:lang w:val="en-GB"/>
+        </w:rPr>
+        <w:t xml:space="preserve"> will be used due to its suitability for the job and </w:t>
+      </w:r>
+      <w:r>
+        <w:rPr>
+          <w:lang w:val="en-GB"/>
+        </w:rPr>
+        <w:t>history</w:t>
+      </w:r>
+      <w:r>
+        <w:rPr>
+          <w:lang w:val="en-GB"/>
+        </w:rPr>
+        <w:t xml:space="preserve"> within Winpos.  </w:t>
+      </w:r>
+    </w:p>
+    <w:p>
+      <w:pPr>
+        <w:pStyle w:val="Otsikko3"/>
+        <w:rPr>
+          <w:lang w:val="en-GB"/>
+        </w:rPr>
+      </w:pPr>
+      <w:r>
+        <w:rPr>
+          <w:lang w:val="en-GB"/>
+        </w:rPr>
+        <w:t>Project type</w:t>
+      </w:r>
+    </w:p>
+    <w:p>
+      <w:pPr>
+        <w:pStyle w:val="Otsikko3"/>
+        <w:rPr>
+          <w:lang w:val="en-GB"/>
+        </w:rPr>
+      </w:pPr>
+      <w:r>
+        <w:rPr>
+          <w:lang w:val="en-GB"/>
+        </w:rPr>
+        <w:t>Unit test</w:t>
+      </w:r>
+    </w:p>
+    <w:p>
+      <w:pPr>
+        <w:pStyle w:val="Otsikko2"/>
+        <w:rPr>
+          <w:lang w:val="en-GB"/>
+        </w:rPr>
+      </w:pPr>
+      <w:bookmarkStart w:id="43" w:name="_Toc178294857"/>
+      <w:r>
+        <w:rPr>
+          <w:lang w:val="en-GB"/>
+        </w:rPr>
+        <w:t>Methodologies</w:t>
+      </w:r>
+      <w:bookmarkEnd w:id="43"/>
+    </w:p>
+    <w:p>
+      <w:pPr>
+        <w:rPr>
+          <w:lang w:val="en-GB"/>
+        </w:rPr>
+      </w:pPr>
+      <w:r>
+        <w:rPr>
+          <w:lang w:val="en-GB"/>
+        </w:rPr>
+        <w:t>For the longevity of any codebase, it is vital to adopt practises that promote well written code.</w:t>
       </w:r>
       <w:r>
         <w:rPr>
@@ -10400,440 +11449,24 @@
         </w:rPr>
         <w:t xml:space="preserve"> </w:t>
       </w:r>
-    </w:p>
-    <w:p>
-      <w:pPr>
-        <w:rPr>
-          <w:lang w:val="en-GB"/>
-        </w:rPr>
-      </w:pPr>
-      <w:r>
-        <w:rPr>
-          <w:lang w:val="en-GB"/>
-        </w:rPr>
-        <w:t>Twinbasic is a</w:t>
-      </w:r>
-      <w:r>
-        <w:rPr>
-          <w:lang w:val="en-GB"/>
-        </w:rPr>
-        <w:t xml:space="preserve">n </w:t>
-      </w:r>
-      <w:r>
-        <w:rPr>
-          <w:lang w:val="en-GB"/>
-        </w:rPr>
-        <w:t xml:space="preserve">option because of the backwards compatibility with VB6. In a perfect scenario, upgrading to a modern language and IDE would be a simple conversion of the existing codebase. </w:t>
-      </w:r>
-      <w:r>
-        <w:rPr>
-          <w:lang w:val="en-GB"/>
-        </w:rPr>
-        <w:t xml:space="preserve">Twinbasics small development team and </w:t>
-      </w:r>
-      <w:r>
-        <w:rPr>
-          <w:lang w:val="en-GB"/>
-        </w:rPr>
-        <w:t>its early release status</w:t>
-      </w:r>
-      <w:r>
-        <w:rPr>
-          <w:lang w:val="en-GB"/>
-        </w:rPr>
-        <w:t xml:space="preserve"> </w:t>
-      </w:r>
-      <w:r>
-        <w:rPr>
-          <w:lang w:val="en-GB"/>
-        </w:rPr>
-        <w:t>brings some risk</w:t>
-      </w:r>
-      <w:r>
-        <w:rPr>
-          <w:lang w:val="en-GB"/>
-        </w:rPr>
-        <w:t>s</w:t>
-      </w:r>
-      <w:r>
-        <w:rPr>
-          <w:lang w:val="en-GB"/>
-        </w:rPr>
-        <w:t xml:space="preserve"> as the main development language</w:t>
-      </w:r>
-      <w:r>
-        <w:rPr>
-          <w:lang w:val="en-GB"/>
-        </w:rPr>
-        <w:t xml:space="preserve">. </w:t>
-      </w:r>
-      <w:r>
-        <w:rPr>
-          <w:lang w:val="en-GB"/>
-        </w:rPr>
-        <w:t xml:space="preserve">Some features might not be fully </w:t>
-      </w:r>
-      <w:r>
-        <w:rPr>
-          <w:lang w:val="en-GB"/>
-        </w:rPr>
-        <w:t>functional, and</w:t>
-      </w:r>
-      <w:r>
-        <w:rPr>
-          <w:lang w:val="en-GB"/>
-        </w:rPr>
-        <w:t xml:space="preserve"> it might lack wide third-party support tools and libraries.</w:t>
-      </w:r>
-    </w:p>
-    <w:p>
-      <w:pPr>
-        <w:rPr>
-          <w:lang w:val="en-GB"/>
-        </w:rPr>
-      </w:pPr>
-      <w:r>
-        <w:rPr>
-          <w:lang w:val="en-GB"/>
-        </w:rPr>
-        <w:t>Another option would be to use Microsoft’s Visual Studio IDE</w:t>
-      </w:r>
-      <w:r>
-        <w:rPr>
-          <w:lang w:val="en-GB"/>
-        </w:rPr>
-        <w:t xml:space="preserve"> and </w:t>
-      </w:r>
-      <w:r>
-        <w:rPr>
-          <w:lang w:val="en-GB"/>
-        </w:rPr>
-        <w:t>C</w:t>
-      </w:r>
-      <w:r>
-        <w:rPr>
-          <w:lang w:val="en-GB"/>
-        </w:rPr>
-        <w:t>#</w:t>
-      </w:r>
-      <w:r>
-        <w:rPr>
-          <w:lang w:val="en-GB"/>
-        </w:rPr>
-        <w:t xml:space="preserve">. </w:t>
-      </w:r>
-      <w:r>
-        <w:rPr>
-          <w:lang w:val="en-GB"/>
-        </w:rPr>
-        <w:t xml:space="preserve">Visual Studio is currently in use at Winpos, </w:t>
-      </w:r>
-      <w:r>
-        <w:rPr>
-          <w:lang w:val="en-GB"/>
-        </w:rPr>
-        <w:t>as</w:t>
-      </w:r>
-      <w:r>
-        <w:rPr>
-          <w:lang w:val="en-GB"/>
-        </w:rPr>
-        <w:t xml:space="preserve"> several applications have been written in C#.</w:t>
-      </w:r>
-      <w:r>
-        <w:rPr>
-          <w:lang w:val="en-GB"/>
-        </w:rPr>
-        <w:t xml:space="preserve"> </w:t>
-      </w:r>
-      <w:r>
-        <w:rPr>
-          <w:lang w:val="en-GB"/>
-        </w:rPr>
-        <w:t xml:space="preserve">There is no reliable way to translate VB6 code C# code. To maintain full functionality code must be rewritten to the new language. </w:t>
-      </w:r>
-      <w:r>
-        <w:rPr>
-          <w:lang w:val="en-GB"/>
-        </w:rPr>
-        <w:t>Any rewrite-project is bound to be resource intensive and time consuming.</w:t>
-      </w:r>
-      <w:r>
-        <w:rPr>
-          <w:lang w:val="en-GB"/>
-        </w:rPr>
-        <w:t xml:space="preserve"> </w:t>
-      </w:r>
-    </w:p>
-    <w:p>
-      <w:pPr>
-        <w:rPr>
-          <w:lang w:val="en-GB"/>
-        </w:rPr>
-      </w:pPr>
-      <w:r>
-        <w:rPr>
-          <w:lang w:val="en-GB"/>
-        </w:rPr>
-        <w:t>Effort that is required to fully migrate to C# will likely be greater. Despite this, rewriting to C# would likely</w:t>
-      </w:r>
-      <w:r>
-        <w:rPr>
-          <w:lang w:val="en-GB"/>
-        </w:rPr>
-        <w:t xml:space="preserve"> be a better choice due to its potential to</w:t>
-      </w:r>
-      <w:r>
-        <w:rPr>
-          <w:lang w:val="en-GB"/>
-        </w:rPr>
-        <w:t xml:space="preserve"> yield superior results. Visual Studio has garnered a well-established, robust ecosystem.  </w:t>
-      </w:r>
-      <w:r>
-        <w:rPr>
-          <w:lang w:val="en-GB"/>
-        </w:rPr>
-        <w:t>Most modern tools and libraries are readily available to be integrated into Visual Studio.</w:t>
-      </w:r>
-      <w:r>
-        <w:rPr>
-          <w:lang w:val="en-GB"/>
-        </w:rPr>
-        <w:t xml:space="preserve"> For Winpos specifically C# is the superior choice as there is little learning </w:t>
-      </w:r>
+      <w:r>
+        <w:rPr>
+          <w:lang w:val="en-GB"/>
+        </w:rPr>
+        <w:t>Starting a new project is an opportune time to apply methodologies and tools that help ensure the code is written well and stays high quality throughout the development process.</w:t>
+      </w:r>
+    </w:p>
+    <w:p>
+      <w:pPr>
+        <w:rPr>
+          <w:lang w:val="en-GB"/>
+        </w:rPr>
+      </w:pPr>
       <w:r>
         <w:rPr>
           <w:lang w:val="en-GB"/>
         </w:rPr>
         <w:lastRenderedPageBreak/>
-        <w:t>curve for new tools and environments.</w:t>
-      </w:r>
-      <w:r>
-        <w:rPr>
-          <w:lang w:val="en-GB"/>
-        </w:rPr>
-        <w:t xml:space="preserve"> </w:t>
-      </w:r>
-      <w:r>
-        <w:rPr>
-          <w:lang w:val="en-GB"/>
-        </w:rPr>
-        <w:t>Additionally, f</w:t>
-      </w:r>
-      <w:r>
-        <w:rPr>
-          <w:lang w:val="en-GB"/>
-        </w:rPr>
-        <w:t>or a developer, a backend written in one language makes it easier to switch between different projects.</w:t>
-      </w:r>
-    </w:p>
-    <w:p>
-      <w:pPr>
-        <w:pStyle w:val="Otsikko3"/>
-        <w:rPr>
-          <w:lang w:val="en-GB"/>
-        </w:rPr>
-      </w:pPr>
-      <w:bookmarkStart w:id="42" w:name="_Toc178294856"/>
-      <w:r>
-        <w:rPr>
-          <w:lang w:val="en-GB"/>
-        </w:rPr>
-        <w:t>Frontend</w:t>
-      </w:r>
-      <w:bookmarkEnd w:id="42"/>
-    </w:p>
-    <w:p>
-      <w:pPr>
-        <w:rPr>
-          <w:lang w:val="en-GB"/>
-        </w:rPr>
-      </w:pPr>
-      <w:r>
-        <w:rPr>
-          <w:lang w:val="en-GB"/>
-        </w:rPr>
-        <w:t>Backend built using restful APIs supports any number of frontends. The focus of this thesis is on the core shop interface. In a shop environment, a browser-based user interface is suitable, as the same interface can be used remotely over the internet.</w:t>
-      </w:r>
-      <w:r>
-        <w:rPr>
-          <w:lang w:val="en-GB"/>
-        </w:rPr>
-        <w:t xml:space="preserve"> Crucially, in the interim period, the existing user interface needs to be connected to the new backend. </w:t>
-      </w:r>
-      <w:r>
-        <w:rPr>
-          <w:lang w:val="en-GB"/>
-        </w:rPr>
-        <w:t>In the proof-of-concept section of this thesis, connectivity of a browser-based GUI</w:t>
-      </w:r>
-      <w:r>
-        <w:rPr>
-          <w:lang w:val="en-GB"/>
-        </w:rPr>
-        <w:t xml:space="preserve"> and the</w:t>
-      </w:r>
-      <w:r>
-        <w:rPr>
-          <w:lang w:val="en-GB"/>
-        </w:rPr>
-        <w:t xml:space="preserve"> connectivity of</w:t>
-      </w:r>
-      <w:r>
-        <w:rPr>
-          <w:lang w:val="en-GB"/>
-        </w:rPr>
-        <w:t xml:space="preserve"> existing GUI</w:t>
-      </w:r>
-      <w:r>
-        <w:rPr>
-          <w:lang w:val="en-GB"/>
-        </w:rPr>
-        <w:t xml:space="preserve"> is presented.</w:t>
-      </w:r>
-    </w:p>
-    <w:p>
-      <w:pPr>
-        <w:rPr>
-          <w:lang w:val="en-GB"/>
-        </w:rPr>
-      </w:pPr>
-      <w:r>
-        <w:rPr>
-          <w:lang w:val="en-GB"/>
-        </w:rPr>
-        <w:t xml:space="preserve">Web-based interfaces at Winpos today are written in </w:t>
-      </w:r>
-      <w:r>
-        <w:rPr>
-          <w:lang w:val="en-GB"/>
-        </w:rPr>
-        <w:t>Angular</w:t>
-      </w:r>
-      <w:r>
-        <w:rPr>
-          <w:lang w:val="en-GB"/>
-        </w:rPr>
-        <w:t xml:space="preserve">. </w:t>
-      </w:r>
-      <w:r>
-        <w:rPr>
-          <w:lang w:val="en-GB"/>
-        </w:rPr>
-        <w:t>Angular</w:t>
-      </w:r>
-      <w:r>
-        <w:rPr>
-          <w:lang w:val="en-GB"/>
-        </w:rPr>
-        <w:t xml:space="preserve"> is a modern and widely adopted </w:t>
-      </w:r>
-      <w:r>
-        <w:rPr>
-          <w:lang w:val="en-GB"/>
-        </w:rPr>
-        <w:t>framework</w:t>
-      </w:r>
-      <w:r>
-        <w:rPr>
-          <w:lang w:val="en-GB"/>
-        </w:rPr>
-        <w:t xml:space="preserve"> of </w:t>
-      </w:r>
-      <w:r>
-        <w:rPr>
-          <w:lang w:val="en-GB"/>
-        </w:rPr>
-        <w:t>Type</w:t>
-      </w:r>
-      <w:r>
-        <w:rPr>
-          <w:lang w:val="en-GB"/>
-        </w:rPr>
-        <w:t>Script.</w:t>
-      </w:r>
-      <w:r>
-        <w:rPr>
-          <w:lang w:val="en-GB"/>
-        </w:rPr>
-        <w:t xml:space="preserve"> It is designed to make building user-interfaces both over the web and natively. For proof-of-concept, </w:t>
-      </w:r>
-      <w:r>
-        <w:rPr>
-          <w:lang w:val="en-GB"/>
-        </w:rPr>
-        <w:t>Angular</w:t>
-      </w:r>
-      <w:r>
-        <w:rPr>
-          <w:lang w:val="en-GB"/>
-        </w:rPr>
-        <w:t xml:space="preserve"> will be used due to its suitability for the job and </w:t>
-      </w:r>
-      <w:r>
-        <w:rPr>
-          <w:lang w:val="en-GB"/>
-        </w:rPr>
-        <w:t>history</w:t>
-      </w:r>
-      <w:r>
-        <w:rPr>
-          <w:lang w:val="en-GB"/>
-        </w:rPr>
-        <w:t xml:space="preserve"> within Winpos.  </w:t>
-      </w:r>
-    </w:p>
-    <w:p>
-      <w:pPr>
-        <w:pStyle w:val="Otsikko2"/>
-        <w:rPr>
-          <w:lang w:val="en-GB"/>
-        </w:rPr>
-      </w:pPr>
-      <w:bookmarkStart w:id="43" w:name="_Toc178294857"/>
-      <w:r>
-        <w:rPr>
-          <w:lang w:val="en-GB"/>
-        </w:rPr>
-        <w:t>Methodologies</w:t>
-      </w:r>
-      <w:bookmarkEnd w:id="43"/>
-    </w:p>
-    <w:p>
-      <w:pPr>
-        <w:rPr>
-          <w:lang w:val="en-GB"/>
-        </w:rPr>
-      </w:pPr>
-      <w:r>
-        <w:rPr>
-          <w:lang w:val="en-GB"/>
-        </w:rPr>
-        <w:t>For the longevity of any codebase, it is vital to adopt practises that promote well written code.</w:t>
-      </w:r>
-      <w:r>
-        <w:rPr>
-          <w:lang w:val="en-GB"/>
-        </w:rPr>
-        <w:t xml:space="preserve"> </w:t>
-      </w:r>
-      <w:r>
-        <w:rPr>
-          <w:lang w:val="en-GB"/>
-        </w:rPr>
-        <w:t>Starting a new project is an opportune time to apply methodologies and tools that help ensure the code is written well and stays high quality throughout the development process.</w:t>
-      </w:r>
-    </w:p>
-    <w:p>
-      <w:pPr>
-        <w:rPr>
-          <w:lang w:val="en-GB"/>
-        </w:rPr>
-      </w:pPr>
-      <w:r>
-        <w:rPr>
-          <w:lang w:val="en-GB"/>
-        </w:rPr>
         <w:t xml:space="preserve">In a rewriting project, the end result of the new code is particularly well known. This makes it a good opportunity to practise test-driven-development. </w:t>
       </w:r>
     </w:p>
@@ -10873,10 +11506,10 @@
         </w:rPr>
       </w:pPr>
       <w:bookmarkStart w:id="45" w:name="_Toc178294859"/>
-      <w:bookmarkEnd w:id="1"/>
       <w:bookmarkEnd w:id="2"/>
       <w:bookmarkEnd w:id="3"/>
       <w:bookmarkEnd w:id="4"/>
+      <w:bookmarkEnd w:id="5"/>
       <w:r>
         <w:rPr>
           <w:rFonts w:cstheme="minorHAnsi"/>
@@ -10988,21 +11621,7 @@
         <w:rPr>
           <w:lang w:val="en-US"/>
         </w:rPr>
-        <w:t xml:space="preserve">. </w:t>
-      </w:r>
-      <w:proofErr w:type="spellStart"/>
-      <w:r>
-        <w:rPr>
-          <w:lang w:val="en-US"/>
-        </w:rPr>
-        <w:t>GeeksForGeeks</w:t>
-      </w:r>
-      <w:proofErr w:type="spellEnd"/>
-      <w:r>
-        <w:rPr>
-          <w:lang w:val="en-US"/>
-        </w:rPr>
-        <w:t>. Retrieved 202</w:t>
+        <w:t>. GeeksForGeeks. Retrieved 202</w:t>
       </w:r>
       <w:r>
         <w:rPr>
@@ -11134,21 +11753,7 @@
         <w:rPr>
           <w:lang w:val="en-US"/>
         </w:rPr>
-        <w:t xml:space="preserve">Programming Language Statistics. </w:t>
-      </w:r>
-      <w:proofErr w:type="spellStart"/>
-      <w:r>
-        <w:rPr>
-          <w:lang w:val="en-US"/>
-        </w:rPr>
-        <w:t>ITJobsWatch</w:t>
-      </w:r>
-      <w:proofErr w:type="spellEnd"/>
-      <w:r>
-        <w:rPr>
-          <w:lang w:val="en-US"/>
-        </w:rPr>
-        <w:t>. Retrieved 202</w:t>
+        <w:t>Programming Language Statistics. ITJobsWatch. Retrieved 202</w:t>
       </w:r>
       <w:r>
         <w:rPr>
@@ -11189,41 +11794,13 @@
           <w:lang w:val="en-US"/>
         </w:rPr>
         <w:lastRenderedPageBreak/>
-        <w:t xml:space="preserve">VB6 IDE </w:t>
-      </w:r>
-      <w:proofErr w:type="spellStart"/>
-      <w:r>
-        <w:rPr>
-          <w:lang w:val="en-US"/>
-        </w:rPr>
-        <w:t>AddIns</w:t>
-      </w:r>
-      <w:proofErr w:type="spellEnd"/>
-      <w:r>
-        <w:rPr>
-          <w:lang w:val="en-US"/>
-        </w:rPr>
-        <w:t xml:space="preserve"> - What's essential?</w:t>
-      </w:r>
-      <w:r>
-        <w:rPr>
-          <w:lang w:val="en-US"/>
-        </w:rPr>
-        <w:t xml:space="preserve">. </w:t>
-      </w:r>
-      <w:proofErr w:type="spellStart"/>
-      <w:r>
-        <w:rPr>
-          <w:lang w:val="en-US"/>
-        </w:rPr>
-        <w:t>VBForums</w:t>
-      </w:r>
-      <w:proofErr w:type="spellEnd"/>
-      <w:r>
-        <w:rPr>
-          <w:lang w:val="en-US"/>
-        </w:rPr>
-        <w:t>. Retrieved 202</w:t>
+        <w:t>VB6 IDE AddIns - What's essential?</w:t>
+      </w:r>
+      <w:r>
+        <w:rPr>
+          <w:lang w:val="en-US"/>
+        </w:rPr>
+        <w:t>. VBForums. Retrieved 202</w:t>
       </w:r>
       <w:r>
         <w:rPr>
@@ -11237,7 +11814,7 @@
         </w:rPr>
         <w:t xml:space="preserve">-05-12. </w:t>
       </w:r>
-      <w:hyperlink r:id="rId20" w:history="1">
+      <w:hyperlink r:id="rId21" w:history="1">
         <w:r>
           <w:rPr>
             <w:rStyle w:val="Hyperlinkki"/>
@@ -11263,19 +11840,11 @@
           <w:lang w:val="en-US"/>
         </w:rPr>
       </w:pPr>
-      <w:proofErr w:type="spellStart"/>
-      <w:r>
-        <w:rPr>
-          <w:lang w:val="en-US"/>
-        </w:rPr>
-        <w:t>Audacia</w:t>
-      </w:r>
-      <w:proofErr w:type="spellEnd"/>
-      <w:r>
-        <w:rPr>
-          <w:lang w:val="en-US"/>
-        </w:rPr>
-        <w:t xml:space="preserve">. </w:t>
+      <w:r>
+        <w:rPr>
+          <w:lang w:val="en-US"/>
+        </w:rPr>
+        <w:t xml:space="preserve">Audacia. </w:t>
       </w:r>
       <w:r>
         <w:rPr>
@@ -11335,123 +11904,17 @@
           <w:lang w:val="en-US"/>
         </w:rPr>
       </w:pPr>
-      <w:proofErr w:type="spellStart"/>
       <w:r>
         <w:rPr>
           <w:lang w:val="sv-FI"/>
         </w:rPr>
-        <w:t>Schuts</w:t>
-      </w:r>
-      <w:proofErr w:type="spellEnd"/>
-      <w:r>
-        <w:rPr>
-          <w:lang w:val="sv-FI"/>
-        </w:rPr>
-        <w:t xml:space="preserve"> MTW, </w:t>
-      </w:r>
-      <w:proofErr w:type="spellStart"/>
-      <w:r>
-        <w:rPr>
-          <w:lang w:val="sv-FI"/>
-        </w:rPr>
-        <w:t>Aarssen</w:t>
-      </w:r>
-      <w:proofErr w:type="spellEnd"/>
-      <w:r>
-        <w:rPr>
-          <w:lang w:val="sv-FI"/>
-        </w:rPr>
-        <w:t xml:space="preserve"> RTA, </w:t>
-      </w:r>
-      <w:proofErr w:type="spellStart"/>
-      <w:r>
-        <w:rPr>
-          <w:lang w:val="sv-FI"/>
-        </w:rPr>
-        <w:t>Tielemans</w:t>
-      </w:r>
-      <w:proofErr w:type="spellEnd"/>
-      <w:r>
-        <w:rPr>
-          <w:lang w:val="sv-FI"/>
-        </w:rPr>
-        <w:t xml:space="preserve"> PM, </w:t>
-      </w:r>
-      <w:proofErr w:type="spellStart"/>
-      <w:r>
-        <w:rPr>
-          <w:lang w:val="sv-FI"/>
-        </w:rPr>
-        <w:t>Vinju</w:t>
-      </w:r>
-      <w:proofErr w:type="spellEnd"/>
-      <w:r>
-        <w:rPr>
-          <w:lang w:val="sv-FI"/>
-        </w:rPr>
-        <w:t xml:space="preserve"> JJ. </w:t>
-      </w:r>
-      <w:r>
-        <w:rPr>
-          <w:lang w:val="en-US"/>
-        </w:rPr>
-        <w:t>Large-scale semi-</w:t>
-      </w:r>
-      <w:proofErr w:type="spellStart"/>
-      <w:r>
-        <w:rPr>
-          <w:lang w:val="en-US"/>
-        </w:rPr>
-        <w:t>automatedmigration</w:t>
-      </w:r>
-      <w:proofErr w:type="spellEnd"/>
-      <w:r>
-        <w:rPr>
-          <w:lang w:val="en-US"/>
-        </w:rPr>
-        <w:t xml:space="preserve"> of legacy C/C++test </w:t>
-      </w:r>
-      <w:proofErr w:type="spellStart"/>
-      <w:r>
-        <w:rPr>
-          <w:lang w:val="en-US"/>
-        </w:rPr>
-        <w:t>code.Softw</w:t>
-      </w:r>
-      <w:proofErr w:type="spellEnd"/>
-      <w:r>
-        <w:rPr>
-          <w:lang w:val="en-US"/>
-        </w:rPr>
-        <w:t xml:space="preserve"> </w:t>
-      </w:r>
-      <w:proofErr w:type="spellStart"/>
-      <w:r>
-        <w:rPr>
-          <w:lang w:val="en-US"/>
-        </w:rPr>
-        <w:t>Pract</w:t>
-      </w:r>
-      <w:proofErr w:type="spellEnd"/>
-      <w:r>
-        <w:rPr>
-          <w:lang w:val="en-US"/>
-        </w:rPr>
-        <w:t xml:space="preserve"> </w:t>
-      </w:r>
-      <w:proofErr w:type="spellStart"/>
-      <w:r>
-        <w:rPr>
-          <w:lang w:val="en-US"/>
-        </w:rPr>
-        <w:t>Exper</w:t>
-      </w:r>
-      <w:proofErr w:type="spellEnd"/>
-      <w:r>
-        <w:rPr>
-          <w:lang w:val="en-US"/>
-        </w:rPr>
-        <w:t xml:space="preserve">. </w:t>
+        <w:t xml:space="preserve">Schuts MTW, Aarssen RTA, Tielemans PM, Vinju JJ. </w:t>
+      </w:r>
+      <w:r>
+        <w:rPr>
+          <w:lang w:val="en-US"/>
+        </w:rPr>
+        <w:t xml:space="preserve">Large-scale semi-automatedmigration of legacy C/C++test code.Softw Pract Exper. </w:t>
       </w:r>
       <w:r>
         <w:rPr>
@@ -11471,7 +11934,7 @@
         </w:rPr>
         <w:t xml:space="preserve">-05-12. </w:t>
       </w:r>
-      <w:hyperlink r:id="rId21" w:history="1">
+      <w:hyperlink r:id="rId22" w:history="1">
         <w:r>
           <w:rPr>
             <w:rStyle w:val="Hyperlinkki"/>
@@ -11605,7 +12068,7 @@
         </w:rPr>
         <w:t xml:space="preserve">-05-13. </w:t>
       </w:r>
-      <w:hyperlink r:id="rId22" w:history="1">
+      <w:hyperlink r:id="rId23" w:history="1">
         <w:r>
           <w:rPr>
             <w:rStyle w:val="Hyperlinkki"/>
@@ -11649,7 +12112,7 @@
         </w:rPr>
         <w:t xml:space="preserve">. Retrieved 25.5.2024. </w:t>
       </w:r>
-      <w:hyperlink r:id="rId23" w:history="1">
+      <w:hyperlink r:id="rId24" w:history="1">
         <w:r>
           <w:rPr>
             <w:rStyle w:val="Hyperlinkki"/>
@@ -11842,22 +12305,40 @@
         <w:pStyle w:val="References"/>
         <w:ind w:left="0" w:firstLine="0"/>
       </w:pPr>
+      <w:r>
+        <w:t xml:space="preserve">Microsoft. Strangler Fig pattern. Retrieved 30.9.2024. </w:t>
+      </w:r>
+      <w:hyperlink r:id="rId25" w:history="1">
+        <w:r>
+          <w:rPr>
+            <w:rStyle w:val="Hyperlinkki"/>
+            <w:rFonts w:cstheme="minorHAnsi"/>
+          </w:rPr>
+          <w:t>https://learn.microsoft.com/en-us/azure/architecture/patterns/strangler-fig</w:t>
+        </w:r>
+      </w:hyperlink>
     </w:p>
     <w:p>
       <w:pPr>
         <w:pStyle w:val="References"/>
         <w:ind w:left="0" w:firstLine="0"/>
       </w:pPr>
-      <w:r>
-        <w:t xml:space="preserve">Microsoft. Strangler Fig pattern. Retrieved 30.9.2024. </w:t>
-      </w:r>
-      <w:hyperlink r:id="rId24" w:history="1">
+    </w:p>
+    <w:p>
+      <w:pPr>
+        <w:pStyle w:val="References"/>
+        <w:ind w:left="0" w:firstLine="0"/>
+      </w:pPr>
+      <w:r>
+        <w:t xml:space="preserve">Cartwright I, Horn R, Lewis J. Transitional architecture. 28.3.2022. Retrieved 30.9.2024. </w:t>
+      </w:r>
+      <w:hyperlink r:id="rId26" w:history="1">
         <w:r>
           <w:rPr>
             <w:rStyle w:val="Hyperlinkki"/>
             <w:rFonts w:cstheme="minorHAnsi"/>
           </w:rPr>
-          <w:t>https://learn.microsoft.com/en-us/azure/architecture/patterns/strangler-fig</w:t>
+          <w:t>https://martinfowler.com/articles/patterns-legacy-displacement/transitional-architecture.html</w:t>
         </w:r>
       </w:hyperlink>
     </w:p>
@@ -11866,6 +12347,42 @@
         <w:pStyle w:val="References"/>
         <w:ind w:left="0" w:firstLine="0"/>
       </w:pPr>
+    </w:p>
+    <w:p>
+      <w:pPr>
+        <w:pStyle w:val="References"/>
+        <w:ind w:left="0" w:firstLine="0"/>
+      </w:pPr>
+      <w:r>
+        <w:t xml:space="preserve">Fowler, M. Legacy seam. 4.1.2024. Retrieved 6.10.2024. </w:t>
+      </w:r>
+      <w:r>
+        <w:t>https://martinfowler.com/bliki/LegacySeam.html</w:t>
+      </w:r>
+    </w:p>
+    <w:p>
+      <w:pPr>
+        <w:pStyle w:val="References"/>
+        <w:ind w:left="0" w:firstLine="0"/>
+      </w:pPr>
+    </w:p>
+    <w:p>
+      <w:pPr>
+        <w:pStyle w:val="References"/>
+        <w:ind w:left="0" w:firstLine="0"/>
+      </w:pPr>
+      <w:r>
+        <w:t>Codeacademy.</w:t>
+      </w:r>
+      <w:r>
+        <w:t xml:space="preserve"> What is REST?.</w:t>
+      </w:r>
+      <w:r>
+        <w:t xml:space="preserve"> Retrieved 12.10.2024. </w:t>
+      </w:r>
+      <w:r>
+        <w:t>https://www.codecademy.com/article/what-is-rest</w:t>
+      </w:r>
     </w:p>
     <w:p>
       <w:pPr>
@@ -11878,8 +12395,8 @@
         <w:pStyle w:val="References"/>
         <w:ind w:left="0" w:firstLine="0"/>
         <w:sectPr>
-          <w:headerReference w:type="default" r:id="rId25"/>
-          <w:footerReference w:type="default" r:id="rId26"/>
+          <w:headerReference w:type="default" r:id="rId27"/>
+          <w:footerReference w:type="default" r:id="rId28"/>
           <w:pgSz w:w="11906" w:h="16838"/>
           <w:pgMar w:top="1701" w:right="1701" w:bottom="1701" w:left="2268" w:header="1134" w:footer="709" w:gutter="0"/>
           <w:cols w:space="708"/>
@@ -11887,13 +12404,16 @@
         </w:sectPr>
       </w:pPr>
       <w:r>
-        <w:t>Cartwright I, Horn R, Lewis J</w:t>
-      </w:r>
-      <w:r>
-        <w:t xml:space="preserve">. Transitional architecture. 28.3.2022. Retrieved 30.9.2024. </w:t>
-      </w:r>
-      <w:r>
-        <w:t>https://martinfowler.com/articles/patterns-legacy-displacement/transitional-architecture.html</w:t>
+        <w:t xml:space="preserve">Kong. </w:t>
+      </w:r>
+      <w:r>
+        <w:t>What is GraphQL?</w:t>
+      </w:r>
+      <w:r>
+        <w:t xml:space="preserve"> 1.3.2023. Retrieved 12.10.2024.  </w:t>
+      </w:r>
+      <w:r>
+        <w:t>https://konghq.com/blog/learning-center/graphql</w:t>
       </w:r>
     </w:p>
     <w:p>
@@ -12101,8 +12621,8 @@
       </w:pPr>
     </w:p>
     <w:sectPr>
-      <w:headerReference w:type="default" r:id="rId27"/>
-      <w:footerReference w:type="default" r:id="rId28"/>
+      <w:headerReference w:type="default" r:id="rId29"/>
+      <w:footerReference w:type="default" r:id="rId30"/>
       <w:pgSz w:w="11906" w:h="16838" w:code="9"/>
       <w:pgMar w:top="1701" w:right="1701" w:bottom="1701" w:left="2268" w:header="1134" w:footer="709" w:gutter="0"/>
       <w:cols w:space="708"/>
@@ -13601,9 +14121,7 @@
   </w:num>
   <w:num w:numId="11" w16cid:durableId="1399667341">
     <w:abstractNumId w:val="10"/>
-    <w:lvlOverride w:ilvl="0">
-      <w:startOverride w:val="3"/>
-    </w:lvlOverride>
+    <w:lvlOverride w:ilvl="0"/>
   </w:num>
   <w:num w:numId="12" w16cid:durableId="1933736203">
     <w:abstractNumId w:val="11"/>
@@ -15377,6 +15895,7 @@
   </w:compat>
   <w:rsids>
     <w:rsidRoot w:val="00F674A5"/>
+    <w:rsid w:val="000A3D6D"/>
     <w:rsid w:val="000F41F8"/>
     <w:rsid w:val="00100B2A"/>
     <w:rsid w:val="00197493"/>
@@ -15386,6 +15905,7 @@
     <w:rsid w:val="00380F1F"/>
     <w:rsid w:val="003E2CB6"/>
     <w:rsid w:val="0041318B"/>
+    <w:rsid w:val="006107FE"/>
     <w:rsid w:val="006E1559"/>
     <w:rsid w:val="00720306"/>
     <w:rsid w:val="00776CAB"/>
@@ -15398,6 +15918,7 @@
     <w:rsid w:val="00C10F24"/>
     <w:rsid w:val="00D27F53"/>
     <w:rsid w:val="00D35CBF"/>
+    <w:rsid w:val="00DC0048"/>
     <w:rsid w:val="00E32F89"/>
     <w:rsid w:val="00F0540E"/>
     <w:rsid w:val="00F674A5"/>

</xml_diff>

<commit_message>
some oppari some angular
</commit_message>
<xml_diff>
--- a/Oppari/ThesisTeroAlaHulkko.docx
+++ b/Oppari/ThesisTeroAlaHulkko.docx
@@ -441,21 +441,12 @@
           <w:szCs w:val="28"/>
         </w:rPr>
       </w:pPr>
-      <w:proofErr w:type="spellStart"/>
       <w:r>
         <w:rPr>
           <w:rFonts w:ascii="Calibri" w:hAnsi="Calibri" w:cs="Calibri"/>
           <w:bCs/>
         </w:rPr>
-        <w:t>Cloud-Based</w:t>
-      </w:r>
-      <w:proofErr w:type="spellEnd"/>
-      <w:r>
-        <w:rPr>
-          <w:rFonts w:ascii="Calibri" w:hAnsi="Calibri" w:cs="Calibri"/>
-          <w:bCs/>
-        </w:rPr>
-        <w:t xml:space="preserve"> Engineering</w:t>
+        <w:t>Cloud-Based Engineering</w:t>
       </w:r>
       <w:r>
         <w:rPr>
@@ -521,31 +512,13 @@
           <w:lang w:val="en-GB"/>
         </w:rPr>
       </w:pPr>
-      <w:proofErr w:type="spellStart"/>
       <w:r>
         <w:rPr>
           <w:rFonts w:cstheme="minorHAnsi"/>
           <w:lang w:val="en-GB"/>
         </w:rPr>
-        <w:t>Opinnäytetyön</w:t>
-      </w:r>
-      <w:proofErr w:type="spellEnd"/>
-      <w:r>
-        <w:rPr>
-          <w:rFonts w:cstheme="minorHAnsi"/>
-          <w:lang w:val="en-GB"/>
-        </w:rPr>
-        <w:t xml:space="preserve"> </w:t>
-      </w:r>
-      <w:proofErr w:type="spellStart"/>
-      <w:r>
-        <w:rPr>
-          <w:rFonts w:cstheme="minorHAnsi"/>
-          <w:lang w:val="en-GB"/>
-        </w:rPr>
-        <w:t>nimi</w:t>
-      </w:r>
-      <w:proofErr w:type="spellEnd"/>
+        <w:t>Opinnäytetyön nimi</w:t>
+      </w:r>
       <w:r>
         <w:rPr>
           <w:rFonts w:cstheme="minorHAnsi"/>
@@ -729,16 +702,8 @@
         <w:rPr>
           <w:rFonts w:cstheme="minorHAnsi"/>
         </w:rPr>
-        <w:t xml:space="preserve">Rayko </w:t>
-      </w:r>
-      <w:proofErr w:type="spellStart"/>
-      <w:r>
-        <w:rPr>
-          <w:rFonts w:cstheme="minorHAnsi"/>
-        </w:rPr>
-        <w:t>Toshev</w:t>
-      </w:r>
-      <w:proofErr w:type="spellEnd"/>
+        <w:t>Rayko Toshev</w:t>
+      </w:r>
     </w:p>
     <w:p>
       <w:pPr>
@@ -1335,17 +1300,8 @@
           <w:rFonts w:cstheme="minorHAnsi"/>
           <w:lang w:val="en-US"/>
         </w:rPr>
-        <w:t xml:space="preserve">Rayko </w:t>
-      </w:r>
-      <w:proofErr w:type="spellStart"/>
-      <w:r>
-        <w:rPr>
-          <w:rFonts w:cstheme="minorHAnsi"/>
-          <w:lang w:val="en-US"/>
-        </w:rPr>
-        <w:t>Toshev</w:t>
-      </w:r>
-      <w:proofErr w:type="spellEnd"/>
+        <w:t>Rayko Toshev</w:t>
+      </w:r>
     </w:p>
     <w:p>
       <w:pPr>
@@ -8538,21 +8494,7 @@
         <w:rPr>
           <w:lang w:val="en-GB"/>
         </w:rPr>
-        <w:t xml:space="preserve">One of </w:t>
-      </w:r>
-      <w:proofErr w:type="spellStart"/>
-      <w:r>
-        <w:rPr>
-          <w:lang w:val="en-GB"/>
-        </w:rPr>
-        <w:t>Winpos’s</w:t>
-      </w:r>
-      <w:proofErr w:type="spellEnd"/>
-      <w:r>
-        <w:rPr>
-          <w:lang w:val="en-GB"/>
-        </w:rPr>
-        <w:t xml:space="preserve"> strengths has been the ability to extend the software to serve new clientele. </w:t>
+        <w:t xml:space="preserve">One of Winpos’s strengths has been the ability to extend the software to serve new clientele. </w:t>
       </w:r>
     </w:p>
     <w:p>
@@ -9193,21 +9135,7 @@
         <w:rPr>
           <w:lang w:val="en-US"/>
         </w:rPr>
-        <w:t xml:space="preserve"> For example, multi-threading is not supported by VB6. Multi-threading is an important feature to fully make use of a computer’s resources, or to build listeners that launch tasks as they get requested. In software development, nothing is impossible, but </w:t>
-      </w:r>
-      <w:proofErr w:type="gramStart"/>
-      <w:r>
-        <w:rPr>
-          <w:lang w:val="en-US"/>
-        </w:rPr>
-        <w:t>poor</w:t>
-      </w:r>
-      <w:proofErr w:type="gramEnd"/>
-      <w:r>
-        <w:rPr>
-          <w:lang w:val="en-US"/>
-        </w:rPr>
-        <w:t xml:space="preserve"> starting point increases the costs.</w:t>
+        <w:t xml:space="preserve"> For example, multi-threading is not supported by VB6. Multi-threading is an important feature to fully make use of a computer’s resources, or to build listeners that launch tasks as they get requested. In software development, nothing is impossible, but poor starting point increases the costs.</w:t>
       </w:r>
     </w:p>
     <w:p>
@@ -9275,19 +9203,11 @@
         </w:rPr>
         <w:t xml:space="preserve"> may run into is the limited memory capacity of the 32-bit architecture. 32-bit applications can only reserve up to 4GB RAM. This can be a limiting factor and a liability if applications cannot handle the limited environment. (</w:t>
       </w:r>
-      <w:proofErr w:type="spellStart"/>
       <w:r>
         <w:rPr>
           <w:lang w:val="en-US"/>
         </w:rPr>
-        <w:t>GeeksForGeeks</w:t>
-      </w:r>
-      <w:proofErr w:type="spellEnd"/>
-      <w:r>
-        <w:rPr>
-          <w:lang w:val="en-US"/>
-        </w:rPr>
-        <w:t>, 5.2.2024)</w:t>
+        <w:t>GeeksForGeeks, 5.2.2024)</w:t>
       </w:r>
     </w:p>
     <w:p>
@@ -9465,19 +9385,11 @@
         </w:rPr>
         <w:t>(</w:t>
       </w:r>
-      <w:proofErr w:type="spellStart"/>
       <w:r>
         <w:rPr>
           <w:lang w:val="en-US"/>
         </w:rPr>
-        <w:t>ITJobsWatch</w:t>
-      </w:r>
-      <w:proofErr w:type="spellEnd"/>
-      <w:r>
-        <w:rPr>
-          <w:lang w:val="en-US"/>
-        </w:rPr>
-        <w:t>, 10.5.2024</w:t>
+        <w:t>ITJobsWatch, 10.5.2024</w:t>
       </w:r>
       <w:r>
         <w:rPr>
@@ -9508,21 +9420,7 @@
         <w:rPr>
           <w:lang w:val="en-GB"/>
         </w:rPr>
-        <w:t>Maintenance of legacy systems alone can account for 10-15% of a company's budget. These costs arise from cross-platform interfaces, ongoing management, and complex integrations among other things. (</w:t>
-      </w:r>
-      <w:proofErr w:type="spellStart"/>
-      <w:r>
-        <w:rPr>
-          <w:lang w:val="en-GB"/>
-        </w:rPr>
-        <w:t>Audacia</w:t>
-      </w:r>
-      <w:proofErr w:type="spellEnd"/>
-      <w:r>
-        <w:rPr>
-          <w:lang w:val="en-GB"/>
-        </w:rPr>
-        <w:t>)</w:t>
+        <w:t>Maintenance of legacy systems alone can account for 10-15% of a company's budget. These costs arise from cross-platform interfaces, ongoing management, and complex integrations among other things. (Audacia)</w:t>
       </w:r>
     </w:p>
     <w:p>
@@ -10160,21 +10058,7 @@
         <w:rPr>
           <w:lang w:val="en-GB"/>
         </w:rPr>
-        <w:t xml:space="preserve">Software architecture is designed with a purpose in mind, as such it </w:t>
-      </w:r>
-      <w:proofErr w:type="gramStart"/>
-      <w:r>
-        <w:rPr>
-          <w:lang w:val="en-GB"/>
-        </w:rPr>
-        <w:t>is a reflection of</w:t>
-      </w:r>
-      <w:proofErr w:type="gramEnd"/>
-      <w:r>
-        <w:rPr>
-          <w:lang w:val="en-GB"/>
-        </w:rPr>
-        <w:t xml:space="preserve"> its time. As time passes technology advances and adjustments need to be made to the codebase. Adding to an older codebase creates complexities that might not exist in a more recent codebase. Additionally, the outcomes may not be ideal for modern times. It can be justified to change the underlying architecture during a rewriting process. </w:t>
+        <w:t xml:space="preserve">Software architecture is designed with a purpose in mind, as such it is a reflection of its time. As time passes technology advances and adjustments need to be made to the codebase. Adding to an older codebase creates complexities that might not exist in a more recent codebase. Additionally, the outcomes may not be ideal for modern times. It can be justified to change the underlying architecture during a rewriting process. </w:t>
       </w:r>
     </w:p>
     <w:p>
@@ -11444,21 +11328,7 @@
         <w:rPr>
           <w:lang w:val="en-GB"/>
         </w:rPr>
-        <w:t xml:space="preserve"> </w:t>
-      </w:r>
-      <w:proofErr w:type="spellStart"/>
-      <w:r>
-        <w:rPr>
-          <w:lang w:val="en-GB"/>
-        </w:rPr>
-        <w:t>Refractoring</w:t>
-      </w:r>
-      <w:proofErr w:type="spellEnd"/>
-      <w:r>
-        <w:rPr>
-          <w:lang w:val="en-GB"/>
-        </w:rPr>
-        <w:t xml:space="preserve"> for </w:t>
+        <w:t xml:space="preserve"> Refractoring for </w:t>
       </w:r>
       <w:r>
         <w:rPr>
@@ -11494,21 +11364,7 @@
         <w:rPr>
           <w:lang w:val="en-US"/>
         </w:rPr>
-        <w:t xml:space="preserve">Code review is the practice of reviewing another programmer’s code before it can be merged into the master branch of version control system. Code review is useful for increasing cohesion in the codebase. If a piece of that is being reviewed does not follow the patterns agreed by the team, the reviewer can reject it. Suggestions can also be given if the reviewed code has </w:t>
-      </w:r>
-      <w:proofErr w:type="spellStart"/>
-      <w:r>
-        <w:rPr>
-          <w:lang w:val="en-US"/>
-        </w:rPr>
-        <w:t>mistakes</w:t>
-      </w:r>
-      <w:proofErr w:type="spellEnd"/>
-      <w:r>
-        <w:rPr>
-          <w:lang w:val="en-US"/>
-        </w:rPr>
-        <w:t xml:space="preserve"> in it, this can be particularly useful when onboarding junior programmers. When putting code up for review, the programmer is also sharing information about changes they are making to the codebase. </w:t>
+        <w:t xml:space="preserve">Code review is the practice of reviewing another programmer’s code before it can be merged into the master branch of version control system. Code review is useful for increasing cohesion in the codebase. If a piece of that is being reviewed does not follow the patterns agreed by the team, the reviewer can reject it. Suggestions can also be given if the reviewed code has mistakes in it, this can be particularly useful when onboarding junior programmers. When putting code up for review, the programmer is also sharing information about changes they are making to the codebase. </w:t>
       </w:r>
       <w:r>
         <w:rPr>
@@ -11792,21 +11648,12 @@
         </w:rPr>
       </w:pPr>
       <w:bookmarkStart w:id="34" w:name="_Toc181625020"/>
-      <w:proofErr w:type="spellStart"/>
       <w:r>
         <w:rPr>
           <w:b/>
           <w:bCs/>
         </w:rPr>
-        <w:t>Figure</w:t>
-      </w:r>
-      <w:proofErr w:type="spellEnd"/>
-      <w:r>
-        <w:rPr>
-          <w:b/>
-          <w:bCs/>
-        </w:rPr>
-        <w:t xml:space="preserve"> </w:t>
+        <w:t xml:space="preserve">Figure </w:t>
       </w:r>
       <w:r>
         <w:rPr>
@@ -11845,22 +11692,9 @@
         <w:fldChar w:fldCharType="end"/>
       </w:r>
       <w:r>
-        <w:t xml:space="preserve"> </w:t>
-      </w:r>
-      <w:proofErr w:type="spellStart"/>
-      <w:r>
-        <w:t>Monolithic</w:t>
-      </w:r>
-      <w:proofErr w:type="spellEnd"/>
-      <w:r>
-        <w:t xml:space="preserve"> </w:t>
-      </w:r>
-      <w:proofErr w:type="spellStart"/>
-      <w:r>
-        <w:t>architecture</w:t>
+        <w:t xml:space="preserve"> Monolithic architecture</w:t>
       </w:r>
       <w:bookmarkEnd w:id="34"/>
-      <w:proofErr w:type="spellEnd"/>
     </w:p>
     <w:p>
       <w:pPr>
@@ -12481,21 +12315,12 @@
         <w:jc w:val="both"/>
       </w:pPr>
       <w:bookmarkStart w:id="38" w:name="_Toc181625022"/>
-      <w:proofErr w:type="spellStart"/>
       <w:r>
         <w:rPr>
           <w:b/>
           <w:bCs/>
         </w:rPr>
-        <w:t>Figure</w:t>
-      </w:r>
-      <w:proofErr w:type="spellEnd"/>
-      <w:r>
-        <w:rPr>
-          <w:b/>
-          <w:bCs/>
-        </w:rPr>
-        <w:t xml:space="preserve"> </w:t>
+        <w:t xml:space="preserve">Figure </w:t>
       </w:r>
       <w:r>
         <w:rPr>
@@ -12534,22 +12359,9 @@
         <w:fldChar w:fldCharType="end"/>
       </w:r>
       <w:r>
-        <w:t xml:space="preserve"> Service </w:t>
-      </w:r>
-      <w:proofErr w:type="spellStart"/>
-      <w:r>
-        <w:t>oriented</w:t>
-      </w:r>
-      <w:proofErr w:type="spellEnd"/>
-      <w:r>
-        <w:t xml:space="preserve"> </w:t>
-      </w:r>
-      <w:proofErr w:type="spellStart"/>
-      <w:r>
-        <w:t>architecture</w:t>
+        <w:t xml:space="preserve"> Service oriented architecture</w:t>
       </w:r>
       <w:bookmarkEnd w:id="38"/>
-      <w:proofErr w:type="spellEnd"/>
     </w:p>
     <w:p>
       <w:pPr>
@@ -13199,65 +13011,52 @@
       </w:pPr>
       <w:bookmarkStart w:id="45" w:name="_Toc181649183"/>
       <w:r>
-        <w:t xml:space="preserve">Web </w:t>
-      </w:r>
-      <w:proofErr w:type="spellStart"/>
-      <w:r>
-        <w:t>service</w:t>
-      </w:r>
-      <w:proofErr w:type="spellEnd"/>
-      <w:r>
+        <w:t>Web service architectures</w:t>
+      </w:r>
+      <w:bookmarkEnd w:id="45"/>
+    </w:p>
+    <w:p>
+      <w:pPr>
+        <w:rPr>
+          <w:lang w:val="en-GB"/>
+        </w:rPr>
+      </w:pPr>
+      <w:r>
+        <w:rPr>
+          <w:lang w:val="en-GB"/>
+        </w:rPr>
+        <w:t xml:space="preserve">Modern applications </w:t>
+      </w:r>
+      <w:r>
+        <w:rPr>
+          <w:lang w:val="en-GB"/>
+        </w:rPr>
+        <w:t xml:space="preserve">often </w:t>
+      </w:r>
+      <w:r>
+        <w:rPr>
+          <w:lang w:val="en-GB"/>
+        </w:rPr>
+        <w:t>rely on c</w:t>
+      </w:r>
+      <w:r>
+        <w:rPr>
+          <w:lang w:val="en-GB"/>
+        </w:rPr>
+        <w:t>ommunication over the internet.</w:t>
+      </w:r>
+      <w:r>
+        <w:rPr>
+          <w:lang w:val="en-GB"/>
+        </w:rPr>
+        <w:t xml:space="preserve"> The method in which communication is established defines the structure, and protocols of the application.</w:t>
+      </w:r>
+      <w:r>
+        <w:rPr>
+          <w:lang w:val="en-GB"/>
+        </w:rPr>
         <w:t xml:space="preserve"> </w:t>
       </w:r>
-      <w:proofErr w:type="spellStart"/>
-      <w:r>
-        <w:t>architectures</w:t>
-      </w:r>
-      <w:bookmarkEnd w:id="45"/>
-      <w:proofErr w:type="spellEnd"/>
-    </w:p>
-    <w:p>
-      <w:pPr>
-        <w:rPr>
-          <w:lang w:val="en-GB"/>
-        </w:rPr>
-      </w:pPr>
-      <w:r>
-        <w:rPr>
-          <w:lang w:val="en-GB"/>
-        </w:rPr>
-        <w:t xml:space="preserve">Modern applications </w:t>
-      </w:r>
-      <w:r>
-        <w:rPr>
-          <w:lang w:val="en-GB"/>
-        </w:rPr>
-        <w:t xml:space="preserve">often </w:t>
-      </w:r>
-      <w:r>
-        <w:rPr>
-          <w:lang w:val="en-GB"/>
-        </w:rPr>
-        <w:t>rely on c</w:t>
-      </w:r>
-      <w:r>
-        <w:rPr>
-          <w:lang w:val="en-GB"/>
-        </w:rPr>
-        <w:t>ommunication over the internet.</w:t>
-      </w:r>
-      <w:r>
-        <w:rPr>
-          <w:lang w:val="en-GB"/>
-        </w:rPr>
-        <w:t xml:space="preserve"> The method in which communication is established defines the structure, and protocols of the application.</w:t>
-      </w:r>
-      <w:r>
-        <w:rPr>
-          <w:lang w:val="en-GB"/>
-        </w:rPr>
-        <w:t xml:space="preserve"> </w:t>
-      </w:r>
       <w:r>
         <w:rPr>
           <w:lang w:val="en-GB"/>
@@ -13303,21 +13102,7 @@
         <w:rPr>
           <w:lang w:val="en-GB"/>
         </w:rPr>
-        <w:t>Clients call endpoints of individual resources it needs, and the server will fulfil the client's request. (</w:t>
-      </w:r>
-      <w:proofErr w:type="spellStart"/>
-      <w:r>
-        <w:rPr>
-          <w:lang w:val="en-GB"/>
-        </w:rPr>
-        <w:t>Codeacademy</w:t>
-      </w:r>
-      <w:proofErr w:type="spellEnd"/>
-      <w:r>
-        <w:rPr>
-          <w:lang w:val="en-GB"/>
-        </w:rPr>
-        <w:t>)</w:t>
+        <w:t>Clients call endpoints of individual resources it needs, and the server will fulfil the client's request. (Codeacademy)</w:t>
       </w:r>
     </w:p>
     <w:p>
@@ -13336,21 +13121,7 @@
         <w:rPr>
           <w:lang w:val="en-GB"/>
         </w:rPr>
-        <w:t>pointers like content type that the client accepts as a response. When the request is properly formed and handled, the server will response with a code indicating whether the request was completed successfully or not, and the contents of the response. (</w:t>
-      </w:r>
-      <w:proofErr w:type="spellStart"/>
-      <w:r>
-        <w:rPr>
-          <w:lang w:val="en-GB"/>
-        </w:rPr>
-        <w:t>Codeacademy</w:t>
-      </w:r>
-      <w:proofErr w:type="spellEnd"/>
-      <w:r>
-        <w:rPr>
-          <w:lang w:val="en-GB"/>
-        </w:rPr>
-        <w:t>)</w:t>
+        <w:t>pointers like content type that the client accepts as a response. When the request is properly formed and handled, the server will response with a code indicating whether the request was completed successfully or not, and the contents of the response. (Codeacademy)</w:t>
       </w:r>
     </w:p>
     <w:p>
@@ -13361,7 +13132,6 @@
         </w:rPr>
       </w:pPr>
       <w:bookmarkStart w:id="47" w:name="_Toc181649185"/>
-      <w:proofErr w:type="spellStart"/>
       <w:r>
         <w:rPr>
           <w:lang w:val="en-GB"/>
@@ -13370,22 +13140,19 @@
         <w:t>GraphQL</w:t>
       </w:r>
       <w:bookmarkEnd w:id="47"/>
-      <w:proofErr w:type="spellEnd"/>
-    </w:p>
-    <w:p>
-      <w:pPr>
-        <w:rPr>
-          <w:lang w:val="en-GB"/>
-        </w:rPr>
-      </w:pPr>
-      <w:proofErr w:type="spellStart"/>
+    </w:p>
+    <w:p>
+      <w:pPr>
+        <w:rPr>
+          <w:lang w:val="en-GB"/>
+        </w:rPr>
+      </w:pPr>
       <w:r>
         <w:rPr>
           <w:lang w:val="en-GB"/>
         </w:rPr>
         <w:t>GraphQL</w:t>
       </w:r>
-      <w:proofErr w:type="spellEnd"/>
       <w:r>
         <w:rPr>
           <w:lang w:val="en-GB"/>
@@ -13445,21 +13212,7 @@
         <w:rPr>
           <w:lang w:val="en-GB"/>
         </w:rPr>
-        <w:t xml:space="preserve">The main idea behind </w:t>
-      </w:r>
-      <w:proofErr w:type="spellStart"/>
-      <w:r>
-        <w:rPr>
-          <w:lang w:val="en-GB"/>
-        </w:rPr>
-        <w:t>GraphQL</w:t>
-      </w:r>
-      <w:proofErr w:type="spellEnd"/>
-      <w:r>
-        <w:rPr>
-          <w:lang w:val="en-GB"/>
-        </w:rPr>
-        <w:t xml:space="preserve"> is that it retrieves the exact information a client requests. In REST</w:t>
+        <w:t>The main idea behind GraphQL is that it retrieves the exact information a client requests. In REST</w:t>
       </w:r>
       <w:r>
         <w:rPr>
@@ -13489,21 +13242,7 @@
         <w:rPr>
           <w:lang w:val="en-GB"/>
         </w:rPr>
-        <w:t xml:space="preserve">a to get the dataset it needs, in </w:t>
-      </w:r>
-      <w:proofErr w:type="spellStart"/>
-      <w:r>
-        <w:rPr>
-          <w:lang w:val="en-GB"/>
-        </w:rPr>
-        <w:t>GraphQL</w:t>
-      </w:r>
-      <w:proofErr w:type="spellEnd"/>
-      <w:r>
-        <w:rPr>
-          <w:lang w:val="en-GB"/>
-        </w:rPr>
-        <w:t xml:space="preserve"> one request is sufficient.</w:t>
+        <w:t>a to get the dataset it needs, in GraphQL one request is sufficient.</w:t>
       </w:r>
       <w:r>
         <w:rPr>
@@ -13865,21 +13604,7 @@
         <w:rPr>
           <w:lang w:val="en-GB"/>
         </w:rPr>
-        <w:t xml:space="preserve"> divided into </w:t>
-      </w:r>
-      <w:proofErr w:type="spellStart"/>
-      <w:r>
-        <w:rPr>
-          <w:lang w:val="en-GB"/>
-        </w:rPr>
-        <w:t>tiers</w:t>
-      </w:r>
-      <w:proofErr w:type="spellEnd"/>
-      <w:r>
-        <w:rPr>
-          <w:lang w:val="en-GB"/>
-        </w:rPr>
-        <w:t xml:space="preserve"> and layers. Layers represent a logical component of the application.</w:t>
+        <w:t xml:space="preserve"> divided into tiers and layers. Layers represent a logical component of the application.</w:t>
       </w:r>
       <w:r>
         <w:rPr>
@@ -13992,21 +13717,12 @@
         </w:rPr>
       </w:pPr>
       <w:bookmarkStart w:id="51" w:name="_Toc181625025"/>
-      <w:proofErr w:type="spellStart"/>
       <w:r>
         <w:rPr>
           <w:b/>
           <w:bCs/>
         </w:rPr>
-        <w:t>Figure</w:t>
-      </w:r>
-      <w:proofErr w:type="spellEnd"/>
-      <w:r>
-        <w:rPr>
-          <w:b/>
-          <w:bCs/>
-        </w:rPr>
-        <w:t xml:space="preserve"> </w:t>
+        <w:t xml:space="preserve">Figure </w:t>
       </w:r>
       <w:r>
         <w:rPr>
@@ -14045,14 +13761,9 @@
         <w:fldChar w:fldCharType="end"/>
       </w:r>
       <w:r>
-        <w:t xml:space="preserve"> 3-tier </w:t>
-      </w:r>
-      <w:proofErr w:type="spellStart"/>
-      <w:r>
-        <w:t>architecture</w:t>
+        <w:t xml:space="preserve"> 3-tier architecture</w:t>
       </w:r>
       <w:bookmarkEnd w:id="51"/>
-      <w:proofErr w:type="spellEnd"/>
     </w:p>
     <w:p>
       <w:pPr>
@@ -14116,21 +13827,7 @@
         <w:rPr>
           <w:lang w:val="en-GB"/>
         </w:rPr>
-        <w:t xml:space="preserve">Two options </w:t>
-      </w:r>
-      <w:proofErr w:type="gramStart"/>
-      <w:r>
-        <w:rPr>
-          <w:lang w:val="en-GB"/>
-        </w:rPr>
-        <w:t>rise</w:t>
-      </w:r>
-      <w:proofErr w:type="gramEnd"/>
-      <w:r>
-        <w:rPr>
-          <w:lang w:val="en-GB"/>
-        </w:rPr>
-        <w:t xml:space="preserve"> above the rest </w:t>
+        <w:t xml:space="preserve">Two options rise above the rest </w:t>
       </w:r>
       <w:r>
         <w:rPr>
@@ -14651,21 +14348,7 @@
         <w:rPr>
           <w:lang w:val="en-GB"/>
         </w:rPr>
-        <w:t xml:space="preserve"> or </w:t>
-      </w:r>
-      <w:proofErr w:type="spellStart"/>
-      <w:r>
-        <w:rPr>
-          <w:lang w:val="en-GB"/>
-        </w:rPr>
-        <w:t>NotePad</w:t>
-      </w:r>
-      <w:proofErr w:type="spellEnd"/>
-      <w:r>
-        <w:rPr>
-          <w:lang w:val="en-GB"/>
-        </w:rPr>
-        <w:t>++</w:t>
+        <w:t xml:space="preserve"> or NotePad++</w:t>
       </w:r>
       <w:r>
         <w:rPr>
@@ -14753,14 +14436,12 @@
         </w:rPr>
         <w:t>(</w:t>
       </w:r>
-      <w:proofErr w:type="spellStart"/>
       <w:r>
         <w:rPr>
           <w:lang w:val="en-GB"/>
         </w:rPr>
         <w:t>Ghinaiya</w:t>
       </w:r>
-      <w:proofErr w:type="spellEnd"/>
       <w:r>
         <w:rPr>
           <w:lang w:val="en-GB"/>
@@ -15124,21 +14805,7 @@
         <w:rPr>
           <w:lang w:val="en-GB"/>
         </w:rPr>
-        <w:t xml:space="preserve">The backend project type is ASP.NET Core Web API. When creating such a project, several options are given. In this PoC, the latest framework, .NET 8.0, is selected.  </w:t>
-      </w:r>
-      <w:proofErr w:type="spellStart"/>
-      <w:r>
-        <w:rPr>
-          <w:lang w:val="en-GB"/>
-        </w:rPr>
-        <w:t>OpenAPI</w:t>
-      </w:r>
-      <w:proofErr w:type="spellEnd"/>
-      <w:r>
-        <w:rPr>
-          <w:lang w:val="en-GB"/>
-        </w:rPr>
-        <w:t xml:space="preserve"> support is enabled to leverage Swagger in development. Swagger is designed to simplify API development by allowing easy testing of APIs without a ready UI. </w:t>
+        <w:t xml:space="preserve">The backend project type is ASP.NET Core Web API. When creating such a project, several options are given. In this PoC, the latest framework, .NET 8.0, is selected.  OpenAPI support is enabled to leverage Swagger in development. Swagger is designed to simplify API development by allowing easy testing of APIs without a ready UI. </w:t>
       </w:r>
       <w:r>
         <w:rPr>
@@ -15315,21 +14982,7 @@
         <w:rPr>
           <w:lang w:val="en-GB"/>
         </w:rPr>
-        <w:t xml:space="preserve">Secondly project with type </w:t>
-      </w:r>
-      <w:proofErr w:type="spellStart"/>
-      <w:r>
-        <w:rPr>
-          <w:lang w:val="en-GB"/>
-        </w:rPr>
-        <w:t>xUnit</w:t>
-      </w:r>
-      <w:proofErr w:type="spellEnd"/>
-      <w:r>
-        <w:rPr>
-          <w:lang w:val="en-GB"/>
-        </w:rPr>
-        <w:t xml:space="preserve"> Test Project is added to the same solution. This project will contain all tests needed for the backend application. The backend project is added as a </w:t>
+        <w:t xml:space="preserve">Secondly project with type xUnit Test Project is added to the same solution. This project will contain all tests needed for the backend application. The backend project is added as a </w:t>
       </w:r>
       <w:r>
         <w:rPr>
@@ -16389,17 +16042,9 @@
         <w:rPr>
           <w:lang w:val="en-GB"/>
         </w:rPr>
-        <w:t xml:space="preserve"> Database view of </w:t>
-      </w:r>
-      <w:proofErr w:type="spellStart"/>
-      <w:r>
-        <w:rPr>
-          <w:lang w:val="en-GB"/>
-        </w:rPr>
-        <w:t>AccountTable</w:t>
+        <w:t xml:space="preserve"> Database view of AccountTable</w:t>
       </w:r>
       <w:bookmarkEnd w:id="70"/>
-      <w:proofErr w:type="spellEnd"/>
     </w:p>
     <w:p>
       <w:pPr>
@@ -16710,21 +16355,7 @@
         <w:rPr>
           <w:lang w:val="en-GB"/>
         </w:rPr>
-        <w:t xml:space="preserve"> </w:t>
-      </w:r>
-      <w:proofErr w:type="spellStart"/>
-      <w:r>
-        <w:rPr>
-          <w:lang w:val="en-GB"/>
-        </w:rPr>
-        <w:t>Succesfull</w:t>
-      </w:r>
-      <w:proofErr w:type="spellEnd"/>
-      <w:r>
-        <w:rPr>
-          <w:lang w:val="en-GB"/>
-        </w:rPr>
-        <w:t xml:space="preserve"> test detail summary</w:t>
+        <w:t xml:space="preserve"> Succesfull test detail summary</w:t>
       </w:r>
       <w:bookmarkEnd w:id="72"/>
     </w:p>
@@ -16750,21 +16381,7 @@
         <w:rPr>
           <w:lang w:val="en-GB"/>
         </w:rPr>
-        <w:t xml:space="preserve"> by running the application. Because </w:t>
-      </w:r>
-      <w:proofErr w:type="spellStart"/>
-      <w:r>
-        <w:rPr>
-          <w:lang w:val="en-GB"/>
-        </w:rPr>
-        <w:t>OpenAPI</w:t>
-      </w:r>
-      <w:proofErr w:type="spellEnd"/>
-      <w:r>
-        <w:rPr>
-          <w:lang w:val="en-GB"/>
-        </w:rPr>
-        <w:t xml:space="preserve"> support was selected upon project creation, the project comes with a built in Swagger functionality. Swagger</w:t>
+        <w:t xml:space="preserve"> by running the application. Because OpenAPI support was selected upon project creation, the project comes with a built in Swagger functionality. Swagger</w:t>
       </w:r>
       <w:r>
         <w:rPr>
@@ -16994,21 +16611,12 @@
         <w:jc w:val="both"/>
       </w:pPr>
       <w:bookmarkStart w:id="74" w:name="_Toc181625032"/>
-      <w:proofErr w:type="spellStart"/>
       <w:r>
         <w:rPr>
           <w:b/>
           <w:bCs/>
         </w:rPr>
-        <w:t>Figure</w:t>
-      </w:r>
-      <w:proofErr w:type="spellEnd"/>
-      <w:r>
-        <w:rPr>
-          <w:b/>
-          <w:bCs/>
-        </w:rPr>
-        <w:t xml:space="preserve"> </w:t>
+        <w:t xml:space="preserve">Figure </w:t>
       </w:r>
       <w:r>
         <w:rPr>
@@ -17047,14 +16655,9 @@
         <w:fldChar w:fldCharType="end"/>
       </w:r>
       <w:r>
-        <w:t xml:space="preserve"> Server </w:t>
-      </w:r>
-      <w:proofErr w:type="spellStart"/>
-      <w:r>
-        <w:t>response</w:t>
+        <w:t xml:space="preserve"> Server response</w:t>
       </w:r>
       <w:bookmarkEnd w:id="74"/>
-      <w:proofErr w:type="spellEnd"/>
     </w:p>
     <w:p>
       <w:pPr>
@@ -17158,23 +16761,186 @@
       </w:r>
       <w:r>
         <w:rPr>
+          <w:noProof/>
+          <w:lang w:val="en-GB"/>
+        </w:rPr>
+        <w:t>19</w:t>
+      </w:r>
+      <w:r>
+        <w:fldChar w:fldCharType="end"/>
+      </w:r>
+      <w:r>
+        <w:rPr>
+          <w:lang w:val="en-GB"/>
+        </w:rPr>
+        <w:t xml:space="preserve"> Issue discovered during code scan</w:t>
+      </w:r>
+      <w:bookmarkEnd w:id="75"/>
+    </w:p>
+    <w:p>
+      <w:pPr>
+        <w:rPr>
+          <w:lang w:val="en-GB"/>
+        </w:rPr>
+      </w:pPr>
+      <w:r>
+        <w:rPr>
+          <w:lang w:val="en-GB"/>
+        </w:rPr>
+        <w:t xml:space="preserve">Implementing an update method can be done using the same endpoint. If the same endpoint is used, </w:t>
+      </w:r>
+      <w:r>
+        <w:rPr>
+          <w:lang w:val="en-GB"/>
+        </w:rPr>
+        <w:t xml:space="preserve">using a different HTTP verb </w:t>
+      </w:r>
+      <w:r>
+        <w:rPr>
+          <w:lang w:val="en-GB"/>
+        </w:rPr>
+        <w:t>can be used to call a different function in the backend</w:t>
+      </w:r>
+      <w:r>
+        <w:rPr>
+          <w:lang w:val="en-GB"/>
+        </w:rPr>
+        <w:t xml:space="preserve">. HTTP verb PUT is often used to update fields. </w:t>
+      </w:r>
+      <w:r>
+        <w:rPr>
+          <w:lang w:val="en-GB"/>
+        </w:rPr>
+        <w:t xml:space="preserve">This allows cohesive naming patterns for easier use on the frontend side. The implementation is similar to the POST method previously (Figure 20). </w:t>
+      </w:r>
+      <w:r>
+        <w:rPr>
+          <w:lang w:val="en-GB"/>
+        </w:rPr>
+        <w:t>HTTP verb is changed, and minor changes are made to the function for updating records instead of adding them.</w:t>
+      </w:r>
+      <w:r>
+        <w:rPr>
+          <w:lang w:val="en-GB"/>
+        </w:rPr>
+        <w:t xml:space="preserve"> </w:t>
+      </w:r>
+    </w:p>
+    <w:p>
+      <w:pPr>
+        <w:keepNext/>
+      </w:pPr>
+      <w:r>
+        <w:rPr>
+          <w:lang w:val="en-GB"/>
+        </w:rPr>
+        <w:drawing>
+          <wp:inline distT="0" distB="0" distL="0" distR="0" wp14:anchorId="517EA42A" wp14:editId="6B00D174">
+            <wp:extent cx="5039995" cy="376555"/>
+            <wp:effectExtent l="0" t="0" r="0" b="0"/>
+            <wp:docPr id="559837029" name="Kuva 1"/>
+            <wp:cNvGraphicFramePr>
+              <a:graphicFrameLocks xmlns:a="http://schemas.openxmlformats.org/drawingml/2006/main" noChangeAspect="1"/>
+            </wp:cNvGraphicFramePr>
+            <a:graphic xmlns:a="http://schemas.openxmlformats.org/drawingml/2006/main">
+              <a:graphicData uri="http://schemas.openxmlformats.org/drawingml/2006/picture">
+                <pic:pic xmlns:pic="http://schemas.openxmlformats.org/drawingml/2006/picture">
+                  <pic:nvPicPr>
+                    <pic:cNvPr id="559837029" name=""/>
+                    <pic:cNvPicPr/>
+                  </pic:nvPicPr>
+                  <pic:blipFill>
+                    <a:blip r:embed="rId32"/>
+                    <a:stretch>
+                      <a:fillRect/>
+                    </a:stretch>
+                  </pic:blipFill>
+                  <pic:spPr>
+                    <a:xfrm>
+                      <a:off x="0" y="0"/>
+                      <a:ext cx="5039995" cy="376555"/>
+                    </a:xfrm>
+                    <a:prstGeom prst="rect">
+                      <a:avLst/>
+                    </a:prstGeom>
+                  </pic:spPr>
+                </pic:pic>
+              </a:graphicData>
+            </a:graphic>
+          </wp:inline>
+        </w:drawing>
+      </w:r>
+    </w:p>
+    <w:p>
+      <w:pPr>
+        <w:pStyle w:val="Kuvaotsikko"/>
+        <w:jc w:val="both"/>
+      </w:pPr>
+      <w:r>
+        <w:rPr>
+          <w:b/>
+          <w:bCs/>
+        </w:rPr>
+        <w:t xml:space="preserve">Figure </w:t>
+      </w:r>
+      <w:r>
+        <w:rPr>
+          <w:b/>
+          <w:bCs/>
+        </w:rPr>
+        <w:fldChar w:fldCharType="begin"/>
+      </w:r>
+      <w:r>
+        <w:rPr>
+          <w:b/>
+          <w:bCs/>
+        </w:rPr>
+        <w:instrText xml:space="preserve"> SEQ Figure \* ARABIC </w:instrText>
+      </w:r>
+      <w:r>
+        <w:rPr>
+          <w:b/>
+          <w:bCs/>
+        </w:rPr>
+        <w:fldChar w:fldCharType="separate"/>
+      </w:r>
+      <w:r>
+        <w:rPr>
           <w:b/>
           <w:bCs/>
           <w:noProof/>
-          <w:lang w:val="en-GB"/>
-        </w:rPr>
-        <w:t>19</w:t>
-      </w:r>
-      <w:r>
+        </w:rPr>
+        <w:t>20</w:t>
+      </w:r>
+      <w:r>
+        <w:rPr>
+          <w:b/>
+          <w:bCs/>
+        </w:rPr>
         <w:fldChar w:fldCharType="end"/>
       </w:r>
       <w:r>
-        <w:rPr>
-          <w:lang w:val="en-GB"/>
-        </w:rPr>
-        <w:t xml:space="preserve"> Issue discovered during code scan</w:t>
-      </w:r>
-      <w:bookmarkEnd w:id="75"/>
+        <w:t xml:space="preserve"> Update API using PUT</w:t>
+      </w:r>
+    </w:p>
+    <w:p>
+      <w:pPr>
+        <w:rPr>
+          <w:lang w:val="en-GB"/>
+        </w:rPr>
+      </w:pPr>
+      <w:r>
+        <w:rPr>
+          <w:lang w:val="en-GB"/>
+        </w:rPr>
+        <w:t>This completes the implementation o</w:t>
+      </w:r>
+      <w:r>
+        <w:rPr>
+          <w:lang w:val="en-GB"/>
+        </w:rPr>
+        <w:t xml:space="preserve">f the backend functionality. In a business environment the code would now be ready for code review by peers. Review by peers ensures there is less chance of producing code that does not align with business practises and bugs may be discovered during the review process that need to be fixed. </w:t>
+      </w:r>
     </w:p>
     <w:p>
       <w:pPr>
@@ -17188,9 +16954,219 @@
         <w:rPr>
           <w:lang w:val="en-GB"/>
         </w:rPr>
+        <w:lastRenderedPageBreak/>
         <w:t>Web Frontend</w:t>
       </w:r>
       <w:bookmarkEnd w:id="76"/>
+    </w:p>
+    <w:p>
+      <w:pPr>
+        <w:rPr>
+          <w:lang w:val="en-GB"/>
+        </w:rPr>
+      </w:pPr>
+      <w:r>
+        <w:rPr>
+          <w:lang w:val="en-GB"/>
+        </w:rPr>
+        <w:t xml:space="preserve">Front ends are interfaces for </w:t>
+      </w:r>
+      <w:r>
+        <w:rPr>
+          <w:lang w:val="en-GB"/>
+        </w:rPr>
+        <w:t>users</w:t>
+      </w:r>
+      <w:r>
+        <w:rPr>
+          <w:lang w:val="en-GB"/>
+        </w:rPr>
+        <w:t xml:space="preserve"> to interact with the underlying system. In the case of this thesis the system to be interacted with is the back-end software. </w:t>
+      </w:r>
+      <w:r>
+        <w:rPr>
+          <w:lang w:val="en-GB"/>
+        </w:rPr>
+        <w:t>The back-end is used to save and update data in the system. For the user to be able to trigger the events, the front-end must be able to perform several tasks.</w:t>
+      </w:r>
+    </w:p>
+    <w:p>
+      <w:pPr>
+        <w:pStyle w:val="Luettelokappale"/>
+        <w:numPr>
+          <w:ilvl w:val="0"/>
+          <w:numId w:val="16"/>
+        </w:numPr>
+        <w:rPr>
+          <w:lang w:val="en-GB"/>
+        </w:rPr>
+      </w:pPr>
+      <w:r>
+        <w:rPr>
+          <w:lang w:val="en-GB"/>
+        </w:rPr>
+        <w:t>The user must be able to access the front-end application through a web browser, such as Google Chrome</w:t>
+      </w:r>
+    </w:p>
+    <w:p>
+      <w:pPr>
+        <w:pStyle w:val="Luettelokappale"/>
+        <w:numPr>
+          <w:ilvl w:val="0"/>
+          <w:numId w:val="16"/>
+        </w:numPr>
+        <w:rPr>
+          <w:lang w:val="en-GB"/>
+        </w:rPr>
+      </w:pPr>
+      <w:r>
+        <w:rPr>
+          <w:lang w:val="en-GB"/>
+        </w:rPr>
+        <w:t xml:space="preserve">The front-end application must be able to display different forms </w:t>
+      </w:r>
+    </w:p>
+    <w:p>
+      <w:pPr>
+        <w:pStyle w:val="Luettelokappale"/>
+        <w:numPr>
+          <w:ilvl w:val="0"/>
+          <w:numId w:val="16"/>
+        </w:numPr>
+        <w:rPr>
+          <w:lang w:val="en-GB"/>
+        </w:rPr>
+      </w:pPr>
+      <w:r>
+        <w:rPr>
+          <w:lang w:val="en-GB"/>
+        </w:rPr>
+        <w:t>The user needs to be able to navigate to the form they require</w:t>
+      </w:r>
+    </w:p>
+    <w:p>
+      <w:pPr>
+        <w:pStyle w:val="Luettelokappale"/>
+        <w:numPr>
+          <w:ilvl w:val="0"/>
+          <w:numId w:val="16"/>
+        </w:numPr>
+        <w:rPr>
+          <w:lang w:val="en-GB"/>
+        </w:rPr>
+      </w:pPr>
+      <w:r>
+        <w:rPr>
+          <w:lang w:val="en-GB"/>
+        </w:rPr>
+        <w:t>The front-end application needs to provide feedback to the user from the back-end when operations complete or fail</w:t>
+      </w:r>
+    </w:p>
+    <w:p>
+      <w:pPr>
+        <w:rPr>
+          <w:lang w:val="en-GB"/>
+        </w:rPr>
+      </w:pPr>
+      <w:r>
+        <w:rPr>
+          <w:lang w:val="en-GB"/>
+        </w:rPr>
+        <w:t xml:space="preserve">User interface- and user experience designing is an important part of developing any front-end. Their purpose is to make the app visually pleasing and easy to use, among other things. They are vast ensembles on their own and are not a part of this thesis. </w:t>
+      </w:r>
+      <w:r>
+        <w:rPr>
+          <w:lang w:val="en-GB"/>
+        </w:rPr>
+        <w:t>Instead,</w:t>
+      </w:r>
+      <w:r>
+        <w:rPr>
+          <w:lang w:val="en-GB"/>
+        </w:rPr>
+        <w:t xml:space="preserve"> a </w:t>
+      </w:r>
+      <w:r>
+        <w:rPr>
+          <w:lang w:val="en-GB"/>
+        </w:rPr>
+        <w:t>ready-made</w:t>
+      </w:r>
+      <w:r>
+        <w:rPr>
+          <w:lang w:val="en-GB"/>
+        </w:rPr>
+        <w:t xml:space="preserve"> template is chosen </w:t>
+      </w:r>
+      <w:r>
+        <w:rPr>
+          <w:lang w:val="en-GB"/>
+        </w:rPr>
+        <w:t xml:space="preserve">and modified to fit the purpose of this PoC. </w:t>
+      </w:r>
+      <w:r>
+        <w:rPr>
+          <w:lang w:val="en-GB"/>
+        </w:rPr>
+        <w:t xml:space="preserve">One template that has all the features needed at this point in development is the </w:t>
+      </w:r>
+      <w:r>
+        <w:rPr>
+          <w:lang w:val="en-GB"/>
+        </w:rPr>
+        <w:t>Devextreme angular template</w:t>
+      </w:r>
+      <w:r>
+        <w:rPr>
+          <w:lang w:val="en-GB"/>
+        </w:rPr>
+        <w:t xml:space="preserve">. </w:t>
+      </w:r>
+    </w:p>
+    <w:p>
+      <w:pPr>
+        <w:rPr>
+          <w:lang w:val="en-GB"/>
+        </w:rPr>
+      </w:pPr>
+      <w:r>
+        <w:rPr>
+          <w:lang w:val="en-GB"/>
+        </w:rPr>
+        <w:t>Devextreme angular template is one of many browser-based templates available online. The template comes in downloadable angular project that can be modified to ones needs. For this thesis, the project was extracted, and its dependencies were installed using node.js commands. The project was then opened using Visual Studio Code- code editor. The editor makes editing and running commands easy and allows for faster development.</w:t>
+      </w:r>
+      <w:r>
+        <w:rPr>
+          <w:lang w:val="en-GB"/>
+        </w:rPr>
+        <w:t xml:space="preserve"> Running the template code makes the website accessible in a local environment.</w:t>
+      </w:r>
+    </w:p>
+    <w:p>
+      <w:pPr>
+        <w:rPr>
+          <w:lang w:val="en-GB"/>
+        </w:rPr>
+      </w:pPr>
+      <w:r>
+        <w:rPr>
+          <w:lang w:val="en-GB"/>
+        </w:rPr>
+        <w:t xml:space="preserve">Using the template, it is simple to setup a UI that is navigable (Figure 21). On the left-hand side are the main categories that enable management, such as maintenance and sales statistics. Each category is a collapsable menu item that opens </w:t>
+      </w:r>
+      <w:r>
+        <w:rPr>
+          <w:lang w:val="en-GB"/>
+        </w:rPr>
+        <w:lastRenderedPageBreak/>
+        <w:t>more nuanced management categories.</w:t>
+      </w:r>
+      <w:r>
+        <w:rPr>
+          <w:lang w:val="en-GB"/>
+        </w:rPr>
+        <w:t xml:space="preserve"> Clicking a category opens a form that allows editing values and settings for each system. Under the maintenance main category exists the system bookkeeping accounts from previous chapter. </w:t>
+      </w:r>
     </w:p>
     <w:p>
       <w:pPr>
@@ -17349,26 +17325,58 @@
         <w:rPr>
           <w:lang w:val="en-US"/>
         </w:rPr>
-        <w:t xml:space="preserve">. </w:t>
-      </w:r>
-      <w:proofErr w:type="spellStart"/>
+        <w:t>. GeeksForGeeks. Retrieved 202</w:t>
+      </w:r>
       <w:r>
         <w:rPr>
           <w:lang w:val="en-US"/>
         </w:rPr>
-        <w:t>GeeksForGeeks</w:t>
-      </w:r>
-      <w:proofErr w:type="spellEnd"/>
+        <w:t>4</w:t>
+      </w:r>
       <w:r>
         <w:rPr>
           <w:lang w:val="en-US"/>
         </w:rPr>
-        <w:t>. Retrieved 202</w:t>
+        <w:t xml:space="preserve">-05-10. </w:t>
       </w:r>
       <w:r>
         <w:rPr>
           <w:lang w:val="en-US"/>
         </w:rPr>
+        <w:t>https://www.geeksforgeeks.org/difference-32-bit-64-bit-operating-systems/</w:t>
+      </w:r>
+    </w:p>
+    <w:p>
+      <w:pPr>
+        <w:pStyle w:val="References"/>
+        <w:rPr>
+          <w:lang w:val="en-US"/>
+        </w:rPr>
+      </w:pPr>
+    </w:p>
+    <w:p>
+      <w:pPr>
+        <w:pStyle w:val="References"/>
+        <w:rPr>
+          <w:lang w:val="en-US"/>
+        </w:rPr>
+      </w:pPr>
+      <w:r>
+        <w:rPr>
+          <w:lang w:val="en-US"/>
+        </w:rPr>
+        <w:t>TIOBE Index for May 2024</w:t>
+      </w:r>
+      <w:r>
+        <w:rPr>
+          <w:lang w:val="en-US"/>
+        </w:rPr>
+        <w:t>. TIOBE. Retrieved 202</w:t>
+      </w:r>
+      <w:r>
+        <w:rPr>
+          <w:lang w:val="en-US"/>
+        </w:rPr>
         <w:t>4</w:t>
       </w:r>
       <w:r>
@@ -17381,7 +17389,7 @@
         <w:rPr>
           <w:lang w:val="en-US"/>
         </w:rPr>
-        <w:t>https://www.geeksforgeeks.org/difference-32-bit-64-bit-operating-systems/</w:t>
+        <w:t>https://www.tiobe.com/tiobe-index/</w:t>
       </w:r>
     </w:p>
     <w:p>
@@ -17403,7 +17411,7 @@
         <w:rPr>
           <w:lang w:val="en-US"/>
         </w:rPr>
-        <w:t>TIOBE Index for May 2024</w:t>
+        <w:t>The Classic Visual Basic Programming Language</w:t>
       </w:r>
       <w:r>
         <w:rPr>
@@ -17427,7 +17435,7 @@
         <w:rPr>
           <w:lang w:val="en-US"/>
         </w:rPr>
-        <w:t>https://www.tiobe.com/tiobe-index/</w:t>
+        <w:t>https://www.tiobe.com/tiobe-index/classic-visual-basic/</w:t>
       </w:r>
     </w:p>
     <w:p>
@@ -17449,170 +17457,68 @@
         <w:rPr>
           <w:lang w:val="en-US"/>
         </w:rPr>
-        <w:t>The Classic Visual Basic Programming Language</w:t>
+        <w:t>Programming Language Statistics. ITJobsWatch. Retrieved 202</w:t>
       </w:r>
       <w:r>
         <w:rPr>
           <w:lang w:val="en-US"/>
         </w:rPr>
-        <w:t>. TIOBE. Retrieved 202</w:t>
+        <w:t>4</w:t>
       </w:r>
       <w:r>
         <w:rPr>
           <w:lang w:val="en-US"/>
         </w:rPr>
+        <w:t xml:space="preserve">-05-10. </w:t>
+      </w:r>
+      <w:r>
+        <w:rPr>
+          <w:lang w:val="en-US"/>
+        </w:rPr>
+        <w:t>https://www.itjobswatch.co.uk/IT-Job-Market/UK/Programming-Languages</w:t>
+      </w:r>
+    </w:p>
+    <w:p>
+      <w:pPr>
+        <w:pStyle w:val="References"/>
+        <w:rPr>
+          <w:lang w:val="en-US"/>
+        </w:rPr>
+      </w:pPr>
+    </w:p>
+    <w:p>
+      <w:pPr>
+        <w:pStyle w:val="References"/>
+        <w:rPr>
+          <w:lang w:val="en-US"/>
+        </w:rPr>
+      </w:pPr>
+      <w:r>
+        <w:rPr>
+          <w:lang w:val="en-US"/>
+        </w:rPr>
+        <w:lastRenderedPageBreak/>
+        <w:t>VB6 IDE AddIns - What's essential?</w:t>
+      </w:r>
+      <w:r>
+        <w:rPr>
+          <w:lang w:val="en-US"/>
+        </w:rPr>
+        <w:t>. VBForums. Retrieved 202</w:t>
+      </w:r>
+      <w:r>
+        <w:rPr>
+          <w:lang w:val="en-US"/>
+        </w:rPr>
         <w:t>4</w:t>
       </w:r>
       <w:r>
         <w:rPr>
           <w:lang w:val="en-US"/>
         </w:rPr>
-        <w:t xml:space="preserve">-05-10. </w:t>
-      </w:r>
-      <w:r>
-        <w:rPr>
-          <w:lang w:val="en-US"/>
-        </w:rPr>
-        <w:t>https://www.tiobe.com/tiobe-index/classic-visual-basic/</w:t>
-      </w:r>
-    </w:p>
-    <w:p>
-      <w:pPr>
-        <w:pStyle w:val="References"/>
-        <w:rPr>
-          <w:lang w:val="en-US"/>
-        </w:rPr>
-      </w:pPr>
-    </w:p>
-    <w:p>
-      <w:pPr>
-        <w:pStyle w:val="References"/>
-        <w:rPr>
-          <w:lang w:val="en-US"/>
-        </w:rPr>
-      </w:pPr>
-      <w:r>
-        <w:rPr>
-          <w:lang w:val="en-US"/>
-        </w:rPr>
-        <w:t xml:space="preserve">Programming Language Statistics. </w:t>
-      </w:r>
-      <w:proofErr w:type="spellStart"/>
-      <w:r>
-        <w:rPr>
-          <w:lang w:val="en-US"/>
-        </w:rPr>
-        <w:t>ITJobsWatch</w:t>
-      </w:r>
-      <w:proofErr w:type="spellEnd"/>
-      <w:r>
-        <w:rPr>
-          <w:lang w:val="en-US"/>
-        </w:rPr>
-        <w:t>. Retrieved 202</w:t>
-      </w:r>
-      <w:r>
-        <w:rPr>
-          <w:lang w:val="en-US"/>
-        </w:rPr>
-        <w:t>4</w:t>
-      </w:r>
-      <w:r>
-        <w:rPr>
-          <w:lang w:val="en-US"/>
-        </w:rPr>
-        <w:t xml:space="preserve">-05-10. </w:t>
-      </w:r>
-      <w:r>
-        <w:rPr>
-          <w:lang w:val="en-US"/>
-        </w:rPr>
-        <w:t>https://www.itjobswatch.co.uk/IT-Job-Market/UK/Programming-Languages</w:t>
-      </w:r>
-    </w:p>
-    <w:p>
-      <w:pPr>
-        <w:pStyle w:val="References"/>
-        <w:rPr>
-          <w:lang w:val="en-US"/>
-        </w:rPr>
-      </w:pPr>
-    </w:p>
-    <w:p>
-      <w:pPr>
-        <w:pStyle w:val="References"/>
-        <w:rPr>
-          <w:lang w:val="en-US"/>
-        </w:rPr>
-      </w:pPr>
-      <w:r>
-        <w:rPr>
-          <w:lang w:val="en-US"/>
-        </w:rPr>
-        <w:lastRenderedPageBreak/>
-        <w:t xml:space="preserve">VB6 IDE </w:t>
-      </w:r>
-      <w:proofErr w:type="spellStart"/>
-      <w:r>
-        <w:rPr>
-          <w:lang w:val="en-US"/>
-        </w:rPr>
-        <w:t>AddIns</w:t>
-      </w:r>
-      <w:proofErr w:type="spellEnd"/>
-      <w:r>
-        <w:rPr>
-          <w:lang w:val="en-US"/>
-        </w:rPr>
-        <w:t xml:space="preserve"> - What's </w:t>
-      </w:r>
-      <w:proofErr w:type="gramStart"/>
-      <w:r>
-        <w:rPr>
-          <w:lang w:val="en-US"/>
-        </w:rPr>
-        <w:t>essential?</w:t>
-      </w:r>
-      <w:r>
-        <w:rPr>
-          <w:lang w:val="en-US"/>
-        </w:rPr>
-        <w:t>.</w:t>
-      </w:r>
-      <w:proofErr w:type="gramEnd"/>
-      <w:r>
-        <w:rPr>
-          <w:lang w:val="en-US"/>
-        </w:rPr>
-        <w:t xml:space="preserve"> </w:t>
-      </w:r>
-      <w:proofErr w:type="spellStart"/>
-      <w:r>
-        <w:rPr>
-          <w:lang w:val="en-US"/>
-        </w:rPr>
-        <w:t>VBForums</w:t>
-      </w:r>
-      <w:proofErr w:type="spellEnd"/>
-      <w:r>
-        <w:rPr>
-          <w:lang w:val="en-US"/>
-        </w:rPr>
-        <w:t>. Retrieved 202</w:t>
-      </w:r>
-      <w:r>
-        <w:rPr>
-          <w:lang w:val="en-US"/>
-        </w:rPr>
-        <w:t>4</w:t>
-      </w:r>
-      <w:r>
-        <w:rPr>
-          <w:lang w:val="en-US"/>
-        </w:rPr>
         <w:t xml:space="preserve">-05-12. </w:t>
       </w:r>
-      <w:hyperlink r:id="rId32" w:history="1">
+      <w:hyperlink r:id="rId33" w:history="1">
         <w:r>
           <w:rPr>
             <w:rStyle w:val="Hyperlinkki"/>
@@ -17638,48 +17544,92 @@
           <w:lang w:val="en-US"/>
         </w:rPr>
       </w:pPr>
-      <w:proofErr w:type="spellStart"/>
       <w:r>
         <w:rPr>
           <w:lang w:val="en-US"/>
         </w:rPr>
-        <w:t>Audacia</w:t>
-      </w:r>
-      <w:proofErr w:type="spellEnd"/>
+        <w:t xml:space="preserve">Audacia. </w:t>
+      </w:r>
       <w:r>
         <w:rPr>
           <w:lang w:val="en-US"/>
         </w:rPr>
-        <w:t xml:space="preserve">. </w:t>
+        <w:t xml:space="preserve">2019. </w:t>
       </w:r>
       <w:r>
         <w:rPr>
           <w:lang w:val="en-US"/>
         </w:rPr>
-        <w:t xml:space="preserve">2019. </w:t>
+        <w:t>The cost of legacy IT</w:t>
       </w:r>
       <w:r>
         <w:rPr>
           <w:lang w:val="en-US"/>
         </w:rPr>
-        <w:t>The cost of legacy IT</w:t>
+        <w:t>. Medium</w:t>
       </w:r>
       <w:r>
         <w:rPr>
           <w:lang w:val="en-US"/>
         </w:rPr>
-        <w:t>. Medium</w:t>
+        <w:t>. Retrieved 202</w:t>
       </w:r>
       <w:r>
         <w:rPr>
           <w:lang w:val="en-US"/>
         </w:rPr>
-        <w:t>. Retrieved 202</w:t>
+        <w:t>4</w:t>
       </w:r>
       <w:r>
         <w:rPr>
           <w:lang w:val="en-US"/>
         </w:rPr>
+        <w:t xml:space="preserve">-05-12. </w:t>
+      </w:r>
+      <w:r>
+        <w:rPr>
+          <w:lang w:val="en-US"/>
+        </w:rPr>
+        <w:t>https://medium.com/@audaciatech/the-cost-of-legacy-it-1c1fa6217e59</w:t>
+      </w:r>
+    </w:p>
+    <w:p>
+      <w:pPr>
+        <w:pStyle w:val="References"/>
+        <w:rPr>
+          <w:lang w:val="en-US"/>
+        </w:rPr>
+      </w:pPr>
+    </w:p>
+    <w:p>
+      <w:pPr>
+        <w:pStyle w:val="References"/>
+        <w:rPr>
+          <w:lang w:val="en-US"/>
+        </w:rPr>
+      </w:pPr>
+      <w:r>
+        <w:rPr>
+          <w:lang w:val="sv-FI"/>
+        </w:rPr>
+        <w:t xml:space="preserve">Schuts MTW, Aarssen RTA, Tielemans PM, Vinju JJ. </w:t>
+      </w:r>
+      <w:r>
+        <w:rPr>
+          <w:lang w:val="en-US"/>
+        </w:rPr>
+        <w:t xml:space="preserve">Large-scale semi-automatedmigration of legacy C/C++test code.Softw Pract Exper. </w:t>
+      </w:r>
+      <w:r>
+        <w:rPr>
+          <w:lang w:val="en-US"/>
+        </w:rPr>
+        <w:t>Retrieved: 202</w:t>
+      </w:r>
+      <w:r>
+        <w:rPr>
+          <w:lang w:val="en-US"/>
+        </w:rPr>
         <w:t>4</w:t>
       </w:r>
       <w:r>
@@ -17688,169 +17638,7 @@
         </w:rPr>
         <w:t xml:space="preserve">-05-12. </w:t>
       </w:r>
-      <w:r>
-        <w:rPr>
-          <w:lang w:val="en-US"/>
-        </w:rPr>
-        <w:t>https://medium.com/@audaciatech/the-cost-of-legacy-it-1c1fa6217e59</w:t>
-      </w:r>
-    </w:p>
-    <w:p>
-      <w:pPr>
-        <w:pStyle w:val="References"/>
-        <w:rPr>
-          <w:lang w:val="en-US"/>
-        </w:rPr>
-      </w:pPr>
-    </w:p>
-    <w:p>
-      <w:pPr>
-        <w:pStyle w:val="References"/>
-        <w:rPr>
-          <w:lang w:val="en-US"/>
-        </w:rPr>
-      </w:pPr>
-      <w:proofErr w:type="spellStart"/>
-      <w:r>
-        <w:rPr>
-          <w:lang w:val="sv-FI"/>
-        </w:rPr>
-        <w:t>Schuts</w:t>
-      </w:r>
-      <w:proofErr w:type="spellEnd"/>
-      <w:r>
-        <w:rPr>
-          <w:lang w:val="sv-FI"/>
-        </w:rPr>
-        <w:t xml:space="preserve"> MTW, </w:t>
-      </w:r>
-      <w:proofErr w:type="spellStart"/>
-      <w:r>
-        <w:rPr>
-          <w:lang w:val="sv-FI"/>
-        </w:rPr>
-        <w:t>Aarssen</w:t>
-      </w:r>
-      <w:proofErr w:type="spellEnd"/>
-      <w:r>
-        <w:rPr>
-          <w:lang w:val="sv-FI"/>
-        </w:rPr>
-        <w:t xml:space="preserve"> RTA, </w:t>
-      </w:r>
-      <w:proofErr w:type="spellStart"/>
-      <w:r>
-        <w:rPr>
-          <w:lang w:val="sv-FI"/>
-        </w:rPr>
-        <w:t>Tielemans</w:t>
-      </w:r>
-      <w:proofErr w:type="spellEnd"/>
-      <w:r>
-        <w:rPr>
-          <w:lang w:val="sv-FI"/>
-        </w:rPr>
-        <w:t xml:space="preserve"> PM, </w:t>
-      </w:r>
-      <w:proofErr w:type="spellStart"/>
-      <w:r>
-        <w:rPr>
-          <w:lang w:val="sv-FI"/>
-        </w:rPr>
-        <w:t>Vinju</w:t>
-      </w:r>
-      <w:proofErr w:type="spellEnd"/>
-      <w:r>
-        <w:rPr>
-          <w:lang w:val="sv-FI"/>
-        </w:rPr>
-        <w:t xml:space="preserve"> JJ. </w:t>
-      </w:r>
-      <w:r>
-        <w:rPr>
-          <w:lang w:val="en-US"/>
-        </w:rPr>
-        <w:t>Large-scale semi-</w:t>
-      </w:r>
-      <w:proofErr w:type="spellStart"/>
-      <w:proofErr w:type="gramStart"/>
-      <w:r>
-        <w:rPr>
-          <w:lang w:val="en-US"/>
-        </w:rPr>
-        <w:t>automatedmigration</w:t>
-      </w:r>
-      <w:proofErr w:type="spellEnd"/>
-      <w:proofErr w:type="gramEnd"/>
-      <w:r>
-        <w:rPr>
-          <w:lang w:val="en-US"/>
-        </w:rPr>
-        <w:t xml:space="preserve"> of legacy C/C++test </w:t>
-      </w:r>
-      <w:proofErr w:type="spellStart"/>
-      <w:proofErr w:type="gramStart"/>
-      <w:r>
-        <w:rPr>
-          <w:lang w:val="en-US"/>
-        </w:rPr>
-        <w:t>code.Softw</w:t>
-      </w:r>
-      <w:proofErr w:type="spellEnd"/>
-      <w:proofErr w:type="gramEnd"/>
-      <w:r>
-        <w:rPr>
-          <w:lang w:val="en-US"/>
-        </w:rPr>
-        <w:t xml:space="preserve"> </w:t>
-      </w:r>
-      <w:proofErr w:type="spellStart"/>
-      <w:r>
-        <w:rPr>
-          <w:lang w:val="en-US"/>
-        </w:rPr>
-        <w:t>Pract</w:t>
-      </w:r>
-      <w:proofErr w:type="spellEnd"/>
-      <w:r>
-        <w:rPr>
-          <w:lang w:val="en-US"/>
-        </w:rPr>
-        <w:t xml:space="preserve"> </w:t>
-      </w:r>
-      <w:proofErr w:type="spellStart"/>
-      <w:r>
-        <w:rPr>
-          <w:lang w:val="en-US"/>
-        </w:rPr>
-        <w:t>Exper</w:t>
-      </w:r>
-      <w:proofErr w:type="spellEnd"/>
-      <w:r>
-        <w:rPr>
-          <w:lang w:val="en-US"/>
-        </w:rPr>
-        <w:t xml:space="preserve">. </w:t>
-      </w:r>
-      <w:r>
-        <w:rPr>
-          <w:lang w:val="en-US"/>
-        </w:rPr>
-        <w:t>Retrieved: 202</w:t>
-      </w:r>
-      <w:r>
-        <w:rPr>
-          <w:lang w:val="en-US"/>
-        </w:rPr>
-        <w:t>4</w:t>
-      </w:r>
-      <w:r>
-        <w:rPr>
-          <w:lang w:val="en-US"/>
-        </w:rPr>
-        <w:t xml:space="preserve">-05-12. </w:t>
-      </w:r>
-      <w:hyperlink r:id="rId33" w:history="1">
+      <w:hyperlink r:id="rId34" w:history="1">
         <w:r>
           <w:rPr>
             <w:rStyle w:val="Hyperlinkki"/>
@@ -17984,7 +17772,7 @@
         </w:rPr>
         <w:t xml:space="preserve">-05-13. </w:t>
       </w:r>
-      <w:hyperlink r:id="rId34" w:history="1">
+      <w:hyperlink r:id="rId35" w:history="1">
         <w:r>
           <w:rPr>
             <w:rStyle w:val="Hyperlinkki"/>
@@ -18028,7 +17816,7 @@
         </w:rPr>
         <w:t xml:space="preserve">. Retrieved 25.5.2024. </w:t>
       </w:r>
-      <w:hyperlink r:id="rId35" w:history="1">
+      <w:hyperlink r:id="rId36" w:history="1">
         <w:r>
           <w:rPr>
             <w:rStyle w:val="Hyperlinkki"/>
@@ -18224,7 +18012,7 @@
       <w:r>
         <w:t xml:space="preserve">Microsoft. Strangler Fig pattern. Retrieved 30.9.2024. </w:t>
       </w:r>
-      <w:hyperlink r:id="rId36" w:history="1">
+      <w:hyperlink r:id="rId37" w:history="1">
         <w:r>
           <w:rPr>
             <w:rStyle w:val="Hyperlinkki"/>
@@ -18248,7 +18036,7 @@
       <w:r>
         <w:t xml:space="preserve">Cartwright I, Horn R, Lewis J. Transitional architecture. 28.3.2022. Retrieved 30.9.2024. </w:t>
       </w:r>
-      <w:hyperlink r:id="rId37" w:history="1">
+      <w:hyperlink r:id="rId38" w:history="1">
         <w:r>
           <w:rPr>
             <w:rStyle w:val="Hyperlinkki"/>
@@ -18287,13 +18075,8 @@
         <w:pStyle w:val="References"/>
         <w:ind w:left="0" w:firstLine="0"/>
       </w:pPr>
-      <w:proofErr w:type="spellStart"/>
-      <w:r>
-        <w:t>Codeacademy</w:t>
-      </w:r>
-      <w:proofErr w:type="spellEnd"/>
-      <w:r>
-        <w:t>.</w:t>
+      <w:r>
+        <w:t>Codeacademy.</w:t>
       </w:r>
       <w:r>
         <w:t xml:space="preserve"> What is REST?.</w:t>
@@ -18320,15 +18103,7 @@
         <w:t xml:space="preserve">Kong. </w:t>
       </w:r>
       <w:r>
-        <w:t xml:space="preserve">What is </w:t>
-      </w:r>
-      <w:proofErr w:type="spellStart"/>
-      <w:r>
-        <w:t>GraphQL</w:t>
-      </w:r>
-      <w:proofErr w:type="spellEnd"/>
-      <w:r>
-        <w:t>?</w:t>
+        <w:t>What is GraphQL?</w:t>
       </w:r>
       <w:r>
         <w:t xml:space="preserve"> 1.3.2023. Retrieved 12.10.2024.  </w:t>
@@ -18348,19 +18123,17 @@
         <w:pStyle w:val="References"/>
         <w:ind w:left="0" w:firstLine="0"/>
         <w:sectPr>
-          <w:headerReference w:type="default" r:id="rId38"/>
-          <w:footerReference w:type="default" r:id="rId39"/>
+          <w:headerReference w:type="default" r:id="rId39"/>
+          <w:footerReference w:type="default" r:id="rId40"/>
           <w:pgSz w:w="11906" w:h="16838"/>
           <w:pgMar w:top="1701" w:right="1701" w:bottom="1701" w:left="2268" w:header="1134" w:footer="709" w:gutter="0"/>
           <w:cols w:space="708"/>
           <w:docGrid w:linePitch="360"/>
         </w:sectPr>
       </w:pPr>
-      <w:proofErr w:type="spellStart"/>
       <w:r>
         <w:t>Ghinaiya</w:t>
       </w:r>
-      <w:proofErr w:type="spellEnd"/>
       <w:r>
         <w:t>, S</w:t>
       </w:r>
@@ -18370,13 +18143,8 @@
       <w:r>
         <w:t xml:space="preserve"> 19.6.2024. </w:t>
       </w:r>
-      <w:proofErr w:type="spellStart"/>
-      <w:r>
-        <w:t>Testgrid</w:t>
-      </w:r>
-      <w:proofErr w:type="spellEnd"/>
-      <w:r>
-        <w:t xml:space="preserve">. </w:t>
+      <w:r>
+        <w:t xml:space="preserve">Testgrid. </w:t>
       </w:r>
       <w:r>
         <w:t>Retr</w:t>
@@ -18500,21 +18268,7 @@
         <w:rPr>
           <w:lang w:val="en-US"/>
         </w:rPr>
-        <w:t xml:space="preserve">You can enclose as </w:t>
-      </w:r>
-      <w:proofErr w:type="gramStart"/>
-      <w:r>
-        <w:rPr>
-          <w:lang w:val="en-US"/>
-        </w:rPr>
-        <w:t>appendices</w:t>
-      </w:r>
-      <w:proofErr w:type="gramEnd"/>
-      <w:r>
-        <w:rPr>
-          <w:lang w:val="en-US"/>
-        </w:rPr>
-        <w:t xml:space="preserve"> for example a questionnaire used in the study or other material that is related to the study. </w:t>
+        <w:t xml:space="preserve">You can enclose as appendices for example a questionnaire used in the study or other material that is related to the study. </w:t>
       </w:r>
     </w:p>
     <w:p>
@@ -18616,8 +18370,8 @@
       </w:pPr>
     </w:p>
     <w:sectPr>
-      <w:headerReference w:type="default" r:id="rId40"/>
-      <w:footerReference w:type="default" r:id="rId41"/>
+      <w:headerReference w:type="default" r:id="rId41"/>
+      <w:footerReference w:type="default" r:id="rId42"/>
       <w:pgSz w:w="11906" w:h="16838" w:code="9"/>
       <w:pgMar w:top="1701" w:right="1701" w:bottom="1701" w:left="2268" w:header="1134" w:footer="709" w:gutter="0"/>
       <w:cols w:space="708"/>
@@ -19382,6 +19136,95 @@
     </w:lvl>
   </w:abstractNum>
   <w:abstractNum w:abstractNumId="7" w15:restartNumberingAfterBreak="0">
+    <w:nsid w:val="1AA14DA1"/>
+    <w:multiLevelType w:val="hybridMultilevel"/>
+    <w:tmpl w:val="CFA4786E"/>
+    <w:lvl w:ilvl="0" w:tplc="040B000F">
+      <w:start w:val="1"/>
+      <w:numFmt w:val="decimal"/>
+      <w:lvlText w:val="%1."/>
+      <w:lvlJc w:val="left"/>
+      <w:pPr>
+        <w:ind w:left="720" w:hanging="360"/>
+      </w:pPr>
+      <w:rPr>
+        <w:rFonts w:hint="default"/>
+      </w:rPr>
+    </w:lvl>
+    <w:lvl w:ilvl="1" w:tplc="040B0019" w:tentative="1">
+      <w:start w:val="1"/>
+      <w:numFmt w:val="lowerLetter"/>
+      <w:lvlText w:val="%2."/>
+      <w:lvlJc w:val="left"/>
+      <w:pPr>
+        <w:ind w:left="1440" w:hanging="360"/>
+      </w:pPr>
+    </w:lvl>
+    <w:lvl w:ilvl="2" w:tplc="040B001B" w:tentative="1">
+      <w:start w:val="1"/>
+      <w:numFmt w:val="lowerRoman"/>
+      <w:lvlText w:val="%3."/>
+      <w:lvlJc w:val="right"/>
+      <w:pPr>
+        <w:ind w:left="2160" w:hanging="180"/>
+      </w:pPr>
+    </w:lvl>
+    <w:lvl w:ilvl="3" w:tplc="040B000F" w:tentative="1">
+      <w:start w:val="1"/>
+      <w:numFmt w:val="decimal"/>
+      <w:lvlText w:val="%4."/>
+      <w:lvlJc w:val="left"/>
+      <w:pPr>
+        <w:ind w:left="2880" w:hanging="360"/>
+      </w:pPr>
+    </w:lvl>
+    <w:lvl w:ilvl="4" w:tplc="040B0019" w:tentative="1">
+      <w:start w:val="1"/>
+      <w:numFmt w:val="lowerLetter"/>
+      <w:lvlText w:val="%5."/>
+      <w:lvlJc w:val="left"/>
+      <w:pPr>
+        <w:ind w:left="3600" w:hanging="360"/>
+      </w:pPr>
+    </w:lvl>
+    <w:lvl w:ilvl="5" w:tplc="040B001B" w:tentative="1">
+      <w:start w:val="1"/>
+      <w:numFmt w:val="lowerRoman"/>
+      <w:lvlText w:val="%6."/>
+      <w:lvlJc w:val="right"/>
+      <w:pPr>
+        <w:ind w:left="4320" w:hanging="180"/>
+      </w:pPr>
+    </w:lvl>
+    <w:lvl w:ilvl="6" w:tplc="040B000F" w:tentative="1">
+      <w:start w:val="1"/>
+      <w:numFmt w:val="decimal"/>
+      <w:lvlText w:val="%7."/>
+      <w:lvlJc w:val="left"/>
+      <w:pPr>
+        <w:ind w:left="5040" w:hanging="360"/>
+      </w:pPr>
+    </w:lvl>
+    <w:lvl w:ilvl="7" w:tplc="040B0019" w:tentative="1">
+      <w:start w:val="1"/>
+      <w:numFmt w:val="lowerLetter"/>
+      <w:lvlText w:val="%8."/>
+      <w:lvlJc w:val="left"/>
+      <w:pPr>
+        <w:ind w:left="5760" w:hanging="360"/>
+      </w:pPr>
+    </w:lvl>
+    <w:lvl w:ilvl="8" w:tplc="040B001B" w:tentative="1">
+      <w:start w:val="1"/>
+      <w:numFmt w:val="lowerRoman"/>
+      <w:lvlText w:val="%9."/>
+      <w:lvlJc w:val="right"/>
+      <w:pPr>
+        <w:ind w:left="6480" w:hanging="180"/>
+      </w:pPr>
+    </w:lvl>
+  </w:abstractNum>
+  <w:abstractNum w:abstractNumId="8" w15:restartNumberingAfterBreak="0">
     <w:nsid w:val="1C732C67"/>
     <w:multiLevelType w:val="hybridMultilevel"/>
     <w:tmpl w:val="1CB0E7FE"/>
@@ -19494,7 +19337,7 @@
       </w:rPr>
     </w:lvl>
   </w:abstractNum>
-  <w:abstractNum w:abstractNumId="8" w15:restartNumberingAfterBreak="0">
+  <w:abstractNum w:abstractNumId="9" w15:restartNumberingAfterBreak="0">
     <w:nsid w:val="1E001090"/>
     <w:multiLevelType w:val="hybridMultilevel"/>
     <w:tmpl w:val="3DA8C41A"/>
@@ -19607,7 +19450,7 @@
       </w:rPr>
     </w:lvl>
   </w:abstractNum>
-  <w:abstractNum w:abstractNumId="9" w15:restartNumberingAfterBreak="0">
+  <w:abstractNum w:abstractNumId="10" w15:restartNumberingAfterBreak="0">
     <w:nsid w:val="261A68FB"/>
     <w:multiLevelType w:val="hybridMultilevel"/>
     <w:tmpl w:val="7BE46368"/>
@@ -19720,7 +19563,7 @@
       </w:rPr>
     </w:lvl>
   </w:abstractNum>
-  <w:abstractNum w:abstractNumId="10" w15:restartNumberingAfterBreak="0">
+  <w:abstractNum w:abstractNumId="11" w15:restartNumberingAfterBreak="0">
     <w:nsid w:val="4C8C5ED3"/>
     <w:multiLevelType w:val="hybridMultilevel"/>
     <w:tmpl w:val="16BC88FE"/>
@@ -19833,7 +19676,7 @@
       </w:rPr>
     </w:lvl>
   </w:abstractNum>
-  <w:abstractNum w:abstractNumId="11" w15:restartNumberingAfterBreak="0">
+  <w:abstractNum w:abstractNumId="12" w15:restartNumberingAfterBreak="0">
     <w:nsid w:val="55F860FE"/>
     <w:multiLevelType w:val="multilevel"/>
     <w:tmpl w:val="5A52524C"/>
@@ -19971,7 +19814,7 @@
       </w:rPr>
     </w:lvl>
   </w:abstractNum>
-  <w:abstractNum w:abstractNumId="12" w15:restartNumberingAfterBreak="0">
+  <w:abstractNum w:abstractNumId="13" w15:restartNumberingAfterBreak="0">
     <w:nsid w:val="5A9673E0"/>
     <w:multiLevelType w:val="hybridMultilevel"/>
     <w:tmpl w:val="F842C886"/>
@@ -20060,7 +19903,7 @@
       </w:pPr>
     </w:lvl>
   </w:abstractNum>
-  <w:abstractNum w:abstractNumId="13" w15:restartNumberingAfterBreak="0">
+  <w:abstractNum w:abstractNumId="14" w15:restartNumberingAfterBreak="0">
     <w:nsid w:val="6D6637E7"/>
     <w:multiLevelType w:val="hybridMultilevel"/>
     <w:tmpl w:val="C76CFFA0"/>
@@ -20174,7 +20017,7 @@
     </w:lvl>
   </w:abstractNum>
   <w:num w:numId="1" w16cid:durableId="911114165">
-    <w:abstractNumId w:val="11"/>
+    <w:abstractNumId w:val="12"/>
   </w:num>
   <w:num w:numId="2" w16cid:durableId="1546671988">
     <w:abstractNumId w:val="3"/>
@@ -20183,31 +20026,31 @@
     <w:abstractNumId w:val="2"/>
   </w:num>
   <w:num w:numId="4" w16cid:durableId="1096442699">
-    <w:abstractNumId w:val="13"/>
+    <w:abstractNumId w:val="14"/>
   </w:num>
   <w:num w:numId="5" w16cid:durableId="763379290">
     <w:abstractNumId w:val="5"/>
   </w:num>
   <w:num w:numId="6" w16cid:durableId="1888298038">
-    <w:abstractNumId w:val="8"/>
+    <w:abstractNumId w:val="9"/>
   </w:num>
   <w:num w:numId="7" w16cid:durableId="131365588">
     <w:abstractNumId w:val="6"/>
   </w:num>
   <w:num w:numId="8" w16cid:durableId="1128011174">
-    <w:abstractNumId w:val="7"/>
+    <w:abstractNumId w:val="8"/>
   </w:num>
   <w:num w:numId="9" w16cid:durableId="266695899">
+    <w:abstractNumId w:val="11"/>
+  </w:num>
+  <w:num w:numId="10" w16cid:durableId="859054199">
     <w:abstractNumId w:val="10"/>
   </w:num>
-  <w:num w:numId="10" w16cid:durableId="859054199">
-    <w:abstractNumId w:val="9"/>
-  </w:num>
   <w:num w:numId="11" w16cid:durableId="1399667341">
-    <w:abstractNumId w:val="11"/>
+    <w:abstractNumId w:val="12"/>
   </w:num>
   <w:num w:numId="12" w16cid:durableId="1933736203">
-    <w:abstractNumId w:val="12"/>
+    <w:abstractNumId w:val="13"/>
   </w:num>
   <w:num w:numId="13" w16cid:durableId="558789012">
     <w:abstractNumId w:val="1"/>
@@ -20217,6 +20060,9 @@
   </w:num>
   <w:num w:numId="15" w16cid:durableId="1837303790">
     <w:abstractNumId w:val="0"/>
+  </w:num>
+  <w:num w:numId="16" w16cid:durableId="976644202">
+    <w:abstractNumId w:val="7"/>
   </w:num>
   <w:numIdMacAtCleanup w:val="10"/>
 </w:numbering>
@@ -21981,6 +21827,7 @@
   </w:compat>
   <w:rsids>
     <w:rsidRoot w:val="00F674A5"/>
+    <w:rsid w:val="0002327C"/>
     <w:rsid w:val="000316D5"/>
     <w:rsid w:val="000776C2"/>
     <w:rsid w:val="000A3D6D"/>
@@ -22004,7 +21851,6 @@
     <w:rsid w:val="006411BC"/>
     <w:rsid w:val="006E1559"/>
     <w:rsid w:val="00720306"/>
-    <w:rsid w:val="0072186B"/>
     <w:rsid w:val="00776CAB"/>
     <w:rsid w:val="00793899"/>
     <w:rsid w:val="0087096C"/>

</xml_diff>

<commit_message>
Rayko responds -> Tero goes WORK WORK
</commit_message>
<xml_diff>
--- a/Oppari/ThesisTeroAlaHulkko.docx
+++ b/Oppari/ThesisTeroAlaHulkko.docx
@@ -2,6 +2,12 @@
 <file path=word/document.xml><?xml version="1.0" encoding="utf-8"?>
 <w:document xmlns:wpc="http://schemas.microsoft.com/office/word/2010/wordprocessingCanvas" xmlns:cx="http://schemas.microsoft.com/office/drawing/2014/chartex" xmlns:cx1="http://schemas.microsoft.com/office/drawing/2015/9/8/chartex" xmlns:cx2="http://schemas.microsoft.com/office/drawing/2015/10/21/chartex" xmlns:cx3="http://schemas.microsoft.com/office/drawing/2016/5/9/chartex" xmlns:cx4="http://schemas.microsoft.com/office/drawing/2016/5/10/chartex" xmlns:cx5="http://schemas.microsoft.com/office/drawing/2016/5/11/chartex" xmlns:cx6="http://schemas.microsoft.com/office/drawing/2016/5/12/chartex" xmlns:cx7="http://schemas.microsoft.com/office/drawing/2016/5/13/chartex" xmlns:cx8="http://schemas.microsoft.com/office/drawing/2016/5/14/chartex" xmlns:mc="http://schemas.openxmlformats.org/markup-compatibility/2006" xmlns:aink="http://schemas.microsoft.com/office/drawing/2016/ink" xmlns:am3d="http://schemas.microsoft.com/office/drawing/2017/model3d" xmlns:o="urn:schemas-microsoft-com:office:office" xmlns:oel="http://schemas.microsoft.com/office/2019/extlst" xmlns:r="http://schemas.openxmlformats.org/officeDocument/2006/relationships" xmlns:m="http://schemas.openxmlformats.org/officeDocument/2006/math" xmlns:v="urn:schemas-microsoft-com:vml" xmlns:wp14="http://schemas.microsoft.com/office/word/2010/wordprocessingDrawing" xmlns:wp="http://schemas.openxmlformats.org/drawingml/2006/wordprocessingDrawing" xmlns:w10="urn:schemas-microsoft-com:office:word" xmlns:w="http://schemas.openxmlformats.org/wordprocessingml/2006/main" xmlns:w14="http://schemas.microsoft.com/office/word/2010/wordml" xmlns:w15="http://schemas.microsoft.com/office/word/2012/wordml" xmlns:w16cex="http://schemas.microsoft.com/office/word/2018/wordml/cex" xmlns:w16cid="http://schemas.microsoft.com/office/word/2016/wordml/cid" xmlns:w16="http://schemas.microsoft.com/office/word/2018/wordml" xmlns:w16du="http://schemas.microsoft.com/office/word/2023/wordml/word16du" xmlns:w16sdtdh="http://schemas.microsoft.com/office/word/2020/wordml/sdtdatahash" xmlns:w16sdtfl="http://schemas.microsoft.com/office/word/2024/wordml/sdtformatlock" xmlns:w16se="http://schemas.microsoft.com/office/word/2015/wordml/symex" xmlns:wpg="http://schemas.microsoft.com/office/word/2010/wordprocessingGroup" xmlns:wpi="http://schemas.microsoft.com/office/word/2010/wordprocessingInk" xmlns:wne="http://schemas.microsoft.com/office/word/2006/wordml" xmlns:wps="http://schemas.microsoft.com/office/word/2010/wordprocessingShape" mc:Ignorable="w14 w15 w16se w16cid w16 w16cex w16sdtdh w16sdtfl w16du wp14">
   <w:body>
+    <w:p>
+      <w:pPr>
+        <w:spacing w:after="0"/>
+        <w:jc w:val="center"/>
+      </w:pPr>
+    </w:p>
     <w:p>
       <w:pPr>
         <w:spacing w:after="0"/>
@@ -441,12 +447,21 @@
           <w:szCs w:val="28"/>
         </w:rPr>
       </w:pPr>
+      <w:proofErr w:type="spellStart"/>
       <w:r>
         <w:rPr>
           <w:rFonts w:ascii="Calibri" w:hAnsi="Calibri" w:cs="Calibri"/>
           <w:bCs/>
         </w:rPr>
-        <w:t>Cloud-Based Engineering</w:t>
+        <w:t>Cloud-Based</w:t>
+      </w:r>
+      <w:proofErr w:type="spellEnd"/>
+      <w:r>
+        <w:rPr>
+          <w:rFonts w:ascii="Calibri" w:hAnsi="Calibri" w:cs="Calibri"/>
+          <w:bCs/>
+        </w:rPr>
+        <w:t xml:space="preserve"> Engineering</w:t>
       </w:r>
       <w:r>
         <w:rPr>
@@ -512,13 +527,31 @@
           <w:lang w:val="en-GB"/>
         </w:rPr>
       </w:pPr>
+      <w:proofErr w:type="spellStart"/>
       <w:r>
         <w:rPr>
           <w:rFonts w:cstheme="minorHAnsi"/>
           <w:lang w:val="en-GB"/>
         </w:rPr>
-        <w:t>Opinnäytetyön nimi</w:t>
-      </w:r>
+        <w:t>Opinnäytetyön</w:t>
+      </w:r>
+      <w:proofErr w:type="spellEnd"/>
+      <w:r>
+        <w:rPr>
+          <w:rFonts w:cstheme="minorHAnsi"/>
+          <w:lang w:val="en-GB"/>
+        </w:rPr>
+        <w:t xml:space="preserve"> </w:t>
+      </w:r>
+      <w:proofErr w:type="spellStart"/>
+      <w:r>
+        <w:rPr>
+          <w:rFonts w:cstheme="minorHAnsi"/>
+          <w:lang w:val="en-GB"/>
+        </w:rPr>
+        <w:t>nimi</w:t>
+      </w:r>
+      <w:proofErr w:type="spellEnd"/>
       <w:r>
         <w:rPr>
           <w:rFonts w:cstheme="minorHAnsi"/>
@@ -702,8 +735,16 @@
         <w:rPr>
           <w:rFonts w:cstheme="minorHAnsi"/>
         </w:rPr>
-        <w:t>Rayko Toshev</w:t>
-      </w:r>
+        <w:t xml:space="preserve">Rayko </w:t>
+      </w:r>
+      <w:proofErr w:type="spellStart"/>
+      <w:r>
+        <w:rPr>
+          <w:rFonts w:cstheme="minorHAnsi"/>
+        </w:rPr>
+        <w:t>Toshev</w:t>
+      </w:r>
+      <w:proofErr w:type="spellEnd"/>
     </w:p>
     <w:p>
       <w:pPr>
@@ -1297,8 +1338,17 @@
           <w:rFonts w:cstheme="minorHAnsi"/>
           <w:lang w:val="en-US"/>
         </w:rPr>
-        <w:t>Rayko Toshev</w:t>
-      </w:r>
+        <w:t xml:space="preserve">Rayko </w:t>
+      </w:r>
+      <w:proofErr w:type="spellStart"/>
+      <w:r>
+        <w:rPr>
+          <w:rFonts w:cstheme="minorHAnsi"/>
+          <w:lang w:val="en-US"/>
+        </w:rPr>
+        <w:t>Toshev</w:t>
+      </w:r>
+      <w:proofErr w:type="spellEnd"/>
     </w:p>
     <w:p>
       <w:pPr>
@@ -7830,7 +7880,7 @@
       <w:r>
         <w:fldChar w:fldCharType="separate"/>
       </w:r>
-      <w:hyperlink w:anchor="_Toc181645446" w:history="1">
+      <w:hyperlink w:anchor="_Toc190822604" w:history="1">
         <w:r>
           <w:rPr>
             <w:rStyle w:val="Hyperlinkki"/>
@@ -7888,7 +7938,7 @@
             <w:noProof/>
             <w:webHidden/>
           </w:rPr>
-          <w:instrText xml:space="preserve"> PAGEREF _Toc181645446 \h </w:instrText>
+          <w:instrText xml:space="preserve"> PAGEREF _Toc190822604 \h </w:instrText>
         </w:r>
         <w:r>
           <w:rPr>
@@ -7933,7 +7983,7 @@
           <w14:ligatures w14:val="standardContextual"/>
         </w:rPr>
       </w:pPr>
-      <w:hyperlink w:anchor="_Toc181645447" w:history="1">
+      <w:hyperlink w:anchor="_Toc190822605" w:history="1">
         <w:r>
           <w:rPr>
             <w:rStyle w:val="Hyperlinkki"/>
@@ -7971,7 +8021,7 @@
             <w:noProof/>
             <w:webHidden/>
           </w:rPr>
-          <w:instrText xml:space="preserve"> PAGEREF _Toc181645447 \h </w:instrText>
+          <w:instrText xml:space="preserve"> PAGEREF _Toc190822605 \h </w:instrText>
         </w:r>
         <w:r>
           <w:rPr>
@@ -8016,7 +8066,7 @@
           <w14:ligatures w14:val="standardContextual"/>
         </w:rPr>
       </w:pPr>
-      <w:hyperlink w:anchor="_Toc181645448" w:history="1">
+      <w:hyperlink w:anchor="_Toc190822606" w:history="1">
         <w:r>
           <w:rPr>
             <w:rStyle w:val="Hyperlinkki"/>
@@ -8054,7 +8104,7 @@
             <w:noProof/>
             <w:webHidden/>
           </w:rPr>
-          <w:instrText xml:space="preserve"> PAGEREF _Toc181645448 \h </w:instrText>
+          <w:instrText xml:space="preserve"> PAGEREF _Toc190822606 \h </w:instrText>
         </w:r>
         <w:r>
           <w:rPr>
@@ -8099,7 +8149,7 @@
           <w14:ligatures w14:val="standardContextual"/>
         </w:rPr>
       </w:pPr>
-      <w:hyperlink w:anchor="_Toc181645449" w:history="1">
+      <w:hyperlink w:anchor="_Toc190822607" w:history="1">
         <w:r>
           <w:rPr>
             <w:rStyle w:val="Hyperlinkki"/>
@@ -8137,7 +8187,7 @@
             <w:noProof/>
             <w:webHidden/>
           </w:rPr>
-          <w:instrText xml:space="preserve"> PAGEREF _Toc181645449 \h </w:instrText>
+          <w:instrText xml:space="preserve"> PAGEREF _Toc190822607 \h </w:instrText>
         </w:r>
         <w:r>
           <w:rPr>
@@ -8158,6 +8208,79 @@
             <w:webHidden/>
           </w:rPr>
           <w:t>44</w:t>
+        </w:r>
+        <w:r>
+          <w:rPr>
+            <w:noProof/>
+            <w:webHidden/>
+          </w:rPr>
+          <w:fldChar w:fldCharType="end"/>
+        </w:r>
+      </w:hyperlink>
+    </w:p>
+    <w:p>
+      <w:pPr>
+        <w:pStyle w:val="Kuvaotsikkoluettelo"/>
+        <w:tabs>
+          <w:tab w:val="right" w:leader="dot" w:pos="7928"/>
+        </w:tabs>
+        <w:rPr>
+          <w:rFonts w:eastAsiaTheme="minorEastAsia" w:cstheme="minorBidi"/>
+          <w:noProof/>
+          <w:kern w:val="2"/>
+          <w:lang w:eastAsia="fi-FI"/>
+          <w14:ligatures w14:val="standardContextual"/>
+        </w:rPr>
+      </w:pPr>
+      <w:hyperlink w:anchor="_Toc190822608" w:history="1">
+        <w:r>
+          <w:rPr>
+            <w:rStyle w:val="Hyperlinkki"/>
+            <w:noProof/>
+            <w:lang w:val="en-GB"/>
+          </w:rPr>
+          <w:t>Code Snippet 5 Defining POST request</w:t>
+        </w:r>
+        <w:r>
+          <w:rPr>
+            <w:noProof/>
+            <w:webHidden/>
+          </w:rPr>
+          <w:tab/>
+        </w:r>
+        <w:r>
+          <w:rPr>
+            <w:noProof/>
+            <w:webHidden/>
+          </w:rPr>
+          <w:fldChar w:fldCharType="begin"/>
+        </w:r>
+        <w:r>
+          <w:rPr>
+            <w:noProof/>
+            <w:webHidden/>
+          </w:rPr>
+          <w:instrText xml:space="preserve"> PAGEREF _Toc190822608 \h </w:instrText>
+        </w:r>
+        <w:r>
+          <w:rPr>
+            <w:noProof/>
+            <w:webHidden/>
+          </w:rPr>
+        </w:r>
+        <w:r>
+          <w:rPr>
+            <w:noProof/>
+            <w:webHidden/>
+          </w:rPr>
+          <w:fldChar w:fldCharType="separate"/>
+        </w:r>
+        <w:r>
+          <w:rPr>
+            <w:noProof/>
+            <w:webHidden/>
+          </w:rPr>
+          <w:t>49</w:t>
         </w:r>
         <w:r>
           <w:rPr>
@@ -8491,7 +8614,21 @@
         <w:rPr>
           <w:lang w:val="en-GB"/>
         </w:rPr>
-        <w:t xml:space="preserve">One of Winpos’s strengths has been the ability to extend the software to serve new clientele. </w:t>
+        <w:t xml:space="preserve">One of </w:t>
+      </w:r>
+      <w:proofErr w:type="spellStart"/>
+      <w:r>
+        <w:rPr>
+          <w:lang w:val="en-GB"/>
+        </w:rPr>
+        <w:t>Winpos’s</w:t>
+      </w:r>
+      <w:proofErr w:type="spellEnd"/>
+      <w:r>
+        <w:rPr>
+          <w:lang w:val="en-GB"/>
+        </w:rPr>
+        <w:t xml:space="preserve"> strengths has been the ability to extend the software to serve new clientele. </w:t>
       </w:r>
     </w:p>
     <w:p>
@@ -9200,11 +9337,19 @@
         </w:rPr>
         <w:t xml:space="preserve"> may run into is the limited memory capacity of the 32-bit architecture. 32-bit applications can only reserve up to 4GB RAM. This can be a limiting factor and a liability if applications cannot handle the limited environment. (</w:t>
       </w:r>
-      <w:r>
-        <w:rPr>
-          <w:lang w:val="en-US"/>
-        </w:rPr>
-        <w:t>GeeksForGeeks, 5.2.2024)</w:t>
+      <w:proofErr w:type="spellStart"/>
+      <w:r>
+        <w:rPr>
+          <w:lang w:val="en-US"/>
+        </w:rPr>
+        <w:t>GeeksForGeeks</w:t>
+      </w:r>
+      <w:proofErr w:type="spellEnd"/>
+      <w:r>
+        <w:rPr>
+          <w:lang w:val="en-US"/>
+        </w:rPr>
+        <w:t>, 5.2.2024)</w:t>
       </w:r>
     </w:p>
     <w:p>
@@ -9233,7 +9378,35 @@
         <w:rPr>
           <w:lang w:val="en-US"/>
         </w:rPr>
-        <w:t xml:space="preserve">Several modern IDEs support direct integration with the version control system GIT. Since git was developed later than the end of support for VB6 IDE, they cannot be integrated directly. This is the case for several other modern third-party technologies as well. </w:t>
+        <w:t xml:space="preserve">Several modern IDEs support direct integration with the version control system GIT. Since </w:t>
+      </w:r>
+      <w:proofErr w:type="gramStart"/>
+      <w:r>
+        <w:rPr>
+          <w:lang w:val="en-US"/>
+        </w:rPr>
+        <w:t>git</w:t>
+      </w:r>
+      <w:proofErr w:type="gramEnd"/>
+      <w:r>
+        <w:rPr>
+          <w:lang w:val="en-US"/>
+        </w:rPr>
+        <w:t xml:space="preserve"> was developed later than the end of support for VB6 IDE, they cannot be integrated directly. This is the case </w:t>
+      </w:r>
+      <w:proofErr w:type="gramStart"/>
+      <w:r>
+        <w:rPr>
+          <w:lang w:val="en-US"/>
+        </w:rPr>
+        <w:t>for</w:t>
+      </w:r>
+      <w:proofErr w:type="gramEnd"/>
+      <w:r>
+        <w:rPr>
+          <w:lang w:val="en-US"/>
+        </w:rPr>
+        <w:t xml:space="preserve"> several other modern third-party technologies as well. </w:t>
       </w:r>
       <w:r>
         <w:rPr>
@@ -9382,11 +9555,19 @@
         </w:rPr>
         <w:t>(</w:t>
       </w:r>
-      <w:r>
-        <w:rPr>
-          <w:lang w:val="en-US"/>
-        </w:rPr>
-        <w:t>ITJobsWatch, 10.5.2024</w:t>
+      <w:proofErr w:type="spellStart"/>
+      <w:r>
+        <w:rPr>
+          <w:lang w:val="en-US"/>
+        </w:rPr>
+        <w:t>ITJobsWatch</w:t>
+      </w:r>
+      <w:proofErr w:type="spellEnd"/>
+      <w:r>
+        <w:rPr>
+          <w:lang w:val="en-US"/>
+        </w:rPr>
+        <w:t>, 10.5.2024</w:t>
       </w:r>
       <w:r>
         <w:rPr>
@@ -9417,7 +9598,21 @@
         <w:rPr>
           <w:lang w:val="en-GB"/>
         </w:rPr>
-        <w:t>Maintenance of legacy systems alone can account for 10-15% of a company's budget. These costs arise from cross-platform interfaces, ongoing management, and complex integrations among other things. (Audacia)</w:t>
+        <w:t>Maintenance of legacy systems alone can account for 10-15% of a company's budget. These costs arise from cross-platform interfaces, ongoing management, and complex integrations among other things. (</w:t>
+      </w:r>
+      <w:proofErr w:type="spellStart"/>
+      <w:r>
+        <w:rPr>
+          <w:lang w:val="en-GB"/>
+        </w:rPr>
+        <w:t>Audacia</w:t>
+      </w:r>
+      <w:proofErr w:type="spellEnd"/>
+      <w:r>
+        <w:rPr>
+          <w:lang w:val="en-GB"/>
+        </w:rPr>
+        <w:t>)</w:t>
       </w:r>
     </w:p>
     <w:p>
@@ -10055,7 +10250,21 @@
         <w:rPr>
           <w:lang w:val="en-GB"/>
         </w:rPr>
-        <w:t xml:space="preserve">Software architecture is designed with a purpose in mind, as such it is a reflection of its time. As time passes technology advances and adjustments need to be made to the codebase. Adding to an older codebase creates complexities that might not exist in a more recent codebase. Additionally, the outcomes may not be ideal for modern times. It can be justified to change the underlying architecture during a rewriting process. </w:t>
+        <w:t xml:space="preserve">Software architecture is designed with a purpose in mind, as such it </w:t>
+      </w:r>
+      <w:proofErr w:type="gramStart"/>
+      <w:r>
+        <w:rPr>
+          <w:lang w:val="en-GB"/>
+        </w:rPr>
+        <w:t>is a reflection of</w:t>
+      </w:r>
+      <w:proofErr w:type="gramEnd"/>
+      <w:r>
+        <w:rPr>
+          <w:lang w:val="en-GB"/>
+        </w:rPr>
+        <w:t xml:space="preserve"> its time. As time passes technology advances and adjustments need to be made to the codebase. Adding to an older codebase creates complexities that might not exist in a more recent codebase. Additionally, the outcomes may not be ideal for modern times. It can be justified to change the underlying architecture during a rewriting process. </w:t>
       </w:r>
     </w:p>
     <w:p>
@@ -10511,7 +10720,21 @@
         <w:rPr>
           <w:lang w:val="en-US"/>
         </w:rPr>
-        <w:t>The most important purpose of testing is to find bugs before they make it into a production environment.</w:t>
+        <w:t xml:space="preserve">The most important purpose of testing is to find bugs before they make </w:t>
+      </w:r>
+      <w:proofErr w:type="gramStart"/>
+      <w:r>
+        <w:rPr>
+          <w:lang w:val="en-US"/>
+        </w:rPr>
+        <w:t>it</w:t>
+      </w:r>
+      <w:proofErr w:type="gramEnd"/>
+      <w:r>
+        <w:rPr>
+          <w:lang w:val="en-US"/>
+        </w:rPr>
+        <w:t xml:space="preserve"> into a production environment.</w:t>
       </w:r>
       <w:r>
         <w:rPr>
@@ -10615,7 +10838,21 @@
         <w:rPr>
           <w:lang w:val="en-US"/>
         </w:rPr>
-        <w:t xml:space="preserve"> 1 and Figure 2 showcase unit testing in a simple way. The code tests another piece of code that adds items to sales basket. Figure 2 shows if the tests were successfully completed.</w:t>
+        <w:t xml:space="preserve"> 1 and Figure 2 showcase unit testing in a simple way. The code tests another piece of code that adds items to </w:t>
+      </w:r>
+      <w:proofErr w:type="gramStart"/>
+      <w:r>
+        <w:rPr>
+          <w:lang w:val="en-US"/>
+        </w:rPr>
+        <w:t>sales</w:t>
+      </w:r>
+      <w:proofErr w:type="gramEnd"/>
+      <w:r>
+        <w:rPr>
+          <w:lang w:val="en-US"/>
+        </w:rPr>
+        <w:t xml:space="preserve"> basket. Figure 2 shows if the tests were successfully completed.</w:t>
       </w:r>
       <w:r>
         <w:rPr>
@@ -10628,7 +10865,21 @@
           <w:lang w:val="en-US"/>
         </w:rPr>
         <w:lastRenderedPageBreak/>
-        <w:t>basket logic and gets the test passed, they should be confident that no logic was broken.</w:t>
+        <w:t xml:space="preserve">basket logic and gets the test passed, they should be confident that no logic </w:t>
+      </w:r>
+      <w:proofErr w:type="gramStart"/>
+      <w:r>
+        <w:rPr>
+          <w:lang w:val="en-US"/>
+        </w:rPr>
+        <w:t>was</w:t>
+      </w:r>
+      <w:proofErr w:type="gramEnd"/>
+      <w:r>
+        <w:rPr>
+          <w:lang w:val="en-US"/>
+        </w:rPr>
+        <w:t xml:space="preserve"> broken.</w:t>
       </w:r>
     </w:p>
     <w:p>
@@ -10685,7 +10936,7 @@
           <w:lang w:val="en-US"/>
         </w:rPr>
       </w:pPr>
-      <w:bookmarkStart w:id="26" w:name="_Toc181645446"/>
+      <w:bookmarkStart w:id="26" w:name="_Toc190822604"/>
       <w:r>
         <w:rPr>
           <w:b/>
@@ -10922,12 +11173,14 @@
         </w:rPr>
         <w:t xml:space="preserve">is the </w:t>
       </w:r>
+      <w:proofErr w:type="gramStart"/>
       <w:r>
         <w:rPr>
           <w:lang w:val="en-US"/>
         </w:rPr>
         <w:t>method</w:t>
       </w:r>
+      <w:proofErr w:type="gramEnd"/>
       <w:r>
         <w:rPr>
           <w:lang w:val="en-US"/>
@@ -10975,7 +11228,21 @@
         <w:rPr>
           <w:lang w:val="en-US"/>
         </w:rPr>
-        <w:t>A test is then chosen, and the function is implemented until the test is passed successfully. Both the code written, and the existing code is then refactored to form a cohesive unit.</w:t>
+        <w:t xml:space="preserve">A test is then chosen, and the function is implemented until the test is passed successfully. Both the code </w:t>
+      </w:r>
+      <w:proofErr w:type="gramStart"/>
+      <w:r>
+        <w:rPr>
+          <w:lang w:val="en-US"/>
+        </w:rPr>
+        <w:t>written,</w:t>
+      </w:r>
+      <w:proofErr w:type="gramEnd"/>
+      <w:r>
+        <w:rPr>
+          <w:lang w:val="en-US"/>
+        </w:rPr>
+        <w:t xml:space="preserve"> and the existing code is then refactored to form a cohesive unit.</w:t>
       </w:r>
       <w:r>
         <w:rPr>
@@ -11325,7 +11592,21 @@
         <w:rPr>
           <w:lang w:val="en-GB"/>
         </w:rPr>
-        <w:t xml:space="preserve"> Refractoring for </w:t>
+        <w:t xml:space="preserve"> </w:t>
+      </w:r>
+      <w:proofErr w:type="spellStart"/>
+      <w:r>
+        <w:rPr>
+          <w:lang w:val="en-GB"/>
+        </w:rPr>
+        <w:t>Refractoring</w:t>
+      </w:r>
+      <w:proofErr w:type="spellEnd"/>
+      <w:r>
+        <w:rPr>
+          <w:lang w:val="en-GB"/>
+        </w:rPr>
+        <w:t xml:space="preserve"> for </w:t>
       </w:r>
       <w:r>
         <w:rPr>
@@ -11645,12 +11926,21 @@
         </w:rPr>
       </w:pPr>
       <w:bookmarkStart w:id="34" w:name="_Toc181625020"/>
+      <w:proofErr w:type="spellStart"/>
       <w:r>
         <w:rPr>
           <w:b/>
           <w:bCs/>
         </w:rPr>
-        <w:t xml:space="preserve">Figure </w:t>
+        <w:t>Figure</w:t>
+      </w:r>
+      <w:proofErr w:type="spellEnd"/>
+      <w:r>
+        <w:rPr>
+          <w:b/>
+          <w:bCs/>
+        </w:rPr>
+        <w:t xml:space="preserve"> </w:t>
       </w:r>
       <w:r>
         <w:rPr>
@@ -11689,9 +11979,22 @@
         <w:fldChar w:fldCharType="end"/>
       </w:r>
       <w:r>
-        <w:t xml:space="preserve"> Monolithic architecture</w:t>
+        <w:t xml:space="preserve"> </w:t>
+      </w:r>
+      <w:proofErr w:type="spellStart"/>
+      <w:r>
+        <w:t>Monolithic</w:t>
+      </w:r>
+      <w:proofErr w:type="spellEnd"/>
+      <w:r>
+        <w:t xml:space="preserve"> </w:t>
+      </w:r>
+      <w:proofErr w:type="spellStart"/>
+      <w:r>
+        <w:t>architecture</w:t>
       </w:r>
       <w:bookmarkEnd w:id="34"/>
+      <w:proofErr w:type="spellEnd"/>
     </w:p>
     <w:p>
       <w:pPr>
@@ -12312,12 +12615,21 @@
         <w:jc w:val="both"/>
       </w:pPr>
       <w:bookmarkStart w:id="38" w:name="_Toc181625022"/>
+      <w:proofErr w:type="spellStart"/>
       <w:r>
         <w:rPr>
           <w:b/>
           <w:bCs/>
         </w:rPr>
-        <w:t xml:space="preserve">Figure </w:t>
+        <w:t>Figure</w:t>
+      </w:r>
+      <w:proofErr w:type="spellEnd"/>
+      <w:r>
+        <w:rPr>
+          <w:b/>
+          <w:bCs/>
+        </w:rPr>
+        <w:t xml:space="preserve"> </w:t>
       </w:r>
       <w:r>
         <w:rPr>
@@ -12356,9 +12668,22 @@
         <w:fldChar w:fldCharType="end"/>
       </w:r>
       <w:r>
-        <w:t xml:space="preserve"> Service oriented architecture</w:t>
+        <w:t xml:space="preserve"> Service </w:t>
+      </w:r>
+      <w:proofErr w:type="spellStart"/>
+      <w:r>
+        <w:t>oriented</w:t>
+      </w:r>
+      <w:proofErr w:type="spellEnd"/>
+      <w:r>
+        <w:t xml:space="preserve"> </w:t>
+      </w:r>
+      <w:proofErr w:type="spellStart"/>
+      <w:r>
+        <w:t>architecture</w:t>
       </w:r>
       <w:bookmarkEnd w:id="38"/>
+      <w:proofErr w:type="spellEnd"/>
     </w:p>
     <w:p>
       <w:pPr>
@@ -12799,7 +13124,19 @@
         <w:rPr>
           <w:lang w:val="en-GB"/>
         </w:rPr>
-        <w:t xml:space="preserve"> The key feature of transitional architecture is that it is temporary, and only serves to enable the migration process. </w:t>
+        <w:t xml:space="preserve"> The key feature of transitional architecture is that it is </w:t>
+      </w:r>
+      <w:r>
+        <w:rPr>
+          <w:lang w:val="en-GB"/>
+        </w:rPr>
+        <w:t>temporary and</w:t>
+      </w:r>
+      <w:r>
+        <w:rPr>
+          <w:lang w:val="en-GB"/>
+        </w:rPr>
+        <w:t xml:space="preserve"> only serves to enable the migration process. </w:t>
       </w:r>
     </w:p>
     <w:p>
@@ -13008,9 +13345,22 @@
       </w:pPr>
       <w:bookmarkStart w:id="45" w:name="_Toc181649183"/>
       <w:r>
-        <w:t>Web service architectures</w:t>
+        <w:t xml:space="preserve">Web </w:t>
+      </w:r>
+      <w:proofErr w:type="spellStart"/>
+      <w:r>
+        <w:t>service</w:t>
+      </w:r>
+      <w:proofErr w:type="spellEnd"/>
+      <w:r>
+        <w:t xml:space="preserve"> </w:t>
+      </w:r>
+      <w:proofErr w:type="spellStart"/>
+      <w:r>
+        <w:t>architectures</w:t>
       </w:r>
       <w:bookmarkEnd w:id="45"/>
+      <w:proofErr w:type="spellEnd"/>
     </w:p>
     <w:p>
       <w:pPr>
@@ -13099,7 +13449,21 @@
         <w:rPr>
           <w:lang w:val="en-GB"/>
         </w:rPr>
-        <w:t>Clients call endpoints of individual resources it needs, and the server will fulfil the client's request. (Codeacademy)</w:t>
+        <w:t>Clients call endpoints of individual resources it needs, and the server will fulfil the client's request. (</w:t>
+      </w:r>
+      <w:proofErr w:type="spellStart"/>
+      <w:r>
+        <w:rPr>
+          <w:lang w:val="en-GB"/>
+        </w:rPr>
+        <w:t>Codeacademy</w:t>
+      </w:r>
+      <w:proofErr w:type="spellEnd"/>
+      <w:r>
+        <w:rPr>
+          <w:lang w:val="en-GB"/>
+        </w:rPr>
+        <w:t>)</w:t>
       </w:r>
     </w:p>
     <w:p>
@@ -13118,7 +13482,21 @@
         <w:rPr>
           <w:lang w:val="en-GB"/>
         </w:rPr>
-        <w:t>pointers like content type that the client accepts as a response. When the request is properly formed and handled, the server will response with a code indicating whether the request was completed successfully or not, and the contents of the response. (Codeacademy)</w:t>
+        <w:t>pointers like content type that the client accepts as a response. When the request is properly formed and handled, the server will response with a code indicating whether the request was completed successfully or not, and the contents of the response. (</w:t>
+      </w:r>
+      <w:proofErr w:type="spellStart"/>
+      <w:r>
+        <w:rPr>
+          <w:lang w:val="en-GB"/>
+        </w:rPr>
+        <w:t>Codeacademy</w:t>
+      </w:r>
+      <w:proofErr w:type="spellEnd"/>
+      <w:r>
+        <w:rPr>
+          <w:lang w:val="en-GB"/>
+        </w:rPr>
+        <w:t>)</w:t>
       </w:r>
     </w:p>
     <w:p>
@@ -13129,6 +13507,7 @@
         </w:rPr>
       </w:pPr>
       <w:bookmarkStart w:id="47" w:name="_Toc181649185"/>
+      <w:proofErr w:type="spellStart"/>
       <w:r>
         <w:rPr>
           <w:lang w:val="en-GB"/>
@@ -13137,19 +13516,22 @@
         <w:t>GraphQL</w:t>
       </w:r>
       <w:bookmarkEnd w:id="47"/>
-    </w:p>
-    <w:p>
-      <w:pPr>
-        <w:rPr>
-          <w:lang w:val="en-GB"/>
-        </w:rPr>
-      </w:pPr>
+      <w:proofErr w:type="spellEnd"/>
+    </w:p>
+    <w:p>
+      <w:pPr>
+        <w:rPr>
+          <w:lang w:val="en-GB"/>
+        </w:rPr>
+      </w:pPr>
+      <w:proofErr w:type="spellStart"/>
       <w:r>
         <w:rPr>
           <w:lang w:val="en-GB"/>
         </w:rPr>
         <w:t>GraphQL</w:t>
       </w:r>
+      <w:proofErr w:type="spellEnd"/>
       <w:r>
         <w:rPr>
           <w:lang w:val="en-GB"/>
@@ -13209,7 +13591,21 @@
         <w:rPr>
           <w:lang w:val="en-GB"/>
         </w:rPr>
-        <w:t>The main idea behind GraphQL is that it retrieves the exact information a client requests. In REST</w:t>
+        <w:t xml:space="preserve">The main idea behind </w:t>
+      </w:r>
+      <w:proofErr w:type="spellStart"/>
+      <w:r>
+        <w:rPr>
+          <w:lang w:val="en-GB"/>
+        </w:rPr>
+        <w:t>GraphQL</w:t>
+      </w:r>
+      <w:proofErr w:type="spellEnd"/>
+      <w:r>
+        <w:rPr>
+          <w:lang w:val="en-GB"/>
+        </w:rPr>
+        <w:t xml:space="preserve"> is that it retrieves the exact information a client requests. In REST</w:t>
       </w:r>
       <w:r>
         <w:rPr>
@@ -13239,7 +13635,21 @@
         <w:rPr>
           <w:lang w:val="en-GB"/>
         </w:rPr>
-        <w:t>a to get the dataset it needs, in GraphQL one request is sufficient.</w:t>
+        <w:t xml:space="preserve">a to get the dataset it needs, in </w:t>
+      </w:r>
+      <w:proofErr w:type="spellStart"/>
+      <w:r>
+        <w:rPr>
+          <w:lang w:val="en-GB"/>
+        </w:rPr>
+        <w:t>GraphQL</w:t>
+      </w:r>
+      <w:proofErr w:type="spellEnd"/>
+      <w:r>
+        <w:rPr>
+          <w:lang w:val="en-GB"/>
+        </w:rPr>
+        <w:t xml:space="preserve"> one request is sufficient.</w:t>
       </w:r>
       <w:r>
         <w:rPr>
@@ -13601,7 +14011,21 @@
         <w:rPr>
           <w:lang w:val="en-GB"/>
         </w:rPr>
-        <w:t xml:space="preserve"> divided into tiers and layers. Layers represent a logical component of the application.</w:t>
+        <w:t xml:space="preserve"> divided into </w:t>
+      </w:r>
+      <w:proofErr w:type="spellStart"/>
+      <w:r>
+        <w:rPr>
+          <w:lang w:val="en-GB"/>
+        </w:rPr>
+        <w:t>tiers</w:t>
+      </w:r>
+      <w:proofErr w:type="spellEnd"/>
+      <w:r>
+        <w:rPr>
+          <w:lang w:val="en-GB"/>
+        </w:rPr>
+        <w:t xml:space="preserve"> and layers. Layers represent a logical component of the application.</w:t>
       </w:r>
       <w:r>
         <w:rPr>
@@ -13714,12 +14138,21 @@
         </w:rPr>
       </w:pPr>
       <w:bookmarkStart w:id="51" w:name="_Toc181625025"/>
+      <w:proofErr w:type="spellStart"/>
       <w:r>
         <w:rPr>
           <w:b/>
           <w:bCs/>
         </w:rPr>
-        <w:t xml:space="preserve">Figure </w:t>
+        <w:t>Figure</w:t>
+      </w:r>
+      <w:proofErr w:type="spellEnd"/>
+      <w:r>
+        <w:rPr>
+          <w:b/>
+          <w:bCs/>
+        </w:rPr>
+        <w:t xml:space="preserve"> </w:t>
       </w:r>
       <w:r>
         <w:rPr>
@@ -13758,9 +14191,14 @@
         <w:fldChar w:fldCharType="end"/>
       </w:r>
       <w:r>
-        <w:t xml:space="preserve"> 3-tier architecture</w:t>
+        <w:t xml:space="preserve"> 3-tier </w:t>
+      </w:r>
+      <w:proofErr w:type="spellStart"/>
+      <w:r>
+        <w:t>architecture</w:t>
       </w:r>
       <w:bookmarkEnd w:id="51"/>
+      <w:proofErr w:type="spellEnd"/>
     </w:p>
     <w:p>
       <w:pPr>
@@ -13824,7 +14262,21 @@
         <w:rPr>
           <w:lang w:val="en-GB"/>
         </w:rPr>
-        <w:t xml:space="preserve">Two options rise above the rest </w:t>
+        <w:t xml:space="preserve">Two options </w:t>
+      </w:r>
+      <w:proofErr w:type="gramStart"/>
+      <w:r>
+        <w:rPr>
+          <w:lang w:val="en-GB"/>
+        </w:rPr>
+        <w:t>rise</w:t>
+      </w:r>
+      <w:proofErr w:type="gramEnd"/>
+      <w:r>
+        <w:rPr>
+          <w:lang w:val="en-GB"/>
+        </w:rPr>
+        <w:t xml:space="preserve"> above the rest </w:t>
       </w:r>
       <w:r>
         <w:rPr>
@@ -14345,7 +14797,21 @@
         <w:rPr>
           <w:lang w:val="en-GB"/>
         </w:rPr>
-        <w:t xml:space="preserve"> or NotePad++</w:t>
+        <w:t xml:space="preserve"> or </w:t>
+      </w:r>
+      <w:proofErr w:type="spellStart"/>
+      <w:r>
+        <w:rPr>
+          <w:lang w:val="en-GB"/>
+        </w:rPr>
+        <w:t>NotePad</w:t>
+      </w:r>
+      <w:proofErr w:type="spellEnd"/>
+      <w:r>
+        <w:rPr>
+          <w:lang w:val="en-GB"/>
+        </w:rPr>
+        <w:t>++</w:t>
       </w:r>
       <w:r>
         <w:rPr>
@@ -14412,20 +14878,118 @@
         <w:rPr>
           <w:lang w:val="en-GB"/>
         </w:rPr>
-        <w:t>Choosing the right unit testing framework is a decision that will have an impact on the software for years. Lots of code will need to be written into the unit test project so choosing the correct project type is impactful. Today there are three popular unit testing frameworks for C# and .NET; MSTest, xUnit, and nUnit. Although they are all unit testing frameworks, they all have their strengths over one another.</w:t>
-      </w:r>
-    </w:p>
-    <w:p>
-      <w:pPr>
-        <w:rPr>
-          <w:lang w:val="en-GB"/>
-        </w:rPr>
-      </w:pPr>
-      <w:r>
-        <w:rPr>
-          <w:lang w:val="en-GB"/>
-        </w:rPr>
-        <w:t xml:space="preserve">The main benefits of MSTest are its easy integration to Visual Studio environment, support from Microsoft by regularly offering updates, and support for data-driven tests. Main drawbacks are its lack of extensibility options, and slowness in large projects. NUnit is highly customizable for an organization’s specific needs. Test execution can be customized, and custom extensions can be self-written. XUnit is the most performant option and has an active open-source community for updates. XUnit is also the most extensible option using plugins and other extensions. </w:t>
+        <w:t xml:space="preserve">Choosing the right unit testing framework is a decision that will have an impact on the software for years. Lots of code will need to be written into the unit test project so choosing the correct project type is impactful. Today there are three popular unit testing frameworks for C# and .NET; </w:t>
+      </w:r>
+      <w:proofErr w:type="spellStart"/>
+      <w:r>
+        <w:rPr>
+          <w:lang w:val="en-GB"/>
+        </w:rPr>
+        <w:t>MSTest</w:t>
+      </w:r>
+      <w:proofErr w:type="spellEnd"/>
+      <w:r>
+        <w:rPr>
+          <w:lang w:val="en-GB"/>
+        </w:rPr>
+        <w:t xml:space="preserve">, </w:t>
+      </w:r>
+      <w:proofErr w:type="spellStart"/>
+      <w:r>
+        <w:rPr>
+          <w:lang w:val="en-GB"/>
+        </w:rPr>
+        <w:t>xUnit</w:t>
+      </w:r>
+      <w:proofErr w:type="spellEnd"/>
+      <w:r>
+        <w:rPr>
+          <w:lang w:val="en-GB"/>
+        </w:rPr>
+        <w:t xml:space="preserve">, and </w:t>
+      </w:r>
+      <w:proofErr w:type="spellStart"/>
+      <w:r>
+        <w:rPr>
+          <w:lang w:val="en-GB"/>
+        </w:rPr>
+        <w:t>nUnit</w:t>
+      </w:r>
+      <w:proofErr w:type="spellEnd"/>
+      <w:r>
+        <w:rPr>
+          <w:lang w:val="en-GB"/>
+        </w:rPr>
+        <w:t>. Although they are all unit testing frameworks, they all have their strengths over one another.</w:t>
+      </w:r>
+    </w:p>
+    <w:p>
+      <w:pPr>
+        <w:rPr>
+          <w:lang w:val="en-GB"/>
+        </w:rPr>
+      </w:pPr>
+      <w:r>
+        <w:rPr>
+          <w:lang w:val="en-GB"/>
+        </w:rPr>
+        <w:t xml:space="preserve">The main benefits of </w:t>
+      </w:r>
+      <w:proofErr w:type="spellStart"/>
+      <w:r>
+        <w:rPr>
+          <w:lang w:val="en-GB"/>
+        </w:rPr>
+        <w:t>MSTest</w:t>
+      </w:r>
+      <w:proofErr w:type="spellEnd"/>
+      <w:r>
+        <w:rPr>
+          <w:lang w:val="en-GB"/>
+        </w:rPr>
+        <w:t xml:space="preserve"> are its easy integration to Visual Studio environment, support from Microsoft by regularly offering updates, and support for data-driven tests. Main drawbacks are its lack of extensibility options, and slowness in large projects. </w:t>
+      </w:r>
+      <w:proofErr w:type="spellStart"/>
+      <w:r>
+        <w:rPr>
+          <w:lang w:val="en-GB"/>
+        </w:rPr>
+        <w:t>NUnit</w:t>
+      </w:r>
+      <w:proofErr w:type="spellEnd"/>
+      <w:r>
+        <w:rPr>
+          <w:lang w:val="en-GB"/>
+        </w:rPr>
+        <w:t xml:space="preserve"> is highly customizable for an organization’s specific needs. Test execution can be customized, and custom extensions can be self-written. </w:t>
+      </w:r>
+      <w:proofErr w:type="spellStart"/>
+      <w:r>
+        <w:rPr>
+          <w:lang w:val="en-GB"/>
+        </w:rPr>
+        <w:t>XUnit</w:t>
+      </w:r>
+      <w:proofErr w:type="spellEnd"/>
+      <w:r>
+        <w:rPr>
+          <w:lang w:val="en-GB"/>
+        </w:rPr>
+        <w:t xml:space="preserve"> is the most performant option and has an active open-source community for updates. </w:t>
+      </w:r>
+      <w:proofErr w:type="spellStart"/>
+      <w:r>
+        <w:rPr>
+          <w:lang w:val="en-GB"/>
+        </w:rPr>
+        <w:t>XUnit</w:t>
+      </w:r>
+      <w:proofErr w:type="spellEnd"/>
+      <w:r>
+        <w:rPr>
+          <w:lang w:val="en-GB"/>
+        </w:rPr>
+        <w:t xml:space="preserve"> is also the most extensible option using plugins and other extensions. </w:t>
       </w:r>
       <w:r>
         <w:rPr>
@@ -14433,12 +14997,14 @@
         </w:rPr>
         <w:t>(</w:t>
       </w:r>
+      <w:proofErr w:type="spellStart"/>
       <w:r>
         <w:rPr>
           <w:lang w:val="en-GB"/>
         </w:rPr>
         <w:t>Ghinaiya</w:t>
       </w:r>
+      <w:proofErr w:type="spellEnd"/>
       <w:r>
         <w:rPr>
           <w:lang w:val="en-GB"/>
@@ -14456,7 +15022,35 @@
         <w:rPr>
           <w:lang w:val="en-GB"/>
         </w:rPr>
-        <w:t>For proof-of-concept, xUnit will be used to create tests. Winpos POS system is a large project with many functions that need to be tested. Fast tests, combined with ready extensions for many needs, and are compelling reasons to choose xUnit over the other options.</w:t>
+        <w:t xml:space="preserve">For proof-of-concept, </w:t>
+      </w:r>
+      <w:proofErr w:type="spellStart"/>
+      <w:r>
+        <w:rPr>
+          <w:lang w:val="en-GB"/>
+        </w:rPr>
+        <w:t>xUnit</w:t>
+      </w:r>
+      <w:proofErr w:type="spellEnd"/>
+      <w:r>
+        <w:rPr>
+          <w:lang w:val="en-GB"/>
+        </w:rPr>
+        <w:t xml:space="preserve"> will be used to create tests. Winpos POS system is a large project with many functions that need to be tested. Fast tests, combined with ready extensions for many needs, and are compelling reasons to choose </w:t>
+      </w:r>
+      <w:proofErr w:type="spellStart"/>
+      <w:r>
+        <w:rPr>
+          <w:lang w:val="en-GB"/>
+        </w:rPr>
+        <w:t>xUnit</w:t>
+      </w:r>
+      <w:proofErr w:type="spellEnd"/>
+      <w:r>
+        <w:rPr>
+          <w:lang w:val="en-GB"/>
+        </w:rPr>
+        <w:t xml:space="preserve"> over the other options.</w:t>
       </w:r>
       <w:r>
         <w:rPr>
@@ -14762,6 +15356,142 @@
         </w:rPr>
         <w:t xml:space="preserve"> IDE-based code quality validation.</w:t>
       </w:r>
+      <w:r>
+        <w:rPr>
+          <w:lang w:val="en-GB"/>
+        </w:rPr>
+        <w:t xml:space="preserve"> The end result is a backend server that can be reached through the existing VB6-based executable</w:t>
+      </w:r>
+      <w:r>
+        <w:rPr>
+          <w:lang w:val="en-GB"/>
+        </w:rPr>
+        <w:t>, though a middle</w:t>
+      </w:r>
+      <w:r>
+        <w:rPr>
+          <w:lang w:val="en-GB"/>
+        </w:rPr>
+        <w:t>ware</w:t>
+      </w:r>
+      <w:r>
+        <w:rPr>
+          <w:lang w:val="en-GB"/>
+        </w:rPr>
+        <w:t xml:space="preserve"> app, </w:t>
+      </w:r>
+      <w:r>
+        <w:rPr>
+          <w:lang w:val="en-GB"/>
+        </w:rPr>
+        <w:t>and a web browser (Figure 12).</w:t>
+      </w:r>
+    </w:p>
+    <w:p>
+      <w:pPr>
+        <w:keepNext/>
+      </w:pPr>
+      <w:r>
+        <w:rPr>
+          <w:lang w:val="en-GB"/>
+        </w:rPr>
+        <w:drawing>
+          <wp:inline distT="0" distB="0" distL="0" distR="0" wp14:anchorId="47243FCB" wp14:editId="09B6EC12">
+            <wp:extent cx="3876675" cy="3578732"/>
+            <wp:effectExtent l="0" t="0" r="0" b="0"/>
+            <wp:docPr id="1357071577" name="Kuva 1" descr="Kuva, joka sisältää kohteen teksti, kuvakaappaus, diagrammi, viiva&#10;&#10;Tekoälyn generoima sisältö voi olla virheellistä."/>
+            <wp:cNvGraphicFramePr>
+              <a:graphicFrameLocks xmlns:a="http://schemas.openxmlformats.org/drawingml/2006/main" noChangeAspect="1"/>
+            </wp:cNvGraphicFramePr>
+            <a:graphic xmlns:a="http://schemas.openxmlformats.org/drawingml/2006/main">
+              <a:graphicData uri="http://schemas.openxmlformats.org/drawingml/2006/picture">
+                <pic:pic xmlns:pic="http://schemas.openxmlformats.org/drawingml/2006/picture">
+                  <pic:nvPicPr>
+                    <pic:cNvPr id="1357071577" name="Kuva 1" descr="Kuva, joka sisältää kohteen teksti, kuvakaappaus, diagrammi, viiva&#10;&#10;Tekoälyn generoima sisältö voi olla virheellistä."/>
+                    <pic:cNvPicPr/>
+                  </pic:nvPicPr>
+                  <pic:blipFill>
+                    <a:blip r:embed="rId21"/>
+                    <a:stretch>
+                      <a:fillRect/>
+                    </a:stretch>
+                  </pic:blipFill>
+                  <pic:spPr>
+                    <a:xfrm>
+                      <a:off x="0" y="0"/>
+                      <a:ext cx="3881837" cy="3583498"/>
+                    </a:xfrm>
+                    <a:prstGeom prst="rect">
+                      <a:avLst/>
+                    </a:prstGeom>
+                  </pic:spPr>
+                </pic:pic>
+              </a:graphicData>
+            </a:graphic>
+          </wp:inline>
+        </w:drawing>
+      </w:r>
+    </w:p>
+    <w:p>
+      <w:pPr>
+        <w:pStyle w:val="Kuvaotsikko"/>
+        <w:jc w:val="both"/>
+        <w:rPr>
+          <w:lang w:val="en-GB"/>
+        </w:rPr>
+      </w:pPr>
+      <w:r>
+        <w:rPr>
+          <w:b/>
+          <w:bCs/>
+          <w:lang w:val="en-GB"/>
+        </w:rPr>
+        <w:t xml:space="preserve">Figure </w:t>
+      </w:r>
+      <w:r>
+        <w:rPr>
+          <w:b/>
+          <w:bCs/>
+        </w:rPr>
+        <w:fldChar w:fldCharType="begin"/>
+      </w:r>
+      <w:r>
+        <w:rPr>
+          <w:b/>
+          <w:bCs/>
+          <w:lang w:val="en-GB"/>
+        </w:rPr>
+        <w:instrText xml:space="preserve"> SEQ Figure \* ARABIC </w:instrText>
+      </w:r>
+      <w:r>
+        <w:rPr>
+          <w:b/>
+          <w:bCs/>
+        </w:rPr>
+        <w:fldChar w:fldCharType="separate"/>
+      </w:r>
+      <w:r>
+        <w:rPr>
+          <w:b/>
+          <w:bCs/>
+          <w:noProof/>
+          <w:lang w:val="en-GB"/>
+        </w:rPr>
+        <w:t>12</w:t>
+      </w:r>
+      <w:r>
+        <w:rPr>
+          <w:b/>
+          <w:bCs/>
+        </w:rPr>
+        <w:fldChar w:fldCharType="end"/>
+      </w:r>
+      <w:r>
+        <w:rPr>
+          <w:lang w:val="en-GB"/>
+        </w:rPr>
+        <w:t xml:space="preserve"> Proof-of-concept communication</w:t>
+      </w:r>
     </w:p>
     <w:p>
       <w:pPr>
@@ -14775,7 +15505,19 @@
         <w:rPr>
           <w:lang w:val="en-GB"/>
         </w:rPr>
-        <w:t>Founding the project</w:t>
+        <w:t>Founding the</w:t>
+      </w:r>
+      <w:r>
+        <w:rPr>
+          <w:lang w:val="en-GB"/>
+        </w:rPr>
+        <w:t xml:space="preserve"> backend</w:t>
+      </w:r>
+      <w:r>
+        <w:rPr>
+          <w:lang w:val="en-GB"/>
+        </w:rPr>
+        <w:t xml:space="preserve"> project</w:t>
       </w:r>
       <w:bookmarkEnd w:id="63"/>
     </w:p>
@@ -14802,7 +15544,22 @@
         <w:rPr>
           <w:lang w:val="en-GB"/>
         </w:rPr>
-        <w:t xml:space="preserve">The backend project type is ASP.NET Core Web API. When creating such a project, several options are given. In this PoC, the latest framework, .NET 8.0, is selected.  OpenAPI support is enabled to leverage Swagger in development. Swagger is designed to simplify API development by allowing easy testing of APIs without a ready UI. </w:t>
+        <w:lastRenderedPageBreak/>
+        <w:t xml:space="preserve">The backend project type is ASP.NET Core Web API. When creating such a project, several options are given. In this PoC, the latest framework, .NET 8.0, is selected.  </w:t>
+      </w:r>
+      <w:proofErr w:type="spellStart"/>
+      <w:r>
+        <w:rPr>
+          <w:lang w:val="en-GB"/>
+        </w:rPr>
+        <w:t>OpenAPI</w:t>
+      </w:r>
+      <w:proofErr w:type="spellEnd"/>
+      <w:r>
+        <w:rPr>
+          <w:lang w:val="en-GB"/>
+        </w:rPr>
+        <w:t xml:space="preserve"> support is enabled to leverage Swagger in development. Swagger is designed to simplify API development by allowing easy testing of APIs without a ready UI. </w:t>
       </w:r>
       <w:r>
         <w:rPr>
@@ -14856,7 +15613,6 @@
           <w:noProof/>
           <w:lang w:val="en-GB"/>
         </w:rPr>
-        <w:lastRenderedPageBreak/>
         <w:drawing>
           <wp:inline distT="0" distB="0" distL="0" distR="0" wp14:anchorId="17F1A26A" wp14:editId="69A4DE56">
             <wp:extent cx="4476307" cy="2766321"/>
@@ -14873,7 +15629,7 @@
                     <pic:cNvPicPr/>
                   </pic:nvPicPr>
                   <pic:blipFill>
-                    <a:blip r:embed="rId21"/>
+                    <a:blip r:embed="rId22"/>
                     <a:stretch>
                       <a:fillRect/>
                     </a:stretch>
@@ -14940,7 +15696,7 @@
           <w:noProof/>
           <w:lang w:val="en-GB"/>
         </w:rPr>
-        <w:t>12</w:t>
+        <w:t>13</w:t>
       </w:r>
       <w:r>
         <w:rPr>
@@ -14979,7 +15735,21 @@
         <w:rPr>
           <w:lang w:val="en-GB"/>
         </w:rPr>
-        <w:t xml:space="preserve">Secondly project with type xUnit Test Project is added to the same solution. This project will contain all tests needed for the backend application. The backend project is added as a </w:t>
+        <w:t xml:space="preserve">Secondly project with type </w:t>
+      </w:r>
+      <w:proofErr w:type="spellStart"/>
+      <w:r>
+        <w:rPr>
+          <w:lang w:val="en-GB"/>
+        </w:rPr>
+        <w:t>xUnit</w:t>
+      </w:r>
+      <w:proofErr w:type="spellEnd"/>
+      <w:r>
+        <w:rPr>
+          <w:lang w:val="en-GB"/>
+        </w:rPr>
+        <w:t xml:space="preserve"> Test Project is added to the same solution. This project will contain all tests needed for the backend application. The backend project is added as a </w:t>
       </w:r>
       <w:r>
         <w:rPr>
@@ -15027,6 +15797,7 @@
           <w:noProof/>
           <w:lang w:val="en-GB"/>
         </w:rPr>
+        <w:lastRenderedPageBreak/>
         <w:drawing>
           <wp:inline distT="0" distB="0" distL="0" distR="0" wp14:anchorId="5F4B13BF" wp14:editId="6E3D0B57">
             <wp:extent cx="1275907" cy="2508068"/>
@@ -15043,7 +15814,7 @@
                     <pic:cNvPicPr/>
                   </pic:nvPicPr>
                   <pic:blipFill>
-                    <a:blip r:embed="rId22"/>
+                    <a:blip r:embed="rId23"/>
                     <a:stretch>
                       <a:fillRect/>
                     </a:stretch>
@@ -15110,7 +15881,7 @@
           <w:noProof/>
           <w:lang w:val="en-GB"/>
         </w:rPr>
-        <w:t>13</w:t>
+        <w:t>14</w:t>
       </w:r>
       <w:r>
         <w:rPr>
@@ -15153,94 +15924,94 @@
         <w:rPr>
           <w:lang w:val="en-GB"/>
         </w:rPr>
+        <w:t>Migrating</w:t>
+      </w:r>
+      <w:r>
+        <w:rPr>
+          <w:lang w:val="en-GB"/>
+        </w:rPr>
+        <w:t xml:space="preserve"> a feature</w:t>
+      </w:r>
+      <w:bookmarkEnd w:id="66"/>
+    </w:p>
+    <w:p>
+      <w:pPr>
+        <w:rPr>
+          <w:lang w:val="en-GB"/>
+        </w:rPr>
+      </w:pPr>
+      <w:r>
+        <w:rPr>
+          <w:lang w:val="en-GB"/>
+        </w:rPr>
+        <w:t xml:space="preserve">Migrating a feature can be seen as a three-step process. Firstly, a feature that can be migrated is selected. Secondly, code is created in the new software, and thirdly, old code is removed, and the flow of information is directed to the new software. </w:t>
+      </w:r>
+      <w:r>
+        <w:rPr>
+          <w:lang w:val="en-GB"/>
+        </w:rPr>
+        <w:t>For the purposes of this thesis, a smaller feature is selected</w:t>
+      </w:r>
+      <w:r>
+        <w:rPr>
+          <w:lang w:val="en-GB"/>
+        </w:rPr>
+        <w:t>,</w:t>
+      </w:r>
+      <w:r>
+        <w:rPr>
+          <w:lang w:val="en-GB"/>
+        </w:rPr>
+        <w:t xml:space="preserve"> and parts of </w:t>
+      </w:r>
+      <w:r>
+        <w:rPr>
+          <w:lang w:val="en-GB"/>
+        </w:rPr>
+        <w:t>its</w:t>
+      </w:r>
+      <w:r>
+        <w:rPr>
+          <w:lang w:val="en-GB"/>
+        </w:rPr>
+        <w:t xml:space="preserve"> basic functionality is migrated.</w:t>
+      </w:r>
+    </w:p>
+    <w:p>
+      <w:pPr>
+        <w:rPr>
+          <w:lang w:val="en-GB"/>
+        </w:rPr>
+      </w:pPr>
+      <w:r>
+        <w:rPr>
+          <w:lang w:val="en-GB"/>
+        </w:rPr>
+        <w:t>Bookkeeping accounts are managed in a form called “Bookkeeping accounts maintenance” of the VB6 codebase</w:t>
+      </w:r>
+      <w:r>
+        <w:rPr>
+          <w:lang w:val="en-GB"/>
+        </w:rPr>
+        <w:t xml:space="preserve"> (Figure 14)</w:t>
+      </w:r>
+      <w:r>
+        <w:rPr>
+          <w:lang w:val="en-GB"/>
+        </w:rPr>
+        <w:t>. The legacy codebase has a rich set of features and functions that enable meticulous managing. The goal of this proof-of-concept is to migrate the addition and updating of a bookkeeping account in Winpos database.</w:t>
+      </w:r>
+    </w:p>
+    <w:p>
+      <w:pPr>
+        <w:keepNext/>
+      </w:pPr>
+      <w:r>
+        <w:rPr>
+          <w:noProof/>
+          <w:lang w:val="en-GB"/>
+        </w:rPr>
         <w:lastRenderedPageBreak/>
-        <w:t>Migrating</w:t>
-      </w:r>
-      <w:r>
-        <w:rPr>
-          <w:lang w:val="en-GB"/>
-        </w:rPr>
-        <w:t xml:space="preserve"> a feature</w:t>
-      </w:r>
-      <w:bookmarkEnd w:id="66"/>
-    </w:p>
-    <w:p>
-      <w:pPr>
-        <w:rPr>
-          <w:lang w:val="en-GB"/>
-        </w:rPr>
-      </w:pPr>
-      <w:r>
-        <w:rPr>
-          <w:lang w:val="en-GB"/>
-        </w:rPr>
-        <w:t xml:space="preserve">Migrating a feature can be seen as a three-step process. Firstly, a feature that can be migrated is selected. Secondly, code is created in the new software, and thirdly, old code is removed, and the flow of information is directed to the new software. </w:t>
-      </w:r>
-      <w:r>
-        <w:rPr>
-          <w:lang w:val="en-GB"/>
-        </w:rPr>
-        <w:t>For the purposes of this thesis, a smaller feature is selected</w:t>
-      </w:r>
-      <w:r>
-        <w:rPr>
-          <w:lang w:val="en-GB"/>
-        </w:rPr>
-        <w:t>,</w:t>
-      </w:r>
-      <w:r>
-        <w:rPr>
-          <w:lang w:val="en-GB"/>
-        </w:rPr>
-        <w:t xml:space="preserve"> and parts of </w:t>
-      </w:r>
-      <w:r>
-        <w:rPr>
-          <w:lang w:val="en-GB"/>
-        </w:rPr>
-        <w:t>its</w:t>
-      </w:r>
-      <w:r>
-        <w:rPr>
-          <w:lang w:val="en-GB"/>
-        </w:rPr>
-        <w:t xml:space="preserve"> basic functionality is migrated.</w:t>
-      </w:r>
-    </w:p>
-    <w:p>
-      <w:pPr>
-        <w:rPr>
-          <w:lang w:val="en-GB"/>
-        </w:rPr>
-      </w:pPr>
-      <w:r>
-        <w:rPr>
-          <w:lang w:val="en-GB"/>
-        </w:rPr>
-        <w:t>Bookkeeping accounts are managed in a form called “Bookkeeping accounts maintenance” of the VB6 codebase</w:t>
-      </w:r>
-      <w:r>
-        <w:rPr>
-          <w:lang w:val="en-GB"/>
-        </w:rPr>
-        <w:t xml:space="preserve"> (Figure 14)</w:t>
-      </w:r>
-      <w:r>
-        <w:rPr>
-          <w:lang w:val="en-GB"/>
-        </w:rPr>
-        <w:t>. The legacy codebase has a rich set of features and functions that enable meticulous managing. The goal of this proof-of-concept is to migrate the addition and updating of a bookkeeping account in Winpos database.</w:t>
-      </w:r>
-    </w:p>
-    <w:p>
-      <w:pPr>
-        <w:keepNext/>
-      </w:pPr>
-      <w:r>
-        <w:rPr>
-          <w:noProof/>
-          <w:lang w:val="en-GB"/>
-        </w:rPr>
         <w:drawing>
           <wp:inline distT="0" distB="0" distL="0" distR="0" wp14:anchorId="22C6CE27" wp14:editId="7F939C83">
             <wp:extent cx="5039995" cy="2753995"/>
@@ -15259,7 +16030,7 @@
                     </pic:cNvPicPr>
                   </pic:nvPicPr>
                   <pic:blipFill>
-                    <a:blip r:embed="rId23">
+                    <a:blip r:embed="rId24">
                       <a:extLst>
                         <a:ext uri="{28A0092B-C50C-407E-A947-70E740481C1C}">
                           <a14:useLocalDpi xmlns:a14="http://schemas.microsoft.com/office/drawing/2010/main" val="0"/>
@@ -15337,7 +16108,7 @@
           <w:noProof/>
           <w:lang w:val="en-GB"/>
         </w:rPr>
-        <w:t>14</w:t>
+        <w:t>15</w:t>
       </w:r>
       <w:r>
         <w:rPr>
@@ -15448,7 +16219,6 @@
         <w:rPr>
           <w:lang w:val="en-GB"/>
         </w:rPr>
-        <w:lastRenderedPageBreak/>
         <w:t>Unit tests for validation</w:t>
       </w:r>
     </w:p>
@@ -15511,7 +16281,21 @@
         <w:rPr>
           <w:lang w:val="en-GB"/>
         </w:rPr>
-        <w:t>Next, the function that is executed upon request is defined. IActionResult is defined as the return type, which allows responding with descriptive response types</w:t>
+        <w:t xml:space="preserve">Next, the function that is executed upon request is defined. </w:t>
+      </w:r>
+      <w:proofErr w:type="spellStart"/>
+      <w:r>
+        <w:rPr>
+          <w:lang w:val="en-GB"/>
+        </w:rPr>
+        <w:t>IActionResult</w:t>
+      </w:r>
+      <w:proofErr w:type="spellEnd"/>
+      <w:r>
+        <w:rPr>
+          <w:lang w:val="en-GB"/>
+        </w:rPr>
+        <w:t xml:space="preserve"> is defined as the return type, which allows responding with descriptive response types</w:t>
       </w:r>
       <w:r>
         <w:rPr>
@@ -15541,7 +16325,14 @@
         <w:rPr>
           <w:lang w:val="en-GB"/>
         </w:rPr>
-        <w:t xml:space="preserve"> was correctly formed. If the message went through successfully, response type 200 and a message including the new record is sent back. If the message was not properly formed,</w:t>
+        <w:t xml:space="preserve"> was correctly formed. If the message went through successfully, </w:t>
+      </w:r>
+      <w:r>
+        <w:rPr>
+          <w:lang w:val="en-GB"/>
+        </w:rPr>
+        <w:lastRenderedPageBreak/>
+        <w:t>response type 200 and a message including the new record is sent back. If the message was not properly formed,</w:t>
       </w:r>
       <w:r>
         <w:rPr>
@@ -15569,6 +16360,7 @@
       </w:r>
       <w:r>
         <w:rPr>
+          <w:noProof/>
           <w:lang w:val="en-GB"/>
         </w:rPr>
         <w:drawing>
@@ -15587,7 +16379,7 @@
                     <pic:cNvPicPr/>
                   </pic:nvPicPr>
                   <pic:blipFill>
-                    <a:blip r:embed="rId24"/>
+                    <a:blip r:embed="rId25"/>
                     <a:stretch>
                       <a:fillRect/>
                     </a:stretch>
@@ -15616,7 +16408,7 @@
           <w:lang w:val="en-GB"/>
         </w:rPr>
       </w:pPr>
-      <w:bookmarkStart w:id="68" w:name="_Toc181645447"/>
+      <w:bookmarkStart w:id="68" w:name="_Toc190822605"/>
       <w:r>
         <w:rPr>
           <w:b/>
@@ -15704,56 +16496,56 @@
         <w:rPr>
           <w:lang w:val="en-GB"/>
         </w:rPr>
+        <w:t xml:space="preserve">Validating the account table data is a part of business logic. Business logic is best placed in an easily testable function. Unit testing business logic functions reduces the change of accidentally changing the way the system should work. Test driven development advocates for tests to be created before the actual implementation of a function. </w:t>
+      </w:r>
+      <w:r>
+        <w:rPr>
+          <w:lang w:val="en-GB"/>
+        </w:rPr>
+        <w:t xml:space="preserve">The tests created will include test cases for scenarios where validation must be rejected, successful, and edge cases that need to be </w:t>
+      </w:r>
+      <w:r>
+        <w:rPr>
+          <w:lang w:val="en-GB"/>
+        </w:rPr>
+        <w:t>successful.</w:t>
+      </w:r>
+    </w:p>
+    <w:p>
+      <w:pPr>
+        <w:rPr>
+          <w:lang w:val="en-GB"/>
+        </w:rPr>
+      </w:pPr>
+      <w:r>
+        <w:rPr>
+          <w:lang w:val="en-GB"/>
+        </w:rPr>
+        <w:t xml:space="preserve">A new unit test class is added to the testing project. Implementing a unit test begins by introducing which type of test it is. In this case, Theory-type is used. Theory signifies that the test uses predefined data for testing. The test data is introduced and generated before the test is run. </w:t>
+      </w:r>
+      <w:r>
+        <w:rPr>
+          <w:lang w:val="en-GB"/>
+        </w:rPr>
+        <w:t xml:space="preserve">The function that is being tested is executed against the test data. </w:t>
+      </w:r>
+      <w:r>
+        <w:rPr>
+          <w:lang w:val="en-GB"/>
+        </w:rPr>
+        <w:t xml:space="preserve"> </w:t>
+      </w:r>
+    </w:p>
+    <w:p>
+      <w:pPr>
+        <w:keepNext/>
+      </w:pPr>
+      <w:r>
+        <w:rPr>
+          <w:noProof/>
+          <w:lang w:val="en-GB"/>
+        </w:rPr>
         <w:lastRenderedPageBreak/>
-        <w:t xml:space="preserve">Validating the account table data is a part of business logic. Business logic is best placed in an easily testable function. Unit testing business logic functions reduces the change of accidentally changing the way the system should work. Test driven development advocates for tests to be created before the actual implementation of a function. </w:t>
-      </w:r>
-      <w:r>
-        <w:rPr>
-          <w:lang w:val="en-GB"/>
-        </w:rPr>
-        <w:t xml:space="preserve">The tests created will include test cases for scenarios where validation must be rejected, successful, and edge cases that need to be </w:t>
-      </w:r>
-      <w:r>
-        <w:rPr>
-          <w:lang w:val="en-GB"/>
-        </w:rPr>
-        <w:t>successful.</w:t>
-      </w:r>
-    </w:p>
-    <w:p>
-      <w:pPr>
-        <w:rPr>
-          <w:lang w:val="en-GB"/>
-        </w:rPr>
-      </w:pPr>
-      <w:r>
-        <w:rPr>
-          <w:lang w:val="en-GB"/>
-        </w:rPr>
-        <w:t xml:space="preserve">A new unit test class is added to the testing project. Implementing a unit test begins by introducing which type of test it is. In this case, Theory-type is used. Theory signifies that the test uses predefined data for testing. The test data is introduced and generated before the test is run. </w:t>
-      </w:r>
-      <w:r>
-        <w:rPr>
-          <w:lang w:val="en-GB"/>
-        </w:rPr>
-        <w:t xml:space="preserve">The function that is being tested is executed against the test data. </w:t>
-      </w:r>
-      <w:r>
-        <w:rPr>
-          <w:lang w:val="en-GB"/>
-        </w:rPr>
-        <w:t xml:space="preserve"> </w:t>
-      </w:r>
-    </w:p>
-    <w:p>
-      <w:pPr>
-        <w:keepNext/>
-      </w:pPr>
-      <w:r>
-        <w:rPr>
-          <w:noProof/>
-          <w:lang w:val="en-GB"/>
-        </w:rPr>
         <w:drawing>
           <wp:inline distT="0" distB="0" distL="0" distR="0" wp14:anchorId="0A3EA9CA" wp14:editId="71066F54">
             <wp:extent cx="5039995" cy="1043940"/>
@@ -15770,7 +16562,7 @@
                     <pic:cNvPicPr/>
                   </pic:nvPicPr>
                   <pic:blipFill>
-                    <a:blip r:embed="rId25"/>
+                    <a:blip r:embed="rId26"/>
                     <a:stretch>
                       <a:fillRect/>
                     </a:stretch>
@@ -15799,7 +16591,7 @@
           <w:lang w:val="en-GB"/>
         </w:rPr>
       </w:pPr>
-      <w:bookmarkStart w:id="69" w:name="_Toc181645448"/>
+      <w:bookmarkStart w:id="69" w:name="_Toc190822606"/>
       <w:r>
         <w:rPr>
           <w:b/>
@@ -15929,7 +16721,6 @@
         <w:rPr>
           <w:noProof/>
         </w:rPr>
-        <w:lastRenderedPageBreak/>
         <w:drawing>
           <wp:inline distT="0" distB="0" distL="0" distR="0" wp14:anchorId="77EB6312" wp14:editId="31039664">
             <wp:extent cx="3981225" cy="1860698"/>
@@ -15948,7 +16739,7 @@
                     </pic:cNvPicPr>
                   </pic:nvPicPr>
                   <pic:blipFill>
-                    <a:blip r:embed="rId26">
+                    <a:blip r:embed="rId27">
                       <a:extLst>
                         <a:ext uri="{28A0092B-C50C-407E-A947-70E740481C1C}">
                           <a14:useLocalDpi xmlns:a14="http://schemas.microsoft.com/office/drawing/2010/main" val="0"/>
@@ -16026,7 +16817,7 @@
           <w:noProof/>
           <w:lang w:val="en-GB"/>
         </w:rPr>
-        <w:t>15</w:t>
+        <w:t>16</w:t>
       </w:r>
       <w:r>
         <w:rPr>
@@ -16039,9 +16830,17 @@
         <w:rPr>
           <w:lang w:val="en-GB"/>
         </w:rPr>
-        <w:t xml:space="preserve"> Database view of AccountTable</w:t>
+        <w:t xml:space="preserve"> Database view of </w:t>
+      </w:r>
+      <w:proofErr w:type="spellStart"/>
+      <w:r>
+        <w:rPr>
+          <w:lang w:val="en-GB"/>
+        </w:rPr>
+        <w:t>AccountTable</w:t>
       </w:r>
       <w:bookmarkEnd w:id="70"/>
+      <w:proofErr w:type="spellEnd"/>
     </w:p>
     <w:p>
       <w:pPr>
@@ -16094,6 +16893,7 @@
         <w:rPr>
           <w:noProof/>
         </w:rPr>
+        <w:lastRenderedPageBreak/>
         <w:drawing>
           <wp:inline distT="0" distB="0" distL="0" distR="0" wp14:anchorId="4BAAD81A" wp14:editId="387D66F0">
             <wp:extent cx="5039995" cy="2522855"/>
@@ -16110,7 +16910,7 @@
                     <pic:cNvPicPr/>
                   </pic:nvPicPr>
                   <pic:blipFill>
-                    <a:blip r:embed="rId27"/>
+                    <a:blip r:embed="rId28"/>
                     <a:stretch>
                       <a:fillRect/>
                     </a:stretch>
@@ -16139,7 +16939,7 @@
           <w:lang w:val="en-GB"/>
         </w:rPr>
       </w:pPr>
-      <w:bookmarkStart w:id="71" w:name="_Toc181645449"/>
+      <w:bookmarkStart w:id="71" w:name="_Toc190822607"/>
       <w:r>
         <w:rPr>
           <w:b/>
@@ -16235,14 +17035,7 @@
         <w:rPr>
           <w:lang w:val="en-GB"/>
         </w:rPr>
-        <w:t xml:space="preserve"> requirements written into a test, the function becomes clearer to write. The function becomes more robust as what it needs to accomplish is tested every time tests are run. This reduces the chance of accidentally </w:t>
-      </w:r>
-      <w:r>
-        <w:rPr>
-          <w:lang w:val="en-GB"/>
-        </w:rPr>
-        <w:lastRenderedPageBreak/>
-        <w:t xml:space="preserve">making changes that break business logic of other features. </w:t>
+        <w:t xml:space="preserve"> requirements written into a test, the function becomes clearer to write. The function becomes more robust as what it needs to accomplish is tested every time tests are run. This reduces the chance of accidentally making changes that break business logic of other features. </w:t>
       </w:r>
       <w:r>
         <w:rPr>
@@ -16276,7 +17069,7 @@
                     <pic:cNvPicPr/>
                   </pic:nvPicPr>
                   <pic:blipFill>
-                    <a:blip r:embed="rId28"/>
+                    <a:blip r:embed="rId29"/>
                     <a:stretch>
                       <a:fillRect/>
                     </a:stretch>
@@ -16343,7 +17136,7 @@
           <w:noProof/>
           <w:lang w:val="en-GB"/>
         </w:rPr>
-        <w:t>16</w:t>
+        <w:t>17</w:t>
       </w:r>
       <w:r>
         <w:rPr>
@@ -16356,7 +17149,21 @@
         <w:rPr>
           <w:lang w:val="en-GB"/>
         </w:rPr>
-        <w:t xml:space="preserve"> Succesfull test detail summary</w:t>
+        <w:t xml:space="preserve"> </w:t>
+      </w:r>
+      <w:proofErr w:type="spellStart"/>
+      <w:r>
+        <w:rPr>
+          <w:lang w:val="en-GB"/>
+        </w:rPr>
+        <w:t>Succesfull</w:t>
+      </w:r>
+      <w:proofErr w:type="spellEnd"/>
+      <w:r>
+        <w:rPr>
+          <w:lang w:val="en-GB"/>
+        </w:rPr>
+        <w:t xml:space="preserve"> test detail summary</w:t>
       </w:r>
       <w:bookmarkEnd w:id="72"/>
     </w:p>
@@ -16382,7 +17189,21 @@
         <w:rPr>
           <w:lang w:val="en-GB"/>
         </w:rPr>
-        <w:t xml:space="preserve"> by running the application. Because OpenAPI support was selected upon project creation, the project comes with a built in Swagger functionality. Swagger</w:t>
+        <w:t xml:space="preserve"> by running the application. Because </w:t>
+      </w:r>
+      <w:proofErr w:type="spellStart"/>
+      <w:r>
+        <w:rPr>
+          <w:lang w:val="en-GB"/>
+        </w:rPr>
+        <w:t>OpenAPI</w:t>
+      </w:r>
+      <w:proofErr w:type="spellEnd"/>
+      <w:r>
+        <w:rPr>
+          <w:lang w:val="en-GB"/>
+        </w:rPr>
+        <w:t xml:space="preserve"> support was selected upon project creation, the project comes with a built in Swagger functionality. Swagger</w:t>
       </w:r>
       <w:r>
         <w:rPr>
@@ -16459,7 +17280,7 @@
                     <pic:cNvPicPr/>
                   </pic:nvPicPr>
                   <pic:blipFill>
-                    <a:blip r:embed="rId29"/>
+                    <a:blip r:embed="rId30"/>
                     <a:stretch>
                       <a:fillRect/>
                     </a:stretch>
@@ -16526,7 +17347,7 @@
           <w:noProof/>
           <w:lang w:val="en-GB"/>
         </w:rPr>
-        <w:t>17</w:t>
+        <w:t>18</w:t>
       </w:r>
       <w:r>
         <w:rPr>
@@ -16587,7 +17408,7 @@
                     <pic:cNvPicPr/>
                   </pic:nvPicPr>
                   <pic:blipFill>
-                    <a:blip r:embed="rId30"/>
+                    <a:blip r:embed="rId31"/>
                     <a:stretch>
                       <a:fillRect/>
                     </a:stretch>
@@ -16654,7 +17475,7 @@
           <w:noProof/>
           <w:lang w:val="en-GB"/>
         </w:rPr>
-        <w:t>18</w:t>
+        <w:t>19</w:t>
       </w:r>
       <w:r>
         <w:rPr>
@@ -16687,7 +17508,35 @@
         <w:rPr>
           <w:lang w:val="en-GB"/>
         </w:rPr>
-        <w:t xml:space="preserve">high quality, a tool that scans the code for bugs and vulnerabilities needs to be applied. One such tool is the SonarAnalyzer.CSharp, which can be installed via the nuget </w:t>
+        <w:t xml:space="preserve">high quality, a tool that scans the code for bugs and vulnerabilities needs to be applied. One such tool is the </w:t>
+      </w:r>
+      <w:proofErr w:type="spellStart"/>
+      <w:r>
+        <w:rPr>
+          <w:lang w:val="en-GB"/>
+        </w:rPr>
+        <w:t>SonarAnalyzer.CSharp</w:t>
+      </w:r>
+      <w:proofErr w:type="spellEnd"/>
+      <w:r>
+        <w:rPr>
+          <w:lang w:val="en-GB"/>
+        </w:rPr>
+        <w:t xml:space="preserve">, which can be installed via the </w:t>
+      </w:r>
+      <w:proofErr w:type="spellStart"/>
+      <w:r>
+        <w:rPr>
+          <w:lang w:val="en-GB"/>
+        </w:rPr>
+        <w:t>nuget</w:t>
+      </w:r>
+      <w:proofErr w:type="spellEnd"/>
+      <w:r>
+        <w:rPr>
+          <w:lang w:val="en-GB"/>
+        </w:rPr>
+        <w:t xml:space="preserve"> </w:t>
       </w:r>
       <w:r>
         <w:rPr>
@@ -16722,7 +17571,7 @@
                     <pic:cNvPicPr/>
                   </pic:nvPicPr>
                   <pic:blipFill>
-                    <a:blip r:embed="rId31"/>
+                    <a:blip r:embed="rId32"/>
                     <a:stretch>
                       <a:fillRect/>
                     </a:stretch>
@@ -16777,7 +17626,7 @@
           <w:noProof/>
           <w:lang w:val="en-GB"/>
         </w:rPr>
-        <w:t>19</w:t>
+        <w:t>20</w:t>
       </w:r>
       <w:r>
         <w:fldChar w:fldCharType="end"/>
@@ -16864,7 +17713,7 @@
                     <pic:cNvPicPr/>
                   </pic:nvPicPr>
                   <pic:blipFill>
-                    <a:blip r:embed="rId32"/>
+                    <a:blip r:embed="rId33"/>
                     <a:stretch>
                       <a:fillRect/>
                     </a:stretch>
@@ -16930,7 +17779,7 @@
           <w:noProof/>
           <w:lang w:val="en-GB"/>
         </w:rPr>
-        <w:t>20</w:t>
+        <w:t>21</w:t>
       </w:r>
       <w:r>
         <w:rPr>
@@ -17082,6 +17931,24 @@
         <w:rPr>
           <w:lang w:val="en-GB"/>
         </w:rPr>
+        <w:t>The front-end application must be able to send and receive information to and from the back-end.</w:t>
+      </w:r>
+    </w:p>
+    <w:p>
+      <w:pPr>
+        <w:pStyle w:val="Luettelokappale"/>
+        <w:numPr>
+          <w:ilvl w:val="0"/>
+          <w:numId w:val="16"/>
+        </w:numPr>
+        <w:rPr>
+          <w:lang w:val="en-GB"/>
+        </w:rPr>
+      </w:pPr>
+      <w:r>
+        <w:rPr>
+          <w:lang w:val="en-GB"/>
+        </w:rPr>
         <w:t>The front-end application needs to provide feedback to the user from the back-end when operations complete or fail</w:t>
       </w:r>
     </w:p>
@@ -17095,7 +17962,43 @@
         <w:rPr>
           <w:lang w:val="en-GB"/>
         </w:rPr>
-        <w:t xml:space="preserve">User interface- and user experience designing is an important part of developing any front-end. Their purpose is to make the app visually pleasing and easy to use, among other things. They are vast ensembles on their own and are not a part of this thesis. </w:t>
+        <w:t xml:space="preserve">User interface- and user experience designing is an important part of developing any front-end. Their purpose is to make the app visually pleasing and easy to use, among other things. </w:t>
+      </w:r>
+      <w:r>
+        <w:rPr>
+          <w:lang w:val="en-GB"/>
+        </w:rPr>
+        <w:t>F</w:t>
+      </w:r>
+      <w:r>
+        <w:rPr>
+          <w:lang w:val="en-GB"/>
+        </w:rPr>
+        <w:t>ront-end</w:t>
+      </w:r>
+      <w:r>
+        <w:rPr>
+          <w:lang w:val="en-GB"/>
+        </w:rPr>
+        <w:t xml:space="preserve">s </w:t>
+      </w:r>
+      <w:r>
+        <w:rPr>
+          <w:lang w:val="en-GB"/>
+        </w:rPr>
+        <w:t>are vast ensembles on their own and</w:t>
+      </w:r>
+      <w:r>
+        <w:rPr>
+          <w:lang w:val="en-GB"/>
+        </w:rPr>
+        <w:t xml:space="preserve"> take time to build from the ground up</w:t>
+      </w:r>
+      <w:r>
+        <w:rPr>
+          <w:lang w:val="en-GB"/>
+        </w:rPr>
+        <w:t xml:space="preserve">. </w:t>
       </w:r>
       <w:r>
         <w:rPr>
@@ -17175,14 +18078,8 @@
         <w:rPr>
           <w:lang w:val="en-GB"/>
         </w:rPr>
-        <w:t xml:space="preserve">Using the template, it is simple to setup a UI that is navigable (Figure 21). On the left-hand side are the main categories that enable management, such as maintenance and sales statistics. Each category is a collapsable menu item that opens </w:t>
-      </w:r>
-      <w:r>
-        <w:rPr>
-          <w:lang w:val="en-GB"/>
-        </w:rPr>
         <w:lastRenderedPageBreak/>
-        <w:t>more nuanced management categories.</w:t>
+        <w:t>Using the template, it is simple to setup a UI that is navigable (Figure 21). On the left-hand side are the main categories that enable management, such as maintenance and sales statistics. Each category is a collapsable menu item that opens more nuanced management categories.</w:t>
       </w:r>
       <w:r>
         <w:rPr>
@@ -17222,7 +18119,7 @@
                     <pic:cNvPicPr/>
                   </pic:nvPicPr>
                   <pic:blipFill>
-                    <a:blip r:embed="rId33"/>
+                    <a:blip r:embed="rId34"/>
                     <a:stretch>
                       <a:fillRect/>
                     </a:stretch>
@@ -17288,7 +18185,7 @@
           <w:noProof/>
           <w:lang w:val="en-GB"/>
         </w:rPr>
-        <w:t>21</w:t>
+        <w:t>22</w:t>
       </w:r>
       <w:r>
         <w:rPr>
@@ -17361,12 +18258,11 @@
     </w:p>
     <w:p>
       <w:pPr>
-        <w:rPr>
-          <w:lang w:val="en-GB"/>
-        </w:rPr>
-      </w:pPr>
-      <w:r>
-        <w:rPr>
+        <w:keepNext/>
+      </w:pPr>
+      <w:r>
+        <w:rPr>
+          <w:noProof/>
           <w:lang w:val="en-GB"/>
         </w:rPr>
         <w:lastRenderedPageBreak/>
@@ -17386,7 +18282,7 @@
                     <pic:cNvPicPr/>
                   </pic:nvPicPr>
                   <pic:blipFill>
-                    <a:blip r:embed="rId34"/>
+                    <a:blip r:embed="rId35"/>
                     <a:stretch>
                       <a:fillRect/>
                     </a:stretch>
@@ -17409,19 +18305,135 @@
     </w:p>
     <w:p>
       <w:pPr>
-        <w:rPr>
-          <w:lang w:val="en-GB"/>
-        </w:rPr>
+        <w:pStyle w:val="Kuvaotsikko"/>
+        <w:jc w:val="both"/>
+        <w:rPr>
+          <w:lang w:val="en-GB"/>
+        </w:rPr>
+      </w:pPr>
+      <w:r>
+        <w:rPr>
+          <w:b/>
+          <w:bCs/>
+          <w:lang w:val="en-GB"/>
+        </w:rPr>
+        <w:t xml:space="preserve">Figure </w:t>
+      </w:r>
+      <w:r>
+        <w:rPr>
+          <w:b/>
+          <w:bCs/>
+        </w:rPr>
+        <w:fldChar w:fldCharType="begin"/>
+      </w:r>
+      <w:r>
+        <w:rPr>
+          <w:b/>
+          <w:bCs/>
+          <w:lang w:val="en-GB"/>
+        </w:rPr>
+        <w:instrText xml:space="preserve"> SEQ Figure \* ARABIC </w:instrText>
+      </w:r>
+      <w:r>
+        <w:rPr>
+          <w:b/>
+          <w:bCs/>
+        </w:rPr>
+        <w:fldChar w:fldCharType="separate"/>
+      </w:r>
+      <w:r>
+        <w:rPr>
+          <w:b/>
+          <w:bCs/>
+          <w:noProof/>
+          <w:lang w:val="en-GB"/>
+        </w:rPr>
+        <w:t>23</w:t>
+      </w:r>
+      <w:r>
+        <w:rPr>
+          <w:b/>
+          <w:bCs/>
+        </w:rPr>
+        <w:fldChar w:fldCharType="end"/>
+      </w:r>
+      <w:r>
+        <w:rPr>
+          <w:lang w:val="en-GB"/>
+        </w:rPr>
+        <w:t xml:space="preserve"> Web-based UI</w:t>
+      </w:r>
+    </w:p>
+    <w:p>
+      <w:pPr>
+        <w:rPr>
+          <w:lang w:val="en-GB"/>
+        </w:rPr>
+      </w:pPr>
+      <w:r>
+        <w:rPr>
+          <w:lang w:val="en-GB"/>
+        </w:rPr>
+        <w:t xml:space="preserve">To enable communication with the server, code must be written that contacts the </w:t>
+      </w:r>
+      <w:r>
+        <w:rPr>
+          <w:lang w:val="en-GB"/>
+        </w:rPr>
+        <w:t>back-end</w:t>
+      </w:r>
+      <w:r>
+        <w:rPr>
+          <w:lang w:val="en-GB"/>
+        </w:rPr>
+        <w:t xml:space="preserve"> APIs.</w:t>
+      </w:r>
+      <w:r>
+        <w:rPr>
+          <w:lang w:val="en-GB"/>
+        </w:rPr>
+        <w:t xml:space="preserve"> HTTP methods need to be defined. An example implementation in Code Sample 5 presents a function that takes the Bookkeeping endpoint, and data to be sent as parameters.</w:t>
+      </w:r>
+      <w:r>
+        <w:rPr>
+          <w:lang w:val="en-GB"/>
+        </w:rPr>
+        <w:t xml:space="preserve"> </w:t>
+      </w:r>
+      <w:r>
+        <w:rPr>
+          <w:lang w:val="en-GB"/>
+        </w:rPr>
+        <w:t xml:space="preserve">This function makes use of basic http utility, and </w:t>
+      </w:r>
+      <w:proofErr w:type="spellStart"/>
+      <w:r>
+        <w:rPr>
+          <w:lang w:val="en-GB"/>
+        </w:rPr>
+        <w:t>Angulars</w:t>
+      </w:r>
+      <w:proofErr w:type="spellEnd"/>
+      <w:r>
+        <w:rPr>
+          <w:lang w:val="en-GB"/>
+        </w:rPr>
+        <w:t xml:space="preserve"> Observable-type, which is in essence a type of data stream. </w:t>
+      </w:r>
+    </w:p>
+    <w:p>
+      <w:pPr>
+        <w:keepNext/>
       </w:pPr>
       <w:r>
         <w:rPr>
           <w:lang w:val="en-GB"/>
         </w:rPr>
         <w:drawing>
-          <wp:inline distT="0" distB="0" distL="0" distR="0" wp14:anchorId="5DB59336" wp14:editId="5DCAB8D4">
-            <wp:extent cx="3029373" cy="1105054"/>
+          <wp:inline distT="0" distB="0" distL="0" distR="0" wp14:anchorId="1383EA19" wp14:editId="1A6B04EE">
+            <wp:extent cx="5039995" cy="1144905"/>
             <wp:effectExtent l="0" t="0" r="0" b="0"/>
-            <wp:docPr id="2144498659" name="Kuva 1" descr="Kuva, joka sisältää kohteen teksti, kuvakaappaus, Fontti, logo&#10;&#10;Kuvaus luotu automaattisesti"/>
+            <wp:docPr id="1439984781" name="Kuva 1" descr="Kuva, joka sisältää kohteen teksti, kuvakaappaus, Fontti&#10;&#10;Tekoälyn generoima sisältö voi olla virheellistä."/>
             <wp:cNvGraphicFramePr>
               <a:graphicFrameLocks xmlns:a="http://schemas.openxmlformats.org/drawingml/2006/main" noChangeAspect="1"/>
             </wp:cNvGraphicFramePr>
@@ -17429,54 +18441,7 @@
               <a:graphicData uri="http://schemas.openxmlformats.org/drawingml/2006/picture">
                 <pic:pic xmlns:pic="http://schemas.openxmlformats.org/drawingml/2006/picture">
                   <pic:nvPicPr>
-                    <pic:cNvPr id="2144498659" name="Kuva 1" descr="Kuva, joka sisältää kohteen teksti, kuvakaappaus, Fontti, logo&#10;&#10;Kuvaus luotu automaattisesti"/>
-                    <pic:cNvPicPr/>
-                  </pic:nvPicPr>
-                  <pic:blipFill>
-                    <a:blip r:embed="rId35"/>
-                    <a:stretch>
-                      <a:fillRect/>
-                    </a:stretch>
-                  </pic:blipFill>
-                  <pic:spPr>
-                    <a:xfrm>
-                      <a:off x="0" y="0"/>
-                      <a:ext cx="3029373" cy="1105054"/>
-                    </a:xfrm>
-                    <a:prstGeom prst="rect">
-                      <a:avLst/>
-                    </a:prstGeom>
-                  </pic:spPr>
-                </pic:pic>
-              </a:graphicData>
-            </a:graphic>
-          </wp:inline>
-        </w:drawing>
-      </w:r>
-    </w:p>
-    <w:p>
-      <w:pPr>
-        <w:rPr>
-          <w:lang w:val="en-GB"/>
-        </w:rPr>
-      </w:pPr>
-      <w:r>
-        <w:rPr>
-          <w:lang w:val="en-GB"/>
-        </w:rPr>
-        <w:drawing>
-          <wp:inline distT="0" distB="0" distL="0" distR="0" wp14:anchorId="4A4BB79B" wp14:editId="18783226">
-            <wp:extent cx="2514951" cy="962159"/>
-            <wp:effectExtent l="0" t="0" r="0" b="9525"/>
-            <wp:docPr id="1136050425" name="Kuva 1" descr="Kuva, joka sisältää kohteen teksti, kuvakaappaus, Fontti, logo&#10;&#10;Kuvaus luotu automaattisesti"/>
-            <wp:cNvGraphicFramePr>
-              <a:graphicFrameLocks xmlns:a="http://schemas.openxmlformats.org/drawingml/2006/main" noChangeAspect="1"/>
-            </wp:cNvGraphicFramePr>
-            <a:graphic xmlns:a="http://schemas.openxmlformats.org/drawingml/2006/main">
-              <a:graphicData uri="http://schemas.openxmlformats.org/drawingml/2006/picture">
-                <pic:pic xmlns:pic="http://schemas.openxmlformats.org/drawingml/2006/picture">
-                  <pic:nvPicPr>
-                    <pic:cNvPr id="1136050425" name="Kuva 1" descr="Kuva, joka sisältää kohteen teksti, kuvakaappaus, Fontti, logo&#10;&#10;Kuvaus luotu automaattisesti"/>
+                    <pic:cNvPr id="1439984781" name="Kuva 1" descr="Kuva, joka sisältää kohteen teksti, kuvakaappaus, Fontti&#10;&#10;Tekoälyn generoima sisältö voi olla virheellistä."/>
                     <pic:cNvPicPr/>
                   </pic:nvPicPr>
                   <pic:blipFill>
@@ -17488,7 +18453,7 @@
                   <pic:spPr>
                     <a:xfrm>
                       <a:off x="0" y="0"/>
-                      <a:ext cx="2514951" cy="962159"/>
+                      <a:ext cx="5039995" cy="1144905"/>
                     </a:xfrm>
                     <a:prstGeom prst="rect">
                       <a:avLst/>
@@ -17503,16 +18468,165 @@
     </w:p>
     <w:p>
       <w:pPr>
-        <w:rPr>
-          <w:lang w:val="en-GB"/>
-        </w:rPr>
-      </w:pPr>
-      <w:r>
-        <w:rPr>
+        <w:pStyle w:val="Kuvaotsikko"/>
+        <w:jc w:val="both"/>
+        <w:rPr>
+          <w:lang w:val="en-GB"/>
+        </w:rPr>
+      </w:pPr>
+      <w:bookmarkStart w:id="77" w:name="_Toc190822608"/>
+      <w:r>
+        <w:rPr>
+          <w:b/>
+          <w:bCs/>
+          <w:lang w:val="en-GB"/>
+        </w:rPr>
+        <w:t xml:space="preserve">Code Snippet </w:t>
+      </w:r>
+      <w:r>
+        <w:rPr>
+          <w:b/>
+          <w:bCs/>
+        </w:rPr>
+        <w:fldChar w:fldCharType="begin"/>
+      </w:r>
+      <w:r>
+        <w:rPr>
+          <w:b/>
+          <w:bCs/>
+          <w:lang w:val="en-GB"/>
+        </w:rPr>
+        <w:instrText xml:space="preserve"> SEQ Code_Sample \* ARABIC </w:instrText>
+      </w:r>
+      <w:r>
+        <w:rPr>
+          <w:b/>
+          <w:bCs/>
+        </w:rPr>
+        <w:fldChar w:fldCharType="separate"/>
+      </w:r>
+      <w:r>
+        <w:rPr>
+          <w:b/>
+          <w:bCs/>
+          <w:noProof/>
+          <w:lang w:val="en-GB"/>
+        </w:rPr>
+        <w:t>5</w:t>
+      </w:r>
+      <w:r>
+        <w:rPr>
+          <w:b/>
+          <w:bCs/>
+        </w:rPr>
+        <w:fldChar w:fldCharType="end"/>
+      </w:r>
+      <w:r>
+        <w:rPr>
+          <w:lang w:val="en-GB"/>
+        </w:rPr>
+        <w:t xml:space="preserve"> Defining POST request</w:t>
+      </w:r>
+      <w:bookmarkEnd w:id="77"/>
+      <w:r>
+        <w:rPr>
+          <w:lang w:val="en-GB"/>
+        </w:rPr>
+        <w:t xml:space="preserve"> </w:t>
+      </w:r>
+    </w:p>
+    <w:p>
+      <w:pPr>
+        <w:rPr>
+          <w:lang w:val="en-GB"/>
+        </w:rPr>
+      </w:pPr>
+      <w:r>
+        <w:rPr>
+          <w:lang w:val="en-GB"/>
+        </w:rPr>
+        <w:t xml:space="preserve">When a user has modified an account, pressing the Save-button in the web UI </w:t>
+      </w:r>
+      <w:r>
+        <w:rPr>
+          <w:lang w:val="en-GB"/>
+        </w:rPr>
+        <w:t xml:space="preserve">launches the buttons </w:t>
+      </w:r>
+      <w:r>
+        <w:rPr>
+          <w:lang w:val="en-GB"/>
+        </w:rPr>
+        <w:t xml:space="preserve">defined </w:t>
+      </w:r>
+      <w:r>
+        <w:rPr>
+          <w:lang w:val="en-GB"/>
+        </w:rPr>
+        <w:t>function</w:t>
+      </w:r>
+      <w:r>
+        <w:rPr>
+          <w:lang w:val="en-GB"/>
+        </w:rPr>
+        <w:t xml:space="preserve"> (Code Sippet 6)</w:t>
+      </w:r>
+      <w:r>
+        <w:rPr>
+          <w:lang w:val="en-GB"/>
+        </w:rPr>
+        <w:t>.</w:t>
+      </w:r>
+      <w:r>
+        <w:rPr>
+          <w:lang w:val="en-GB"/>
+        </w:rPr>
+        <w:t xml:space="preserve"> </w:t>
+      </w:r>
+      <w:r>
+        <w:rPr>
+          <w:lang w:val="en-GB"/>
+        </w:rPr>
+        <w:t xml:space="preserve">The function first parses all the required information from the form into a </w:t>
+      </w:r>
+      <w:r>
+        <w:rPr>
+          <w:lang w:val="en-GB"/>
+        </w:rPr>
+        <w:t>JSON-formatted</w:t>
+      </w:r>
+      <w:r>
+        <w:rPr>
+          <w:lang w:val="en-GB"/>
+        </w:rPr>
+        <w:t xml:space="preserve"> data set. PUT request is then sent to the server, targeting the appropriate endpoint with the data set as it’s payload. </w:t>
+      </w:r>
+      <w:r>
+        <w:rPr>
+          <w:lang w:val="en-GB"/>
+        </w:rPr>
+        <w:t>The final responsibility of the function is to handle the response from the server. The response can be that the operation was success</w:t>
+      </w:r>
+      <w:r>
+        <w:rPr>
+          <w:lang w:val="en-GB"/>
+        </w:rPr>
+        <w:lastRenderedPageBreak/>
+        <w:t>ful, and the database was updated to reflect the user’s input, or it may fail the validation on the server’s end, or any number of other error responses. The user should be made aware of the end result of their action by for example, displaying a toast or alert on the page.</w:t>
+      </w:r>
+    </w:p>
+    <w:p>
+      <w:pPr>
+        <w:pStyle w:val="Kuvaotsikko"/>
+        <w:jc w:val="both"/>
+      </w:pPr>
+      <w:r>
+        <w:rPr>
+          <w:noProof/>
           <w:lang w:val="en-GB"/>
         </w:rPr>
         <w:drawing>
-          <wp:inline distT="0" distB="0" distL="0" distR="0" wp14:anchorId="57FB0AE4" wp14:editId="40D1301D">
+          <wp:inline distT="0" distB="0" distL="0" distR="0" wp14:anchorId="18FE679F" wp14:editId="3BC759E3">
             <wp:extent cx="5039995" cy="1638935"/>
             <wp:effectExtent l="0" t="0" r="0" b="0"/>
             <wp:docPr id="1631376889" name="Kuva 1" descr="Kuva, joka sisältää kohteen teksti, kuvakaappaus, ohjelmisto, Multimediaohjelmisto&#10;&#10;Kuvaus luotu automaattisesti"/>
@@ -17550,98 +18664,54 @@
     </w:p>
     <w:p>
       <w:pPr>
-        <w:rPr>
-          <w:lang w:val="en-GB"/>
-        </w:rPr>
-      </w:pPr>
-      <w:r>
-        <w:rPr>
-          <w:lang w:val="en-GB"/>
-        </w:rPr>
-        <w:lastRenderedPageBreak/>
-        <w:drawing>
-          <wp:inline distT="0" distB="0" distL="0" distR="0" wp14:anchorId="29B7DB55" wp14:editId="45B73699">
-            <wp:extent cx="5039995" cy="2875915"/>
-            <wp:effectExtent l="0" t="0" r="0" b="0"/>
-            <wp:docPr id="1626826431" name="Kuva 1" descr="Kuva, joka sisältää kohteen teksti, kuvakaappaus, ohjelmisto&#10;&#10;Kuvaus luotu automaattisesti"/>
-            <wp:cNvGraphicFramePr>
-              <a:graphicFrameLocks xmlns:a="http://schemas.openxmlformats.org/drawingml/2006/main" noChangeAspect="1"/>
-            </wp:cNvGraphicFramePr>
-            <a:graphic xmlns:a="http://schemas.openxmlformats.org/drawingml/2006/main">
-              <a:graphicData uri="http://schemas.openxmlformats.org/drawingml/2006/picture">
-                <pic:pic xmlns:pic="http://schemas.openxmlformats.org/drawingml/2006/picture">
-                  <pic:nvPicPr>
-                    <pic:cNvPr id="1626826431" name="Kuva 1" descr="Kuva, joka sisältää kohteen teksti, kuvakaappaus, ohjelmisto&#10;&#10;Kuvaus luotu automaattisesti"/>
-                    <pic:cNvPicPr/>
-                  </pic:nvPicPr>
-                  <pic:blipFill>
-                    <a:blip r:embed="rId38"/>
-                    <a:stretch>
-                      <a:fillRect/>
-                    </a:stretch>
-                  </pic:blipFill>
-                  <pic:spPr>
-                    <a:xfrm>
-                      <a:off x="0" y="0"/>
-                      <a:ext cx="5039995" cy="2875915"/>
-                    </a:xfrm>
-                    <a:prstGeom prst="rect">
-                      <a:avLst/>
-                    </a:prstGeom>
-                  </pic:spPr>
-                </pic:pic>
-              </a:graphicData>
-            </a:graphic>
-          </wp:inline>
-        </w:drawing>
-      </w:r>
-    </w:p>
-    <w:p>
-      <w:pPr>
-        <w:rPr>
-          <w:lang w:val="en-GB"/>
-        </w:rPr>
-      </w:pPr>
-      <w:r>
-        <w:rPr>
-          <w:lang w:val="en-GB"/>
-        </w:rPr>
-        <w:drawing>
-          <wp:inline distT="0" distB="0" distL="0" distR="0" wp14:anchorId="03E0E12A" wp14:editId="005E127E">
-            <wp:extent cx="5039995" cy="3999230"/>
-            <wp:effectExtent l="0" t="0" r="0" b="0"/>
-            <wp:docPr id="1557780030" name="Kuva 1" descr="Kuva, joka sisältää kohteen teksti, kuvakaappaus, ohjelmisto, Multimediaohjelmisto&#10;&#10;Kuvaus luotu automaattisesti"/>
-            <wp:cNvGraphicFramePr>
-              <a:graphicFrameLocks xmlns:a="http://schemas.openxmlformats.org/drawingml/2006/main" noChangeAspect="1"/>
-            </wp:cNvGraphicFramePr>
-            <a:graphic xmlns:a="http://schemas.openxmlformats.org/drawingml/2006/main">
-              <a:graphicData uri="http://schemas.openxmlformats.org/drawingml/2006/picture">
-                <pic:pic xmlns:pic="http://schemas.openxmlformats.org/drawingml/2006/picture">
-                  <pic:nvPicPr>
-                    <pic:cNvPr id="1557780030" name="Kuva 1" descr="Kuva, joka sisältää kohteen teksti, kuvakaappaus, ohjelmisto, Multimediaohjelmisto&#10;&#10;Kuvaus luotu automaattisesti"/>
-                    <pic:cNvPicPr/>
-                  </pic:nvPicPr>
-                  <pic:blipFill>
-                    <a:blip r:embed="rId39"/>
-                    <a:stretch>
-                      <a:fillRect/>
-                    </a:stretch>
-                  </pic:blipFill>
-                  <pic:spPr>
-                    <a:xfrm>
-                      <a:off x="0" y="0"/>
-                      <a:ext cx="5039995" cy="3999230"/>
-                    </a:xfrm>
-                    <a:prstGeom prst="rect">
-                      <a:avLst/>
-                    </a:prstGeom>
-                  </pic:spPr>
-                </pic:pic>
-              </a:graphicData>
-            </a:graphic>
-          </wp:inline>
-        </w:drawing>
-      </w:r>
+        <w:pStyle w:val="Kuvaotsikko"/>
+        <w:jc w:val="both"/>
+        <w:rPr>
+          <w:lang w:val="en-GB"/>
+        </w:rPr>
+      </w:pPr>
+      <w:r>
+        <w:rPr>
+          <w:b/>
+          <w:bCs/>
+          <w:lang w:val="en-GB"/>
+        </w:rPr>
+        <w:t xml:space="preserve">Code </w:t>
+      </w:r>
+      <w:r>
+        <w:rPr>
+          <w:b/>
+          <w:bCs/>
+          <w:lang w:val="en-GB"/>
+        </w:rPr>
+        <w:t>Snippet</w:t>
+      </w:r>
+      <w:r>
+        <w:rPr>
+          <w:b/>
+          <w:bCs/>
+          <w:lang w:val="en-GB"/>
+        </w:rPr>
+        <w:t xml:space="preserve"> </w:t>
+      </w:r>
+      <w:r>
+        <w:rPr>
+          <w:b/>
+          <w:bCs/>
+        </w:rPr>
+        <w:t>6</w:t>
+      </w:r>
+      <w:r>
+        <w:rPr>
+          <w:lang w:val="en-GB"/>
+        </w:rPr>
+        <w:t xml:space="preserve"> Save button logic</w:t>
+      </w:r>
+    </w:p>
+    <w:p>
+      <w:pPr>
+        <w:keepNext/>
+      </w:pPr>
     </w:p>
     <w:p>
       <w:pPr>
@@ -17650,14 +18720,14 @@
           <w:lang w:val="en-GB"/>
         </w:rPr>
       </w:pPr>
-      <w:bookmarkStart w:id="77" w:name="_Toc181649203"/>
+      <w:bookmarkStart w:id="78" w:name="_Toc181649203"/>
       <w:r>
         <w:rPr>
           <w:lang w:val="en-GB"/>
         </w:rPr>
         <w:t>Integrating to legacy</w:t>
       </w:r>
-      <w:bookmarkEnd w:id="77"/>
+      <w:bookmarkEnd w:id="78"/>
     </w:p>
     <w:p>
       <w:pPr>
@@ -17677,7 +18747,7 @@
           <w:lang w:val="en-US"/>
         </w:rPr>
       </w:pPr>
-      <w:bookmarkStart w:id="78" w:name="_Toc181649204"/>
+      <w:bookmarkStart w:id="79" w:name="_Toc181649204"/>
       <w:bookmarkEnd w:id="2"/>
       <w:bookmarkEnd w:id="3"/>
       <w:bookmarkEnd w:id="4"/>
@@ -17690,7 +18760,7 @@
         <w:lastRenderedPageBreak/>
         <w:t>References</w:t>
       </w:r>
-      <w:bookmarkEnd w:id="78"/>
+      <w:bookmarkEnd w:id="79"/>
       <w:r>
         <w:rPr>
           <w:lang w:val="en-US"/>
@@ -17793,7 +18863,21 @@
         <w:rPr>
           <w:lang w:val="en-US"/>
         </w:rPr>
-        <w:t>. GeeksForGeeks. Retrieved 202</w:t>
+        <w:t xml:space="preserve">. </w:t>
+      </w:r>
+      <w:proofErr w:type="spellStart"/>
+      <w:r>
+        <w:rPr>
+          <w:lang w:val="en-US"/>
+        </w:rPr>
+        <w:t>GeeksForGeeks</w:t>
+      </w:r>
+      <w:proofErr w:type="spellEnd"/>
+      <w:r>
+        <w:rPr>
+          <w:lang w:val="en-US"/>
+        </w:rPr>
+        <w:t>. Retrieved 202</w:t>
       </w:r>
       <w:r>
         <w:rPr>
@@ -17925,7 +19009,21 @@
         <w:rPr>
           <w:lang w:val="en-US"/>
         </w:rPr>
-        <w:t>Programming Language Statistics. ITJobsWatch. Retrieved 202</w:t>
+        <w:t xml:space="preserve">Programming Language Statistics. </w:t>
+      </w:r>
+      <w:proofErr w:type="spellStart"/>
+      <w:r>
+        <w:rPr>
+          <w:lang w:val="en-US"/>
+        </w:rPr>
+        <w:t>ITJobsWatch</w:t>
+      </w:r>
+      <w:proofErr w:type="spellEnd"/>
+      <w:r>
+        <w:rPr>
+          <w:lang w:val="en-US"/>
+        </w:rPr>
+        <w:t>. Retrieved 202</w:t>
       </w:r>
       <w:r>
         <w:rPr>
@@ -17966,13 +19064,55 @@
           <w:lang w:val="en-US"/>
         </w:rPr>
         <w:lastRenderedPageBreak/>
-        <w:t>VB6 IDE AddIns - What's essential?</w:t>
-      </w:r>
-      <w:r>
-        <w:rPr>
-          <w:lang w:val="en-US"/>
-        </w:rPr>
-        <w:t>. VBForums. Retrieved 202</w:t>
+        <w:t xml:space="preserve">VB6 IDE </w:t>
+      </w:r>
+      <w:proofErr w:type="spellStart"/>
+      <w:r>
+        <w:rPr>
+          <w:lang w:val="en-US"/>
+        </w:rPr>
+        <w:t>AddIns</w:t>
+      </w:r>
+      <w:proofErr w:type="spellEnd"/>
+      <w:r>
+        <w:rPr>
+          <w:lang w:val="en-US"/>
+        </w:rPr>
+        <w:t xml:space="preserve"> - What's </w:t>
+      </w:r>
+      <w:proofErr w:type="gramStart"/>
+      <w:r>
+        <w:rPr>
+          <w:lang w:val="en-US"/>
+        </w:rPr>
+        <w:t>essential?</w:t>
+      </w:r>
+      <w:r>
+        <w:rPr>
+          <w:lang w:val="en-US"/>
+        </w:rPr>
+        <w:t>.</w:t>
+      </w:r>
+      <w:proofErr w:type="gramEnd"/>
+      <w:r>
+        <w:rPr>
+          <w:lang w:val="en-US"/>
+        </w:rPr>
+        <w:t xml:space="preserve"> </w:t>
+      </w:r>
+      <w:proofErr w:type="spellStart"/>
+      <w:r>
+        <w:rPr>
+          <w:lang w:val="en-US"/>
+        </w:rPr>
+        <w:t>VBForums</w:t>
+      </w:r>
+      <w:proofErr w:type="spellEnd"/>
+      <w:r>
+        <w:rPr>
+          <w:lang w:val="en-US"/>
+        </w:rPr>
+        <w:t>. Retrieved 202</w:t>
       </w:r>
       <w:r>
         <w:rPr>
@@ -17986,7 +19126,7 @@
         </w:rPr>
         <w:t xml:space="preserve">-05-12. </w:t>
       </w:r>
-      <w:hyperlink r:id="rId40" w:history="1">
+      <w:hyperlink r:id="rId38" w:history="1">
         <w:r>
           <w:rPr>
             <w:rStyle w:val="Hyperlinkki"/>
@@ -18012,11 +19152,19 @@
           <w:lang w:val="en-US"/>
         </w:rPr>
       </w:pPr>
-      <w:r>
-        <w:rPr>
-          <w:lang w:val="en-US"/>
-        </w:rPr>
-        <w:t xml:space="preserve">Audacia. </w:t>
+      <w:proofErr w:type="spellStart"/>
+      <w:r>
+        <w:rPr>
+          <w:lang w:val="en-US"/>
+        </w:rPr>
+        <w:t>Audacia</w:t>
+      </w:r>
+      <w:proofErr w:type="spellEnd"/>
+      <w:r>
+        <w:rPr>
+          <w:lang w:val="en-US"/>
+        </w:rPr>
+        <w:t xml:space="preserve">. </w:t>
       </w:r>
       <w:r>
         <w:rPr>
@@ -18076,17 +19224,127 @@
           <w:lang w:val="en-US"/>
         </w:rPr>
       </w:pPr>
+      <w:proofErr w:type="spellStart"/>
       <w:r>
         <w:rPr>
           <w:lang w:val="sv-FI"/>
         </w:rPr>
-        <w:t xml:space="preserve">Schuts MTW, Aarssen RTA, Tielemans PM, Vinju JJ. </w:t>
-      </w:r>
-      <w:r>
-        <w:rPr>
-          <w:lang w:val="en-US"/>
-        </w:rPr>
-        <w:t xml:space="preserve">Large-scale semi-automatedmigration of legacy C/C++test code.Softw Pract Exper. </w:t>
+        <w:t>Schuts</w:t>
+      </w:r>
+      <w:proofErr w:type="spellEnd"/>
+      <w:r>
+        <w:rPr>
+          <w:lang w:val="sv-FI"/>
+        </w:rPr>
+        <w:t xml:space="preserve"> MTW, </w:t>
+      </w:r>
+      <w:proofErr w:type="spellStart"/>
+      <w:r>
+        <w:rPr>
+          <w:lang w:val="sv-FI"/>
+        </w:rPr>
+        <w:t>Aarssen</w:t>
+      </w:r>
+      <w:proofErr w:type="spellEnd"/>
+      <w:r>
+        <w:rPr>
+          <w:lang w:val="sv-FI"/>
+        </w:rPr>
+        <w:t xml:space="preserve"> RTA, </w:t>
+      </w:r>
+      <w:proofErr w:type="spellStart"/>
+      <w:r>
+        <w:rPr>
+          <w:lang w:val="sv-FI"/>
+        </w:rPr>
+        <w:t>Tielemans</w:t>
+      </w:r>
+      <w:proofErr w:type="spellEnd"/>
+      <w:r>
+        <w:rPr>
+          <w:lang w:val="sv-FI"/>
+        </w:rPr>
+        <w:t xml:space="preserve"> PM, </w:t>
+      </w:r>
+      <w:proofErr w:type="spellStart"/>
+      <w:r>
+        <w:rPr>
+          <w:lang w:val="sv-FI"/>
+        </w:rPr>
+        <w:t>Vinju</w:t>
+      </w:r>
+      <w:proofErr w:type="spellEnd"/>
+      <w:r>
+        <w:rPr>
+          <w:lang w:val="sv-FI"/>
+        </w:rPr>
+        <w:t xml:space="preserve"> JJ. </w:t>
+      </w:r>
+      <w:r>
+        <w:rPr>
+          <w:lang w:val="en-US"/>
+        </w:rPr>
+        <w:t>Large-scale semi-</w:t>
+      </w:r>
+      <w:proofErr w:type="spellStart"/>
+      <w:proofErr w:type="gramStart"/>
+      <w:r>
+        <w:rPr>
+          <w:lang w:val="en-US"/>
+        </w:rPr>
+        <w:t>automatedmigration</w:t>
+      </w:r>
+      <w:proofErr w:type="spellEnd"/>
+      <w:proofErr w:type="gramEnd"/>
+      <w:r>
+        <w:rPr>
+          <w:lang w:val="en-US"/>
+        </w:rPr>
+        <w:t xml:space="preserve"> of legacy C/C++test </w:t>
+      </w:r>
+      <w:proofErr w:type="spellStart"/>
+      <w:proofErr w:type="gramStart"/>
+      <w:r>
+        <w:rPr>
+          <w:lang w:val="en-US"/>
+        </w:rPr>
+        <w:t>code.Softw</w:t>
+      </w:r>
+      <w:proofErr w:type="spellEnd"/>
+      <w:proofErr w:type="gramEnd"/>
+      <w:r>
+        <w:rPr>
+          <w:lang w:val="en-US"/>
+        </w:rPr>
+        <w:t xml:space="preserve"> </w:t>
+      </w:r>
+      <w:proofErr w:type="spellStart"/>
+      <w:r>
+        <w:rPr>
+          <w:lang w:val="en-US"/>
+        </w:rPr>
+        <w:t>Pract</w:t>
+      </w:r>
+      <w:proofErr w:type="spellEnd"/>
+      <w:r>
+        <w:rPr>
+          <w:lang w:val="en-US"/>
+        </w:rPr>
+        <w:t xml:space="preserve"> </w:t>
+      </w:r>
+      <w:proofErr w:type="spellStart"/>
+      <w:r>
+        <w:rPr>
+          <w:lang w:val="en-US"/>
+        </w:rPr>
+        <w:t>Exper</w:t>
+      </w:r>
+      <w:proofErr w:type="spellEnd"/>
+      <w:r>
+        <w:rPr>
+          <w:lang w:val="en-US"/>
+        </w:rPr>
+        <w:t xml:space="preserve">. </w:t>
       </w:r>
       <w:r>
         <w:rPr>
@@ -18106,7 +19364,7 @@
         </w:rPr>
         <w:t xml:space="preserve">-05-12. </w:t>
       </w:r>
-      <w:hyperlink r:id="rId41" w:history="1">
+      <w:hyperlink r:id="rId39" w:history="1">
         <w:r>
           <w:rPr>
             <w:rStyle w:val="Hyperlinkki"/>
@@ -18240,7 +19498,7 @@
         </w:rPr>
         <w:t xml:space="preserve">-05-13. </w:t>
       </w:r>
-      <w:hyperlink r:id="rId42" w:history="1">
+      <w:hyperlink r:id="rId40" w:history="1">
         <w:r>
           <w:rPr>
             <w:rStyle w:val="Hyperlinkki"/>
@@ -18284,7 +19542,7 @@
         </w:rPr>
         <w:t xml:space="preserve">. Retrieved 25.5.2024. </w:t>
       </w:r>
-      <w:hyperlink r:id="rId43" w:history="1">
+      <w:hyperlink r:id="rId41" w:history="1">
         <w:r>
           <w:rPr>
             <w:rStyle w:val="Hyperlinkki"/>
@@ -18480,7 +19738,7 @@
       <w:r>
         <w:t xml:space="preserve">Microsoft. Strangler Fig pattern. Retrieved 30.9.2024. </w:t>
       </w:r>
-      <w:hyperlink r:id="rId44" w:history="1">
+      <w:hyperlink r:id="rId42" w:history="1">
         <w:r>
           <w:rPr>
             <w:rStyle w:val="Hyperlinkki"/>
@@ -18504,7 +19762,7 @@
       <w:r>
         <w:t xml:space="preserve">Cartwright I, Horn R, Lewis J. Transitional architecture. 28.3.2022. Retrieved 30.9.2024. </w:t>
       </w:r>
-      <w:hyperlink r:id="rId45" w:history="1">
+      <w:hyperlink r:id="rId43" w:history="1">
         <w:r>
           <w:rPr>
             <w:rStyle w:val="Hyperlinkki"/>
@@ -18543,8 +19801,13 @@
         <w:pStyle w:val="References"/>
         <w:ind w:left="0" w:firstLine="0"/>
       </w:pPr>
-      <w:r>
-        <w:t>Codeacademy.</w:t>
+      <w:proofErr w:type="spellStart"/>
+      <w:r>
+        <w:t>Codeacademy</w:t>
+      </w:r>
+      <w:proofErr w:type="spellEnd"/>
+      <w:r>
+        <w:t>.</w:t>
       </w:r>
       <w:r>
         <w:t xml:space="preserve"> What is REST?.</w:t>
@@ -18571,7 +19834,15 @@
         <w:t xml:space="preserve">Kong. </w:t>
       </w:r>
       <w:r>
-        <w:t>What is GraphQL?</w:t>
+        <w:t xml:space="preserve">What is </w:t>
+      </w:r>
+      <w:proofErr w:type="spellStart"/>
+      <w:r>
+        <w:t>GraphQL</w:t>
+      </w:r>
+      <w:proofErr w:type="spellEnd"/>
+      <w:r>
+        <w:t>?</w:t>
       </w:r>
       <w:r>
         <w:t xml:space="preserve"> 1.3.2023. Retrieved 12.10.2024.  </w:t>
@@ -18591,17 +19862,19 @@
         <w:pStyle w:val="References"/>
         <w:ind w:left="0" w:firstLine="0"/>
         <w:sectPr>
-          <w:headerReference w:type="default" r:id="rId46"/>
-          <w:footerReference w:type="default" r:id="rId47"/>
+          <w:headerReference w:type="default" r:id="rId44"/>
+          <w:footerReference w:type="default" r:id="rId45"/>
           <w:pgSz w:w="11906" w:h="16838"/>
           <w:pgMar w:top="1701" w:right="1701" w:bottom="1701" w:left="2268" w:header="1134" w:footer="709" w:gutter="0"/>
           <w:cols w:space="708"/>
           <w:docGrid w:linePitch="360"/>
         </w:sectPr>
       </w:pPr>
+      <w:proofErr w:type="spellStart"/>
       <w:r>
         <w:t>Ghinaiya</w:t>
       </w:r>
+      <w:proofErr w:type="spellEnd"/>
       <w:r>
         <w:t>, S</w:t>
       </w:r>
@@ -18611,8 +19884,13 @@
       <w:r>
         <w:t xml:space="preserve"> 19.6.2024. </w:t>
       </w:r>
-      <w:r>
-        <w:t xml:space="preserve">Testgrid. </w:t>
+      <w:proofErr w:type="spellStart"/>
+      <w:r>
+        <w:t>Testgrid</w:t>
+      </w:r>
+      <w:proofErr w:type="spellEnd"/>
+      <w:r>
+        <w:t xml:space="preserve">. </w:t>
       </w:r>
       <w:r>
         <w:t>Retr</w:t>
@@ -18645,7 +19923,7 @@
           <w:lang w:val="en-GB"/>
         </w:rPr>
       </w:pPr>
-      <w:bookmarkStart w:id="79" w:name="_Toc181649205"/>
+      <w:bookmarkStart w:id="80" w:name="_Toc181649205"/>
       <w:r>
         <w:rPr>
           <w:rFonts w:cstheme="minorHAnsi"/>
@@ -18654,7 +19932,7 @@
         <w:lastRenderedPageBreak/>
         <w:t>Appendices</w:t>
       </w:r>
-      <w:bookmarkEnd w:id="79"/>
+      <w:bookmarkEnd w:id="80"/>
     </w:p>
     <w:p>
       <w:pPr>
@@ -18709,7 +19987,7 @@
           <w:lang w:val="en-US"/>
         </w:rPr>
       </w:pPr>
-      <w:bookmarkStart w:id="80" w:name="_Hlk138775426"/>
+      <w:bookmarkStart w:id="81" w:name="_Hlk138775426"/>
       <w:r>
         <w:rPr>
           <w:b/>
@@ -18725,18 +20003,32 @@
         <w:t xml:space="preserve"> </w:t>
       </w:r>
     </w:p>
-    <w:bookmarkEnd w:id="80"/>
-    <w:p>
-      <w:pPr>
-        <w:rPr>
-          <w:lang w:val="en-US"/>
-        </w:rPr>
-      </w:pPr>
-      <w:r>
-        <w:rPr>
-          <w:lang w:val="en-US"/>
-        </w:rPr>
-        <w:t xml:space="preserve">You can enclose as appendices for example a questionnaire used in the study or other material that is related to the study. </w:t>
+    <w:bookmarkEnd w:id="81"/>
+    <w:p>
+      <w:pPr>
+        <w:rPr>
+          <w:lang w:val="en-US"/>
+        </w:rPr>
+      </w:pPr>
+      <w:r>
+        <w:rPr>
+          <w:lang w:val="en-US"/>
+        </w:rPr>
+        <w:t xml:space="preserve">You can enclose as </w:t>
+      </w:r>
+      <w:proofErr w:type="gramStart"/>
+      <w:r>
+        <w:rPr>
+          <w:lang w:val="en-US"/>
+        </w:rPr>
+        <w:t>appendices</w:t>
+      </w:r>
+      <w:proofErr w:type="gramEnd"/>
+      <w:r>
+        <w:rPr>
+          <w:lang w:val="en-US"/>
+        </w:rPr>
+        <w:t xml:space="preserve"> for example a questionnaire used in the study or other material that is related to the study. </w:t>
       </w:r>
     </w:p>
     <w:p>
@@ -18779,7 +20071,21 @@
         <w:rPr>
           <w:lang w:val="en-US"/>
         </w:rPr>
-        <w:t>The appendices are numbered and given a title. When you refer to an appendix in the text, use the correct referencing practice. Remember to mention the number of the appendix.</w:t>
+        <w:t xml:space="preserve">The appendices are numbered and given a title. When you refer to an appendix in the text, use the correct </w:t>
+      </w:r>
+      <w:proofErr w:type="gramStart"/>
+      <w:r>
+        <w:rPr>
+          <w:lang w:val="en-US"/>
+        </w:rPr>
+        <w:t>referencing</w:t>
+      </w:r>
+      <w:proofErr w:type="gramEnd"/>
+      <w:r>
+        <w:rPr>
+          <w:lang w:val="en-US"/>
+        </w:rPr>
+        <w:t xml:space="preserve"> practice. Remember to mention the number of the appendix.</w:t>
       </w:r>
     </w:p>
     <w:p>
@@ -18838,8 +20144,8 @@
       </w:pPr>
     </w:p>
     <w:sectPr>
-      <w:headerReference w:type="default" r:id="rId48"/>
-      <w:footerReference w:type="default" r:id="rId49"/>
+      <w:headerReference w:type="default" r:id="rId46"/>
+      <w:footerReference w:type="default" r:id="rId47"/>
       <w:pgSz w:w="11906" w:h="16838" w:code="9"/>
       <w:pgMar w:top="1701" w:right="1701" w:bottom="1701" w:left="2268" w:header="1134" w:footer="709" w:gutter="0"/>
       <w:cols w:space="708"/>
@@ -22323,6 +23629,7 @@
     <w:rsid w:val="006E1559"/>
     <w:rsid w:val="006F0CF7"/>
     <w:rsid w:val="00720306"/>
+    <w:rsid w:val="00726718"/>
     <w:rsid w:val="00776CAB"/>
     <w:rsid w:val="007862EC"/>
     <w:rsid w:val="00793899"/>
@@ -22333,6 +23640,7 @@
     <w:rsid w:val="009B1800"/>
     <w:rsid w:val="00A03D01"/>
     <w:rsid w:val="00A22DAC"/>
+    <w:rsid w:val="00B60636"/>
     <w:rsid w:val="00BC7A49"/>
     <w:rsid w:val="00BF2290"/>
     <w:rsid w:val="00C10F24"/>
@@ -22340,6 +23648,7 @@
     <w:rsid w:val="00D35CBF"/>
     <w:rsid w:val="00E32F89"/>
     <w:rsid w:val="00E41029"/>
+    <w:rsid w:val="00E516C5"/>
     <w:rsid w:val="00F0540E"/>
     <w:rsid w:val="00F674A5"/>
   </w:rsids>

</xml_diff>

<commit_message>
technical debt a plenty
</commit_message>
<xml_diff>
--- a/Oppari/ThesisTeroAlaHulkko.docx
+++ b/Oppari/ThesisTeroAlaHulkko.docx
@@ -447,21 +447,12 @@
           <w:szCs w:val="28"/>
         </w:rPr>
       </w:pPr>
-      <w:proofErr w:type="spellStart"/>
       <w:r>
         <w:rPr>
           <w:rFonts w:ascii="Calibri" w:hAnsi="Calibri" w:cs="Calibri"/>
           <w:bCs/>
         </w:rPr>
-        <w:t>Cloud-Based</w:t>
-      </w:r>
-      <w:proofErr w:type="spellEnd"/>
-      <w:r>
-        <w:rPr>
-          <w:rFonts w:ascii="Calibri" w:hAnsi="Calibri" w:cs="Calibri"/>
-          <w:bCs/>
-        </w:rPr>
-        <w:t xml:space="preserve"> Engineering</w:t>
+        <w:t>Cloud-Based Engineering</w:t>
       </w:r>
       <w:r>
         <w:rPr>
@@ -527,31 +518,13 @@
           <w:lang w:val="en-GB"/>
         </w:rPr>
       </w:pPr>
-      <w:proofErr w:type="spellStart"/>
       <w:r>
         <w:rPr>
           <w:rFonts w:cstheme="minorHAnsi"/>
           <w:lang w:val="en-GB"/>
         </w:rPr>
-        <w:t>Opinnäytetyön</w:t>
-      </w:r>
-      <w:proofErr w:type="spellEnd"/>
-      <w:r>
-        <w:rPr>
-          <w:rFonts w:cstheme="minorHAnsi"/>
-          <w:lang w:val="en-GB"/>
-        </w:rPr>
-        <w:t xml:space="preserve"> </w:t>
-      </w:r>
-      <w:proofErr w:type="spellStart"/>
-      <w:r>
-        <w:rPr>
-          <w:rFonts w:cstheme="minorHAnsi"/>
-          <w:lang w:val="en-GB"/>
-        </w:rPr>
-        <w:t>nimi</w:t>
-      </w:r>
-      <w:proofErr w:type="spellEnd"/>
+        <w:t>Opinnäytetyön nimi</w:t>
+      </w:r>
       <w:r>
         <w:rPr>
           <w:rFonts w:cstheme="minorHAnsi"/>
@@ -735,16 +708,8 @@
         <w:rPr>
           <w:rFonts w:cstheme="minorHAnsi"/>
         </w:rPr>
-        <w:t xml:space="preserve">Rayko </w:t>
-      </w:r>
-      <w:proofErr w:type="spellStart"/>
-      <w:r>
-        <w:rPr>
-          <w:rFonts w:cstheme="minorHAnsi"/>
-        </w:rPr>
-        <w:t>Toshev</w:t>
-      </w:r>
-      <w:proofErr w:type="spellEnd"/>
+        <w:t>Rayko Toshev</w:t>
+      </w:r>
     </w:p>
     <w:p>
       <w:pPr>
@@ -1338,17 +1303,8 @@
           <w:rFonts w:cstheme="minorHAnsi"/>
           <w:lang w:val="en-US"/>
         </w:rPr>
-        <w:t xml:space="preserve">Rayko </w:t>
-      </w:r>
-      <w:proofErr w:type="spellStart"/>
-      <w:r>
-        <w:rPr>
-          <w:rFonts w:cstheme="minorHAnsi"/>
-          <w:lang w:val="en-US"/>
-        </w:rPr>
-        <w:t>Toshev</w:t>
-      </w:r>
-      <w:proofErr w:type="spellEnd"/>
+        <w:t>Rayko Toshev</w:t>
+      </w:r>
     </w:p>
     <w:p>
       <w:pPr>
@@ -8614,21 +8570,7 @@
         <w:rPr>
           <w:lang w:val="en-GB"/>
         </w:rPr>
-        <w:t xml:space="preserve">One of </w:t>
-      </w:r>
-      <w:proofErr w:type="spellStart"/>
-      <w:r>
-        <w:rPr>
-          <w:lang w:val="en-GB"/>
-        </w:rPr>
-        <w:t>Winpos’s</w:t>
-      </w:r>
-      <w:proofErr w:type="spellEnd"/>
-      <w:r>
-        <w:rPr>
-          <w:lang w:val="en-GB"/>
-        </w:rPr>
-        <w:t xml:space="preserve"> strengths has been the ability to extend the software to serve new clientele. </w:t>
+        <w:t xml:space="preserve">One of Winpos’s strengths has been the ability to extend the software to serve new clientele. </w:t>
       </w:r>
     </w:p>
     <w:p>
@@ -9337,19 +9279,11 @@
         </w:rPr>
         <w:t xml:space="preserve"> may run into is the limited memory capacity of the 32-bit architecture. 32-bit applications can only reserve up to 4GB RAM. This can be a limiting factor and a liability if applications cannot handle the limited environment. (</w:t>
       </w:r>
-      <w:proofErr w:type="spellStart"/>
       <w:r>
         <w:rPr>
           <w:lang w:val="en-US"/>
         </w:rPr>
-        <w:t>GeeksForGeeks</w:t>
-      </w:r>
-      <w:proofErr w:type="spellEnd"/>
-      <w:r>
-        <w:rPr>
-          <w:lang w:val="en-US"/>
-        </w:rPr>
-        <w:t>, 5.2.2024)</w:t>
+        <w:t>GeeksForGeeks, 5.2.2024)</w:t>
       </w:r>
     </w:p>
     <w:p>
@@ -9527,19 +9461,11 @@
         </w:rPr>
         <w:t>(</w:t>
       </w:r>
-      <w:proofErr w:type="spellStart"/>
       <w:r>
         <w:rPr>
           <w:lang w:val="en-US"/>
         </w:rPr>
-        <w:t>ITJobsWatch</w:t>
-      </w:r>
-      <w:proofErr w:type="spellEnd"/>
-      <w:r>
-        <w:rPr>
-          <w:lang w:val="en-US"/>
-        </w:rPr>
-        <w:t>, 10.5.2024</w:t>
+        <w:t>ITJobsWatch, 10.5.2024</w:t>
       </w:r>
       <w:r>
         <w:rPr>
@@ -9570,16 +9496,102 @@
         <w:rPr>
           <w:lang w:val="en-GB"/>
         </w:rPr>
-        <w:t>Maintenance of legacy systems alone can account for 10-15% of a company's budget. These costs arise from cross-platform interfaces, ongoing management, and complex integrations among other things. (</w:t>
-      </w:r>
-      <w:proofErr w:type="spellStart"/>
-      <w:r>
-        <w:rPr>
-          <w:lang w:val="en-GB"/>
-        </w:rPr>
-        <w:t>Audacia</w:t>
-      </w:r>
-      <w:proofErr w:type="spellEnd"/>
+        <w:t>Maintenance of legacy systems alone can account for 10-15% of a company's budget. These costs arise from cross-platform interfaces, ongoing management, and complex integrations among other things. (Audacia)</w:t>
+      </w:r>
+    </w:p>
+    <w:p>
+      <w:pPr>
+        <w:pStyle w:val="Otsikko2"/>
+        <w:rPr>
+          <w:lang w:val="en-GB"/>
+        </w:rPr>
+      </w:pPr>
+      <w:r>
+        <w:rPr>
+          <w:lang w:val="en-GB"/>
+        </w:rPr>
+        <w:t>Technical debt</w:t>
+      </w:r>
+    </w:p>
+    <w:p>
+      <w:pPr>
+        <w:rPr>
+          <w:lang w:val="en-GB"/>
+        </w:rPr>
+      </w:pPr>
+      <w:r>
+        <w:rPr>
+          <w:lang w:val="en-GB"/>
+        </w:rPr>
+        <w:t>Technical debt is friction in software development. It is often accrued by making quick changes at the expense of future development being more costly or even impossible.</w:t>
+      </w:r>
+      <w:r>
+        <w:rPr>
+          <w:lang w:val="en-GB"/>
+        </w:rPr>
+        <w:t xml:space="preserve"> </w:t>
+      </w:r>
+      <w:r>
+        <w:rPr>
+          <w:lang w:val="en-GB"/>
+        </w:rPr>
+        <w:t xml:space="preserve">Technical debt is not about </w:t>
+      </w:r>
+      <w:r>
+        <w:rPr>
+          <w:lang w:val="en-GB"/>
+        </w:rPr>
+        <w:t>defects in the system, but how maintainable and evolvable the system is.</w:t>
+      </w:r>
+      <w:r>
+        <w:rPr>
+          <w:lang w:val="en-GB"/>
+        </w:rPr>
+        <w:t xml:space="preserve"> Technical debt mounts over time and may have severe consequences. As such, managing it should be a core part of software development.</w:t>
+      </w:r>
+      <w:r>
+        <w:rPr>
+          <w:lang w:val="en-GB"/>
+        </w:rPr>
+        <w:t xml:space="preserve"> Technical debt is a business level problem that needs to be understood. Scheduling pressures and product pivots are the drivers of technical debt accumulation. Technical debt presents itself in the code, and the responsibility of the developer is to recognize, make a record of and manage it.</w:t>
+      </w:r>
+      <w:r>
+        <w:rPr>
+          <w:lang w:val="en-GB"/>
+        </w:rPr>
+        <w:t xml:space="preserve"> </w:t>
+      </w:r>
+      <w:r>
+        <w:rPr>
+          <w:lang w:val="en-GB"/>
+        </w:rPr>
+        <w:t xml:space="preserve">Typical symptoms of technical debt are developers spending too much time fixing defects in the </w:t>
+      </w:r>
+      <w:r>
+        <w:rPr>
+          <w:lang w:val="en-GB"/>
+        </w:rPr>
+        <w:lastRenderedPageBreak/>
+        <w:t xml:space="preserve">code, development time of new features being longer, incompatibilities between different systems, </w:t>
+      </w:r>
+      <w:r>
+        <w:rPr>
+          <w:lang w:val="en-GB"/>
+        </w:rPr>
+        <w:t xml:space="preserve">having to fix the same defect multiple times, having to make major workarounds when upgrading technology, and cumbersome and lengthy manual testing phases before each release. </w:t>
+      </w:r>
+      <w:r>
+        <w:rPr>
+          <w:lang w:val="en-GB"/>
+        </w:rPr>
+        <w:t>(</w:t>
+      </w:r>
+      <w:r>
+        <w:rPr>
+          <w:lang w:val="en-GB" w:eastAsia="fi-FI"/>
+        </w:rPr>
+        <w:t>Kruchen, Nord, Ozkaya</w:t>
+      </w:r>
       <w:r>
         <w:rPr>
           <w:lang w:val="en-GB"/>
@@ -9589,6 +9601,348 @@
     </w:p>
     <w:p>
       <w:pPr>
+        <w:keepNext/>
+      </w:pPr>
+      <w:r>
+        <w:drawing>
+          <wp:inline distT="0" distB="0" distL="0" distR="0" wp14:anchorId="7F8A2FB5" wp14:editId="0E48BEA6">
+            <wp:extent cx="5039995" cy="1727200"/>
+            <wp:effectExtent l="0" t="0" r="0" b="0"/>
+            <wp:docPr id="873089889" name="Kuva 1" descr="Kuva, joka sisältää kohteen teksti, kuvakaappaus, diagrammi, Fontti&#10;&#10;Tekoälyn generoima sisältö voi olla virheellistä."/>
+            <wp:cNvGraphicFramePr>
+              <a:graphicFrameLocks xmlns:a="http://schemas.openxmlformats.org/drawingml/2006/main" noChangeAspect="1"/>
+            </wp:cNvGraphicFramePr>
+            <a:graphic xmlns:a="http://schemas.openxmlformats.org/drawingml/2006/main">
+              <a:graphicData uri="http://schemas.openxmlformats.org/drawingml/2006/picture">
+                <pic:pic xmlns:pic="http://schemas.openxmlformats.org/drawingml/2006/picture">
+                  <pic:nvPicPr>
+                    <pic:cNvPr id="873089889" name="Kuva 1" descr="Kuva, joka sisältää kohteen teksti, kuvakaappaus, diagrammi, Fontti&#10;&#10;Tekoälyn generoima sisältö voi olla virheellistä."/>
+                    <pic:cNvPicPr/>
+                  </pic:nvPicPr>
+                  <pic:blipFill>
+                    <a:blip r:embed="rId10"/>
+                    <a:stretch>
+                      <a:fillRect/>
+                    </a:stretch>
+                  </pic:blipFill>
+                  <pic:spPr>
+                    <a:xfrm>
+                      <a:off x="0" y="0"/>
+                      <a:ext cx="5039995" cy="1727200"/>
+                    </a:xfrm>
+                    <a:prstGeom prst="rect">
+                      <a:avLst/>
+                    </a:prstGeom>
+                  </pic:spPr>
+                </pic:pic>
+              </a:graphicData>
+            </a:graphic>
+          </wp:inline>
+        </w:drawing>
+      </w:r>
+    </w:p>
+    <w:p>
+      <w:pPr>
+        <w:pStyle w:val="Kuvaotsikko"/>
+        <w:jc w:val="both"/>
+        <w:rPr>
+          <w:lang w:val="en-GB"/>
+        </w:rPr>
+      </w:pPr>
+      <w:r>
+        <w:rPr>
+          <w:b/>
+          <w:bCs/>
+          <w:lang w:val="en-GB"/>
+        </w:rPr>
+        <w:t xml:space="preserve">Figure </w:t>
+      </w:r>
+      <w:r>
+        <w:rPr>
+          <w:b/>
+          <w:bCs/>
+        </w:rPr>
+        <w:fldChar w:fldCharType="begin"/>
+      </w:r>
+      <w:r>
+        <w:rPr>
+          <w:b/>
+          <w:bCs/>
+          <w:lang w:val="en-GB"/>
+        </w:rPr>
+        <w:instrText xml:space="preserve"> SEQ Figure \* ARABIC </w:instrText>
+      </w:r>
+      <w:r>
+        <w:rPr>
+          <w:b/>
+          <w:bCs/>
+        </w:rPr>
+        <w:fldChar w:fldCharType="separate"/>
+      </w:r>
+      <w:r>
+        <w:rPr>
+          <w:b/>
+          <w:bCs/>
+          <w:noProof/>
+          <w:lang w:val="en-GB"/>
+        </w:rPr>
+        <w:t>2</w:t>
+      </w:r>
+      <w:r>
+        <w:rPr>
+          <w:b/>
+          <w:bCs/>
+        </w:rPr>
+        <w:fldChar w:fldCharType="end"/>
+      </w:r>
+      <w:r>
+        <w:rPr>
+          <w:lang w:val="en-GB"/>
+        </w:rPr>
+        <w:t xml:space="preserve"> Technical debt interest is paid </w:t>
+      </w:r>
+      <w:r>
+        <w:rPr>
+          <w:lang w:val="en-GB"/>
+        </w:rPr>
+        <w:t>r</w:t>
+      </w:r>
+      <w:r>
+        <w:rPr>
+          <w:lang w:val="en-GB"/>
+        </w:rPr>
+        <w:t>epeatedly</w:t>
+      </w:r>
+      <w:r>
+        <w:rPr>
+          <w:lang w:val="en-GB"/>
+        </w:rPr>
+        <w:t xml:space="preserve"> until debt is corrected</w:t>
+      </w:r>
+      <w:r>
+        <w:rPr>
+          <w:lang w:val="en-GB"/>
+        </w:rPr>
+        <w:t>. Debt can be profitable, until tipping point is reached.</w:t>
+      </w:r>
+    </w:p>
+    <w:p>
+      <w:pPr>
+        <w:rPr>
+          <w:lang w:val="en-GB"/>
+        </w:rPr>
+      </w:pPr>
+      <w:r>
+        <w:rPr>
+          <w:lang w:val="en-GB"/>
+        </w:rPr>
+        <w:t xml:space="preserve">Technical debt is accrued wholistically in software. it can be found in the architecture and structure of the system. This is usually the most hindering for development, as the system becomes rigid for new functionality, scaling and other extensions. </w:t>
+      </w:r>
+      <w:r>
+        <w:rPr>
+          <w:lang w:val="en-GB"/>
+        </w:rPr>
+        <w:t xml:space="preserve">Architectural technical debt is also a symptom of a successful company whose scope increases, and the original architecture no longer serves its purpose. </w:t>
+      </w:r>
+      <w:r>
+        <w:rPr>
+          <w:lang w:val="en-GB"/>
+        </w:rPr>
+        <w:t xml:space="preserve">Technical debt is found in related software such as deployment infrastructure. Time also plays a role in technical debt as technical gap between the system and modern solutions grows too large. At the source code level technical debt is the most visible. Tooling and inspection make it possible to identify debt as it is incorporated into the system. </w:t>
+      </w:r>
+      <w:r>
+        <w:rPr>
+          <w:lang w:val="en-GB"/>
+        </w:rPr>
+        <w:t>(</w:t>
+      </w:r>
+      <w:r>
+        <w:rPr>
+          <w:lang w:val="en-GB" w:eastAsia="fi-FI"/>
+        </w:rPr>
+        <w:t>Kruchen, Nord, Ozkaya</w:t>
+      </w:r>
+      <w:r>
+        <w:rPr>
+          <w:lang w:val="en-GB"/>
+        </w:rPr>
+        <w:t>)</w:t>
+      </w:r>
+    </w:p>
+    <w:p>
+      <w:pPr>
+        <w:rPr>
+          <w:lang w:val="en-GB"/>
+        </w:rPr>
+      </w:pPr>
+      <w:r>
+        <w:rPr>
+          <w:lang w:val="en-GB"/>
+        </w:rPr>
+        <w:t xml:space="preserve">Case studies show that there is no silver bullet or one-size-fits-all solution for managing technical debt. One company may have limited resources for regression testing and the overall development methods are fast and loose. Another company may have locked in architectural patterns. In the next company aging technology stack and high turnover may be the source of technical debt. </w:t>
+      </w:r>
+      <w:r>
+        <w:rPr>
+          <w:lang w:val="en-GB"/>
+        </w:rPr>
+        <w:t xml:space="preserve">The first step to paying off technical debt is recognizing where and what it is. </w:t>
+      </w:r>
+      <w:r>
+        <w:rPr>
+          <w:lang w:val="en-GB"/>
+        </w:rPr>
+        <w:t xml:space="preserve">Ideally all </w:t>
+      </w:r>
+      <w:r>
+        <w:rPr>
+          <w:lang w:val="en-GB"/>
+        </w:rPr>
+        <w:lastRenderedPageBreak/>
+        <w:t>technical debt should be back-logged as it incurs.</w:t>
+      </w:r>
+      <w:r>
+        <w:rPr>
+          <w:lang w:val="en-GB"/>
+        </w:rPr>
+        <w:t xml:space="preserve"> Back-logging requires writing down what kind of technical debt has been created, where it resides, and crucially the consequences of leaving it unpaid. Having informative descriptions allows for all parties from management and product owners to developers and testers to be aware of these largely otherwise invisible issues.</w:t>
+      </w:r>
+      <w:r>
+        <w:rPr>
+          <w:lang w:val="en-GB"/>
+        </w:rPr>
+        <w:t xml:space="preserve"> Technical debt can then be treated as any other software development need and added to development roadmap. </w:t>
+      </w:r>
+      <w:r>
+        <w:rPr>
+          <w:lang w:val="en-GB"/>
+        </w:rPr>
+        <w:t>The task of a developer is to write high quality code, assisted by</w:t>
+      </w:r>
+      <w:r>
+        <w:rPr>
+          <w:lang w:val="en-GB"/>
+        </w:rPr>
+        <w:t xml:space="preserve"> static</w:t>
+      </w:r>
+      <w:r>
+        <w:rPr>
+          <w:lang w:val="en-GB"/>
+        </w:rPr>
+        <w:t xml:space="preserve"> code analysers and code reviewed by peers to not implement any unintended technical debt.</w:t>
+      </w:r>
+      <w:r>
+        <w:rPr>
+          <w:lang w:val="en-GB"/>
+        </w:rPr>
+        <w:t xml:space="preserve"> </w:t>
+      </w:r>
+      <w:r>
+        <w:rPr>
+          <w:lang w:val="en-GB"/>
+        </w:rPr>
+        <w:t>(</w:t>
+      </w:r>
+      <w:r>
+        <w:rPr>
+          <w:lang w:val="en-GB" w:eastAsia="fi-FI"/>
+        </w:rPr>
+        <w:t>Kruchen, Nord, Ozkaya</w:t>
+      </w:r>
+      <w:r>
+        <w:rPr>
+          <w:lang w:val="en-GB"/>
+        </w:rPr>
+        <w:t>)</w:t>
+      </w:r>
+    </w:p>
+    <w:p>
+      <w:pPr>
+        <w:rPr>
+          <w:lang w:val="en-GB"/>
+        </w:rPr>
+      </w:pPr>
+      <w:r>
+        <w:rPr>
+          <w:lang w:val="en-GB"/>
+        </w:rPr>
+        <w:t xml:space="preserve">Deciding whether to pay up technical debt or not, is an economical one. </w:t>
+      </w:r>
+      <w:r>
+        <w:rPr>
+          <w:lang w:val="en-GB"/>
+        </w:rPr>
+        <w:t xml:space="preserve">Paying the proverbial interest, happens upon further development reduced business. If no further interest payments are expected, paying a large sum in money and effort may not be worthwhile. If debt is in key areas of the product, interest payments may happen at every step of every new feature, and in great cost to business opportunity. In such a case, the benefit of remedying the code will be great, however the cost may also be substantial. </w:t>
+      </w:r>
+      <w:r>
+        <w:rPr>
+          <w:lang w:val="en-GB"/>
+        </w:rPr>
+        <w:t xml:space="preserve">From a business perspective, technical debt can also be used to gauge market interest. A quick and dirty application to see if a new business approach is viable is much faster and cheaper than a well architected solution. If market interest was not found, little development time was lost. </w:t>
+      </w:r>
+      <w:r>
+        <w:rPr>
+          <w:lang w:val="en-GB"/>
+        </w:rPr>
+        <w:t>(</w:t>
+      </w:r>
+      <w:r>
+        <w:rPr>
+          <w:lang w:val="en-GB" w:eastAsia="fi-FI"/>
+        </w:rPr>
+        <w:t>Kruchen, Nord, Ozkaya</w:t>
+      </w:r>
+      <w:r>
+        <w:rPr>
+          <w:lang w:val="en-GB"/>
+        </w:rPr>
+        <w:t>)</w:t>
+      </w:r>
+    </w:p>
+    <w:p>
+      <w:pPr>
+        <w:rPr>
+          <w:lang w:val="en-GB"/>
+        </w:rPr>
+      </w:pPr>
+      <w:r>
+        <w:rPr>
+          <w:lang w:val="en-GB"/>
+        </w:rPr>
+        <w:t xml:space="preserve">To identify technical debt in the system, a technical debt credit check can be performed. Credit check is an interview performer by management interviewing developers and architects. It is a discussion focusing on business vision, architecture, development, and organization about common causes for technical debt. The consolidated list of issues is presented to stakeholders and decision makers. </w:t>
+      </w:r>
+      <w:r>
+        <w:rPr>
+          <w:lang w:val="en-GB"/>
+        </w:rPr>
+        <w:t>Together, a ranked list based on severity is created. This ranked list serves as a foundation for remediation of technical debt.</w:t>
+      </w:r>
+      <w:r>
+        <w:rPr>
+          <w:lang w:val="en-GB"/>
+        </w:rPr>
+        <w:t xml:space="preserve"> </w:t>
+      </w:r>
+      <w:r>
+        <w:rPr>
+          <w:lang w:val="en-GB"/>
+        </w:rPr>
+        <w:t>(</w:t>
+      </w:r>
+      <w:r>
+        <w:rPr>
+          <w:lang w:val="en-GB" w:eastAsia="fi-FI"/>
+        </w:rPr>
+        <w:t>Kruchen, Nord, Ozkaya</w:t>
+      </w:r>
+      <w:r>
+        <w:rPr>
+          <w:lang w:val="en-GB"/>
+        </w:rPr>
+        <w:t>)</w:t>
+      </w:r>
+    </w:p>
+    <w:p>
+      <w:pPr>
         <w:pStyle w:val="Otsikko2"/>
         <w:rPr>
           <w:lang w:val="en-GB"/>
@@ -9599,6 +9953,7 @@
         <w:rPr>
           <w:lang w:val="en-GB"/>
         </w:rPr>
+        <w:lastRenderedPageBreak/>
         <w:t>Forced to upgrade</w:t>
       </w:r>
       <w:bookmarkEnd w:id="16"/>
@@ -9644,14 +9999,7 @@
         <w:rPr>
           <w:lang w:val="en-GB"/>
         </w:rPr>
-        <w:t xml:space="preserve">Developing legacy systems may be costly. Developing minor business needs may end up costing a lot of money. This can lead to situations where small changes are not worth doing on their own. Instead, small changes are lumped together </w:t>
-      </w:r>
-      <w:r>
-        <w:rPr>
-          <w:lang w:val="en-GB"/>
-        </w:rPr>
-        <w:lastRenderedPageBreak/>
-        <w:t xml:space="preserve">with larger projects. This complicates larger projects further, increasing their risk and cost. </w:t>
+        <w:t xml:space="preserve">Developing legacy systems may be costly. Developing minor business needs may end up costing a lot of money. This can lead to situations where small changes are not worth doing on their own. Instead, small changes are lumped together with larger projects. This complicates larger projects further, increasing their risk and cost. </w:t>
       </w:r>
       <w:r>
         <w:rPr>
@@ -9939,7 +10287,13 @@
         <w:rPr>
           <w:lang w:val="en-GB"/>
         </w:rPr>
-        <w:t>Wrong approach</w:t>
+        <w:t>A</w:t>
+      </w:r>
+      <w:r>
+        <w:rPr>
+          <w:lang w:val="en-GB"/>
+        </w:rPr>
+        <w:t>pproach</w:t>
       </w:r>
       <w:bookmarkEnd w:id="19"/>
     </w:p>
@@ -9967,31 +10321,37 @@
         </w:rPr>
         <w:t xml:space="preserve"> project may not always provide the expected benefits. </w:t>
       </w:r>
-    </w:p>
-    <w:p>
-      <w:pPr>
-        <w:rPr>
-          <w:lang w:val="en-GB"/>
-        </w:rPr>
-      </w:pPr>
-      <w:r>
-        <w:rPr>
-          <w:lang w:val="en-GB"/>
-        </w:rPr>
-        <w:t>It is difficult to commit to a full rewrite of the current system. During the rewrite, developing of new features may need to be halted</w:t>
-      </w:r>
-      <w:r>
-        <w:rPr>
-          <w:lang w:val="en-GB"/>
-        </w:rPr>
-        <w:t xml:space="preserve">, especially for monolithic </w:t>
-      </w:r>
+      <w:r>
+        <w:rPr>
+          <w:lang w:val="en-GB"/>
+        </w:rPr>
+        <w:t>There are two ways to modernize software; big bang, in which software is rewritten entirely, and incremental which rebuilds smaller pieces at a time.</w:t>
+      </w:r>
+    </w:p>
+    <w:p>
+      <w:pPr>
+        <w:rPr>
+          <w:lang w:val="en-GB"/>
+        </w:rPr>
+      </w:pPr>
       <w:r>
         <w:rPr>
           <w:lang w:val="en-GB"/>
         </w:rPr>
         <w:lastRenderedPageBreak/>
-        <w:t>code architectures</w:t>
+        <w:t>One of the drawbacks of big bang development is that i</w:t>
+      </w:r>
+      <w:r>
+        <w:rPr>
+          <w:lang w:val="en-GB"/>
+        </w:rPr>
+        <w:t>t is difficult to commit to a full rewrite of the current system. During the rewrite, developing of new features may need to be halted</w:t>
+      </w:r>
+      <w:r>
+        <w:rPr>
+          <w:lang w:val="en-GB"/>
+        </w:rPr>
+        <w:t>, especially for monolithic code architectures</w:t>
       </w:r>
       <w:r>
         <w:rPr>
@@ -10003,7 +10363,43 @@
         <w:rPr>
           <w:lang w:val="en-GB"/>
         </w:rPr>
-        <w:t xml:space="preserve">The time that development needs to be halted can be long for large applications. During this time critical bugs may be discovered and some features that have been sold to customers may have to be implemented. This creates the need to fix the same bugs and develop the same features on 2 </w:t>
+        <w:t>The time that development needs to be halted can be long for large applications. During this time critical bugs may be discovered and some features that have been sold to customers may</w:t>
+      </w:r>
+      <w:r>
+        <w:rPr>
+          <w:lang w:val="en-GB"/>
+        </w:rPr>
+        <w:t xml:space="preserve"> still</w:t>
+      </w:r>
+      <w:r>
+        <w:rPr>
+          <w:lang w:val="en-GB"/>
+        </w:rPr>
+        <w:t xml:space="preserve"> </w:t>
+      </w:r>
+      <w:r>
+        <w:rPr>
+          <w:lang w:val="en-GB"/>
+        </w:rPr>
+        <w:t>need</w:t>
+      </w:r>
+      <w:r>
+        <w:rPr>
+          <w:lang w:val="en-GB"/>
+        </w:rPr>
+        <w:t xml:space="preserve"> to be implemented</w:t>
+      </w:r>
+      <w:r>
+        <w:rPr>
+          <w:lang w:val="en-GB"/>
+        </w:rPr>
+        <w:t xml:space="preserve"> in the old system</w:t>
+      </w:r>
+      <w:r>
+        <w:rPr>
+          <w:lang w:val="en-GB"/>
+        </w:rPr>
+        <w:t xml:space="preserve">. This creates the need to fix the same bugs and develop the same features on 2 </w:t>
       </w:r>
       <w:r>
         <w:rPr>
@@ -10077,30 +10473,42 @@
         </w:rPr>
         <w:t>(Carlo)</w:t>
       </w:r>
-    </w:p>
-    <w:p>
-      <w:pPr>
-        <w:rPr>
-          <w:lang w:val="en-GB"/>
-        </w:rPr>
-      </w:pPr>
-      <w:r>
-        <w:rPr>
-          <w:lang w:val="en-GB"/>
-        </w:rPr>
-        <w:t>Instead of fully rewriting a system in one go, the project can</w:t>
-      </w:r>
-      <w:r>
-        <w:rPr>
-          <w:lang w:val="en-GB"/>
-        </w:rPr>
-        <w:t xml:space="preserve"> sometimes</w:t>
-      </w:r>
-      <w:r>
-        <w:rPr>
-          <w:lang w:val="en-GB"/>
-        </w:rPr>
-        <w:t xml:space="preserve"> be split into multiple smaller phases. </w:t>
+      <w:r>
+        <w:rPr>
+          <w:lang w:val="en-GB"/>
+        </w:rPr>
+        <w:t xml:space="preserve"> </w:t>
+      </w:r>
+    </w:p>
+    <w:p>
+      <w:pPr>
+        <w:rPr>
+          <w:lang w:val="en-GB"/>
+        </w:rPr>
+      </w:pPr>
+      <w:r>
+        <w:rPr>
+          <w:lang w:val="en-GB"/>
+        </w:rPr>
+        <w:t>If incremental approach is chosen, i</w:t>
+      </w:r>
+      <w:r>
+        <w:rPr>
+          <w:lang w:val="en-GB"/>
+        </w:rPr>
+        <w:t>nstead of fully rewriting a system in one go, the project can</w:t>
+      </w:r>
+      <w:r>
+        <w:rPr>
+          <w:lang w:val="en-GB"/>
+        </w:rPr>
+        <w:t xml:space="preserve"> </w:t>
+      </w:r>
+      <w:r>
+        <w:rPr>
+          <w:lang w:val="en-GB"/>
+        </w:rPr>
+        <w:t xml:space="preserve">be split into multiple smaller phases. </w:t>
       </w:r>
       <w:r>
         <w:rPr>
@@ -10125,7 +10533,52 @@
         <w:rPr>
           <w:lang w:val="en-GB"/>
         </w:rPr>
+        <w:t xml:space="preserve">Big bang development is </w:t>
+      </w:r>
+      <w:r>
+        <w:rPr>
+          <w:lang w:val="en-GB"/>
+        </w:rPr>
+        <w:t>often</w:t>
+      </w:r>
+      <w:r>
+        <w:rPr>
+          <w:lang w:val="en-GB"/>
+        </w:rPr>
+        <w:t xml:space="preserve"> seen as completing faster than incremental approach.</w:t>
+      </w:r>
+      <w:r>
+        <w:rPr>
+          <w:lang w:val="en-GB"/>
+        </w:rPr>
+        <w:t xml:space="preserve"> This however can be deceiving as first user feedback comes only once the project is finished and in production. Using incremental approach feedback is received constantly throughout the migration process as the software is in customer use from the first finished part.</w:t>
+      </w:r>
+      <w:r>
+        <w:rPr>
+          <w:lang w:val="en-GB"/>
+        </w:rPr>
         <w:t xml:space="preserve"> </w:t>
+      </w:r>
+      <w:r>
+        <w:rPr>
+          <w:lang w:val="en-GB"/>
+        </w:rPr>
+        <w:t>Big bang development is also simpler to visualize, as you only go from a working application to another application. Using the incremental approach, releases happen as new parts finish. Each release needs to be planned and evaluated.</w:t>
+      </w:r>
+      <w:r>
+        <w:rPr>
+          <w:lang w:val="en-GB"/>
+        </w:rPr>
+        <w:t xml:space="preserve"> (</w:t>
+      </w:r>
+      <w:r>
+        <w:t>Richardson</w:t>
+      </w:r>
+      <w:r>
+        <w:rPr>
+          <w:lang w:val="en-GB"/>
+        </w:rPr>
+        <w:t>)</w:t>
       </w:r>
     </w:p>
     <w:p>
@@ -10568,7 +11021,7 @@
                     <pic:cNvPicPr/>
                   </pic:nvPicPr>
                   <pic:blipFill>
-                    <a:blip r:embed="rId10"/>
+                    <a:blip r:embed="rId11"/>
                     <a:stretch>
                       <a:fillRect/>
                     </a:stretch>
@@ -10635,7 +11088,7 @@
           <w:noProof/>
           <w:lang w:val="en-US"/>
         </w:rPr>
-        <w:t>2</w:t>
+        <w:t>3</w:t>
       </w:r>
       <w:r>
         <w:rPr>
@@ -10823,7 +11276,7 @@
                     <pic:cNvPicPr/>
                   </pic:nvPicPr>
                   <pic:blipFill>
-                    <a:blip r:embed="rId11"/>
+                    <a:blip r:embed="rId12"/>
                     <a:stretch>
                       <a:fillRect/>
                     </a:stretch>
@@ -10963,7 +11416,7 @@
                     <pic:cNvPicPr/>
                   </pic:nvPicPr>
                   <pic:blipFill>
-                    <a:blip r:embed="rId12"/>
+                    <a:blip r:embed="rId13"/>
                     <a:stretch>
                       <a:fillRect/>
                     </a:stretch>
@@ -11030,7 +11483,7 @@
           <w:noProof/>
           <w:lang w:val="en-GB"/>
         </w:rPr>
-        <w:t>3</w:t>
+        <w:t>4</w:t>
       </w:r>
       <w:r>
         <w:rPr>
@@ -11176,7 +11629,7 @@
                     <pic:cNvPicPr/>
                   </pic:nvPicPr>
                   <pic:blipFill>
-                    <a:blip r:embed="rId13"/>
+                    <a:blip r:embed="rId14"/>
                     <a:stretch>
                       <a:fillRect/>
                     </a:stretch>
@@ -11243,7 +11696,7 @@
           <w:noProof/>
           <w:lang w:val="en-US"/>
         </w:rPr>
-        <w:t>4</w:t>
+        <w:t>5</w:t>
       </w:r>
       <w:r>
         <w:rPr>
@@ -11412,7 +11865,7 @@
                     <pic:cNvPicPr/>
                   </pic:nvPicPr>
                   <pic:blipFill>
-                    <a:blip r:embed="rId14"/>
+                    <a:blip r:embed="rId15"/>
                     <a:stretch>
                       <a:fillRect/>
                     </a:stretch>
@@ -11479,7 +11932,7 @@
           <w:noProof/>
           <w:lang w:val="en-GB"/>
         </w:rPr>
-        <w:t>5</w:t>
+        <w:t>6</w:t>
       </w:r>
       <w:r>
         <w:rPr>
@@ -11492,21 +11945,7 @@
         <w:rPr>
           <w:lang w:val="en-GB"/>
         </w:rPr>
-        <w:t xml:space="preserve"> </w:t>
-      </w:r>
-      <w:proofErr w:type="spellStart"/>
-      <w:r>
-        <w:rPr>
-          <w:lang w:val="en-GB"/>
-        </w:rPr>
-        <w:t>Refractoring</w:t>
-      </w:r>
-      <w:proofErr w:type="spellEnd"/>
-      <w:r>
-        <w:rPr>
-          <w:lang w:val="en-GB"/>
-        </w:rPr>
-        <w:t xml:space="preserve"> for </w:t>
+        <w:t xml:space="preserve"> Refractoring for </w:t>
       </w:r>
       <w:r>
         <w:rPr>
@@ -11763,6 +12202,12 @@
         <w:rPr>
           <w:lang w:val="en-GB"/>
         </w:rPr>
+        <w:t xml:space="preserve">. </w:t>
+      </w:r>
+      <w:r>
+        <w:rPr>
+          <w:lang w:val="en-GB"/>
+        </w:rPr>
         <w:t xml:space="preserve"> (ISO). </w:t>
       </w:r>
     </w:p>
@@ -11885,7 +12330,44 @@
         <w:rPr>
           <w:lang w:val="en-GB"/>
         </w:rPr>
-        <w:t xml:space="preserve">Maintainability index is another, rather simpler, way to measure software maintainability. Adopted and altered by Microsoft the maintainability index measures five values in software code and gives a maintainability index score between 0-100. </w:t>
+        <w:t xml:space="preserve">Maintainability index is another, rather simpler, way to measure software maintainability. </w:t>
+      </w:r>
+      <w:r>
+        <w:rPr>
+          <w:lang w:val="en-GB"/>
+        </w:rPr>
+        <w:t>After it was a</w:t>
+      </w:r>
+      <w:r>
+        <w:rPr>
+          <w:lang w:val="en-GB"/>
+        </w:rPr>
+        <w:t>dopted and altered by Microsoft</w:t>
+      </w:r>
+      <w:r>
+        <w:rPr>
+          <w:lang w:val="en-GB"/>
+        </w:rPr>
+        <w:t>,</w:t>
+      </w:r>
+      <w:r>
+        <w:rPr>
+          <w:lang w:val="en-GB"/>
+        </w:rPr>
+        <w:t xml:space="preserve"> the maintainability index measures five values in software code and gives a maintainability index score between 0-100. </w:t>
+      </w:r>
+      <w:r>
+        <w:rPr>
+          <w:lang w:val="en-GB"/>
+        </w:rPr>
+        <w:t>It measures cyclomatic complexity, depth of inheritance, class coupling, lines of source code and based on these values, calculates the main</w:t>
+      </w:r>
+      <w:r>
+        <w:rPr>
+          <w:lang w:val="en-GB"/>
+        </w:rPr>
+        <w:lastRenderedPageBreak/>
+        <w:t xml:space="preserve">tainability index. Maintainability index can be calculated automatically in some IDEs, such as Visual Studio. This automatization makes it an appealing option for it to be used as one component of measuring maintainability. (Microsoft) </w:t>
       </w:r>
     </w:p>
     <w:p>
@@ -11900,186 +12382,192 @@
         <w:rPr>
           <w:lang w:val="en-GB"/>
         </w:rPr>
+        <w:t>Software architectures</w:t>
+      </w:r>
+      <w:bookmarkEnd w:id="32"/>
+    </w:p>
+    <w:p>
+      <w:pPr>
+        <w:rPr>
+          <w:lang w:val="en-GB"/>
+        </w:rPr>
+      </w:pPr>
+      <w:r>
+        <w:rPr>
+          <w:lang w:val="en-GB"/>
+        </w:rPr>
+        <w:t xml:space="preserve">Making changes to architecture is a large project. It is paramount to establish clear goals before beginning the work. The goals should be tangible and actionable properties such as splitting the codebase into modules or improvements to the build process. </w:t>
+      </w:r>
+      <w:r>
+        <w:rPr>
+          <w:lang w:val="en-GB"/>
+        </w:rPr>
+        <w:t>To have a cohesive end product</w:t>
+      </w:r>
+      <w:r>
+        <w:rPr>
+          <w:lang w:val="en-GB"/>
+        </w:rPr>
+        <w:t xml:space="preserve">, it is important to agree within the team how the codebase needs to look like in the end. </w:t>
+      </w:r>
+      <w:r>
+        <w:rPr>
+          <w:lang w:val="en-GB"/>
+        </w:rPr>
+        <w:t>(Birchal, chapter 5)</w:t>
+      </w:r>
+    </w:p>
+    <w:p>
+      <w:pPr>
+        <w:rPr>
+          <w:lang w:val="en-GB"/>
+        </w:rPr>
+      </w:pPr>
+      <w:r>
+        <w:rPr>
+          <w:lang w:val="en-GB"/>
+        </w:rPr>
+        <w:t xml:space="preserve">The target company of this thesis is </w:t>
+      </w:r>
+      <w:r>
+        <w:rPr>
+          <w:lang w:val="en-GB"/>
+        </w:rPr>
+        <w:t>more or less</w:t>
+      </w:r>
+      <w:r>
+        <w:rPr>
+          <w:lang w:val="en-GB"/>
+        </w:rPr>
+        <w:t xml:space="preserve"> built as a monolithic application. Architectures most worth considering are keeping the current architecture, a monolithic architecture.  Second option is to change the architecture to an architecture with front-end and back-end separated into their own projects. Third option would be to opt for a </w:t>
+      </w:r>
+      <w:r>
+        <w:rPr>
+          <w:lang w:val="en-GB"/>
+        </w:rPr>
+        <w:t>service-oriented</w:t>
+      </w:r>
+      <w:r>
+        <w:rPr>
+          <w:lang w:val="en-GB"/>
+        </w:rPr>
+        <w:t xml:space="preserve"> architecture. </w:t>
+      </w:r>
+    </w:p>
+    <w:p>
+      <w:pPr>
+        <w:rPr>
+          <w:lang w:val="en-GB"/>
+        </w:rPr>
+      </w:pPr>
+      <w:r>
+        <w:rPr>
+          <w:lang w:val="en-GB"/>
+        </w:rPr>
+        <w:t>Different software architectures bring with different benefits and challenges. Any benefit obtained by changing the architecture needs to outweigh the workload changing</w:t>
+      </w:r>
+      <w:r>
+        <w:rPr>
+          <w:lang w:val="en-GB"/>
+        </w:rPr>
+        <w:t xml:space="preserve"> the</w:t>
+      </w:r>
+      <w:r>
+        <w:rPr>
+          <w:lang w:val="en-GB"/>
+        </w:rPr>
+        <w:t xml:space="preserve"> architecture brings. (Birchal, chapter 5) </w:t>
+      </w:r>
+    </w:p>
+    <w:p>
+      <w:pPr>
+        <w:pStyle w:val="Otsikko3"/>
+        <w:rPr>
+          <w:lang w:val="en-GB"/>
+        </w:rPr>
+      </w:pPr>
+      <w:bookmarkStart w:id="33" w:name="_Toc181649176"/>
+      <w:r>
+        <w:rPr>
+          <w:lang w:val="en-GB"/>
+        </w:rPr>
+        <w:t>Monolithic architecture</w:t>
+      </w:r>
+      <w:bookmarkEnd w:id="33"/>
+    </w:p>
+    <w:p>
+      <w:pPr>
+        <w:rPr>
+          <w:lang w:val="en-GB"/>
+        </w:rPr>
+      </w:pPr>
+      <w:r>
+        <w:rPr>
+          <w:lang w:val="en-GB"/>
+        </w:rPr>
+        <w:t>Monolithic architecture</w:t>
+      </w:r>
+      <w:r>
+        <w:rPr>
+          <w:lang w:val="en-GB"/>
+        </w:rPr>
+        <w:t xml:space="preserve"> (Figure 2)</w:t>
+      </w:r>
+      <w:r>
+        <w:rPr>
+          <w:lang w:val="en-GB"/>
+        </w:rPr>
+        <w:t xml:space="preserve"> is the simplest architecture to develop. </w:t>
+      </w:r>
+      <w:r>
+        <w:rPr>
+          <w:lang w:val="en-GB"/>
+        </w:rPr>
+        <w:t xml:space="preserve">This is due to functions being readily available in the same codebase. </w:t>
+      </w:r>
+      <w:r>
+        <w:rPr>
+          <w:lang w:val="en-GB"/>
+        </w:rPr>
+        <w:t xml:space="preserve">Monolithic architecture should result in fast applications as there is reduced need to talk to other services or applications. </w:t>
+      </w:r>
+      <w:r>
+        <w:rPr>
+          <w:lang w:val="en-GB"/>
+        </w:rPr>
+        <w:t>(Birchal, chapter 5)</w:t>
+      </w:r>
+    </w:p>
+    <w:p>
+      <w:pPr>
+        <w:rPr>
+          <w:lang w:val="en-GB"/>
+        </w:rPr>
+      </w:pPr>
+      <w:r>
+        <w:rPr>
+          <w:lang w:val="en-GB"/>
+        </w:rPr>
+        <w:t xml:space="preserve">Downsides of monolithic architecture include unexpected interactions in the codebase. Because codebase is a single entity, making changes to code has more opportunities to unintentionally affect other code. </w:t>
+      </w:r>
+      <w:r>
+        <w:rPr>
+          <w:lang w:val="en-GB"/>
+        </w:rPr>
+        <w:t>Increasing isolation in the code is one reason to avoid monolithic architecture.</w:t>
+      </w:r>
+      <w:r>
+        <w:rPr>
+          <w:lang w:val="en-GB"/>
+        </w:rPr>
+        <w:t xml:space="preserve"> Another byproduct of low </w:t>
+      </w:r>
+      <w:r>
+        <w:rPr>
+          <w:lang w:val="en-GB"/>
+        </w:rPr>
         <w:lastRenderedPageBreak/>
-        <w:t>Software architectures</w:t>
-      </w:r>
-      <w:bookmarkEnd w:id="32"/>
-    </w:p>
-    <w:p>
-      <w:pPr>
-        <w:rPr>
-          <w:lang w:val="en-GB"/>
-        </w:rPr>
-      </w:pPr>
-      <w:r>
-        <w:rPr>
-          <w:lang w:val="en-GB"/>
-        </w:rPr>
-        <w:t xml:space="preserve">Making changes to architecture is a large project. It is paramount to establish clear goals before beginning the work. The goals should be tangible and actionable properties such as splitting the codebase into modules or improvements to the build process. </w:t>
-      </w:r>
-      <w:r>
-        <w:rPr>
-          <w:lang w:val="en-GB"/>
-        </w:rPr>
-        <w:t>To have a cohesive end product</w:t>
-      </w:r>
-      <w:r>
-        <w:rPr>
-          <w:lang w:val="en-GB"/>
-        </w:rPr>
-        <w:t xml:space="preserve">, it is important to agree within the team how the codebase needs to look like in the end. </w:t>
-      </w:r>
-      <w:r>
-        <w:rPr>
-          <w:lang w:val="en-GB"/>
-        </w:rPr>
-        <w:t>(Birchal, chapter 5)</w:t>
-      </w:r>
-    </w:p>
-    <w:p>
-      <w:pPr>
-        <w:rPr>
-          <w:lang w:val="en-GB"/>
-        </w:rPr>
-      </w:pPr>
-      <w:r>
-        <w:rPr>
-          <w:lang w:val="en-GB"/>
-        </w:rPr>
-        <w:t xml:space="preserve">The target company of this thesis is </w:t>
-      </w:r>
-      <w:r>
-        <w:rPr>
-          <w:lang w:val="en-GB"/>
-        </w:rPr>
-        <w:t>more or less</w:t>
-      </w:r>
-      <w:r>
-        <w:rPr>
-          <w:lang w:val="en-GB"/>
-        </w:rPr>
-        <w:t xml:space="preserve"> built as a monolithic application. Architectures most worth considering are keeping the current architecture, a monolithic architecture.  Second option is to change the architecture to an architecture with front-end and back-end separated into their own projects. Third option would be to opt for a </w:t>
-      </w:r>
-      <w:r>
-        <w:rPr>
-          <w:lang w:val="en-GB"/>
-        </w:rPr>
-        <w:t>service-oriented</w:t>
-      </w:r>
-      <w:r>
-        <w:rPr>
-          <w:lang w:val="en-GB"/>
-        </w:rPr>
-        <w:t xml:space="preserve"> architecture. </w:t>
-      </w:r>
-    </w:p>
-    <w:p>
-      <w:pPr>
-        <w:rPr>
-          <w:lang w:val="en-GB"/>
-        </w:rPr>
-      </w:pPr>
-      <w:r>
-        <w:rPr>
-          <w:lang w:val="en-GB"/>
-        </w:rPr>
-        <w:t>Different software architectures bring with different benefits and challenges. Any benefit obtained by changing the architecture needs to outweigh the workload changing</w:t>
-      </w:r>
-      <w:r>
-        <w:rPr>
-          <w:lang w:val="en-GB"/>
-        </w:rPr>
-        <w:t xml:space="preserve"> the</w:t>
-      </w:r>
-      <w:r>
-        <w:rPr>
-          <w:lang w:val="en-GB"/>
-        </w:rPr>
-        <w:t xml:space="preserve"> architecture brings. (Birchal, chapter 5) </w:t>
-      </w:r>
-    </w:p>
-    <w:p>
-      <w:pPr>
-        <w:pStyle w:val="Otsikko3"/>
-        <w:rPr>
-          <w:lang w:val="en-GB"/>
-        </w:rPr>
-      </w:pPr>
-      <w:bookmarkStart w:id="33" w:name="_Toc181649176"/>
-      <w:r>
-        <w:rPr>
-          <w:lang w:val="en-GB"/>
-        </w:rPr>
-        <w:t>Monolithic architecture</w:t>
-      </w:r>
-      <w:bookmarkEnd w:id="33"/>
-    </w:p>
-    <w:p>
-      <w:pPr>
-        <w:rPr>
-          <w:lang w:val="en-GB"/>
-        </w:rPr>
-      </w:pPr>
-      <w:r>
-        <w:rPr>
-          <w:lang w:val="en-GB"/>
-        </w:rPr>
-        <w:t>Monolithic architecture</w:t>
-      </w:r>
-      <w:r>
-        <w:rPr>
-          <w:lang w:val="en-GB"/>
-        </w:rPr>
-        <w:t xml:space="preserve"> (Figure 2)</w:t>
-      </w:r>
-      <w:r>
-        <w:rPr>
-          <w:lang w:val="en-GB"/>
-        </w:rPr>
-        <w:t xml:space="preserve"> is the simplest architecture to develop. </w:t>
-      </w:r>
-      <w:r>
-        <w:rPr>
-          <w:lang w:val="en-GB"/>
-        </w:rPr>
-        <w:t xml:space="preserve">This is due to functions being readily available in the same codebase. </w:t>
-      </w:r>
-      <w:r>
-        <w:rPr>
-          <w:lang w:val="en-GB"/>
-        </w:rPr>
-        <w:t xml:space="preserve">Monolithic architecture should result in fast applications as there is reduced need to talk to other services or applications. </w:t>
-      </w:r>
-      <w:r>
-        <w:rPr>
-          <w:lang w:val="en-GB"/>
-        </w:rPr>
-        <w:t>(Birchal, chapter 5)</w:t>
-      </w:r>
-    </w:p>
-    <w:p>
-      <w:pPr>
-        <w:rPr>
-          <w:lang w:val="en-GB"/>
-        </w:rPr>
-      </w:pPr>
-      <w:r>
-        <w:rPr>
-          <w:lang w:val="en-GB"/>
-        </w:rPr>
-        <w:t xml:space="preserve">Downsides of monolithic architecture include unexpected interactions in the codebase. Because codebase is a single entity, making changes to code has more opportunities to unintentionally affect other code. </w:t>
-      </w:r>
-      <w:r>
-        <w:rPr>
-          <w:lang w:val="en-GB"/>
-        </w:rPr>
-        <w:t>Increasing isolation in the code is one reason to avoid monolithic architecture.</w:t>
-      </w:r>
-      <w:r>
-        <w:rPr>
-          <w:lang w:val="en-GB"/>
-        </w:rPr>
-        <w:t xml:space="preserve"> Another byproduct of low isolation is catastrophic failures when one part of the code is failing. </w:t>
+        <w:t xml:space="preserve">isolation is catastrophic failures when one part of the code is failing. </w:t>
       </w:r>
       <w:r>
         <w:rPr>
@@ -12110,7 +12598,6 @@
           <w:noProof/>
           <w:lang w:val="en-GB"/>
         </w:rPr>
-        <w:lastRenderedPageBreak/>
         <w:drawing>
           <wp:inline distT="0" distB="0" distL="0" distR="0" wp14:anchorId="63DEE336" wp14:editId="66447211">
             <wp:extent cx="3029373" cy="1686160"/>
@@ -12127,7 +12614,7 @@
                     <pic:cNvPicPr/>
                   </pic:nvPicPr>
                   <pic:blipFill>
-                    <a:blip r:embed="rId15"/>
+                    <a:blip r:embed="rId16"/>
                     <a:stretch>
                       <a:fillRect/>
                     </a:stretch>
@@ -12157,21 +12644,12 @@
         </w:rPr>
       </w:pPr>
       <w:bookmarkStart w:id="34" w:name="_Toc181625020"/>
-      <w:proofErr w:type="spellStart"/>
       <w:r>
         <w:rPr>
           <w:b/>
           <w:bCs/>
         </w:rPr>
-        <w:t>Figure</w:t>
-      </w:r>
-      <w:proofErr w:type="spellEnd"/>
-      <w:r>
-        <w:rPr>
-          <w:b/>
-          <w:bCs/>
-        </w:rPr>
-        <w:t xml:space="preserve"> </w:t>
+        <w:t xml:space="preserve">Figure </w:t>
       </w:r>
       <w:r>
         <w:rPr>
@@ -12200,7 +12678,7 @@
           <w:bCs/>
           <w:noProof/>
         </w:rPr>
-        <w:t>6</w:t>
+        <w:t>7</w:t>
       </w:r>
       <w:r>
         <w:rPr>
@@ -12210,68 +12688,190 @@
         <w:fldChar w:fldCharType="end"/>
       </w:r>
       <w:r>
+        <w:t xml:space="preserve"> Monolithic architecture</w:t>
+      </w:r>
+      <w:bookmarkEnd w:id="34"/>
+    </w:p>
+    <w:p>
+      <w:pPr>
+        <w:pStyle w:val="Otsikko3"/>
+        <w:rPr>
+          <w:lang w:val="en-GB"/>
+        </w:rPr>
+      </w:pPr>
+      <w:bookmarkStart w:id="35" w:name="_Toc181649177"/>
+      <w:r>
+        <w:rPr>
+          <w:lang w:val="en-GB"/>
+        </w:rPr>
+        <w:t>Separated front-end and back-end</w:t>
+      </w:r>
+      <w:bookmarkEnd w:id="35"/>
+    </w:p>
+    <w:p>
+      <w:pPr>
+        <w:rPr>
+          <w:lang w:val="en-GB"/>
+        </w:rPr>
+      </w:pPr>
+      <w:r>
+        <w:rPr>
+          <w:lang w:val="en-GB"/>
+        </w:rPr>
+        <w:t>Presenting user interface and business logic can be separated into their own application tiers</w:t>
+      </w:r>
+      <w:r>
+        <w:rPr>
+          <w:lang w:val="en-GB"/>
+        </w:rPr>
+        <w:t xml:space="preserve"> (Figure 3)</w:t>
+      </w:r>
+      <w:r>
+        <w:rPr>
+          <w:lang w:val="en-GB"/>
+        </w:rPr>
+        <w:t xml:space="preserve">. </w:t>
+      </w:r>
+      <w:r>
+        <w:rPr>
+          <w:lang w:val="en-GB"/>
+        </w:rPr>
+        <w:t>This type of architecture is typically used in web applications. Communication between tiers happens through APIs.</w:t>
+      </w:r>
+      <w:r>
+        <w:rPr>
+          <w:lang w:val="en-GB"/>
+        </w:rPr>
         <w:t xml:space="preserve"> </w:t>
       </w:r>
-      <w:proofErr w:type="spellStart"/>
-      <w:r>
-        <w:t>Monolithic</w:t>
-      </w:r>
-      <w:proofErr w:type="spellEnd"/>
-      <w:r>
+      <w:r>
+        <w:rPr>
+          <w:lang w:val="en-GB"/>
+        </w:rPr>
+        <w:t>Separating the two tiers makes the code easier to understand. User interface and business logic existing in separate applications promotes separation of concerns.</w:t>
+      </w:r>
+      <w:r>
+        <w:rPr>
+          <w:lang w:val="en-GB"/>
+        </w:rPr>
         <w:t xml:space="preserve"> </w:t>
       </w:r>
-      <w:proofErr w:type="spellStart"/>
-      <w:r>
-        <w:t>architecture</w:t>
-      </w:r>
-      <w:bookmarkEnd w:id="34"/>
-      <w:proofErr w:type="spellEnd"/>
-    </w:p>
-    <w:p>
-      <w:pPr>
-        <w:pStyle w:val="Otsikko3"/>
-        <w:rPr>
-          <w:lang w:val="en-GB"/>
-        </w:rPr>
-      </w:pPr>
-      <w:bookmarkStart w:id="35" w:name="_Toc181649177"/>
-      <w:r>
-        <w:rPr>
-          <w:lang w:val="en-GB"/>
-        </w:rPr>
-        <w:t>Separated front-end and back-end</w:t>
-      </w:r>
-      <w:bookmarkEnd w:id="35"/>
-    </w:p>
-    <w:p>
-      <w:pPr>
-        <w:rPr>
-          <w:lang w:val="en-GB"/>
-        </w:rPr>
-      </w:pPr>
-      <w:r>
-        <w:rPr>
-          <w:lang w:val="en-GB"/>
-        </w:rPr>
-        <w:t>Presenting user interface and business logic can be separated into their own application tiers</w:t>
-      </w:r>
-      <w:r>
-        <w:rPr>
-          <w:lang w:val="en-GB"/>
-        </w:rPr>
-        <w:t xml:space="preserve"> (Figure 3)</w:t>
-      </w:r>
-      <w:r>
-        <w:rPr>
-          <w:lang w:val="en-GB"/>
-        </w:rPr>
-        <w:t xml:space="preserve">. </w:t>
-      </w:r>
-      <w:r>
-        <w:rPr>
-          <w:lang w:val="en-GB"/>
-        </w:rPr>
-        <w:t>This type of architecture is typically used in web applications. Communication between tiers happens through APIs.</w:t>
+      <w:r>
+        <w:rPr>
+          <w:lang w:val="en-GB"/>
+        </w:rPr>
+        <w:t>Often there are two developing teams focused on user interface and business logic. The technology stack can vary significantly between the two tiers.</w:t>
+      </w:r>
+      <w:r>
+        <w:rPr>
+          <w:lang w:val="en-GB"/>
+        </w:rPr>
+        <w:t xml:space="preserve"> (Birchal, chapter 5)</w:t>
+      </w:r>
+    </w:p>
+    <w:p>
+      <w:pPr>
+        <w:rPr>
+          <w:lang w:val="en-GB"/>
+        </w:rPr>
+      </w:pPr>
+      <w:r>
+        <w:rPr>
+          <w:lang w:val="en-GB"/>
+        </w:rPr>
+        <w:t>Compared to a monolithic architecture, communication though APIs is more complicated.</w:t>
+      </w:r>
+      <w:r>
+        <w:rPr>
+          <w:lang w:val="en-GB"/>
+        </w:rPr>
+        <w:t xml:space="preserve"> Communication must be carefully engineered for it to work as expected. Additionally, error handling must be much more thorough as communicating over network APIs can cause issues that are out of hands of the programmer. </w:t>
+      </w:r>
+      <w:r>
+        <w:rPr>
+          <w:lang w:val="en-GB"/>
+        </w:rPr>
+        <w:t>(Birchal, chapter 5)</w:t>
+      </w:r>
+    </w:p>
+    <w:p>
+      <w:pPr>
+        <w:rPr>
+          <w:lang w:val="en-GB"/>
+        </w:rPr>
+      </w:pPr>
+      <w:r>
+        <w:rPr>
+          <w:lang w:val="en-GB"/>
+        </w:rPr>
+        <w:t xml:space="preserve">This approach could be the best middle ground </w:t>
+      </w:r>
+      <w:r>
+        <w:rPr>
+          <w:lang w:val="en-GB"/>
+        </w:rPr>
+        <w:t xml:space="preserve">solution </w:t>
+      </w:r>
+      <w:r>
+        <w:rPr>
+          <w:lang w:val="en-GB"/>
+        </w:rPr>
+        <w:t xml:space="preserve">for </w:t>
+      </w:r>
+      <w:r>
+        <w:rPr>
+          <w:lang w:val="en-GB"/>
+        </w:rPr>
+        <w:t xml:space="preserve">the target company. POS systems require several different user interfaces for mobile, browser, and local installations. </w:t>
+      </w:r>
+      <w:r>
+        <w:rPr>
+          <w:lang w:val="en-GB"/>
+        </w:rPr>
+        <w:t xml:space="preserve">One of the recent challenges the target company has had is that the customers expect to be able to access their POS system anywhere. This </w:t>
+      </w:r>
+      <w:r>
+        <w:rPr>
+          <w:lang w:val="en-GB"/>
+        </w:rPr>
+        <w:lastRenderedPageBreak/>
+        <w:t xml:space="preserve">style of architecture supports running the </w:t>
+      </w:r>
+      <w:r>
+        <w:rPr>
+          <w:lang w:val="en-GB"/>
+        </w:rPr>
+        <w:t>back end</w:t>
+      </w:r>
+      <w:r>
+        <w:rPr>
+          <w:lang w:val="en-GB"/>
+        </w:rPr>
+        <w:t xml:space="preserve"> as a </w:t>
+      </w:r>
+      <w:r>
+        <w:rPr>
+          <w:lang w:val="en-GB"/>
+        </w:rPr>
+        <w:t>service and</w:t>
+      </w:r>
+      <w:r>
+        <w:rPr>
+          <w:lang w:val="en-GB"/>
+        </w:rPr>
+        <w:t xml:space="preserve"> accessing it through a browser in a </w:t>
+      </w:r>
+      <w:r>
+        <w:rPr>
+          <w:lang w:val="en-GB"/>
+        </w:rPr>
+        <w:t>customer’s</w:t>
+      </w:r>
+      <w:r>
+        <w:rPr>
+          <w:lang w:val="en-GB"/>
+        </w:rPr>
+        <w:t xml:space="preserve"> home, for example.</w:t>
       </w:r>
       <w:r>
         <w:rPr>
@@ -12279,146 +12879,17 @@
         </w:rPr>
         <w:t xml:space="preserve"> </w:t>
       </w:r>
-      <w:r>
-        <w:rPr>
-          <w:lang w:val="en-GB"/>
-        </w:rPr>
-        <w:t>Separating the two tiers makes the code easier to understand. User interface and business logic existing in separate applications promotes separation of concerns.</w:t>
-      </w:r>
-      <w:r>
-        <w:rPr>
-          <w:lang w:val="en-GB"/>
-        </w:rPr>
-        <w:t xml:space="preserve"> </w:t>
-      </w:r>
-      <w:r>
-        <w:rPr>
-          <w:lang w:val="en-GB"/>
-        </w:rPr>
-        <w:t>Often there are two developing teams focused on user interface and business logic. The technology stack can vary significantly between the two tiers.</w:t>
-      </w:r>
-      <w:r>
-        <w:rPr>
-          <w:lang w:val="en-GB"/>
-        </w:rPr>
-        <w:t xml:space="preserve"> (Birchal, chapter 5)</w:t>
-      </w:r>
-    </w:p>
-    <w:p>
-      <w:pPr>
-        <w:rPr>
-          <w:lang w:val="en-GB"/>
-        </w:rPr>
-      </w:pPr>
-      <w:r>
-        <w:rPr>
-          <w:lang w:val="en-GB"/>
-        </w:rPr>
-        <w:t>Compared to a monolithic architecture, communication though APIs is more complicated.</w:t>
-      </w:r>
-      <w:r>
-        <w:rPr>
-          <w:lang w:val="en-GB"/>
-        </w:rPr>
-        <w:t xml:space="preserve"> Communication must be carefully engineered for it to work as expected. Additionally, error handling must be much more thorough as communicating over network APIs can cause issues that are out of hands of the programmer. </w:t>
-      </w:r>
-      <w:r>
-        <w:rPr>
-          <w:lang w:val="en-GB"/>
-        </w:rPr>
-        <w:t>(Birchal, chapter 5)</w:t>
-      </w:r>
-    </w:p>
-    <w:p>
-      <w:pPr>
-        <w:rPr>
-          <w:lang w:val="en-GB"/>
-        </w:rPr>
-      </w:pPr>
-      <w:r>
-        <w:rPr>
-          <w:lang w:val="en-GB"/>
-        </w:rPr>
-        <w:t xml:space="preserve">This approach could be the best middle ground </w:t>
-      </w:r>
-      <w:r>
-        <w:rPr>
-          <w:lang w:val="en-GB"/>
-        </w:rPr>
-        <w:t xml:space="preserve">solution </w:t>
-      </w:r>
-      <w:r>
-        <w:rPr>
-          <w:lang w:val="en-GB"/>
-        </w:rPr>
-        <w:t xml:space="preserve">for </w:t>
-      </w:r>
-      <w:r>
-        <w:rPr>
-          <w:lang w:val="en-GB"/>
-        </w:rPr>
-        <w:t xml:space="preserve">the target company. POS systems require several different user interfaces for mobile, browser, and local installations. </w:t>
-      </w:r>
-      <w:r>
-        <w:rPr>
-          <w:lang w:val="en-GB"/>
-        </w:rPr>
-        <w:t xml:space="preserve">One of the recent challenges the target company has had is that the customers expect to be able to access their POS system anywhere. This style of architecture supports running the </w:t>
-      </w:r>
-      <w:r>
-        <w:rPr>
-          <w:lang w:val="en-GB"/>
-        </w:rPr>
-        <w:t>back end</w:t>
-      </w:r>
-      <w:r>
-        <w:rPr>
-          <w:lang w:val="en-GB"/>
-        </w:rPr>
-        <w:t xml:space="preserve"> as a </w:t>
-      </w:r>
-      <w:r>
-        <w:rPr>
-          <w:lang w:val="en-GB"/>
-        </w:rPr>
-        <w:t>service and</w:t>
-      </w:r>
-      <w:r>
-        <w:rPr>
-          <w:lang w:val="en-GB"/>
-        </w:rPr>
-        <w:t xml:space="preserve"> accessing it through a browser in a </w:t>
-      </w:r>
-      <w:r>
-        <w:rPr>
-          <w:lang w:val="en-GB"/>
-        </w:rPr>
-        <w:t>customer’s</w:t>
-      </w:r>
-      <w:r>
-        <w:rPr>
-          <w:lang w:val="en-GB"/>
-        </w:rPr>
-        <w:t xml:space="preserve"> home, for example.</w:t>
-      </w:r>
-      <w:r>
-        <w:rPr>
-          <w:lang w:val="en-GB"/>
-        </w:rPr>
-        <w:t xml:space="preserve"> </w:t>
-      </w:r>
-    </w:p>
-    <w:p>
-      <w:pPr>
-        <w:rPr>
-          <w:lang w:val="en-GB"/>
-        </w:rPr>
-      </w:pPr>
-      <w:r>
-        <w:rPr>
-          <w:lang w:val="en-GB"/>
-        </w:rPr>
-        <w:lastRenderedPageBreak/>
+    </w:p>
+    <w:p>
+      <w:pPr>
+        <w:rPr>
+          <w:lang w:val="en-GB"/>
+        </w:rPr>
+      </w:pPr>
+      <w:r>
+        <w:rPr>
+          <w:lang w:val="en-GB"/>
+        </w:rPr>
         <w:t xml:space="preserve">Back-end running as a service with APIs used for communication supports all </w:t>
       </w:r>
       <w:r>
@@ -12471,7 +12942,7 @@
                     <pic:cNvPicPr/>
                   </pic:nvPicPr>
                   <pic:blipFill>
-                    <a:blip r:embed="rId16"/>
+                    <a:blip r:embed="rId17"/>
                     <a:stretch>
                       <a:fillRect/>
                     </a:stretch>
@@ -12540,7 +13011,7 @@
           <w:noProof/>
           <w:lang w:val="en-US"/>
         </w:rPr>
-        <w:t>7</w:t>
+        <w:t>8</w:t>
       </w:r>
       <w:r>
         <w:rPr>
@@ -12699,6 +13170,7 @@
         <w:rPr>
           <w:lang w:val="en-GB"/>
         </w:rPr>
+        <w:lastRenderedPageBreak/>
         <w:t xml:space="preserve">Service-oriented architecture is the best choice for </w:t>
       </w:r>
       <w:r>
@@ -12723,14 +13195,7 @@
         <w:rPr>
           <w:lang w:val="en-GB"/>
         </w:rPr>
-        <w:t xml:space="preserve"> deployed in a cloud platform. Software split into multiple services can be cost optimized better than a back end that is built out of one part. Offering software as a service </w:t>
-      </w:r>
-      <w:r>
-        <w:rPr>
-          <w:lang w:val="en-GB"/>
-        </w:rPr>
-        <w:lastRenderedPageBreak/>
-        <w:t xml:space="preserve">in a cloud platform, however, is about much more than mere software. </w:t>
+        <w:t xml:space="preserve"> deployed in a cloud platform. Software split into multiple services can be cost optimized better than a back end that is built out of one part. Offering software as a service in a cloud platform, however, is about much more than mere software. </w:t>
       </w:r>
       <w:r>
         <w:rPr>
@@ -12819,7 +13284,7 @@
                     <pic:cNvPicPr/>
                   </pic:nvPicPr>
                   <pic:blipFill>
-                    <a:blip r:embed="rId17"/>
+                    <a:blip r:embed="rId18"/>
                     <a:stretch>
                       <a:fillRect/>
                     </a:stretch>
@@ -12846,21 +13311,12 @@
         <w:jc w:val="both"/>
       </w:pPr>
       <w:bookmarkStart w:id="38" w:name="_Toc181625022"/>
-      <w:proofErr w:type="spellStart"/>
       <w:r>
         <w:rPr>
           <w:b/>
           <w:bCs/>
         </w:rPr>
-        <w:t>Figure</w:t>
-      </w:r>
-      <w:proofErr w:type="spellEnd"/>
-      <w:r>
-        <w:rPr>
-          <w:b/>
-          <w:bCs/>
-        </w:rPr>
-        <w:t xml:space="preserve"> </w:t>
+        <w:t xml:space="preserve">Figure </w:t>
       </w:r>
       <w:r>
         <w:rPr>
@@ -12889,7 +13345,7 @@
           <w:bCs/>
           <w:noProof/>
         </w:rPr>
-        <w:t>8</w:t>
+        <w:t>9</w:t>
       </w:r>
       <w:r>
         <w:rPr>
@@ -12899,22 +13355,9 @@
         <w:fldChar w:fldCharType="end"/>
       </w:r>
       <w:r>
-        <w:t xml:space="preserve"> Service </w:t>
-      </w:r>
-      <w:proofErr w:type="spellStart"/>
-      <w:r>
-        <w:t>oriented</w:t>
-      </w:r>
-      <w:proofErr w:type="spellEnd"/>
-      <w:r>
-        <w:t xml:space="preserve"> </w:t>
-      </w:r>
-      <w:proofErr w:type="spellStart"/>
-      <w:r>
-        <w:t>architecture</w:t>
+        <w:t xml:space="preserve"> Service oriented architecture</w:t>
       </w:r>
       <w:bookmarkEnd w:id="38"/>
-      <w:proofErr w:type="spellEnd"/>
     </w:p>
     <w:p>
       <w:pPr>
@@ -13072,7 +13515,7 @@
                     <pic:cNvPicPr/>
                   </pic:nvPicPr>
                   <pic:blipFill>
-                    <a:blip r:embed="rId18"/>
+                    <a:blip r:embed="rId19"/>
                     <a:stretch>
                       <a:fillRect/>
                     </a:stretch>
@@ -13139,7 +13582,7 @@
           <w:noProof/>
           <w:lang w:val="en-GB"/>
         </w:rPr>
-        <w:t>9</w:t>
+        <w:t>10</w:t>
       </w:r>
       <w:r>
         <w:rPr>
@@ -13233,7 +13676,7 @@
                     <pic:cNvPicPr/>
                   </pic:nvPicPr>
                   <pic:blipFill>
-                    <a:blip r:embed="rId19"/>
+                    <a:blip r:embed="rId20"/>
                     <a:stretch>
                       <a:fillRect/>
                     </a:stretch>
@@ -13300,7 +13743,7 @@
           <w:noProof/>
           <w:lang w:val="en-GB"/>
         </w:rPr>
-        <w:t>10</w:t>
+        <w:t>11</w:t>
       </w:r>
       <w:r>
         <w:rPr>
@@ -13576,65 +14019,52 @@
       </w:pPr>
       <w:bookmarkStart w:id="45" w:name="_Toc181649183"/>
       <w:r>
-        <w:t xml:space="preserve">Web </w:t>
-      </w:r>
-      <w:proofErr w:type="spellStart"/>
-      <w:r>
-        <w:t>service</w:t>
-      </w:r>
-      <w:proofErr w:type="spellEnd"/>
-      <w:r>
+        <w:t>Web service architectures</w:t>
+      </w:r>
+      <w:bookmarkEnd w:id="45"/>
+    </w:p>
+    <w:p>
+      <w:pPr>
+        <w:rPr>
+          <w:lang w:val="en-GB"/>
+        </w:rPr>
+      </w:pPr>
+      <w:r>
+        <w:rPr>
+          <w:lang w:val="en-GB"/>
+        </w:rPr>
+        <w:t xml:space="preserve">Modern applications </w:t>
+      </w:r>
+      <w:r>
+        <w:rPr>
+          <w:lang w:val="en-GB"/>
+        </w:rPr>
+        <w:t xml:space="preserve">often </w:t>
+      </w:r>
+      <w:r>
+        <w:rPr>
+          <w:lang w:val="en-GB"/>
+        </w:rPr>
+        <w:t>rely on c</w:t>
+      </w:r>
+      <w:r>
+        <w:rPr>
+          <w:lang w:val="en-GB"/>
+        </w:rPr>
+        <w:t>ommunication over the internet.</w:t>
+      </w:r>
+      <w:r>
+        <w:rPr>
+          <w:lang w:val="en-GB"/>
+        </w:rPr>
+        <w:t xml:space="preserve"> The method in which communication is established defines the structure, and protocols of the application.</w:t>
+      </w:r>
+      <w:r>
+        <w:rPr>
+          <w:lang w:val="en-GB"/>
+        </w:rPr>
         <w:t xml:space="preserve"> </w:t>
       </w:r>
-      <w:proofErr w:type="spellStart"/>
-      <w:r>
-        <w:t>architectures</w:t>
-      </w:r>
-      <w:bookmarkEnd w:id="45"/>
-      <w:proofErr w:type="spellEnd"/>
-    </w:p>
-    <w:p>
-      <w:pPr>
-        <w:rPr>
-          <w:lang w:val="en-GB"/>
-        </w:rPr>
-      </w:pPr>
-      <w:r>
-        <w:rPr>
-          <w:lang w:val="en-GB"/>
-        </w:rPr>
-        <w:t xml:space="preserve">Modern applications </w:t>
-      </w:r>
-      <w:r>
-        <w:rPr>
-          <w:lang w:val="en-GB"/>
-        </w:rPr>
-        <w:t xml:space="preserve">often </w:t>
-      </w:r>
-      <w:r>
-        <w:rPr>
-          <w:lang w:val="en-GB"/>
-        </w:rPr>
-        <w:t>rely on c</w:t>
-      </w:r>
-      <w:r>
-        <w:rPr>
-          <w:lang w:val="en-GB"/>
-        </w:rPr>
-        <w:t>ommunication over the internet.</w:t>
-      </w:r>
-      <w:r>
-        <w:rPr>
-          <w:lang w:val="en-GB"/>
-        </w:rPr>
-        <w:t xml:space="preserve"> The method in which communication is established defines the structure, and protocols of the application.</w:t>
-      </w:r>
-      <w:r>
-        <w:rPr>
-          <w:lang w:val="en-GB"/>
-        </w:rPr>
-        <w:t xml:space="preserve"> </w:t>
-      </w:r>
       <w:r>
         <w:rPr>
           <w:lang w:val="en-GB"/>
@@ -13680,21 +14110,7 @@
         <w:rPr>
           <w:lang w:val="en-GB"/>
         </w:rPr>
-        <w:t>Clients call endpoints of individual resources it needs, and the server will fulfil the client's request. (</w:t>
-      </w:r>
-      <w:proofErr w:type="spellStart"/>
-      <w:r>
-        <w:rPr>
-          <w:lang w:val="en-GB"/>
-        </w:rPr>
-        <w:t>Codeacademy</w:t>
-      </w:r>
-      <w:proofErr w:type="spellEnd"/>
-      <w:r>
-        <w:rPr>
-          <w:lang w:val="en-GB"/>
-        </w:rPr>
-        <w:t>)</w:t>
+        <w:t>Clients call endpoints of individual resources it needs, and the server will fulfil the client's request. (Codeacademy)</w:t>
       </w:r>
     </w:p>
     <w:p>
@@ -13713,21 +14129,7 @@
         <w:rPr>
           <w:lang w:val="en-GB"/>
         </w:rPr>
-        <w:t>pointers like content type that the client accepts as a response. When the request is properly formed and handled, the server will response with a code indicating whether the request was completed successfully or not, and the contents of the response. (</w:t>
-      </w:r>
-      <w:proofErr w:type="spellStart"/>
-      <w:r>
-        <w:rPr>
-          <w:lang w:val="en-GB"/>
-        </w:rPr>
-        <w:t>Codeacademy</w:t>
-      </w:r>
-      <w:proofErr w:type="spellEnd"/>
-      <w:r>
-        <w:rPr>
-          <w:lang w:val="en-GB"/>
-        </w:rPr>
-        <w:t>)</w:t>
+        <w:t>pointers like content type that the client accepts as a response. When the request is properly formed and handled, the server will response with a code indicating whether the request was completed successfully or not, and the contents of the response. (Codeacademy)</w:t>
       </w:r>
     </w:p>
     <w:p>
@@ -13738,7 +14140,6 @@
         </w:rPr>
       </w:pPr>
       <w:bookmarkStart w:id="47" w:name="_Toc181649185"/>
-      <w:proofErr w:type="spellStart"/>
       <w:r>
         <w:rPr>
           <w:lang w:val="en-GB"/>
@@ -13747,22 +14148,19 @@
         <w:t>GraphQL</w:t>
       </w:r>
       <w:bookmarkEnd w:id="47"/>
-      <w:proofErr w:type="spellEnd"/>
-    </w:p>
-    <w:p>
-      <w:pPr>
-        <w:rPr>
-          <w:lang w:val="en-GB"/>
-        </w:rPr>
-      </w:pPr>
-      <w:proofErr w:type="spellStart"/>
+    </w:p>
+    <w:p>
+      <w:pPr>
+        <w:rPr>
+          <w:lang w:val="en-GB"/>
+        </w:rPr>
+      </w:pPr>
       <w:r>
         <w:rPr>
           <w:lang w:val="en-GB"/>
         </w:rPr>
         <w:t>GraphQL</w:t>
       </w:r>
-      <w:proofErr w:type="spellEnd"/>
       <w:r>
         <w:rPr>
           <w:lang w:val="en-GB"/>
@@ -13822,21 +14220,7 @@
         <w:rPr>
           <w:lang w:val="en-GB"/>
         </w:rPr>
-        <w:t xml:space="preserve">The main idea behind </w:t>
-      </w:r>
-      <w:proofErr w:type="spellStart"/>
-      <w:r>
-        <w:rPr>
-          <w:lang w:val="en-GB"/>
-        </w:rPr>
-        <w:t>GraphQL</w:t>
-      </w:r>
-      <w:proofErr w:type="spellEnd"/>
-      <w:r>
-        <w:rPr>
-          <w:lang w:val="en-GB"/>
-        </w:rPr>
-        <w:t xml:space="preserve"> is that it retrieves the exact information a client requests. In REST</w:t>
+        <w:t>The main idea behind GraphQL is that it retrieves the exact information a client requests. In REST</w:t>
       </w:r>
       <w:r>
         <w:rPr>
@@ -13866,21 +14250,7 @@
         <w:rPr>
           <w:lang w:val="en-GB"/>
         </w:rPr>
-        <w:t xml:space="preserve">a to get the dataset it needs, in </w:t>
-      </w:r>
-      <w:proofErr w:type="spellStart"/>
-      <w:r>
-        <w:rPr>
-          <w:lang w:val="en-GB"/>
-        </w:rPr>
-        <w:t>GraphQL</w:t>
-      </w:r>
-      <w:proofErr w:type="spellEnd"/>
-      <w:r>
-        <w:rPr>
-          <w:lang w:val="en-GB"/>
-        </w:rPr>
-        <w:t xml:space="preserve"> one request is sufficient.</w:t>
+        <w:t>a to get the dataset it needs, in GraphQL one request is sufficient.</w:t>
       </w:r>
       <w:r>
         <w:rPr>
@@ -14242,21 +14612,7 @@
         <w:rPr>
           <w:lang w:val="en-GB"/>
         </w:rPr>
-        <w:t xml:space="preserve"> divided into </w:t>
-      </w:r>
-      <w:proofErr w:type="spellStart"/>
-      <w:r>
-        <w:rPr>
-          <w:lang w:val="en-GB"/>
-        </w:rPr>
-        <w:t>tiers</w:t>
-      </w:r>
-      <w:proofErr w:type="spellEnd"/>
-      <w:r>
-        <w:rPr>
-          <w:lang w:val="en-GB"/>
-        </w:rPr>
-        <w:t xml:space="preserve"> and layers. Layers represent a logical component of the application.</w:t>
+        <w:t xml:space="preserve"> divided into tiers and layers. Layers represent a logical component of the application.</w:t>
       </w:r>
       <w:r>
         <w:rPr>
@@ -14339,7 +14695,7 @@
                     <pic:cNvPicPr/>
                   </pic:nvPicPr>
                   <pic:blipFill>
-                    <a:blip r:embed="rId20"/>
+                    <a:blip r:embed="rId21"/>
                     <a:stretch>
                       <a:fillRect/>
                     </a:stretch>
@@ -14369,21 +14725,12 @@
         </w:rPr>
       </w:pPr>
       <w:bookmarkStart w:id="51" w:name="_Toc181625025"/>
-      <w:proofErr w:type="spellStart"/>
       <w:r>
         <w:rPr>
           <w:b/>
           <w:bCs/>
         </w:rPr>
-        <w:t>Figure</w:t>
-      </w:r>
-      <w:proofErr w:type="spellEnd"/>
-      <w:r>
-        <w:rPr>
-          <w:b/>
-          <w:bCs/>
-        </w:rPr>
-        <w:t xml:space="preserve"> </w:t>
+        <w:t xml:space="preserve">Figure </w:t>
       </w:r>
       <w:r>
         <w:rPr>
@@ -14412,7 +14759,7 @@
           <w:bCs/>
           <w:noProof/>
         </w:rPr>
-        <w:t>11</w:t>
+        <w:t>12</w:t>
       </w:r>
       <w:r>
         <w:rPr>
@@ -14422,14 +14769,9 @@
         <w:fldChar w:fldCharType="end"/>
       </w:r>
       <w:r>
-        <w:t xml:space="preserve"> 3-tier </w:t>
-      </w:r>
-      <w:proofErr w:type="spellStart"/>
-      <w:r>
-        <w:t>architecture</w:t>
+        <w:t xml:space="preserve"> 3-tier architecture</w:t>
       </w:r>
       <w:bookmarkEnd w:id="51"/>
-      <w:proofErr w:type="spellEnd"/>
     </w:p>
     <w:p>
       <w:pPr>
@@ -15014,21 +15356,7 @@
         <w:rPr>
           <w:lang w:val="en-GB"/>
         </w:rPr>
-        <w:t xml:space="preserve"> or </w:t>
-      </w:r>
-      <w:proofErr w:type="spellStart"/>
-      <w:r>
-        <w:rPr>
-          <w:lang w:val="en-GB"/>
-        </w:rPr>
-        <w:t>NotePad</w:t>
-      </w:r>
-      <w:proofErr w:type="spellEnd"/>
-      <w:r>
-        <w:rPr>
-          <w:lang w:val="en-GB"/>
-        </w:rPr>
-        <w:t>++</w:t>
+        <w:t xml:space="preserve"> or NotePad++</w:t>
       </w:r>
       <w:r>
         <w:rPr>
@@ -15095,118 +15423,20 @@
         <w:rPr>
           <w:lang w:val="en-GB"/>
         </w:rPr>
-        <w:t xml:space="preserve">Choosing the right unit testing framework is a decision that will have an impact on the software for years. Lots of code will need to be written into the unit test project so choosing the correct project type is impactful. Today there are three popular unit testing frameworks for C# and .NET; </w:t>
-      </w:r>
-      <w:proofErr w:type="spellStart"/>
-      <w:r>
-        <w:rPr>
-          <w:lang w:val="en-GB"/>
-        </w:rPr>
-        <w:t>MSTest</w:t>
-      </w:r>
-      <w:proofErr w:type="spellEnd"/>
-      <w:r>
-        <w:rPr>
-          <w:lang w:val="en-GB"/>
-        </w:rPr>
-        <w:t xml:space="preserve">, </w:t>
-      </w:r>
-      <w:proofErr w:type="spellStart"/>
-      <w:r>
-        <w:rPr>
-          <w:lang w:val="en-GB"/>
-        </w:rPr>
-        <w:t>xUnit</w:t>
-      </w:r>
-      <w:proofErr w:type="spellEnd"/>
-      <w:r>
-        <w:rPr>
-          <w:lang w:val="en-GB"/>
-        </w:rPr>
-        <w:t xml:space="preserve">, and </w:t>
-      </w:r>
-      <w:proofErr w:type="spellStart"/>
-      <w:r>
-        <w:rPr>
-          <w:lang w:val="en-GB"/>
-        </w:rPr>
-        <w:t>nUnit</w:t>
-      </w:r>
-      <w:proofErr w:type="spellEnd"/>
-      <w:r>
-        <w:rPr>
-          <w:lang w:val="en-GB"/>
-        </w:rPr>
-        <w:t>. Although they are all unit testing frameworks, they all have their strengths over one another.</w:t>
-      </w:r>
-    </w:p>
-    <w:p>
-      <w:pPr>
-        <w:rPr>
-          <w:lang w:val="en-GB"/>
-        </w:rPr>
-      </w:pPr>
-      <w:r>
-        <w:rPr>
-          <w:lang w:val="en-GB"/>
-        </w:rPr>
-        <w:t xml:space="preserve">The main benefits of </w:t>
-      </w:r>
-      <w:proofErr w:type="spellStart"/>
-      <w:r>
-        <w:rPr>
-          <w:lang w:val="en-GB"/>
-        </w:rPr>
-        <w:t>MSTest</w:t>
-      </w:r>
-      <w:proofErr w:type="spellEnd"/>
-      <w:r>
-        <w:rPr>
-          <w:lang w:val="en-GB"/>
-        </w:rPr>
-        <w:t xml:space="preserve"> are its easy integration to Visual Studio environment, support from Microsoft by regularly offering updates, and support for data-driven tests. Main drawbacks are its lack of extensibility options, and slowness in large projects. </w:t>
-      </w:r>
-      <w:proofErr w:type="spellStart"/>
-      <w:r>
-        <w:rPr>
-          <w:lang w:val="en-GB"/>
-        </w:rPr>
-        <w:t>NUnit</w:t>
-      </w:r>
-      <w:proofErr w:type="spellEnd"/>
-      <w:r>
-        <w:rPr>
-          <w:lang w:val="en-GB"/>
-        </w:rPr>
-        <w:t xml:space="preserve"> is highly customizable for an organization’s specific needs. Test execution can be customized, and custom extensions can be self-written. </w:t>
-      </w:r>
-      <w:proofErr w:type="spellStart"/>
-      <w:r>
-        <w:rPr>
-          <w:lang w:val="en-GB"/>
-        </w:rPr>
-        <w:t>XUnit</w:t>
-      </w:r>
-      <w:proofErr w:type="spellEnd"/>
-      <w:r>
-        <w:rPr>
-          <w:lang w:val="en-GB"/>
-        </w:rPr>
-        <w:t xml:space="preserve"> is the most performant option and has an active open-source community for updates. </w:t>
-      </w:r>
-      <w:proofErr w:type="spellStart"/>
-      <w:r>
-        <w:rPr>
-          <w:lang w:val="en-GB"/>
-        </w:rPr>
-        <w:t>XUnit</w:t>
-      </w:r>
-      <w:proofErr w:type="spellEnd"/>
-      <w:r>
-        <w:rPr>
-          <w:lang w:val="en-GB"/>
-        </w:rPr>
-        <w:t xml:space="preserve"> is also the most extensible option using plugins and other extensions. </w:t>
+        <w:t>Choosing the right unit testing framework is a decision that will have an impact on the software for years. Lots of code will need to be written into the unit test project so choosing the correct project type is impactful. Today there are three popular unit testing frameworks for C# and .NET; MSTest, xUnit, and nUnit. Although they are all unit testing frameworks, they all have their strengths over one another.</w:t>
+      </w:r>
+    </w:p>
+    <w:p>
+      <w:pPr>
+        <w:rPr>
+          <w:lang w:val="en-GB"/>
+        </w:rPr>
+      </w:pPr>
+      <w:r>
+        <w:rPr>
+          <w:lang w:val="en-GB"/>
+        </w:rPr>
+        <w:t xml:space="preserve">The main benefits of MSTest are its easy integration to Visual Studio environment, support from Microsoft by regularly offering updates, and support for data-driven tests. Main drawbacks are its lack of extensibility options, and slowness in large projects. NUnit is highly customizable for an organization’s specific needs. Test execution can be customized, and custom extensions can be self-written. XUnit is the most performant option and has an active open-source community for updates. XUnit is also the most extensible option using plugins and other extensions. </w:t>
       </w:r>
       <w:r>
         <w:rPr>
@@ -15214,14 +15444,12 @@
         </w:rPr>
         <w:t>(</w:t>
       </w:r>
-      <w:proofErr w:type="spellStart"/>
       <w:r>
         <w:rPr>
           <w:lang w:val="en-GB"/>
         </w:rPr>
         <w:t>Ghinaiya</w:t>
       </w:r>
-      <w:proofErr w:type="spellEnd"/>
       <w:r>
         <w:rPr>
           <w:lang w:val="en-GB"/>
@@ -15239,35 +15467,7 @@
         <w:rPr>
           <w:lang w:val="en-GB"/>
         </w:rPr>
-        <w:t xml:space="preserve">For proof-of-concept, </w:t>
-      </w:r>
-      <w:proofErr w:type="spellStart"/>
-      <w:r>
-        <w:rPr>
-          <w:lang w:val="en-GB"/>
-        </w:rPr>
-        <w:t>xUnit</w:t>
-      </w:r>
-      <w:proofErr w:type="spellEnd"/>
-      <w:r>
-        <w:rPr>
-          <w:lang w:val="en-GB"/>
-        </w:rPr>
-        <w:t xml:space="preserve"> will be used to create tests. Winpos POS system is a large project with many functions that need to be tested. Fast tests, combined with ready extensions for many needs, and are compelling reasons to choose </w:t>
-      </w:r>
-      <w:proofErr w:type="spellStart"/>
-      <w:r>
-        <w:rPr>
-          <w:lang w:val="en-GB"/>
-        </w:rPr>
-        <w:t>xUnit</w:t>
-      </w:r>
-      <w:proofErr w:type="spellEnd"/>
-      <w:r>
-        <w:rPr>
-          <w:lang w:val="en-GB"/>
-        </w:rPr>
-        <w:t xml:space="preserve"> over the other options.</w:t>
+        <w:t>For proof-of-concept, xUnit will be used to create tests. Winpos POS system is a large project with many functions that need to be tested. Fast tests, combined with ready extensions for many needs, and are compelling reasons to choose xUnit over the other options.</w:t>
       </w:r>
       <w:r>
         <w:rPr>
@@ -15629,7 +15829,7 @@
                     <pic:cNvPicPr/>
                   </pic:nvPicPr>
                   <pic:blipFill>
-                    <a:blip r:embed="rId21"/>
+                    <a:blip r:embed="rId22"/>
                     <a:stretch>
                       <a:fillRect/>
                     </a:stretch>
@@ -15695,7 +15895,7 @@
           <w:noProof/>
           <w:lang w:val="en-GB"/>
         </w:rPr>
-        <w:t>12</w:t>
+        <w:t>13</w:t>
       </w:r>
       <w:r>
         <w:rPr>
@@ -15763,21 +15963,7 @@
           <w:lang w:val="en-GB"/>
         </w:rPr>
         <w:lastRenderedPageBreak/>
-        <w:t xml:space="preserve">The backend project type is ASP.NET Core Web API. When creating such a project, several options are given. In this PoC, the latest framework, .NET 8.0, is selected.  </w:t>
-      </w:r>
-      <w:proofErr w:type="spellStart"/>
-      <w:r>
-        <w:rPr>
-          <w:lang w:val="en-GB"/>
-        </w:rPr>
-        <w:t>OpenAPI</w:t>
-      </w:r>
-      <w:proofErr w:type="spellEnd"/>
-      <w:r>
-        <w:rPr>
-          <w:lang w:val="en-GB"/>
-        </w:rPr>
-        <w:t xml:space="preserve"> support is enabled to leverage Swagger in development. Swagger is designed to simplify API development by allowing easy testing of APIs without a ready UI. </w:t>
+        <w:t xml:space="preserve">The backend project type is ASP.NET Core Web API. When creating such a project, several options are given. In this PoC, the latest framework, .NET 8.0, is selected.  OpenAPI support is enabled to leverage Swagger in development. Swagger is designed to simplify API development by allowing easy testing of APIs without a ready UI. </w:t>
       </w:r>
       <w:r>
         <w:rPr>
@@ -15847,7 +16033,7 @@
                     <pic:cNvPicPr/>
                   </pic:nvPicPr>
                   <pic:blipFill>
-                    <a:blip r:embed="rId22"/>
+                    <a:blip r:embed="rId23"/>
                     <a:stretch>
                       <a:fillRect/>
                     </a:stretch>
@@ -15914,7 +16100,7 @@
           <w:noProof/>
           <w:lang w:val="en-GB"/>
         </w:rPr>
-        <w:t>13</w:t>
+        <w:t>14</w:t>
       </w:r>
       <w:r>
         <w:rPr>
@@ -15953,21 +16139,7 @@
         <w:rPr>
           <w:lang w:val="en-GB"/>
         </w:rPr>
-        <w:t xml:space="preserve">Secondly project with type </w:t>
-      </w:r>
-      <w:proofErr w:type="spellStart"/>
-      <w:r>
-        <w:rPr>
-          <w:lang w:val="en-GB"/>
-        </w:rPr>
-        <w:t>xUnit</w:t>
-      </w:r>
-      <w:proofErr w:type="spellEnd"/>
-      <w:r>
-        <w:rPr>
-          <w:lang w:val="en-GB"/>
-        </w:rPr>
-        <w:t xml:space="preserve"> Test Project is added to the same solution. This project will contain all tests needed for the backend application. The backend project is added as a </w:t>
+        <w:t xml:space="preserve">Secondly project with type xUnit Test Project is added to the same solution. This project will contain all tests needed for the backend application. The backend project is added as a </w:t>
       </w:r>
       <w:r>
         <w:rPr>
@@ -16032,7 +16204,7 @@
                     <pic:cNvPicPr/>
                   </pic:nvPicPr>
                   <pic:blipFill>
-                    <a:blip r:embed="rId23"/>
+                    <a:blip r:embed="rId24"/>
                     <a:stretch>
                       <a:fillRect/>
                     </a:stretch>
@@ -16099,7 +16271,7 @@
           <w:noProof/>
           <w:lang w:val="en-GB"/>
         </w:rPr>
-        <w:t>14</w:t>
+        <w:t>15</w:t>
       </w:r>
       <w:r>
         <w:rPr>
@@ -16248,7 +16420,7 @@
                     </pic:cNvPicPr>
                   </pic:nvPicPr>
                   <pic:blipFill>
-                    <a:blip r:embed="rId24">
+                    <a:blip r:embed="rId25">
                       <a:extLst>
                         <a:ext uri="{28A0092B-C50C-407E-A947-70E740481C1C}">
                           <a14:useLocalDpi xmlns:a14="http://schemas.microsoft.com/office/drawing/2010/main" val="0"/>
@@ -16326,7 +16498,7 @@
           <w:noProof/>
           <w:lang w:val="en-GB"/>
         </w:rPr>
-        <w:t>15</w:t>
+        <w:t>16</w:t>
       </w:r>
       <w:r>
         <w:rPr>
@@ -16499,21 +16671,7 @@
         <w:rPr>
           <w:lang w:val="en-GB"/>
         </w:rPr>
-        <w:t xml:space="preserve">Next, the function that is executed upon request is defined. </w:t>
-      </w:r>
-      <w:proofErr w:type="spellStart"/>
-      <w:r>
-        <w:rPr>
-          <w:lang w:val="en-GB"/>
-        </w:rPr>
-        <w:t>IActionResult</w:t>
-      </w:r>
-      <w:proofErr w:type="spellEnd"/>
-      <w:r>
-        <w:rPr>
-          <w:lang w:val="en-GB"/>
-        </w:rPr>
-        <w:t xml:space="preserve"> is defined as the return type, which allows responding with descriptive response types</w:t>
+        <w:t>Next, the function that is executed upon request is defined. IActionResult is defined as the return type, which allows responding with descriptive response types</w:t>
       </w:r>
       <w:r>
         <w:rPr>
@@ -16597,7 +16755,7 @@
                     <pic:cNvPicPr/>
                   </pic:nvPicPr>
                   <pic:blipFill>
-                    <a:blip r:embed="rId25"/>
+                    <a:blip r:embed="rId26"/>
                     <a:stretch>
                       <a:fillRect/>
                     </a:stretch>
@@ -16780,7 +16938,7 @@
                     <pic:cNvPicPr/>
                   </pic:nvPicPr>
                   <pic:blipFill>
-                    <a:blip r:embed="rId26"/>
+                    <a:blip r:embed="rId27"/>
                     <a:stretch>
                       <a:fillRect/>
                     </a:stretch>
@@ -16957,7 +17115,7 @@
                     </pic:cNvPicPr>
                   </pic:nvPicPr>
                   <pic:blipFill>
-                    <a:blip r:embed="rId27">
+                    <a:blip r:embed="rId28">
                       <a:extLst>
                         <a:ext uri="{28A0092B-C50C-407E-A947-70E740481C1C}">
                           <a14:useLocalDpi xmlns:a14="http://schemas.microsoft.com/office/drawing/2010/main" val="0"/>
@@ -17035,7 +17193,7 @@
           <w:noProof/>
           <w:lang w:val="en-GB"/>
         </w:rPr>
-        <w:t>16</w:t>
+        <w:t>17</w:t>
       </w:r>
       <w:r>
         <w:rPr>
@@ -17048,17 +17206,9 @@
         <w:rPr>
           <w:lang w:val="en-GB"/>
         </w:rPr>
-        <w:t xml:space="preserve"> Database view of </w:t>
-      </w:r>
-      <w:proofErr w:type="spellStart"/>
-      <w:r>
-        <w:rPr>
-          <w:lang w:val="en-GB"/>
-        </w:rPr>
-        <w:t>AccountTable</w:t>
+        <w:t xml:space="preserve"> Database view of AccountTable</w:t>
       </w:r>
       <w:bookmarkEnd w:id="70"/>
-      <w:proofErr w:type="spellEnd"/>
     </w:p>
     <w:p>
       <w:pPr>
@@ -17128,7 +17278,7 @@
                     <pic:cNvPicPr/>
                   </pic:nvPicPr>
                   <pic:blipFill>
-                    <a:blip r:embed="rId28"/>
+                    <a:blip r:embed="rId29"/>
                     <a:stretch>
                       <a:fillRect/>
                     </a:stretch>
@@ -17287,7 +17437,7 @@
                     <pic:cNvPicPr/>
                   </pic:nvPicPr>
                   <pic:blipFill>
-                    <a:blip r:embed="rId29"/>
+                    <a:blip r:embed="rId30"/>
                     <a:stretch>
                       <a:fillRect/>
                     </a:stretch>
@@ -17354,7 +17504,7 @@
           <w:noProof/>
           <w:lang w:val="en-GB"/>
         </w:rPr>
-        <w:t>17</w:t>
+        <w:t>18</w:t>
       </w:r>
       <w:r>
         <w:rPr>
@@ -17367,21 +17517,7 @@
         <w:rPr>
           <w:lang w:val="en-GB"/>
         </w:rPr>
-        <w:t xml:space="preserve"> </w:t>
-      </w:r>
-      <w:proofErr w:type="spellStart"/>
-      <w:r>
-        <w:rPr>
-          <w:lang w:val="en-GB"/>
-        </w:rPr>
-        <w:t>Succesfull</w:t>
-      </w:r>
-      <w:proofErr w:type="spellEnd"/>
-      <w:r>
-        <w:rPr>
-          <w:lang w:val="en-GB"/>
-        </w:rPr>
-        <w:t xml:space="preserve"> test detail summary</w:t>
+        <w:t xml:space="preserve"> Succesfull test detail summary</w:t>
       </w:r>
       <w:bookmarkEnd w:id="72"/>
     </w:p>
@@ -17407,21 +17543,7 @@
         <w:rPr>
           <w:lang w:val="en-GB"/>
         </w:rPr>
-        <w:t xml:space="preserve"> by running the application. Because </w:t>
-      </w:r>
-      <w:proofErr w:type="spellStart"/>
-      <w:r>
-        <w:rPr>
-          <w:lang w:val="en-GB"/>
-        </w:rPr>
-        <w:t>OpenAPI</w:t>
-      </w:r>
-      <w:proofErr w:type="spellEnd"/>
-      <w:r>
-        <w:rPr>
-          <w:lang w:val="en-GB"/>
-        </w:rPr>
-        <w:t xml:space="preserve"> support was selected upon project creation, the project comes with a built in Swagger functionality. Swagger</w:t>
+        <w:t xml:space="preserve"> by running the application. Because OpenAPI support was selected upon project creation, the project comes with a built in Swagger functionality. Swagger</w:t>
       </w:r>
       <w:r>
         <w:rPr>
@@ -17498,7 +17620,7 @@
                     <pic:cNvPicPr/>
                   </pic:nvPicPr>
                   <pic:blipFill>
-                    <a:blip r:embed="rId30"/>
+                    <a:blip r:embed="rId31"/>
                     <a:stretch>
                       <a:fillRect/>
                     </a:stretch>
@@ -17565,7 +17687,7 @@
           <w:noProof/>
           <w:lang w:val="en-GB"/>
         </w:rPr>
-        <w:t>18</w:t>
+        <w:t>19</w:t>
       </w:r>
       <w:r>
         <w:rPr>
@@ -17626,7 +17748,7 @@
                     <pic:cNvPicPr/>
                   </pic:nvPicPr>
                   <pic:blipFill>
-                    <a:blip r:embed="rId31"/>
+                    <a:blip r:embed="rId32"/>
                     <a:stretch>
                       <a:fillRect/>
                     </a:stretch>
@@ -17693,7 +17815,7 @@
           <w:noProof/>
           <w:lang w:val="en-GB"/>
         </w:rPr>
-        <w:t>19</w:t>
+        <w:t>20</w:t>
       </w:r>
       <w:r>
         <w:rPr>
@@ -17726,35 +17848,7 @@
         <w:rPr>
           <w:lang w:val="en-GB"/>
         </w:rPr>
-        <w:t xml:space="preserve">high quality, a tool that scans the code for bugs and vulnerabilities needs to be applied. One such tool is the </w:t>
-      </w:r>
-      <w:proofErr w:type="spellStart"/>
-      <w:r>
-        <w:rPr>
-          <w:lang w:val="en-GB"/>
-        </w:rPr>
-        <w:t>SonarAnalyzer.CSharp</w:t>
-      </w:r>
-      <w:proofErr w:type="spellEnd"/>
-      <w:r>
-        <w:rPr>
-          <w:lang w:val="en-GB"/>
-        </w:rPr>
-        <w:t xml:space="preserve">, which can be installed via the </w:t>
-      </w:r>
-      <w:proofErr w:type="spellStart"/>
-      <w:r>
-        <w:rPr>
-          <w:lang w:val="en-GB"/>
-        </w:rPr>
-        <w:t>nuget</w:t>
-      </w:r>
-      <w:proofErr w:type="spellEnd"/>
-      <w:r>
-        <w:rPr>
-          <w:lang w:val="en-GB"/>
-        </w:rPr>
-        <w:t xml:space="preserve"> </w:t>
+        <w:t xml:space="preserve">high quality, a tool that scans the code for bugs and vulnerabilities needs to be applied. One such tool is the SonarAnalyzer.CSharp, which can be installed via the nuget </w:t>
       </w:r>
       <w:r>
         <w:rPr>
@@ -17789,7 +17883,7 @@
                     <pic:cNvPicPr/>
                   </pic:nvPicPr>
                   <pic:blipFill>
-                    <a:blip r:embed="rId32"/>
+                    <a:blip r:embed="rId33"/>
                     <a:stretch>
                       <a:fillRect/>
                     </a:stretch>
@@ -17844,7 +17938,7 @@
           <w:noProof/>
           <w:lang w:val="en-GB"/>
         </w:rPr>
-        <w:t>20</w:t>
+        <w:t>21</w:t>
       </w:r>
       <w:r>
         <w:fldChar w:fldCharType="end"/>
@@ -17931,7 +18025,7 @@
                     <pic:cNvPicPr/>
                   </pic:nvPicPr>
                   <pic:blipFill>
-                    <a:blip r:embed="rId33"/>
+                    <a:blip r:embed="rId34"/>
                     <a:stretch>
                       <a:fillRect/>
                     </a:stretch>
@@ -17997,7 +18091,7 @@
           <w:noProof/>
           <w:lang w:val="en-GB"/>
         </w:rPr>
-        <w:t>21</w:t>
+        <w:t>22</w:t>
       </w:r>
       <w:r>
         <w:rPr>
@@ -18325,7 +18419,7 @@
                     <pic:cNvPicPr/>
                   </pic:nvPicPr>
                   <pic:blipFill>
-                    <a:blip r:embed="rId34"/>
+                    <a:blip r:embed="rId35"/>
                     <a:stretch>
                       <a:fillRect/>
                     </a:stretch>
@@ -18391,7 +18485,7 @@
           <w:noProof/>
           <w:lang w:val="en-GB"/>
         </w:rPr>
-        <w:t>22</w:t>
+        <w:t>23</w:t>
       </w:r>
       <w:r>
         <w:rPr>
@@ -18488,7 +18582,7 @@
                     <pic:cNvPicPr/>
                   </pic:nvPicPr>
                   <pic:blipFill>
-                    <a:blip r:embed="rId35"/>
+                    <a:blip r:embed="rId36"/>
                     <a:stretch>
                       <a:fillRect/>
                     </a:stretch>
@@ -18554,7 +18648,7 @@
           <w:noProof/>
           <w:lang w:val="en-GB"/>
         </w:rPr>
-        <w:t>23</w:t>
+        <w:t>24</w:t>
       </w:r>
       <w:r>
         <w:rPr>
@@ -18598,21 +18692,7 @@
         <w:rPr>
           <w:lang w:val="en-GB"/>
         </w:rPr>
-        <w:t xml:space="preserve">This function makes use of basic http utility, and </w:t>
-      </w:r>
-      <w:proofErr w:type="spellStart"/>
-      <w:r>
-        <w:rPr>
-          <w:lang w:val="en-GB"/>
-        </w:rPr>
-        <w:t>Angulars</w:t>
-      </w:r>
-      <w:proofErr w:type="spellEnd"/>
-      <w:r>
-        <w:rPr>
-          <w:lang w:val="en-GB"/>
-        </w:rPr>
-        <w:t xml:space="preserve"> Observable-type, which is in essence a type of data stream. </w:t>
+        <w:t xml:space="preserve">This function makes use of basic http utility, and Angulars Observable-type, which is in essence a type of data stream. </w:t>
       </w:r>
     </w:p>
     <w:p>
@@ -18640,7 +18720,7 @@
                     <pic:cNvPicPr/>
                   </pic:nvPicPr>
                   <pic:blipFill>
-                    <a:blip r:embed="rId36"/>
+                    <a:blip r:embed="rId37"/>
                     <a:stretch>
                       <a:fillRect/>
                     </a:stretch>
@@ -18824,7 +18904,7 @@
                     <pic:cNvPicPr/>
                   </pic:nvPicPr>
                   <pic:blipFill>
-                    <a:blip r:embed="rId37"/>
+                    <a:blip r:embed="rId38"/>
                     <a:stretch>
                       <a:fillRect/>
                     </a:stretch>
@@ -19046,26 +19126,58 @@
         <w:rPr>
           <w:lang w:val="en-US"/>
         </w:rPr>
-        <w:t xml:space="preserve">. </w:t>
-      </w:r>
-      <w:proofErr w:type="spellStart"/>
+        <w:t>. GeeksForGeeks. Retrieved 202</w:t>
+      </w:r>
       <w:r>
         <w:rPr>
           <w:lang w:val="en-US"/>
         </w:rPr>
-        <w:t>GeeksForGeeks</w:t>
-      </w:r>
-      <w:proofErr w:type="spellEnd"/>
+        <w:t>4</w:t>
+      </w:r>
       <w:r>
         <w:rPr>
           <w:lang w:val="en-US"/>
         </w:rPr>
-        <w:t>. Retrieved 202</w:t>
+        <w:t xml:space="preserve">-05-10. </w:t>
       </w:r>
       <w:r>
         <w:rPr>
           <w:lang w:val="en-US"/>
         </w:rPr>
+        <w:t>https://www.geeksforgeeks.org/difference-32-bit-64-bit-operating-systems/</w:t>
+      </w:r>
+    </w:p>
+    <w:p>
+      <w:pPr>
+        <w:pStyle w:val="References"/>
+        <w:rPr>
+          <w:lang w:val="en-US"/>
+        </w:rPr>
+      </w:pPr>
+    </w:p>
+    <w:p>
+      <w:pPr>
+        <w:pStyle w:val="References"/>
+        <w:rPr>
+          <w:lang w:val="en-US"/>
+        </w:rPr>
+      </w:pPr>
+      <w:r>
+        <w:rPr>
+          <w:lang w:val="en-US"/>
+        </w:rPr>
+        <w:t>TIOBE Index for May 2024</w:t>
+      </w:r>
+      <w:r>
+        <w:rPr>
+          <w:lang w:val="en-US"/>
+        </w:rPr>
+        <w:t>. TIOBE. Retrieved 202</w:t>
+      </w:r>
+      <w:r>
+        <w:rPr>
+          <w:lang w:val="en-US"/>
+        </w:rPr>
         <w:t>4</w:t>
       </w:r>
       <w:r>
@@ -19078,7 +19190,7 @@
         <w:rPr>
           <w:lang w:val="en-US"/>
         </w:rPr>
-        <w:t>https://www.geeksforgeeks.org/difference-32-bit-64-bit-operating-systems/</w:t>
+        <w:t>https://www.tiobe.com/tiobe-index/</w:t>
       </w:r>
     </w:p>
     <w:p>
@@ -19100,7 +19212,7 @@
         <w:rPr>
           <w:lang w:val="en-US"/>
         </w:rPr>
-        <w:t>TIOBE Index for May 2024</w:t>
+        <w:t>The Classic Visual Basic Programming Language</w:t>
       </w:r>
       <w:r>
         <w:rPr>
@@ -19124,7 +19236,7 @@
         <w:rPr>
           <w:lang w:val="en-US"/>
         </w:rPr>
-        <w:t>https://www.tiobe.com/tiobe-index/</w:t>
+        <w:t>https://www.tiobe.com/tiobe-index/classic-visual-basic/</w:t>
       </w:r>
     </w:p>
     <w:p>
@@ -19146,156 +19258,68 @@
         <w:rPr>
           <w:lang w:val="en-US"/>
         </w:rPr>
-        <w:t>The Classic Visual Basic Programming Language</w:t>
+        <w:t>Programming Language Statistics. ITJobsWatch. Retrieved 202</w:t>
       </w:r>
       <w:r>
         <w:rPr>
           <w:lang w:val="en-US"/>
         </w:rPr>
-        <w:t>. TIOBE. Retrieved 202</w:t>
+        <w:t>4</w:t>
       </w:r>
       <w:r>
         <w:rPr>
           <w:lang w:val="en-US"/>
         </w:rPr>
+        <w:t xml:space="preserve">-05-10. </w:t>
+      </w:r>
+      <w:r>
+        <w:rPr>
+          <w:lang w:val="en-US"/>
+        </w:rPr>
+        <w:t>https://www.itjobswatch.co.uk/IT-Job-Market/UK/Programming-Languages</w:t>
+      </w:r>
+    </w:p>
+    <w:p>
+      <w:pPr>
+        <w:pStyle w:val="References"/>
+        <w:rPr>
+          <w:lang w:val="en-US"/>
+        </w:rPr>
+      </w:pPr>
+    </w:p>
+    <w:p>
+      <w:pPr>
+        <w:pStyle w:val="References"/>
+        <w:rPr>
+          <w:lang w:val="en-US"/>
+        </w:rPr>
+      </w:pPr>
+      <w:r>
+        <w:rPr>
+          <w:lang w:val="en-US"/>
+        </w:rPr>
+        <w:lastRenderedPageBreak/>
+        <w:t>VB6 IDE AddIns - What's essential?</w:t>
+      </w:r>
+      <w:r>
+        <w:rPr>
+          <w:lang w:val="en-US"/>
+        </w:rPr>
+        <w:t>. VBForums. Retrieved 202</w:t>
+      </w:r>
+      <w:r>
+        <w:rPr>
+          <w:lang w:val="en-US"/>
+        </w:rPr>
         <w:t>4</w:t>
       </w:r>
       <w:r>
         <w:rPr>
           <w:lang w:val="en-US"/>
         </w:rPr>
-        <w:t xml:space="preserve">-05-10. </w:t>
-      </w:r>
-      <w:r>
-        <w:rPr>
-          <w:lang w:val="en-US"/>
-        </w:rPr>
-        <w:t>https://www.tiobe.com/tiobe-index/classic-visual-basic/</w:t>
-      </w:r>
-    </w:p>
-    <w:p>
-      <w:pPr>
-        <w:pStyle w:val="References"/>
-        <w:rPr>
-          <w:lang w:val="en-US"/>
-        </w:rPr>
-      </w:pPr>
-    </w:p>
-    <w:p>
-      <w:pPr>
-        <w:pStyle w:val="References"/>
-        <w:rPr>
-          <w:lang w:val="en-US"/>
-        </w:rPr>
-      </w:pPr>
-      <w:r>
-        <w:rPr>
-          <w:lang w:val="en-US"/>
-        </w:rPr>
-        <w:t xml:space="preserve">Programming Language Statistics. </w:t>
-      </w:r>
-      <w:proofErr w:type="spellStart"/>
-      <w:r>
-        <w:rPr>
-          <w:lang w:val="en-US"/>
-        </w:rPr>
-        <w:t>ITJobsWatch</w:t>
-      </w:r>
-      <w:proofErr w:type="spellEnd"/>
-      <w:r>
-        <w:rPr>
-          <w:lang w:val="en-US"/>
-        </w:rPr>
-        <w:t>. Retrieved 202</w:t>
-      </w:r>
-      <w:r>
-        <w:rPr>
-          <w:lang w:val="en-US"/>
-        </w:rPr>
-        <w:t>4</w:t>
-      </w:r>
-      <w:r>
-        <w:rPr>
-          <w:lang w:val="en-US"/>
-        </w:rPr>
-        <w:t xml:space="preserve">-05-10. </w:t>
-      </w:r>
-      <w:r>
-        <w:rPr>
-          <w:lang w:val="en-US"/>
-        </w:rPr>
-        <w:t>https://www.itjobswatch.co.uk/IT-Job-Market/UK/Programming-Languages</w:t>
-      </w:r>
-    </w:p>
-    <w:p>
-      <w:pPr>
-        <w:pStyle w:val="References"/>
-        <w:rPr>
-          <w:lang w:val="en-US"/>
-        </w:rPr>
-      </w:pPr>
-    </w:p>
-    <w:p>
-      <w:pPr>
-        <w:pStyle w:val="References"/>
-        <w:rPr>
-          <w:lang w:val="en-US"/>
-        </w:rPr>
-      </w:pPr>
-      <w:r>
-        <w:rPr>
-          <w:lang w:val="en-US"/>
-        </w:rPr>
-        <w:lastRenderedPageBreak/>
-        <w:t xml:space="preserve">VB6 IDE </w:t>
-      </w:r>
-      <w:proofErr w:type="spellStart"/>
-      <w:r>
-        <w:rPr>
-          <w:lang w:val="en-US"/>
-        </w:rPr>
-        <w:t>AddIns</w:t>
-      </w:r>
-      <w:proofErr w:type="spellEnd"/>
-      <w:r>
-        <w:rPr>
-          <w:lang w:val="en-US"/>
-        </w:rPr>
-        <w:t xml:space="preserve"> - What's essential?</w:t>
-      </w:r>
-      <w:r>
-        <w:rPr>
-          <w:lang w:val="en-US"/>
-        </w:rPr>
-        <w:t xml:space="preserve">. </w:t>
-      </w:r>
-      <w:proofErr w:type="spellStart"/>
-      <w:r>
-        <w:rPr>
-          <w:lang w:val="en-US"/>
-        </w:rPr>
-        <w:t>VBForums</w:t>
-      </w:r>
-      <w:proofErr w:type="spellEnd"/>
-      <w:r>
-        <w:rPr>
-          <w:lang w:val="en-US"/>
-        </w:rPr>
-        <w:t>. Retrieved 202</w:t>
-      </w:r>
-      <w:r>
-        <w:rPr>
-          <w:lang w:val="en-US"/>
-        </w:rPr>
-        <w:t>4</w:t>
-      </w:r>
-      <w:r>
-        <w:rPr>
-          <w:lang w:val="en-US"/>
-        </w:rPr>
         <w:t xml:space="preserve">-05-12. </w:t>
       </w:r>
-      <w:hyperlink r:id="rId38" w:history="1">
+      <w:hyperlink r:id="rId39" w:history="1">
         <w:r>
           <w:rPr>
             <w:rStyle w:val="Hyperlinkki"/>
@@ -19321,48 +19345,92 @@
           <w:lang w:val="en-US"/>
         </w:rPr>
       </w:pPr>
-      <w:proofErr w:type="spellStart"/>
       <w:r>
         <w:rPr>
           <w:lang w:val="en-US"/>
         </w:rPr>
-        <w:t>Audacia</w:t>
-      </w:r>
-      <w:proofErr w:type="spellEnd"/>
+        <w:t xml:space="preserve">Audacia. </w:t>
+      </w:r>
       <w:r>
         <w:rPr>
           <w:lang w:val="en-US"/>
         </w:rPr>
-        <w:t xml:space="preserve">. </w:t>
+        <w:t xml:space="preserve">2019. </w:t>
       </w:r>
       <w:r>
         <w:rPr>
           <w:lang w:val="en-US"/>
         </w:rPr>
-        <w:t xml:space="preserve">2019. </w:t>
+        <w:t>The cost of legacy IT</w:t>
       </w:r>
       <w:r>
         <w:rPr>
           <w:lang w:val="en-US"/>
         </w:rPr>
-        <w:t>The cost of legacy IT</w:t>
+        <w:t>. Medium</w:t>
       </w:r>
       <w:r>
         <w:rPr>
           <w:lang w:val="en-US"/>
         </w:rPr>
-        <w:t>. Medium</w:t>
+        <w:t>. Retrieved 202</w:t>
       </w:r>
       <w:r>
         <w:rPr>
           <w:lang w:val="en-US"/>
         </w:rPr>
-        <w:t>. Retrieved 202</w:t>
+        <w:t>4</w:t>
       </w:r>
       <w:r>
         <w:rPr>
           <w:lang w:val="en-US"/>
         </w:rPr>
+        <w:t xml:space="preserve">-05-12. </w:t>
+      </w:r>
+      <w:r>
+        <w:rPr>
+          <w:lang w:val="en-US"/>
+        </w:rPr>
+        <w:t>https://medium.com/@audaciatech/the-cost-of-legacy-it-1c1fa6217e59</w:t>
+      </w:r>
+    </w:p>
+    <w:p>
+      <w:pPr>
+        <w:pStyle w:val="References"/>
+        <w:rPr>
+          <w:lang w:val="en-US"/>
+        </w:rPr>
+      </w:pPr>
+    </w:p>
+    <w:p>
+      <w:pPr>
+        <w:pStyle w:val="References"/>
+        <w:rPr>
+          <w:lang w:val="en-US"/>
+        </w:rPr>
+      </w:pPr>
+      <w:r>
+        <w:rPr>
+          <w:lang w:val="sv-FI"/>
+        </w:rPr>
+        <w:t xml:space="preserve">Schuts MTW, Aarssen RTA, Tielemans PM, Vinju JJ. </w:t>
+      </w:r>
+      <w:r>
+        <w:rPr>
+          <w:lang w:val="en-US"/>
+        </w:rPr>
+        <w:t xml:space="preserve">Large-scale semi-automatedmigration of legacy C/C++test code.Softw Pract Exper. </w:t>
+      </w:r>
+      <w:r>
+        <w:rPr>
+          <w:lang w:val="en-US"/>
+        </w:rPr>
+        <w:t>Retrieved: 202</w:t>
+      </w:r>
+      <w:r>
+        <w:rPr>
+          <w:lang w:val="en-US"/>
+        </w:rPr>
         <w:t>4</w:t>
       </w:r>
       <w:r>
@@ -19371,165 +19439,7 @@
         </w:rPr>
         <w:t xml:space="preserve">-05-12. </w:t>
       </w:r>
-      <w:r>
-        <w:rPr>
-          <w:lang w:val="en-US"/>
-        </w:rPr>
-        <w:t>https://medium.com/@audaciatech/the-cost-of-legacy-it-1c1fa6217e59</w:t>
-      </w:r>
-    </w:p>
-    <w:p>
-      <w:pPr>
-        <w:pStyle w:val="References"/>
-        <w:rPr>
-          <w:lang w:val="en-US"/>
-        </w:rPr>
-      </w:pPr>
-    </w:p>
-    <w:p>
-      <w:pPr>
-        <w:pStyle w:val="References"/>
-        <w:rPr>
-          <w:lang w:val="en-US"/>
-        </w:rPr>
-      </w:pPr>
-      <w:proofErr w:type="spellStart"/>
-      <w:r>
-        <w:rPr>
-          <w:lang w:val="sv-FI"/>
-        </w:rPr>
-        <w:t>Schuts</w:t>
-      </w:r>
-      <w:proofErr w:type="spellEnd"/>
-      <w:r>
-        <w:rPr>
-          <w:lang w:val="sv-FI"/>
-        </w:rPr>
-        <w:t xml:space="preserve"> MTW, </w:t>
-      </w:r>
-      <w:proofErr w:type="spellStart"/>
-      <w:r>
-        <w:rPr>
-          <w:lang w:val="sv-FI"/>
-        </w:rPr>
-        <w:t>Aarssen</w:t>
-      </w:r>
-      <w:proofErr w:type="spellEnd"/>
-      <w:r>
-        <w:rPr>
-          <w:lang w:val="sv-FI"/>
-        </w:rPr>
-        <w:t xml:space="preserve"> RTA, </w:t>
-      </w:r>
-      <w:proofErr w:type="spellStart"/>
-      <w:r>
-        <w:rPr>
-          <w:lang w:val="sv-FI"/>
-        </w:rPr>
-        <w:t>Tielemans</w:t>
-      </w:r>
-      <w:proofErr w:type="spellEnd"/>
-      <w:r>
-        <w:rPr>
-          <w:lang w:val="sv-FI"/>
-        </w:rPr>
-        <w:t xml:space="preserve"> PM, </w:t>
-      </w:r>
-      <w:proofErr w:type="spellStart"/>
-      <w:r>
-        <w:rPr>
-          <w:lang w:val="sv-FI"/>
-        </w:rPr>
-        <w:t>Vinju</w:t>
-      </w:r>
-      <w:proofErr w:type="spellEnd"/>
-      <w:r>
-        <w:rPr>
-          <w:lang w:val="sv-FI"/>
-        </w:rPr>
-        <w:t xml:space="preserve"> JJ. </w:t>
-      </w:r>
-      <w:r>
-        <w:rPr>
-          <w:lang w:val="en-US"/>
-        </w:rPr>
-        <w:t>Large-scale semi-</w:t>
-      </w:r>
-      <w:proofErr w:type="spellStart"/>
-      <w:r>
-        <w:rPr>
-          <w:lang w:val="en-US"/>
-        </w:rPr>
-        <w:t>automatedmigration</w:t>
-      </w:r>
-      <w:proofErr w:type="spellEnd"/>
-      <w:r>
-        <w:rPr>
-          <w:lang w:val="en-US"/>
-        </w:rPr>
-        <w:t xml:space="preserve"> of legacy C/C++test </w:t>
-      </w:r>
-      <w:proofErr w:type="spellStart"/>
-      <w:r>
-        <w:rPr>
-          <w:lang w:val="en-US"/>
-        </w:rPr>
-        <w:t>code.Softw</w:t>
-      </w:r>
-      <w:proofErr w:type="spellEnd"/>
-      <w:r>
-        <w:rPr>
-          <w:lang w:val="en-US"/>
-        </w:rPr>
-        <w:t xml:space="preserve"> </w:t>
-      </w:r>
-      <w:proofErr w:type="spellStart"/>
-      <w:r>
-        <w:rPr>
-          <w:lang w:val="en-US"/>
-        </w:rPr>
-        <w:t>Pract</w:t>
-      </w:r>
-      <w:proofErr w:type="spellEnd"/>
-      <w:r>
-        <w:rPr>
-          <w:lang w:val="en-US"/>
-        </w:rPr>
-        <w:t xml:space="preserve"> </w:t>
-      </w:r>
-      <w:proofErr w:type="spellStart"/>
-      <w:r>
-        <w:rPr>
-          <w:lang w:val="en-US"/>
-        </w:rPr>
-        <w:t>Exper</w:t>
-      </w:r>
-      <w:proofErr w:type="spellEnd"/>
-      <w:r>
-        <w:rPr>
-          <w:lang w:val="en-US"/>
-        </w:rPr>
-        <w:t xml:space="preserve">. </w:t>
-      </w:r>
-      <w:r>
-        <w:rPr>
-          <w:lang w:val="en-US"/>
-        </w:rPr>
-        <w:t>Retrieved: 202</w:t>
-      </w:r>
-      <w:r>
-        <w:rPr>
-          <w:lang w:val="en-US"/>
-        </w:rPr>
-        <w:t>4</w:t>
-      </w:r>
-      <w:r>
-        <w:rPr>
-          <w:lang w:val="en-US"/>
-        </w:rPr>
-        <w:t xml:space="preserve">-05-12. </w:t>
-      </w:r>
-      <w:hyperlink r:id="rId39" w:history="1">
+      <w:hyperlink r:id="rId40" w:history="1">
         <w:r>
           <w:rPr>
             <w:rStyle w:val="Hyperlinkki"/>
@@ -19614,23 +19524,82 @@
     <w:p>
       <w:pPr>
         <w:pStyle w:val="References"/>
+        <w:rPr>
+          <w:lang w:eastAsia="fi-FI"/>
+        </w:rPr>
+      </w:pPr>
+    </w:p>
+    <w:p>
+      <w:pPr>
+        <w:pStyle w:val="References"/>
         <w:ind w:left="0" w:firstLine="0"/>
         <w:rPr>
           <w:lang w:eastAsia="fi-FI"/>
         </w:rPr>
       </w:pPr>
+      <w:r>
+        <w:rPr>
+          <w:lang w:val="sv-FI" w:eastAsia="fi-FI"/>
+        </w:rPr>
+        <w:t>Kruchen P, Nord R, O</w:t>
+      </w:r>
+      <w:r>
+        <w:rPr>
+          <w:lang w:val="sv-FI" w:eastAsia="fi-FI"/>
+        </w:rPr>
+        <w:t xml:space="preserve">zkaya I. 2019. </w:t>
+      </w:r>
+      <w:r>
+        <w:rPr>
+          <w:lang w:eastAsia="fi-FI"/>
+        </w:rPr>
+        <w:t>Managing Technical Debt: Reducing Friction in Software Development</w:t>
+      </w:r>
+      <w:r>
+        <w:rPr>
+          <w:lang w:eastAsia="fi-FI"/>
+        </w:rPr>
+        <w:t>.</w:t>
+      </w:r>
+      <w:r>
+        <w:rPr>
+          <w:lang w:eastAsia="fi-FI"/>
+        </w:rPr>
+        <w:t xml:space="preserve"> </w:t>
+      </w:r>
+      <w:r>
+        <w:rPr>
+          <w:lang w:eastAsia="fi-FI"/>
+        </w:rPr>
+        <w:t>Addison-Wesley Professional</w:t>
+      </w:r>
+      <w:r>
+        <w:rPr>
+          <w:lang w:eastAsia="fi-FI"/>
+        </w:rPr>
+        <w:t>.</w:t>
+      </w:r>
     </w:p>
     <w:p>
       <w:pPr>
         <w:pStyle w:val="References"/>
+        <w:ind w:left="0" w:firstLine="0"/>
         <w:rPr>
           <w:lang w:eastAsia="fi-FI"/>
         </w:rPr>
       </w:pPr>
-      <w:r>
+    </w:p>
+    <w:p>
+      <w:pPr>
+        <w:pStyle w:val="References"/>
         <w:rPr>
           <w:lang w:eastAsia="fi-FI"/>
         </w:rPr>
+      </w:pPr>
+      <w:r>
+        <w:rPr>
+          <w:lang w:eastAsia="fi-FI"/>
+        </w:rPr>
         <w:t>Fauer</w:t>
       </w:r>
       <w:r>
@@ -19663,7 +19632,7 @@
         </w:rPr>
         <w:t xml:space="preserve">-05-13. </w:t>
       </w:r>
-      <w:hyperlink r:id="rId40" w:history="1">
+      <w:hyperlink r:id="rId41" w:history="1">
         <w:r>
           <w:rPr>
             <w:rStyle w:val="Hyperlinkki"/>
@@ -19707,7 +19676,7 @@
         </w:rPr>
         <w:t xml:space="preserve">. Retrieved 25.5.2024. </w:t>
       </w:r>
-      <w:hyperlink r:id="rId41" w:history="1">
+      <w:hyperlink r:id="rId42" w:history="1">
         <w:r>
           <w:rPr>
             <w:rStyle w:val="Hyperlinkki"/>
@@ -19737,6 +19706,7 @@
         <w:rPr>
           <w:lang w:val="en-US" w:eastAsia="fi-FI"/>
         </w:rPr>
+        <w:lastRenderedPageBreak/>
         <w:t xml:space="preserve">Schneider, J. 24.5.2022. Writing usable code. Retrieved 25.5.2024. </w:t>
       </w:r>
       <w:r>
@@ -19903,7 +19873,7 @@
       <w:r>
         <w:t xml:space="preserve">Microsoft. Strangler Fig pattern. Retrieved 30.9.2024. </w:t>
       </w:r>
-      <w:hyperlink r:id="rId42" w:history="1">
+      <w:hyperlink r:id="rId43" w:history="1">
         <w:r>
           <w:rPr>
             <w:rStyle w:val="Hyperlinkki"/>
@@ -19927,7 +19897,7 @@
       <w:r>
         <w:t xml:space="preserve">Cartwright I, Horn R, Lewis J. Transitional architecture. 28.3.2022. Retrieved 30.9.2024. </w:t>
       </w:r>
-      <w:hyperlink r:id="rId43" w:history="1">
+      <w:hyperlink r:id="rId44" w:history="1">
         <w:r>
           <w:rPr>
             <w:rStyle w:val="Hyperlinkki"/>
@@ -19966,13 +19936,8 @@
         <w:pStyle w:val="References"/>
         <w:ind w:left="0" w:firstLine="0"/>
       </w:pPr>
-      <w:proofErr w:type="spellStart"/>
-      <w:r>
-        <w:t>Codeacademy</w:t>
-      </w:r>
-      <w:proofErr w:type="spellEnd"/>
-      <w:r>
-        <w:t>.</w:t>
+      <w:r>
+        <w:t>Codeacademy.</w:t>
       </w:r>
       <w:r>
         <w:t xml:space="preserve"> What is REST?.</w:t>
@@ -19980,109 +19945,121 @@
       <w:r>
         <w:t xml:space="preserve"> Retrieved 12.10.2024. </w:t>
       </w:r>
-      <w:r>
-        <w:t>https://www.codecademy.com/article/what-is-rest</w:t>
-      </w:r>
+      <w:hyperlink r:id="rId45" w:history="1">
+        <w:r>
+          <w:rPr>
+            <w:rStyle w:val="Hyperlinkki"/>
+            <w:rFonts w:cstheme="minorHAnsi"/>
+          </w:rPr>
+          <w:t>https://www.codecademy.com/article/what-is-rest</w:t>
+        </w:r>
+      </w:hyperlink>
     </w:p>
     <w:p>
       <w:pPr>
         <w:pStyle w:val="References"/>
         <w:ind w:left="0" w:firstLine="0"/>
       </w:pPr>
+      <w:r>
+        <w:t xml:space="preserve">Richardson C. </w:t>
+      </w:r>
+      <w:r>
+        <w:t>STOP hurting yourself by doing big bang modernizations!</w:t>
+      </w:r>
+      <w:r>
+        <w:t>. Retrieved</w:t>
+      </w:r>
+      <w:r>
+        <w:t xml:space="preserve"> 20.2.2025. </w:t>
+      </w:r>
+      <w:r>
+        <w:t>https://microservices.io/post/architecture/2024/06/27/stop-hurting-yourself-by-doing-big-bang-modernizations.html</w:t>
+      </w:r>
     </w:p>
     <w:p>
       <w:pPr>
         <w:pStyle w:val="References"/>
         <w:ind w:left="0" w:firstLine="0"/>
       </w:pPr>
-      <w:r>
-        <w:t xml:space="preserve">Kong. </w:t>
-      </w:r>
-      <w:r>
-        <w:t xml:space="preserve">What is </w:t>
-      </w:r>
-      <w:proofErr w:type="spellStart"/>
-      <w:r>
-        <w:t>GraphQL</w:t>
-      </w:r>
-      <w:proofErr w:type="spellEnd"/>
-      <w:r>
-        <w:t>?</w:t>
-      </w:r>
-      <w:r>
-        <w:t xml:space="preserve"> 1.3.2023. Retrieved 12.10.2024.  </w:t>
-      </w:r>
-      <w:r>
-        <w:t>https://konghq.com/blog/learning-center/graphql</w:t>
-      </w:r>
     </w:p>
     <w:p>
       <w:pPr>
         <w:pStyle w:val="References"/>
         <w:ind w:left="0" w:firstLine="0"/>
       </w:pPr>
+      <w:r>
+        <w:t xml:space="preserve">Kong. </w:t>
+      </w:r>
+      <w:r>
+        <w:t>What is GraphQL?</w:t>
+      </w:r>
+      <w:r>
+        <w:t xml:space="preserve"> 1.3.2023. Retrieved 12.10.2024.  </w:t>
+      </w:r>
+      <w:r>
+        <w:t>https://konghq.com/blog/learning-center/graphql</w:t>
+      </w:r>
     </w:p>
     <w:p>
       <w:pPr>
         <w:pStyle w:val="References"/>
         <w:ind w:left="0" w:firstLine="0"/>
       </w:pPr>
-      <w:proofErr w:type="spellStart"/>
-      <w:r>
-        <w:t>Ghinaiya</w:t>
-      </w:r>
-      <w:proofErr w:type="spellEnd"/>
-      <w:r>
-        <w:t>, S</w:t>
-      </w:r>
-      <w:r>
-        <w:t>.</w:t>
-      </w:r>
-      <w:r>
-        <w:t xml:space="preserve"> 19.6.2024. </w:t>
-      </w:r>
-      <w:proofErr w:type="spellStart"/>
-      <w:r>
-        <w:t>Testgrid</w:t>
-      </w:r>
-      <w:proofErr w:type="spellEnd"/>
-      <w:r>
-        <w:t xml:space="preserve">. </w:t>
-      </w:r>
-      <w:r>
-        <w:t>Retr</w:t>
-      </w:r>
-      <w:r>
-        <w:t>ie</w:t>
-      </w:r>
-      <w:r>
-        <w:t>ved 20.</w:t>
-      </w:r>
-      <w:r>
-        <w:t>10.2024.</w:t>
-      </w:r>
-      <w:r>
-        <w:t xml:space="preserve"> </w:t>
-      </w:r>
-      <w:r>
-        <w:t>https://testgrid.io/blog/nunit-vs-xunit-vs-mstest/</w:t>
-      </w:r>
     </w:p>
     <w:p>
       <w:pPr>
         <w:pStyle w:val="References"/>
         <w:ind w:left="0" w:firstLine="0"/>
       </w:pPr>
+      <w:r>
+        <w:t>Ghinaiya</w:t>
+      </w:r>
+      <w:r>
+        <w:t>, S</w:t>
+      </w:r>
+      <w:r>
+        <w:t>.</w:t>
+      </w:r>
+      <w:r>
+        <w:t xml:space="preserve"> 19.6.2024. </w:t>
+      </w:r>
+      <w:r>
+        <w:t xml:space="preserve">Testgrid. </w:t>
+      </w:r>
+      <w:r>
+        <w:t>Retr</w:t>
+      </w:r>
+      <w:r>
+        <w:t>ie</w:t>
+      </w:r>
+      <w:r>
+        <w:t>ved 20.</w:t>
+      </w:r>
+      <w:r>
+        <w:t>10.2024.</w:t>
+      </w:r>
+      <w:r>
+        <w:t xml:space="preserve"> </w:t>
+      </w:r>
+      <w:r>
+        <w:t>https://testgrid.io/blog/nunit-vs-xunit-vs-mstest/</w:t>
+      </w:r>
     </w:p>
     <w:p>
       <w:pPr>
         <w:pStyle w:val="References"/>
         <w:ind w:left="0" w:firstLine="0"/>
       </w:pPr>
+    </w:p>
+    <w:p>
+      <w:pPr>
+        <w:pStyle w:val="References"/>
+        <w:ind w:left="0" w:firstLine="0"/>
+      </w:pPr>
       <w:r>
         <w:t xml:space="preserve">ISO. ISO/IEC 25010:2023. 11/2023. Retrieved 17.2.2025. </w:t>
       </w:r>
-      <w:hyperlink r:id="rId44" w:history="1">
+      <w:hyperlink r:id="rId46" w:history="1">
         <w:r>
           <w:rPr>
             <w:rStyle w:val="Hyperlinkki"/>
@@ -20106,7 +20083,7 @@
       <w:r>
         <w:t xml:space="preserve">Microsoft. Code metrics values. 29.11.2023. Retrieved 17.2.2025. </w:t>
       </w:r>
-      <w:hyperlink r:id="rId45" w:history="1">
+      <w:hyperlink r:id="rId47" w:history="1">
         <w:r>
           <w:rPr>
             <w:rStyle w:val="Hyperlinkki"/>
@@ -20128,15 +20105,7 @@
         <w:ind w:left="0" w:firstLine="0"/>
       </w:pPr>
       <w:r>
-        <w:t xml:space="preserve">Mena D.  </w:t>
-      </w:r>
-      <w:proofErr w:type="spellStart"/>
-      <w:r>
-        <w:t>Santórum</w:t>
-      </w:r>
-      <w:proofErr w:type="spellEnd"/>
-      <w:r>
-        <w:t xml:space="preserve"> M. </w:t>
+        <w:t xml:space="preserve">Mena D.  Santórum M. </w:t>
       </w:r>
       <w:r>
         <w:t>Maintainability and Portability Evaluation of the React Native Framework Applying the ISO/IEC 25010</w:t>
@@ -20144,7 +20113,7 @@
       <w:r>
         <w:t xml:space="preserve">. 11/2021. Retrieved 17.2.2025. </w:t>
       </w:r>
-      <w:hyperlink r:id="rId46" w:history="1">
+      <w:hyperlink r:id="rId48" w:history="1">
         <w:r>
           <w:rPr>
             <w:rStyle w:val="Hyperlinkki"/>
@@ -20165,8 +20134,8 @@
         <w:pStyle w:val="References"/>
         <w:ind w:left="0" w:firstLine="0"/>
         <w:sectPr>
-          <w:headerReference w:type="default" r:id="rId47"/>
-          <w:footerReference w:type="default" r:id="rId48"/>
+          <w:headerReference w:type="default" r:id="rId49"/>
+          <w:footerReference w:type="default" r:id="rId50"/>
           <w:pgSz w:w="11906" w:h="16838"/>
           <w:pgMar w:top="1701" w:right="1701" w:bottom="1701" w:left="2268" w:header="1134" w:footer="709" w:gutter="0"/>
           <w:cols w:space="708"/>
@@ -20379,8 +20348,8 @@
       </w:pPr>
     </w:p>
     <w:sectPr>
-      <w:headerReference w:type="default" r:id="rId49"/>
-      <w:footerReference w:type="default" r:id="rId50"/>
+      <w:headerReference w:type="default" r:id="rId51"/>
+      <w:footerReference w:type="default" r:id="rId52"/>
       <w:pgSz w:w="11906" w:h="16838" w:code="9"/>
       <w:pgMar w:top="1701" w:right="1701" w:bottom="1701" w:left="2268" w:header="1134" w:footer="709" w:gutter="0"/>
       <w:cols w:space="708"/>
@@ -23941,12 +23910,12 @@
     <w:rsid w:val="00197493"/>
     <w:rsid w:val="001F2554"/>
     <w:rsid w:val="00234C4A"/>
+    <w:rsid w:val="00282C0F"/>
     <w:rsid w:val="002C597A"/>
     <w:rsid w:val="00333D15"/>
     <w:rsid w:val="00380F1F"/>
     <w:rsid w:val="00381E2D"/>
     <w:rsid w:val="003B1421"/>
-    <w:rsid w:val="003D648D"/>
     <w:rsid w:val="003E2CB6"/>
     <w:rsid w:val="0041318B"/>
     <w:rsid w:val="004D22EF"/>

</xml_diff>